<commit_message>
02 - Basics - 04 - Dynamic Typing
</commit_message>
<xml_diff>
--- a/JS-Basics/The Ultimate JavaScript Master Series.docx
+++ b/JS-Basics/The Ultimate JavaScript Master Series.docx
@@ -38,7 +38,15 @@
         <w:pStyle w:val="NoSpacing"/>
       </w:pPr>
       <w:r>
-        <w:t xml:space="preserve">This will teach the fundamentals of programming and Javascript.  </w:t>
+        <w:t xml:space="preserve">This will teach the fundamentals of programming and </w:t>
+      </w:r>
+      <w:proofErr w:type="spellStart"/>
+      <w:r>
+        <w:t>Javascript</w:t>
+      </w:r>
+      <w:proofErr w:type="spellEnd"/>
+      <w:r>
+        <w:t xml:space="preserve">.  </w:t>
       </w:r>
     </w:p>
     <w:p>
@@ -177,7 +185,15 @@
         <w:pStyle w:val="NoSpacing"/>
       </w:pPr>
       <w:r>
-        <w:t xml:space="preserve">Big companies like Netflix, Walmart, and Paypal build Entire applications around JavaScript.  Average salary is $72,000 per year.  </w:t>
+        <w:t xml:space="preserve">Big companies like Netflix, Walmart, and </w:t>
+      </w:r>
+      <w:proofErr w:type="spellStart"/>
+      <w:r>
+        <w:t>Paypal</w:t>
+      </w:r>
+      <w:proofErr w:type="spellEnd"/>
+      <w:r>
+        <w:t xml:space="preserve"> build Entire applications around JavaScript.  Average salary is $72,000 per year.  </w:t>
       </w:r>
       <w:r>
         <w:t xml:space="preserve">(According to glassdoor.com?)  </w:t>
@@ -193,30 +209,62 @@
         <w:pStyle w:val="NoSpacing"/>
       </w:pPr>
       <w:r>
-        <w:t>You can work as a front end developer, or a back end developer, or a full-stack Developer.</w:t>
-      </w:r>
-    </w:p>
-    <w:p>
-      <w:pPr>
-        <w:pStyle w:val="NoSpacing"/>
-      </w:pPr>
-    </w:p>
-    <w:p>
-      <w:pPr>
-        <w:pStyle w:val="NoSpacing"/>
-      </w:pPr>
-    </w:p>
-    <w:p>
-      <w:pPr>
-        <w:pStyle w:val="NoSpacing"/>
-      </w:pPr>
-    </w:p>
-    <w:p>
-      <w:pPr>
-        <w:pStyle w:val="NoSpacing"/>
-      </w:pPr>
-      <w:r>
-        <w:t>What can you Do with JavaScript?  For a long time, javascript was only used in browsers to build interactive webpages.  “Some developers refer to javascript as a toy language.  But those days are gone because of huge community support and investments by large companies like facebook and google.”</w:t>
+        <w:t xml:space="preserve">You can work as a </w:t>
+      </w:r>
+      <w:proofErr w:type="gramStart"/>
+      <w:r>
+        <w:t>front end</w:t>
+      </w:r>
+      <w:proofErr w:type="gramEnd"/>
+      <w:r>
+        <w:t xml:space="preserve"> developer, or a back end developer, or a full-stack Developer.</w:t>
+      </w:r>
+    </w:p>
+    <w:p>
+      <w:pPr>
+        <w:pStyle w:val="NoSpacing"/>
+      </w:pPr>
+    </w:p>
+    <w:p>
+      <w:pPr>
+        <w:pStyle w:val="NoSpacing"/>
+      </w:pPr>
+    </w:p>
+    <w:p>
+      <w:pPr>
+        <w:pStyle w:val="NoSpacing"/>
+      </w:pPr>
+    </w:p>
+    <w:p>
+      <w:pPr>
+        <w:pStyle w:val="NoSpacing"/>
+      </w:pPr>
+      <w:r>
+        <w:t xml:space="preserve">What can you Do with JavaScript?  For a long time, </w:t>
+      </w:r>
+      <w:proofErr w:type="spellStart"/>
+      <w:r>
+        <w:t>javascript</w:t>
+      </w:r>
+      <w:proofErr w:type="spellEnd"/>
+      <w:r>
+        <w:t xml:space="preserve"> was only used in browsers to build interactive webpages.  “Some developers refer to </w:t>
+      </w:r>
+      <w:proofErr w:type="spellStart"/>
+      <w:r>
+        <w:t>javascript</w:t>
+      </w:r>
+      <w:proofErr w:type="spellEnd"/>
+      <w:r>
+        <w:t xml:space="preserve"> as a toy language.  But those days are gone because of huge community support and investments by large companies like </w:t>
+      </w:r>
+      <w:proofErr w:type="spellStart"/>
+      <w:r>
+        <w:t>facebook</w:t>
+      </w:r>
+      <w:proofErr w:type="spellEnd"/>
+      <w:r>
+        <w:t xml:space="preserve"> and google.”</w:t>
       </w:r>
     </w:p>
     <w:p>
@@ -251,10 +299,50 @@
       </w:r>
       <w:r>
         <w:br/>
-        <w:t xml:space="preserve">Where does JavaScript Code run?  It was originally designed to run only in browsers.  Every browser has a “JavaScript Engine” that can execute javascript code.  E.g., the javascript engines in firefox and chrome are Spidermonkey and v8.  In 2009 </w:t>
-      </w:r>
-      <w:r>
-        <w:t xml:space="preserve">an engineer named Ryan daul, took the opensource JavaScript Engine in chrome, and embedded it inside a C++ program.  He called the program Node.  </w:t>
+        <w:t xml:space="preserve">Where does JavaScript Code run?  It was originally designed to run only in browsers.  Every browser has a “JavaScript Engine” that can execute </w:t>
+      </w:r>
+      <w:proofErr w:type="spellStart"/>
+      <w:r>
+        <w:t>javascript</w:t>
+      </w:r>
+      <w:proofErr w:type="spellEnd"/>
+      <w:r>
+        <w:t xml:space="preserve"> code.  E.g., the </w:t>
+      </w:r>
+      <w:proofErr w:type="spellStart"/>
+      <w:r>
+        <w:t>javascript</w:t>
+      </w:r>
+      <w:proofErr w:type="spellEnd"/>
+      <w:r>
+        <w:t xml:space="preserve"> engines in </w:t>
+      </w:r>
+      <w:proofErr w:type="spellStart"/>
+      <w:r>
+        <w:t>firefox</w:t>
+      </w:r>
+      <w:proofErr w:type="spellEnd"/>
+      <w:r>
+        <w:t xml:space="preserve"> and chrome are </w:t>
+      </w:r>
+      <w:proofErr w:type="spellStart"/>
+      <w:r>
+        <w:t>Spidermonkey</w:t>
+      </w:r>
+      <w:proofErr w:type="spellEnd"/>
+      <w:r>
+        <w:t xml:space="preserve"> and v8.  In 2009 </w:t>
+      </w:r>
+      <w:r>
+        <w:t xml:space="preserve">an engineer named Ryan </w:t>
+      </w:r>
+      <w:proofErr w:type="spellStart"/>
+      <w:r>
+        <w:t>daul</w:t>
+      </w:r>
+      <w:proofErr w:type="spellEnd"/>
+      <w:r>
+        <w:t xml:space="preserve">, took the opensource JavaScript Engine in chrome, and embedded it inside a C++ program.  He called the program Node.  </w:t>
       </w:r>
     </w:p>
     <w:p>
@@ -279,8 +367,21 @@
       <w:pPr>
         <w:pStyle w:val="NoSpacing"/>
       </w:pPr>
-      <w:r>
-        <w:t>Javascript code can be run inside a browser or in node.  They both provide a ‘runtime?’ environment for our javascript code.</w:t>
+      <w:proofErr w:type="spellStart"/>
+      <w:r>
+        <w:t>Javascript</w:t>
+      </w:r>
+      <w:proofErr w:type="spellEnd"/>
+      <w:r>
+        <w:t xml:space="preserve"> code can be run inside a browser or in node.  They both provide a ‘runtime?’ environment for our </w:t>
+      </w:r>
+      <w:proofErr w:type="spellStart"/>
+      <w:r>
+        <w:t>javascript</w:t>
+      </w:r>
+      <w:proofErr w:type="spellEnd"/>
+      <w:r>
+        <w:t xml:space="preserve"> code.</w:t>
       </w:r>
     </w:p>
     <w:p>
@@ -388,7 +489,15 @@
         <w:pStyle w:val="NoSpacing"/>
       </w:pPr>
       <w:r>
-        <w:t xml:space="preserve">Every browser has a JS engine, and we can write code here without an other tools.  Let’s inspect a chrome window. </w:t>
+        <w:t xml:space="preserve">Every browser has a JS engine, and we can write code here without </w:t>
+      </w:r>
+      <w:proofErr w:type="gramStart"/>
+      <w:r>
+        <w:t>an other</w:t>
+      </w:r>
+      <w:proofErr w:type="gramEnd"/>
+      <w:r>
+        <w:t xml:space="preserve"> tools.  Let’s inspect a chrome window. </w:t>
       </w:r>
     </w:p>
     <w:p>
@@ -422,33 +531,51 @@
           <w:iCs/>
         </w:rPr>
       </w:pPr>
-      <w:r>
-        <w:rPr>
-          <w:i/>
-          <w:iCs/>
-        </w:rPr>
-        <w:t>console.log('Hello World');</w:t>
-      </w:r>
-    </w:p>
-    <w:p>
-      <w:pPr>
-        <w:pStyle w:val="NoSpacing"/>
-      </w:pPr>
-    </w:p>
-    <w:p>
-      <w:pPr>
-        <w:pStyle w:val="NoSpacing"/>
-        <w:rPr>
-          <w:i/>
-          <w:iCs/>
-        </w:rPr>
-      </w:pPr>
-      <w:r>
-        <w:rPr>
-          <w:i/>
-          <w:iCs/>
-        </w:rPr>
-        <w:t>console.log('Hello World');</w:t>
+      <w:proofErr w:type="gramStart"/>
+      <w:r>
+        <w:rPr>
+          <w:i/>
+          <w:iCs/>
+        </w:rPr>
+        <w:t>console.log(</w:t>
+      </w:r>
+      <w:proofErr w:type="gramEnd"/>
+      <w:r>
+        <w:rPr>
+          <w:i/>
+          <w:iCs/>
+        </w:rPr>
+        <w:t>'Hello World');</w:t>
+      </w:r>
+    </w:p>
+    <w:p>
+      <w:pPr>
+        <w:pStyle w:val="NoSpacing"/>
+      </w:pPr>
+    </w:p>
+    <w:p>
+      <w:pPr>
+        <w:pStyle w:val="NoSpacing"/>
+        <w:rPr>
+          <w:i/>
+          <w:iCs/>
+        </w:rPr>
+      </w:pPr>
+      <w:proofErr w:type="gramStart"/>
+      <w:r>
+        <w:rPr>
+          <w:i/>
+          <w:iCs/>
+        </w:rPr>
+        <w:t>console.log(</w:t>
+      </w:r>
+      <w:proofErr w:type="gramEnd"/>
+      <w:r>
+        <w:rPr>
+          <w:i/>
+          <w:iCs/>
+        </w:rPr>
+        <w:t>'Hello World');</w:t>
       </w:r>
     </w:p>
     <w:p>
@@ -600,7 +727,15 @@
         <w:pStyle w:val="NoSpacing"/>
       </w:pPr>
       <w:r>
-        <w:t>alert(‘yo’)</w:t>
+        <w:t>alert(‘</w:t>
+      </w:r>
+      <w:proofErr w:type="spellStart"/>
+      <w:r>
+        <w:t>yo</w:t>
+      </w:r>
+      <w:proofErr w:type="spellEnd"/>
+      <w:r>
+        <w:t>’)</w:t>
       </w:r>
     </w:p>
     <w:p>
@@ -730,8 +865,21 @@
       <w:pPr>
         <w:pStyle w:val="NoSpacing"/>
       </w:pPr>
-      <w:r>
-        <w:t>VSCode, Sublime Text, and Atom are all code Editors.  Mosh prefers VSCode.</w:t>
+      <w:proofErr w:type="spellStart"/>
+      <w:r>
+        <w:t>VSCode</w:t>
+      </w:r>
+      <w:proofErr w:type="spellEnd"/>
+      <w:r>
+        <w:t xml:space="preserve">, Sublime Text, and Atom are all code Editors.  Mosh prefers </w:t>
+      </w:r>
+      <w:proofErr w:type="spellStart"/>
+      <w:r>
+        <w:t>VSCode</w:t>
+      </w:r>
+      <w:proofErr w:type="spellEnd"/>
+      <w:r>
+        <w:t>.</w:t>
       </w:r>
     </w:p>
     <w:p>
@@ -767,7 +915,23 @@
         <w:pStyle w:val="NoSpacing"/>
       </w:pPr>
       <w:r>
-        <w:t>Create a folder, e.g., js-basics, and drag and drop in VSCode.</w:t>
+        <w:t xml:space="preserve">Create a folder, e.g., </w:t>
+      </w:r>
+      <w:proofErr w:type="spellStart"/>
+      <w:r>
+        <w:t>js</w:t>
+      </w:r>
+      <w:proofErr w:type="spellEnd"/>
+      <w:r>
+        <w:t xml:space="preserve">-basics, and drag and drop in </w:t>
+      </w:r>
+      <w:proofErr w:type="spellStart"/>
+      <w:r>
+        <w:t>VSCode</w:t>
+      </w:r>
+      <w:proofErr w:type="spellEnd"/>
+      <w:r>
+        <w:t>.</w:t>
       </w:r>
     </w:p>
     <w:p>
@@ -843,20 +1007,36 @@
         <w:pStyle w:val="NoSpacing"/>
       </w:pPr>
       <w:r>
-        <w:t>“Now you don’t really need to know html in order to take this course, but if you want to be a front end developer, you should know your html well.”</w:t>
-      </w:r>
-    </w:p>
-    <w:p>
-      <w:pPr>
-        <w:pStyle w:val="NoSpacing"/>
-      </w:pPr>
-    </w:p>
-    <w:p>
-      <w:pPr>
-        <w:pStyle w:val="NoSpacing"/>
-      </w:pPr>
-      <w:r>
-        <w:t>Make a boilerplate doc !.  We’ll use this as a host for our JS code.  Save.</w:t>
+        <w:t xml:space="preserve">“Now you don’t really need to know html in order to take this course, but if you want to be a </w:t>
+      </w:r>
+      <w:proofErr w:type="gramStart"/>
+      <w:r>
+        <w:t>front end</w:t>
+      </w:r>
+      <w:proofErr w:type="gramEnd"/>
+      <w:r>
+        <w:t xml:space="preserve"> developer, you should know your html well.”</w:t>
+      </w:r>
+    </w:p>
+    <w:p>
+      <w:pPr>
+        <w:pStyle w:val="NoSpacing"/>
+      </w:pPr>
+    </w:p>
+    <w:p>
+      <w:pPr>
+        <w:pStyle w:val="NoSpacing"/>
+      </w:pPr>
+      <w:r>
+        <w:t xml:space="preserve">Make a boilerplate </w:t>
+      </w:r>
+      <w:proofErr w:type="gramStart"/>
+      <w:r>
+        <w:t>doc !</w:t>
+      </w:r>
+      <w:proofErr w:type="gramEnd"/>
+      <w:r>
+        <w:t>.  We’ll use this as a host for our JS code.  Save.</w:t>
       </w:r>
     </w:p>
     <w:p>
@@ -911,23 +1091,44 @@
         <w:t xml:space="preserve">Why is this a best practice?  One reason is that the browser parses this file from top to bottom.  If you put the script element in the head, there would be a lot of JS code there, and your browser may get busy parsing and executing that JS code and it won’t be able to render the Content of the page.  </w:t>
       </w:r>
       <w:r>
-        <w:t xml:space="preserve">This will create a bad user experience.  The user sees a white or blank webpage while your browser is busy parsing and executing your javascript code.  </w:t>
-      </w:r>
-    </w:p>
-    <w:p>
-      <w:pPr>
-        <w:pStyle w:val="NoSpacing"/>
-      </w:pPr>
-    </w:p>
-    <w:p>
-      <w:pPr>
-        <w:pStyle w:val="NoSpacing"/>
-      </w:pPr>
-      <w:r>
-        <w:t xml:space="preserve">The second reason is that almost always the code between script elements needs to talk to the elements on this web page.  For example we may wish to show or hide some elements.  </w:t>
-      </w:r>
-      <w:r>
-        <w:t>So by adding the code here at the end of the body section we’ll be confident that all these elements will be rendered by the browser.</w:t>
+        <w:t xml:space="preserve">This will create a bad user experience.  The user sees a white or blank webpage while your browser is busy parsing and executing your </w:t>
+      </w:r>
+      <w:proofErr w:type="spellStart"/>
+      <w:r>
+        <w:t>javascript</w:t>
+      </w:r>
+      <w:proofErr w:type="spellEnd"/>
+      <w:r>
+        <w:t xml:space="preserve"> code.  </w:t>
+      </w:r>
+    </w:p>
+    <w:p>
+      <w:pPr>
+        <w:pStyle w:val="NoSpacing"/>
+      </w:pPr>
+    </w:p>
+    <w:p>
+      <w:pPr>
+        <w:pStyle w:val="NoSpacing"/>
+      </w:pPr>
+      <w:r>
+        <w:t xml:space="preserve">The second reason is that almost always the code between script elements needs to talk to the elements on this web page.  For </w:t>
+      </w:r>
+      <w:proofErr w:type="gramStart"/>
+      <w:r>
+        <w:t>example</w:t>
+      </w:r>
+      <w:proofErr w:type="gramEnd"/>
+      <w:r>
+        <w:t xml:space="preserve"> we may wish to show or hide some elements.  </w:t>
+      </w:r>
+      <w:proofErr w:type="gramStart"/>
+      <w:r>
+        <w:t>So</w:t>
+      </w:r>
+      <w:proofErr w:type="gramEnd"/>
+      <w:r>
+        <w:t xml:space="preserve"> by adding the code here at the end of the body section we’ll be confident that all these elements will be rendered by the browser.</w:t>
       </w:r>
     </w:p>
     <w:p>
@@ -1167,6 +1368,7 @@
         <w:t xml:space="preserve">        </w:t>
       </w:r>
       <w:bookmarkStart w:id="0" w:name="_Hlk103783596"/>
+      <w:proofErr w:type="gramStart"/>
       <w:r>
         <w:rPr>
           <w:rFonts w:ascii="Consolas" w:eastAsia="Times New Roman" w:hAnsi="Consolas" w:cs="Times New Roman"/>
@@ -1207,6 +1409,7 @@
         </w:rPr>
         <w:t>(</w:t>
       </w:r>
+      <w:proofErr w:type="gramEnd"/>
       <w:r>
         <w:rPr>
           <w:rFonts w:ascii="Consolas" w:eastAsia="Times New Roman" w:hAnsi="Consolas" w:cs="Times New Roman"/>
@@ -1344,12 +1547,21 @@
       <w:r>
         <w:t xml:space="preserve">  A statement is a piece of code that expresses an action to be carried out.  In this case, we want to log </w:t>
       </w:r>
-      <w:r>
-        <w:rPr>
-          <w:i/>
-          <w:iCs/>
-        </w:rPr>
-        <w:t xml:space="preserve">log </w:t>
+      <w:proofErr w:type="spellStart"/>
+      <w:r>
+        <w:rPr>
+          <w:i/>
+          <w:iCs/>
+        </w:rPr>
+        <w:t>log</w:t>
+      </w:r>
+      <w:proofErr w:type="spellEnd"/>
+      <w:r>
+        <w:rPr>
+          <w:i/>
+          <w:iCs/>
+        </w:rPr>
+        <w:t xml:space="preserve"> </w:t>
       </w:r>
       <w:r>
         <w:t xml:space="preserve">a message </w:t>
@@ -1386,8 +1598,13 @@
         <w:pStyle w:val="NoSpacing"/>
       </w:pPr>
       <w:r>
-        <w:t>All statements in JavaScript should be terminated by a semicolon ;</w:t>
-      </w:r>
+        <w:t xml:space="preserve">All statements in JavaScript should be terminated by a </w:t>
+      </w:r>
+      <w:proofErr w:type="gramStart"/>
+      <w:r>
+        <w:t>semicolon ;</w:t>
+      </w:r>
+      <w:proofErr w:type="gramEnd"/>
     </w:p>
     <w:p>
       <w:pPr>
@@ -1406,6 +1623,7 @@
         </w:rPr>
       </w:pPr>
       <w:bookmarkStart w:id="1" w:name="_Hlk103783647"/>
+      <w:proofErr w:type="gramStart"/>
       <w:r>
         <w:rPr>
           <w:rFonts w:ascii="Consolas" w:eastAsia="Times New Roman" w:hAnsi="Consolas" w:cs="Times New Roman"/>
@@ -1442,6 +1660,7 @@
         </w:rPr>
         <w:t>(</w:t>
       </w:r>
+      <w:proofErr w:type="gramEnd"/>
       <w:r>
         <w:rPr>
           <w:rFonts w:ascii="Consolas" w:eastAsia="Times New Roman" w:hAnsi="Consolas" w:cs="Times New Roman"/>
@@ -1593,6 +1812,7 @@
         </w:rPr>
         <w:t xml:space="preserve">        </w:t>
       </w:r>
+      <w:proofErr w:type="gramStart"/>
       <w:r>
         <w:rPr>
           <w:rFonts w:ascii="Consolas" w:eastAsia="Times New Roman" w:hAnsi="Consolas" w:cs="Times New Roman"/>
@@ -1629,6 +1849,7 @@
         </w:rPr>
         <w:t>(</w:t>
       </w:r>
+      <w:proofErr w:type="gramEnd"/>
       <w:r>
         <w:rPr>
           <w:rFonts w:ascii="Consolas" w:eastAsia="Times New Roman" w:hAnsi="Consolas" w:cs="Times New Roman"/>
@@ -1714,7 +1935,15 @@
         <w:t xml:space="preserve">because that should be clear in the code itself.  (Mosh highlights the console statement).  </w:t>
       </w:r>
       <w:r>
-        <w:t xml:space="preserve">We want to explain Why’s and Hows.  </w:t>
+        <w:t xml:space="preserve">We want to explain Why’s and </w:t>
+      </w:r>
+      <w:proofErr w:type="spellStart"/>
+      <w:r>
+        <w:t>Hows</w:t>
+      </w:r>
+      <w:proofErr w:type="spellEnd"/>
+      <w:r>
+        <w:t xml:space="preserve">.  </w:t>
       </w:r>
     </w:p>
     <w:p>
@@ -1904,6 +2133,7 @@
         </w:rPr>
         <w:t xml:space="preserve">      </w:t>
       </w:r>
+      <w:proofErr w:type="gramStart"/>
       <w:r>
         <w:rPr>
           <w:rFonts w:ascii="Consolas" w:eastAsia="Times New Roman" w:hAnsi="Consolas" w:cs="Times New Roman"/>
@@ -1940,6 +2170,7 @@
         </w:rPr>
         <w:t>(</w:t>
       </w:r>
+      <w:proofErr w:type="gramEnd"/>
       <w:r>
         <w:rPr>
           <w:rFonts w:ascii="Consolas" w:eastAsia="Times New Roman" w:hAnsi="Consolas" w:cs="Times New Roman"/>
@@ -2022,8 +2253,13 @@
         <w:pStyle w:val="NoSpacing"/>
       </w:pPr>
       <w:r>
-        <w:t>Let’s open our console again the browser.  alt ctrl i</w:t>
-      </w:r>
+        <w:t xml:space="preserve">Let’s open our console again the browser.  alt ctrl </w:t>
+      </w:r>
+      <w:proofErr w:type="spellStart"/>
+      <w:r>
+        <w:t>i</w:t>
+      </w:r>
+      <w:proofErr w:type="spellEnd"/>
     </w:p>
     <w:p>
       <w:pPr>
@@ -2083,36 +2319,68 @@
         <w:pStyle w:val="NoSpacing"/>
       </w:pPr>
       <w:r>
-        <w:t>In real world applications we have thousands or even millions of lines of code.  Therefore writing in the script element is oftentimes not practical.  We don’t want to write all the code inline here.  We want to extract and separate our JS code from our html code.</w:t>
-      </w:r>
-    </w:p>
-    <w:p>
-      <w:pPr>
-        <w:pStyle w:val="NoSpacing"/>
-      </w:pPr>
-    </w:p>
-    <w:p>
-      <w:pPr>
-        <w:pStyle w:val="NoSpacing"/>
-      </w:pPr>
-      <w:r>
-        <w:t>Mosh utilizes a metaphor in which we recognize that bedrooms stores your bed and your clothes.  We don’t store are clothes in the kitchen.  This is what we call the Separation of Concerns.  We want to separate HTML which is all about content from JavaScript which is all about behavior.  How should your webpage behave?  What should happen when we hover our mouse over a given element?  Maybe something should pop up or be hidden.  We’ll use JavaScript to implement behavior.</w:t>
-      </w:r>
-    </w:p>
-    <w:p>
-      <w:pPr>
-        <w:pStyle w:val="NoSpacing"/>
-      </w:pPr>
-    </w:p>
-    <w:p>
-      <w:pPr>
-        <w:pStyle w:val="NoSpacing"/>
-      </w:pPr>
-      <w:r>
-        <w:t>In VSCode let’s start a new file will call index.js</w:t>
-      </w:r>
-      <w:r>
-        <w:t>.  Let’s cut our JS code from our html file, and paste it in index.js.  In this application we have a single file, a single JavaScript file.  In a real world application we have hundreds or even thousands of JavaScript files.</w:t>
+        <w:t xml:space="preserve">In real world applications we have thousands or even millions of lines of code.  </w:t>
+      </w:r>
+      <w:proofErr w:type="gramStart"/>
+      <w:r>
+        <w:t>Therefore</w:t>
+      </w:r>
+      <w:proofErr w:type="gramEnd"/>
+      <w:r>
+        <w:t xml:space="preserve"> writing in the script element is oftentimes not practical.  We don’t want to write all the code inline here.  We want to extract and separate our JS code from our html code.</w:t>
+      </w:r>
+    </w:p>
+    <w:p>
+      <w:pPr>
+        <w:pStyle w:val="NoSpacing"/>
+      </w:pPr>
+    </w:p>
+    <w:p>
+      <w:pPr>
+        <w:pStyle w:val="NoSpacing"/>
+      </w:pPr>
+      <w:r>
+        <w:t xml:space="preserve">Mosh utilizes a metaphor in which we recognize that bedrooms </w:t>
+      </w:r>
+      <w:proofErr w:type="gramStart"/>
+      <w:r>
+        <w:t>stores</w:t>
+      </w:r>
+      <w:proofErr w:type="gramEnd"/>
+      <w:r>
+        <w:t xml:space="preserve"> your bed and your clothes.  We don’t store are clothes in the kitchen.  This is what we call the Separation of Concerns.  We want to separate HTML which is all about content from JavaScript which is all about behavior.  How should your webpage behave?  What should happen when we hover our mouse over a given element?  Maybe something should pop up or be hidden.  We’ll use JavaScript to implement behavior.</w:t>
+      </w:r>
+    </w:p>
+    <w:p>
+      <w:pPr>
+        <w:pStyle w:val="NoSpacing"/>
+      </w:pPr>
+    </w:p>
+    <w:p>
+      <w:pPr>
+        <w:pStyle w:val="NoSpacing"/>
+      </w:pPr>
+      <w:r>
+        <w:t xml:space="preserve">In </w:t>
+      </w:r>
+      <w:proofErr w:type="spellStart"/>
+      <w:r>
+        <w:t>VSCode</w:t>
+      </w:r>
+      <w:proofErr w:type="spellEnd"/>
+      <w:r>
+        <w:t xml:space="preserve"> let’s start a new file will call index.js</w:t>
+      </w:r>
+      <w:r>
+        <w:t xml:space="preserve">.  Let’s cut our JS code from our html file, and paste it in index.js.  In this application we have a single file, a single JavaScript file.  In a real world </w:t>
+      </w:r>
+      <w:proofErr w:type="gramStart"/>
+      <w:r>
+        <w:t>application</w:t>
+      </w:r>
+      <w:proofErr w:type="gramEnd"/>
+      <w:r>
+        <w:t xml:space="preserve"> we have hundreds or even thousands of JavaScript files.</w:t>
       </w:r>
       <w:r>
         <w:t xml:space="preserve">  We’ll eventually learn how to combined these files into a bundle and ‘serve’ that bundle to a ‘client’.</w:t>
@@ -2261,6 +2529,7 @@
         </w:rPr>
         <w:t xml:space="preserve"> </w:t>
       </w:r>
+      <w:proofErr w:type="spellStart"/>
       <w:r>
         <w:rPr>
           <w:rFonts w:ascii="Consolas" w:eastAsia="Times New Roman" w:hAnsi="Consolas" w:cs="Times New Roman"/>
@@ -2270,6 +2539,7 @@
         </w:rPr>
         <w:t>src</w:t>
       </w:r>
+      <w:proofErr w:type="spellEnd"/>
       <w:r>
         <w:rPr>
           <w:rFonts w:ascii="Consolas" w:eastAsia="Times New Roman" w:hAnsi="Consolas" w:cs="Times New Roman"/>
@@ -2423,7 +2693,15 @@
         <w:pStyle w:val="NoSpacing"/>
       </w:pPr>
       <w:r>
-        <w:t>We navigate to our js-basics folder.  Then we type (in command prompt… not in node?)</w:t>
+        <w:t xml:space="preserve">We navigate to our </w:t>
+      </w:r>
+      <w:proofErr w:type="spellStart"/>
+      <w:r>
+        <w:t>js</w:t>
+      </w:r>
+      <w:proofErr w:type="spellEnd"/>
+      <w:r>
+        <w:t>-basics folder.  Then we type (in command prompt… not in node?)</w:t>
       </w:r>
     </w:p>
     <w:p>
@@ -2469,7 +2747,23 @@
           <w:i/>
           <w:iCs/>
         </w:rPr>
-        <w:t>C:\Users\Mr. Artifice\Desktop\js-basics&gt;node index.js</w:t>
+        <w:t>C:\Users\Mr. Artifice\Desktop\</w:t>
+      </w:r>
+      <w:proofErr w:type="spellStart"/>
+      <w:r>
+        <w:rPr>
+          <w:i/>
+          <w:iCs/>
+        </w:rPr>
+        <w:t>js</w:t>
+      </w:r>
+      <w:proofErr w:type="spellEnd"/>
+      <w:r>
+        <w:rPr>
+          <w:i/>
+          <w:iCs/>
+        </w:rPr>
+        <w:t>-basics&gt;node index.js</w:t>
       </w:r>
     </w:p>
     <w:p>
@@ -2508,7 +2802,15 @@
         <w:t>,</w:t>
       </w:r>
       <w:r>
-        <w:t xml:space="preserve"> node is a program that includes google’s V8 JavaScript engine.  We can give it a piece of JavaScript code and it will execute that code for us</w:t>
+        <w:t xml:space="preserve"> node is a program that includes </w:t>
+      </w:r>
+      <w:proofErr w:type="spellStart"/>
+      <w:r>
+        <w:t>google’s</w:t>
+      </w:r>
+      <w:proofErr w:type="spellEnd"/>
+      <w:r>
+        <w:t xml:space="preserve"> V8 JavaScript engine.  We can give it a piece of JavaScript code and it will execute that code for us</w:t>
       </w:r>
       <w:r>
         <w:t xml:space="preserve"> just like we can in a browser.  (This works in both command prompt and the node command prompt).  So, node is a runtime environment for executing JavaScript code.</w:t>
@@ -2536,8 +2838,13 @@
       <w:pPr>
         <w:pStyle w:val="NoSpacing"/>
       </w:pPr>
-      <w:r>
-        <w:t>VSCode includes an integrated terminal, so you don’t have to open up a separate terminal window.  Under view, you’ll find the “Terminal” option.  Note that our terminal is pointing to the same folder where we created our files…  You don’t have to explicitly navigate to this folder.  (Make sure you have the index selected).</w:t>
+      <w:proofErr w:type="spellStart"/>
+      <w:r>
+        <w:t>VSCode</w:t>
+      </w:r>
+      <w:proofErr w:type="spellEnd"/>
+      <w:r>
+        <w:t xml:space="preserve"> includes an integrated terminal, so you don’t have to open up a separate terminal window.  Under view, you’ll find the “Terminal” option.  Note that our terminal is pointing to the same folder where we created our files…  You don’t have to explicitly navigate to this folder.  (Make sure you have the index selected).</w:t>
       </w:r>
     </w:p>
     <w:p>
@@ -2821,7 +3128,15 @@
         <w:pStyle w:val="NoSpacing"/>
       </w:pPr>
       <w:r>
-        <w:t xml:space="preserve"> Variable  Name.</w:t>
+        <w:t xml:space="preserve"> </w:t>
+      </w:r>
+      <w:proofErr w:type="gramStart"/>
+      <w:r>
+        <w:t>Variable  Name</w:t>
+      </w:r>
+      <w:proofErr w:type="gramEnd"/>
+      <w:r>
+        <w:t>.</w:t>
       </w:r>
     </w:p>
     <w:p>
@@ -3422,7 +3737,15 @@
         <w:pStyle w:val="NoSpacing"/>
       </w:pPr>
       <w:r>
-        <w:t>By default variables that we define in JavaScript…  Their value is undefined.</w:t>
+        <w:t xml:space="preserve">By </w:t>
+      </w:r>
+      <w:proofErr w:type="gramStart"/>
+      <w:r>
+        <w:t>default</w:t>
+      </w:r>
+      <w:proofErr w:type="gramEnd"/>
+      <w:r>
+        <w:t xml:space="preserve"> variables that we define in JavaScript…  Their value is undefined.</w:t>
       </w:r>
     </w:p>
     <w:p>
@@ -3982,7 +4305,15 @@
         <w:pStyle w:val="NoSpacing"/>
       </w:pPr>
       <w:r>
-        <w:t xml:space="preserve">They cannot be a reserved keyword.  For example we can’t use the keyword </w:t>
+        <w:t xml:space="preserve">They cannot be a reserved keyword.  For </w:t>
+      </w:r>
+      <w:proofErr w:type="gramStart"/>
+      <w:r>
+        <w:t>example</w:t>
+      </w:r>
+      <w:proofErr w:type="gramEnd"/>
+      <w:r>
+        <w:t xml:space="preserve"> we can’t use the keyword </w:t>
       </w:r>
       <w:r>
         <w:rPr>
@@ -4098,8 +4429,13 @@
         <w:t xml:space="preserve">at </w:t>
       </w:r>
       <w:r>
-        <w:t>that memory location.</w:t>
-      </w:r>
+        <w:t xml:space="preserve">that memory </w:t>
+      </w:r>
+      <w:proofErr w:type="gramStart"/>
+      <w:r>
+        <w:t>location.</w:t>
+      </w:r>
+      <w:proofErr w:type="gramEnd"/>
       <w:r>
         <w:t xml:space="preserve">  Always use meaningful and descriptive names.</w:t>
       </w:r>
@@ -4162,7 +4498,32 @@
           <w:i/>
           <w:iCs/>
         </w:rPr>
-        <w:t xml:space="preserve">let firstName .  </w:t>
+        <w:t xml:space="preserve">let </w:t>
+      </w:r>
+      <w:proofErr w:type="spellStart"/>
+      <w:proofErr w:type="gramStart"/>
+      <w:r>
+        <w:rPr>
+          <w:i/>
+          <w:iCs/>
+        </w:rPr>
+        <w:t>firstName</w:t>
+      </w:r>
+      <w:proofErr w:type="spellEnd"/>
+      <w:r>
+        <w:rPr>
+          <w:i/>
+          <w:iCs/>
+        </w:rPr>
+        <w:t xml:space="preserve"> .</w:t>
+      </w:r>
+      <w:proofErr w:type="gramEnd"/>
+      <w:r>
+        <w:rPr>
+          <w:i/>
+          <w:iCs/>
+        </w:rPr>
+        <w:t xml:space="preserve">  </w:t>
       </w:r>
       <w:r>
         <w:t xml:space="preserve">Mosh is using camel notation, so the first letter of the first word is lowercase, and the first letter of every word after should be uppercase.  </w:t>
@@ -4225,7 +4586,23 @@
           <w:i/>
           <w:iCs/>
         </w:rPr>
-        <w:t>let firstName;</w:t>
+        <w:t xml:space="preserve">let </w:t>
+      </w:r>
+      <w:proofErr w:type="spellStart"/>
+      <w:r>
+        <w:rPr>
+          <w:i/>
+          <w:iCs/>
+        </w:rPr>
+        <w:t>firstName</w:t>
+      </w:r>
+      <w:proofErr w:type="spellEnd"/>
+      <w:r>
+        <w:rPr>
+          <w:i/>
+          <w:iCs/>
+        </w:rPr>
+        <w:t>;</w:t>
       </w:r>
     </w:p>
     <w:p>
@@ -4286,10 +4663,47 @@
           <w:i/>
           <w:iCs/>
         </w:rPr>
-        <w:t xml:space="preserve">let firstName, lastName;  </w:t>
-      </w:r>
-      <w:r>
-        <w:t xml:space="preserve">(In this case Mosh has not initialized either of these variables.  They are both undefined).  </w:t>
+        <w:t xml:space="preserve">let </w:t>
+      </w:r>
+      <w:proofErr w:type="spellStart"/>
+      <w:r>
+        <w:rPr>
+          <w:i/>
+          <w:iCs/>
+        </w:rPr>
+        <w:t>firstName</w:t>
+      </w:r>
+      <w:proofErr w:type="spellEnd"/>
+      <w:r>
+        <w:rPr>
+          <w:i/>
+          <w:iCs/>
+        </w:rPr>
+        <w:t xml:space="preserve">, </w:t>
+      </w:r>
+      <w:proofErr w:type="spellStart"/>
+      <w:proofErr w:type="gramStart"/>
+      <w:r>
+        <w:rPr>
+          <w:i/>
+          <w:iCs/>
+        </w:rPr>
+        <w:t>lastName</w:t>
+      </w:r>
+      <w:proofErr w:type="spellEnd"/>
+      <w:r>
+        <w:rPr>
+          <w:i/>
+          <w:iCs/>
+        </w:rPr>
+        <w:t xml:space="preserve">;  </w:t>
+      </w:r>
+      <w:r>
+        <w:t>(</w:t>
+      </w:r>
+      <w:proofErr w:type="gramEnd"/>
+      <w:r>
+        <w:t xml:space="preserve">In this case Mosh has not initialized either of these variables.  They are both undefined).  </w:t>
       </w:r>
     </w:p>
     <w:p>
@@ -4322,40 +4736,130 @@
           <w:i/>
           <w:iCs/>
         </w:rPr>
-        <w:t xml:space="preserve">let firstName = ‘Mosh’, lastName; </w:t>
+        <w:t xml:space="preserve">let </w:t>
+      </w:r>
+      <w:proofErr w:type="spellStart"/>
+      <w:r>
+        <w:rPr>
+          <w:i/>
+          <w:iCs/>
+        </w:rPr>
+        <w:t>firstName</w:t>
+      </w:r>
+      <w:proofErr w:type="spellEnd"/>
+      <w:r>
+        <w:rPr>
+          <w:i/>
+          <w:iCs/>
+        </w:rPr>
+        <w:t xml:space="preserve"> = ‘Mosh’, </w:t>
+      </w:r>
+      <w:proofErr w:type="spellStart"/>
+      <w:r>
+        <w:rPr>
+          <w:i/>
+          <w:iCs/>
+        </w:rPr>
+        <w:t>lastName</w:t>
+      </w:r>
+      <w:proofErr w:type="spellEnd"/>
+      <w:r>
+        <w:rPr>
+          <w:i/>
+          <w:iCs/>
+        </w:rPr>
+        <w:t xml:space="preserve">; </w:t>
       </w:r>
       <w:r>
         <w:t>(</w:t>
       </w:r>
-      <w:r>
-        <w:t xml:space="preserve">lastName is </w:t>
-      </w:r>
+      <w:proofErr w:type="spellStart"/>
+      <w:r>
+        <w:t>lastName</w:t>
+      </w:r>
+      <w:proofErr w:type="spellEnd"/>
+      <w:r>
+        <w:t xml:space="preserve"> is </w:t>
+      </w:r>
+      <w:proofErr w:type="gramStart"/>
       <w:r>
         <w:t>undefined)</w:t>
       </w:r>
       <w:r>
-        <w:t xml:space="preserve">  or…  Up</w:t>
-      </w:r>
-    </w:p>
-    <w:p>
-      <w:pPr>
-        <w:pStyle w:val="NoSpacing"/>
-      </w:pPr>
-    </w:p>
-    <w:p>
-      <w:pPr>
-        <w:pStyle w:val="NoSpacing"/>
-        <w:rPr>
-          <w:i/>
-          <w:iCs/>
-        </w:rPr>
-      </w:pPr>
-      <w:r>
-        <w:rPr>
-          <w:i/>
-          <w:iCs/>
-        </w:rPr>
-        <w:t>let firstName =’Mosh’, lastName = ‘Hamedani’;</w:t>
+        <w:t xml:space="preserve">  or</w:t>
+      </w:r>
+      <w:proofErr w:type="gramEnd"/>
+      <w:r>
+        <w:t>…  Up</w:t>
+      </w:r>
+    </w:p>
+    <w:p>
+      <w:pPr>
+        <w:pStyle w:val="NoSpacing"/>
+      </w:pPr>
+    </w:p>
+    <w:p>
+      <w:pPr>
+        <w:pStyle w:val="NoSpacing"/>
+        <w:rPr>
+          <w:i/>
+          <w:iCs/>
+        </w:rPr>
+      </w:pPr>
+      <w:r>
+        <w:rPr>
+          <w:i/>
+          <w:iCs/>
+        </w:rPr>
+        <w:t xml:space="preserve">let </w:t>
+      </w:r>
+      <w:proofErr w:type="spellStart"/>
+      <w:r>
+        <w:rPr>
+          <w:i/>
+          <w:iCs/>
+        </w:rPr>
+        <w:t>firstName</w:t>
+      </w:r>
+      <w:proofErr w:type="spellEnd"/>
+      <w:r>
+        <w:rPr>
+          <w:i/>
+          <w:iCs/>
+        </w:rPr>
+        <w:t xml:space="preserve"> =’Mosh’, </w:t>
+      </w:r>
+      <w:proofErr w:type="spellStart"/>
+      <w:r>
+        <w:rPr>
+          <w:i/>
+          <w:iCs/>
+        </w:rPr>
+        <w:t>lastName</w:t>
+      </w:r>
+      <w:proofErr w:type="spellEnd"/>
+      <w:r>
+        <w:rPr>
+          <w:i/>
+          <w:iCs/>
+        </w:rPr>
+        <w:t xml:space="preserve"> = ‘</w:t>
+      </w:r>
+      <w:proofErr w:type="spellStart"/>
+      <w:r>
+        <w:rPr>
+          <w:i/>
+          <w:iCs/>
+        </w:rPr>
+        <w:t>Hamedani</w:t>
+      </w:r>
+      <w:proofErr w:type="spellEnd"/>
+      <w:r>
+        <w:rPr>
+          <w:i/>
+          <w:iCs/>
+        </w:rPr>
+        <w:t>’;</w:t>
       </w:r>
     </w:p>
     <w:p>
@@ -4393,23 +4897,71 @@
           <w:i/>
           <w:iCs/>
         </w:rPr>
-        <w:t xml:space="preserve">let firstName =’Mosh’; </w:t>
-      </w:r>
-    </w:p>
-    <w:p>
-      <w:pPr>
-        <w:pStyle w:val="NoSpacing"/>
-        <w:rPr>
-          <w:i/>
-          <w:iCs/>
-        </w:rPr>
-      </w:pPr>
-      <w:r>
-        <w:rPr>
-          <w:i/>
-          <w:iCs/>
-        </w:rPr>
-        <w:t>let lastName = ‘Hamedani’;</w:t>
+        <w:t xml:space="preserve">let </w:t>
+      </w:r>
+      <w:proofErr w:type="spellStart"/>
+      <w:r>
+        <w:rPr>
+          <w:i/>
+          <w:iCs/>
+        </w:rPr>
+        <w:t>firstName</w:t>
+      </w:r>
+      <w:proofErr w:type="spellEnd"/>
+      <w:r>
+        <w:rPr>
+          <w:i/>
+          <w:iCs/>
+        </w:rPr>
+        <w:t xml:space="preserve"> =’Mosh’; </w:t>
+      </w:r>
+    </w:p>
+    <w:p>
+      <w:pPr>
+        <w:pStyle w:val="NoSpacing"/>
+        <w:rPr>
+          <w:i/>
+          <w:iCs/>
+        </w:rPr>
+      </w:pPr>
+      <w:r>
+        <w:rPr>
+          <w:i/>
+          <w:iCs/>
+        </w:rPr>
+        <w:t xml:space="preserve">let </w:t>
+      </w:r>
+      <w:proofErr w:type="spellStart"/>
+      <w:r>
+        <w:rPr>
+          <w:i/>
+          <w:iCs/>
+        </w:rPr>
+        <w:t>lastName</w:t>
+      </w:r>
+      <w:proofErr w:type="spellEnd"/>
+      <w:r>
+        <w:rPr>
+          <w:i/>
+          <w:iCs/>
+        </w:rPr>
+        <w:t xml:space="preserve"> = ‘</w:t>
+      </w:r>
+      <w:proofErr w:type="spellStart"/>
+      <w:r>
+        <w:rPr>
+          <w:i/>
+          <w:iCs/>
+        </w:rPr>
+        <w:t>Hamedani</w:t>
+      </w:r>
+      <w:proofErr w:type="spellEnd"/>
+      <w:r>
+        <w:rPr>
+          <w:i/>
+          <w:iCs/>
+        </w:rPr>
+        <w:t>’;</w:t>
       </w:r>
     </w:p>
     <w:p>
@@ -4499,7 +5051,23 @@
           <w:i/>
           <w:iCs/>
         </w:rPr>
-        <w:t xml:space="preserve">let interestRate </w:t>
+        <w:t xml:space="preserve">let </w:t>
+      </w:r>
+      <w:proofErr w:type="spellStart"/>
+      <w:r>
+        <w:rPr>
+          <w:i/>
+          <w:iCs/>
+        </w:rPr>
+        <w:t>interestRate</w:t>
+      </w:r>
+      <w:proofErr w:type="spellEnd"/>
+      <w:r>
+        <w:rPr>
+          <w:i/>
+          <w:iCs/>
+        </w:rPr>
+        <w:t xml:space="preserve"> </w:t>
       </w:r>
       <w:r>
         <w:rPr>
@@ -4560,6 +5128,7 @@
         </w:rPr>
         <w:t xml:space="preserve"> </w:t>
       </w:r>
+      <w:proofErr w:type="spellStart"/>
       <w:r>
         <w:rPr>
           <w:rFonts w:ascii="Consolas" w:eastAsia="Times New Roman" w:hAnsi="Consolas" w:cs="Times New Roman"/>
@@ -4569,6 +5138,7 @@
         </w:rPr>
         <w:t>interestRate</w:t>
       </w:r>
+      <w:proofErr w:type="spellEnd"/>
       <w:r>
         <w:rPr>
           <w:rFonts w:ascii="Consolas" w:eastAsia="Times New Roman" w:hAnsi="Consolas" w:cs="Times New Roman"/>
@@ -4608,6 +5178,7 @@
           <w:szCs w:val="21"/>
         </w:rPr>
       </w:pPr>
+      <w:proofErr w:type="spellStart"/>
       <w:r>
         <w:rPr>
           <w:rFonts w:ascii="Consolas" w:eastAsia="Times New Roman" w:hAnsi="Consolas" w:cs="Times New Roman"/>
@@ -4617,6 +5188,7 @@
         </w:rPr>
         <w:t>interestRate</w:t>
       </w:r>
+      <w:proofErr w:type="spellEnd"/>
       <w:r>
         <w:rPr>
           <w:rFonts w:ascii="Consolas" w:eastAsia="Times New Roman" w:hAnsi="Consolas" w:cs="Times New Roman"/>
@@ -4809,6 +5381,7 @@
         </w:rPr>
         <w:t xml:space="preserve"> </w:t>
       </w:r>
+      <w:proofErr w:type="spellStart"/>
       <w:r>
         <w:rPr>
           <w:rFonts w:ascii="Consolas" w:eastAsia="Times New Roman" w:hAnsi="Consolas" w:cs="Times New Roman"/>
@@ -4818,6 +5391,7 @@
         </w:rPr>
         <w:t>interestRate</w:t>
       </w:r>
+      <w:proofErr w:type="spellEnd"/>
       <w:r>
         <w:rPr>
           <w:rFonts w:ascii="Consolas" w:eastAsia="Times New Roman" w:hAnsi="Consolas" w:cs="Times New Roman"/>
@@ -4857,6 +5431,7 @@
           <w:szCs w:val="21"/>
         </w:rPr>
       </w:pPr>
+      <w:proofErr w:type="spellStart"/>
       <w:r>
         <w:rPr>
           <w:rFonts w:ascii="Consolas" w:eastAsia="Times New Roman" w:hAnsi="Consolas" w:cs="Times New Roman"/>
@@ -4866,6 +5441,7 @@
         </w:rPr>
         <w:t>interestRate</w:t>
       </w:r>
+      <w:proofErr w:type="spellEnd"/>
       <w:r>
         <w:rPr>
           <w:rFonts w:ascii="Consolas" w:eastAsia="Times New Roman" w:hAnsi="Consolas" w:cs="Times New Roman"/>
@@ -4941,6 +5517,7 @@
         </w:rPr>
         <w:t>(</w:t>
       </w:r>
+      <w:proofErr w:type="spellStart"/>
       <w:r>
         <w:rPr>
           <w:rFonts w:ascii="Consolas" w:eastAsia="Times New Roman" w:hAnsi="Consolas" w:cs="Times New Roman"/>
@@ -4950,6 +5527,7 @@
         </w:rPr>
         <w:t>interestRate</w:t>
       </w:r>
+      <w:proofErr w:type="spellEnd"/>
       <w:r>
         <w:rPr>
           <w:rFonts w:ascii="Consolas" w:eastAsia="Times New Roman" w:hAnsi="Consolas" w:cs="Times New Roman"/>
@@ -5231,7 +5809,15 @@
         <w:pStyle w:val="NoSpacing"/>
       </w:pPr>
       <w:r>
-        <w:t>What are the kind of values we can and assigned to a variable?  We have seen strings… but we have more types.</w:t>
+        <w:t xml:space="preserve">What </w:t>
+      </w:r>
+      <w:proofErr w:type="gramStart"/>
+      <w:r>
+        <w:t>are</w:t>
+      </w:r>
+      <w:proofErr w:type="gramEnd"/>
+      <w:r>
+        <w:t xml:space="preserve"> the kind of values we can and assigned to a variable?  We have seen strings… but we have more types.</w:t>
       </w:r>
     </w:p>
     <w:p>
@@ -5379,6 +5965,7 @@
           <w:szCs w:val="21"/>
         </w:rPr>
       </w:pPr>
+      <w:bookmarkStart w:id="3" w:name="_Hlk103883334"/>
       <w:r>
         <w:rPr>
           <w:rFonts w:ascii="Consolas" w:eastAsia="Times New Roman" w:hAnsi="Consolas" w:cs="Times New Roman"/>
@@ -5434,6 +6021,7 @@
         <w:t>;</w:t>
       </w:r>
     </w:p>
+    <w:bookmarkEnd w:id="3"/>
     <w:p>
       <w:pPr>
         <w:pStyle w:val="NoSpacing"/>
@@ -5627,6 +6215,7 @@
         </w:rPr>
         <w:t xml:space="preserve"> </w:t>
       </w:r>
+      <w:proofErr w:type="spellStart"/>
       <w:r>
         <w:rPr>
           <w:rFonts w:ascii="Consolas" w:eastAsia="Times New Roman" w:hAnsi="Consolas" w:cs="Times New Roman"/>
@@ -5636,6 +6225,7 @@
         </w:rPr>
         <w:t>isApproved</w:t>
       </w:r>
+      <w:proofErr w:type="spellEnd"/>
       <w:r>
         <w:rPr>
           <w:rFonts w:ascii="Consolas" w:eastAsia="Times New Roman" w:hAnsi="Consolas" w:cs="Times New Roman"/>
@@ -5737,6 +6327,7 @@
         </w:rPr>
         <w:t xml:space="preserve"> </w:t>
       </w:r>
+      <w:proofErr w:type="spellStart"/>
       <w:r>
         <w:rPr>
           <w:rFonts w:ascii="Consolas" w:eastAsia="Times New Roman" w:hAnsi="Consolas" w:cs="Times New Roman"/>
@@ -5746,6 +6337,7 @@
         </w:rPr>
         <w:t>firstName</w:t>
       </w:r>
+      <w:proofErr w:type="spellEnd"/>
       <w:r>
         <w:rPr>
           <w:rFonts w:ascii="Consolas" w:eastAsia="Times New Roman" w:hAnsi="Consolas" w:cs="Times New Roman"/>
@@ -5808,6 +6400,7 @@
         </w:rPr>
         <w:t xml:space="preserve"> </w:t>
       </w:r>
+      <w:proofErr w:type="spellStart"/>
       <w:r>
         <w:rPr>
           <w:rFonts w:ascii="Consolas" w:eastAsia="Times New Roman" w:hAnsi="Consolas" w:cs="Times New Roman"/>
@@ -5817,6 +6410,7 @@
         </w:rPr>
         <w:t>firstName</w:t>
       </w:r>
+      <w:proofErr w:type="spellEnd"/>
       <w:r>
         <w:rPr>
           <w:rFonts w:ascii="Consolas" w:eastAsia="Times New Roman" w:hAnsi="Consolas" w:cs="Times New Roman"/>
@@ -5907,6 +6501,7 @@
         </w:rPr>
         <w:t xml:space="preserve"> </w:t>
       </w:r>
+      <w:proofErr w:type="spellStart"/>
       <w:r>
         <w:rPr>
           <w:rFonts w:ascii="Consolas" w:eastAsia="Times New Roman" w:hAnsi="Consolas" w:cs="Times New Roman"/>
@@ -5916,6 +6511,7 @@
         </w:rPr>
         <w:t>lastNames</w:t>
       </w:r>
+      <w:proofErr w:type="spellEnd"/>
       <w:r>
         <w:rPr>
           <w:rFonts w:ascii="Consolas" w:eastAsia="Times New Roman" w:hAnsi="Consolas" w:cs="Times New Roman"/>
@@ -5989,6 +6585,7 @@
       <w:pPr>
         <w:pStyle w:val="NoSpacing"/>
       </w:pPr>
+      <w:proofErr w:type="spellStart"/>
       <w:r>
         <w:rPr>
           <w:i/>
@@ -5996,6 +6593,7 @@
         </w:rPr>
         <w:t>selectedColor</w:t>
       </w:r>
+      <w:proofErr w:type="spellEnd"/>
       <w:r>
         <w:t xml:space="preserve"> variable to null:</w:t>
       </w:r>
@@ -6038,6 +6636,7 @@
         </w:rPr>
         <w:t xml:space="preserve"> </w:t>
       </w:r>
+      <w:proofErr w:type="spellStart"/>
       <w:r>
         <w:rPr>
           <w:rFonts w:ascii="Consolas" w:eastAsia="Times New Roman" w:hAnsi="Consolas" w:cs="Times New Roman"/>
@@ -6047,6 +6646,7 @@
         </w:rPr>
         <w:t>selectedColor</w:t>
       </w:r>
+      <w:proofErr w:type="spellEnd"/>
       <w:r>
         <w:rPr>
           <w:rFonts w:ascii="Consolas" w:eastAsia="Times New Roman" w:hAnsi="Consolas" w:cs="Times New Roman"/>
@@ -6111,7 +6711,27 @@
           <w:sz w:val="21"/>
           <w:szCs w:val="21"/>
         </w:rPr>
-        <w:t>let selectedColor = 'red'</w:t>
+        <w:t xml:space="preserve">let </w:t>
+      </w:r>
+      <w:proofErr w:type="spellStart"/>
+      <w:r>
+        <w:rPr>
+          <w:rFonts w:ascii="Consolas" w:eastAsia="Times New Roman" w:hAnsi="Consolas" w:cs="Times New Roman"/>
+          <w:color w:val="6A9955"/>
+          <w:sz w:val="21"/>
+          <w:szCs w:val="21"/>
+        </w:rPr>
+        <w:t>selectedColor</w:t>
+      </w:r>
+      <w:proofErr w:type="spellEnd"/>
+      <w:r>
+        <w:rPr>
+          <w:rFonts w:ascii="Consolas" w:eastAsia="Times New Roman" w:hAnsi="Consolas" w:cs="Times New Roman"/>
+          <w:color w:val="6A9955"/>
+          <w:sz w:val="21"/>
+          <w:szCs w:val="21"/>
+        </w:rPr>
+        <w:t xml:space="preserve"> = 'red'</w:t>
       </w:r>
     </w:p>
     <w:p>
@@ -6194,7 +6814,17 @@
           <w:sz w:val="21"/>
           <w:szCs w:val="21"/>
         </w:rPr>
-        <w:t>'Mosh'</w:t>
+        <w:t>'Mosh</w:t>
+      </w:r>
+      <w:proofErr w:type="gramStart"/>
+      <w:r>
+        <w:rPr>
+          <w:rFonts w:ascii="Consolas" w:eastAsia="Times New Roman" w:hAnsi="Consolas" w:cs="Times New Roman"/>
+          <w:color w:val="CE9178"/>
+          <w:sz w:val="21"/>
+          <w:szCs w:val="21"/>
+        </w:rPr>
+        <w:t>'</w:t>
       </w:r>
       <w:r>
         <w:rPr>
@@ -6212,7 +6842,17 @@
           <w:sz w:val="21"/>
           <w:szCs w:val="21"/>
         </w:rPr>
-        <w:t>//This is a String Literal</w:t>
+        <w:t>/</w:t>
+      </w:r>
+      <w:proofErr w:type="gramEnd"/>
+      <w:r>
+        <w:rPr>
+          <w:rFonts w:ascii="Consolas" w:eastAsia="Times New Roman" w:hAnsi="Consolas" w:cs="Times New Roman"/>
+          <w:color w:val="6A9955"/>
+          <w:sz w:val="21"/>
+          <w:szCs w:val="21"/>
+        </w:rPr>
+        <w:t>/This is a String Literal</w:t>
       </w:r>
     </w:p>
     <w:p>
@@ -6262,6 +6902,7 @@
         </w:rPr>
         <w:t xml:space="preserve"> = </w:t>
       </w:r>
+      <w:proofErr w:type="gramStart"/>
       <w:r>
         <w:rPr>
           <w:rFonts w:ascii="Consolas" w:eastAsia="Times New Roman" w:hAnsi="Consolas" w:cs="Times New Roman"/>
@@ -6287,7 +6928,17 @@
           <w:sz w:val="21"/>
           <w:szCs w:val="21"/>
         </w:rPr>
-        <w:t>//Number Literal</w:t>
+        <w:t>/</w:t>
+      </w:r>
+      <w:proofErr w:type="gramEnd"/>
+      <w:r>
+        <w:rPr>
+          <w:rFonts w:ascii="Consolas" w:eastAsia="Times New Roman" w:hAnsi="Consolas" w:cs="Times New Roman"/>
+          <w:color w:val="6A9955"/>
+          <w:sz w:val="21"/>
+          <w:szCs w:val="21"/>
+        </w:rPr>
+        <w:t>/Number Literal</w:t>
       </w:r>
     </w:p>
     <w:p>
@@ -6319,6 +6970,7 @@
         </w:rPr>
         <w:t xml:space="preserve"> </w:t>
       </w:r>
+      <w:proofErr w:type="spellStart"/>
       <w:r>
         <w:rPr>
           <w:rFonts w:ascii="Consolas" w:eastAsia="Times New Roman" w:hAnsi="Consolas" w:cs="Times New Roman"/>
@@ -6328,6 +6980,7 @@
         </w:rPr>
         <w:t>isApproved</w:t>
       </w:r>
+      <w:proofErr w:type="spellEnd"/>
       <w:r>
         <w:rPr>
           <w:rFonts w:ascii="Consolas" w:eastAsia="Times New Roman" w:hAnsi="Consolas" w:cs="Times New Roman"/>
@@ -6337,6 +6990,7 @@
         </w:rPr>
         <w:t xml:space="preserve"> = </w:t>
       </w:r>
+      <w:proofErr w:type="gramStart"/>
       <w:r>
         <w:rPr>
           <w:rFonts w:ascii="Consolas" w:eastAsia="Times New Roman" w:hAnsi="Consolas" w:cs="Times New Roman"/>
@@ -6362,7 +7016,17 @@
           <w:sz w:val="21"/>
           <w:szCs w:val="21"/>
         </w:rPr>
-        <w:t>// Boolean Literal</w:t>
+        <w:t>/</w:t>
+      </w:r>
+      <w:proofErr w:type="gramEnd"/>
+      <w:r>
+        <w:rPr>
+          <w:rFonts w:ascii="Consolas" w:eastAsia="Times New Roman" w:hAnsi="Consolas" w:cs="Times New Roman"/>
+          <w:color w:val="6A9955"/>
+          <w:sz w:val="21"/>
+          <w:szCs w:val="21"/>
+        </w:rPr>
+        <w:t>/ Boolean Literal</w:t>
       </w:r>
     </w:p>
     <w:p>
@@ -6394,6 +7058,7 @@
         </w:rPr>
         <w:t xml:space="preserve"> </w:t>
       </w:r>
+      <w:proofErr w:type="spellStart"/>
       <w:r>
         <w:rPr>
           <w:rFonts w:ascii="Consolas" w:eastAsia="Times New Roman" w:hAnsi="Consolas" w:cs="Times New Roman"/>
@@ -6403,6 +7068,7 @@
         </w:rPr>
         <w:t>firstNames</w:t>
       </w:r>
+      <w:proofErr w:type="spellEnd"/>
       <w:r>
         <w:rPr>
           <w:rFonts w:ascii="Consolas" w:eastAsia="Times New Roman" w:hAnsi="Consolas" w:cs="Times New Roman"/>
@@ -6412,6 +7078,7 @@
         </w:rPr>
         <w:t xml:space="preserve"> = </w:t>
       </w:r>
+      <w:proofErr w:type="gramStart"/>
       <w:r>
         <w:rPr>
           <w:rFonts w:ascii="Consolas" w:eastAsia="Times New Roman" w:hAnsi="Consolas" w:cs="Times New Roman"/>
@@ -6437,7 +7104,17 @@
           <w:sz w:val="21"/>
           <w:szCs w:val="21"/>
         </w:rPr>
-        <w:t>//undefined</w:t>
+        <w:t>/</w:t>
+      </w:r>
+      <w:proofErr w:type="gramEnd"/>
+      <w:r>
+        <w:rPr>
+          <w:rFonts w:ascii="Consolas" w:eastAsia="Times New Roman" w:hAnsi="Consolas" w:cs="Times New Roman"/>
+          <w:color w:val="6A9955"/>
+          <w:sz w:val="21"/>
+          <w:szCs w:val="21"/>
+        </w:rPr>
+        <w:t>/undefined</w:t>
       </w:r>
     </w:p>
     <w:p>
@@ -6469,6 +7146,7 @@
         </w:rPr>
         <w:t xml:space="preserve"> </w:t>
       </w:r>
+      <w:proofErr w:type="spellStart"/>
       <w:r>
         <w:rPr>
           <w:rFonts w:ascii="Consolas" w:eastAsia="Times New Roman" w:hAnsi="Consolas" w:cs="Times New Roman"/>
@@ -6478,6 +7156,7 @@
         </w:rPr>
         <w:t>lastNames</w:t>
       </w:r>
+      <w:proofErr w:type="spellEnd"/>
       <w:r>
         <w:rPr>
           <w:rFonts w:ascii="Consolas" w:eastAsia="Times New Roman" w:hAnsi="Consolas" w:cs="Times New Roman"/>
@@ -6514,6 +7193,2068 @@
         </w:rPr>
         <w:t>//null</w:t>
       </w:r>
+    </w:p>
+    <w:p>
+      <w:pPr>
+        <w:pStyle w:val="NoSpacing"/>
+      </w:pPr>
+    </w:p>
+    <w:p>
+      <w:pPr>
+        <w:pStyle w:val="NoSpacing"/>
+      </w:pPr>
+    </w:p>
+    <w:p>
+      <w:pPr>
+        <w:pStyle w:val="NoSpacing"/>
+      </w:pPr>
+    </w:p>
+    <w:p>
+      <w:pPr>
+        <w:pStyle w:val="NoSpacing"/>
+      </w:pPr>
+    </w:p>
+    <w:p>
+      <w:pPr>
+        <w:pStyle w:val="NoSpacing"/>
+      </w:pPr>
+    </w:p>
+    <w:p>
+      <w:pPr>
+        <w:pStyle w:val="NoSpacing"/>
+      </w:pPr>
+    </w:p>
+    <w:p>
+      <w:pPr>
+        <w:pStyle w:val="NoSpacing"/>
+      </w:pPr>
+    </w:p>
+    <w:p>
+      <w:pPr>
+        <w:pStyle w:val="NoSpacing"/>
+      </w:pPr>
+    </w:p>
+    <w:p>
+      <w:pPr>
+        <w:pStyle w:val="NoSpacing"/>
+      </w:pPr>
+    </w:p>
+    <w:p>
+      <w:pPr>
+        <w:pStyle w:val="NoSpacing"/>
+      </w:pPr>
+    </w:p>
+    <w:p>
+      <w:pPr>
+        <w:pStyle w:val="NoSpacing"/>
+      </w:pPr>
+    </w:p>
+    <w:p>
+      <w:pPr>
+        <w:pStyle w:val="NoSpacing"/>
+      </w:pPr>
+    </w:p>
+    <w:p>
+      <w:pPr>
+        <w:pStyle w:val="Heading2"/>
+      </w:pPr>
+      <w:r>
+        <w:t>02 - Basics - 04 - Dynamic Typing</w:t>
+      </w:r>
+    </w:p>
+    <w:p>
+      <w:pPr>
+        <w:pStyle w:val="NoSpacing"/>
+      </w:pPr>
+    </w:p>
+    <w:p>
+      <w:pPr>
+        <w:pStyle w:val="NoSpacing"/>
+      </w:pPr>
+    </w:p>
+    <w:p>
+      <w:pPr>
+        <w:pStyle w:val="NoSpacing"/>
+      </w:pPr>
+      <w:r>
+        <w:t>Something that separates JavaScript from other programming languages is that java script is a dynamic the language.</w:t>
+      </w:r>
+    </w:p>
+    <w:p>
+      <w:pPr>
+        <w:pStyle w:val="NoSpacing"/>
+      </w:pPr>
+    </w:p>
+    <w:p>
+      <w:pPr>
+        <w:pStyle w:val="NoSpacing"/>
+      </w:pPr>
+      <w:r>
+        <w:t>There are two types of languages:</w:t>
+      </w:r>
+    </w:p>
+    <w:p>
+      <w:pPr>
+        <w:pStyle w:val="NoSpacing"/>
+        <w:numPr>
+          <w:ilvl w:val="0"/>
+          <w:numId w:val="3"/>
+        </w:numPr>
+      </w:pPr>
+      <w:r>
+        <w:t>Static (statically-typed)</w:t>
+      </w:r>
+    </w:p>
+    <w:p>
+      <w:pPr>
+        <w:pStyle w:val="NoSpacing"/>
+        <w:numPr>
+          <w:ilvl w:val="0"/>
+          <w:numId w:val="3"/>
+        </w:numPr>
+      </w:pPr>
+      <w:r>
+        <w:t>Dynamic (Dynamically-typed).</w:t>
+      </w:r>
+    </w:p>
+    <w:p>
+      <w:pPr>
+        <w:pStyle w:val="NoSpacing"/>
+      </w:pPr>
+    </w:p>
+    <w:p>
+      <w:pPr>
+        <w:pStyle w:val="NoSpacing"/>
+        <w:rPr>
+          <w:i/>
+          <w:iCs/>
+        </w:rPr>
+      </w:pPr>
+      <w:r>
+        <w:t xml:space="preserve">In static languages, when we declare a variable, the Type of that variable is set and it cannot be changed in the future:  </w:t>
+      </w:r>
+      <w:r>
+        <w:rPr>
+          <w:i/>
+          <w:iCs/>
+        </w:rPr>
+        <w:t>string name = ‘John’;</w:t>
+      </w:r>
+    </w:p>
+    <w:p>
+      <w:pPr>
+        <w:pStyle w:val="NoSpacing"/>
+        <w:rPr>
+          <w:i/>
+          <w:iCs/>
+        </w:rPr>
+      </w:pPr>
+    </w:p>
+    <w:p>
+      <w:pPr>
+        <w:pStyle w:val="NoSpacing"/>
+        <w:rPr>
+          <w:i/>
+          <w:iCs/>
+        </w:rPr>
+      </w:pPr>
+      <w:r>
+        <w:t xml:space="preserve">Whereas in a dynamic language, the type of a variable can change at runtime: </w:t>
+      </w:r>
+      <w:r>
+        <w:rPr>
+          <w:i/>
+          <w:iCs/>
+        </w:rPr>
+        <w:t>let name = ‘John’;</w:t>
+      </w:r>
+    </w:p>
+    <w:p>
+      <w:pPr>
+        <w:pStyle w:val="NoSpacing"/>
+        <w:rPr>
+          <w:i/>
+          <w:iCs/>
+        </w:rPr>
+      </w:pPr>
+    </w:p>
+    <w:p>
+      <w:pPr>
+        <w:pStyle w:val="NoSpacing"/>
+      </w:pPr>
+      <w:r>
+        <w:t>Let’s examine our code:</w:t>
+      </w:r>
+    </w:p>
+    <w:p>
+      <w:pPr>
+        <w:pStyle w:val="NoSpacing"/>
+      </w:pPr>
+    </w:p>
+    <w:p>
+      <w:pPr>
+        <w:shd w:val="clear" w:color="auto" w:fill="1E1E1E"/>
+        <w:spacing w:after="0" w:line="285" w:lineRule="atLeast"/>
+        <w:rPr>
+          <w:rFonts w:ascii="Consolas" w:eastAsia="Times New Roman" w:hAnsi="Consolas" w:cs="Times New Roman"/>
+          <w:color w:val="D4D4D4"/>
+          <w:sz w:val="21"/>
+          <w:szCs w:val="21"/>
+        </w:rPr>
+      </w:pPr>
+      <w:r>
+        <w:rPr>
+          <w:rFonts w:ascii="Consolas" w:eastAsia="Times New Roman" w:hAnsi="Consolas" w:cs="Times New Roman"/>
+          <w:color w:val="569CD6"/>
+          <w:sz w:val="21"/>
+          <w:szCs w:val="21"/>
+        </w:rPr>
+        <w:t>let</w:t>
+      </w:r>
+      <w:r>
+        <w:rPr>
+          <w:rFonts w:ascii="Consolas" w:eastAsia="Times New Roman" w:hAnsi="Consolas" w:cs="Times New Roman"/>
+          <w:color w:val="D4D4D4"/>
+          <w:sz w:val="21"/>
+          <w:szCs w:val="21"/>
+        </w:rPr>
+        <w:t xml:space="preserve"> </w:t>
+      </w:r>
+      <w:r>
+        <w:rPr>
+          <w:rFonts w:ascii="Consolas" w:eastAsia="Times New Roman" w:hAnsi="Consolas" w:cs="Times New Roman"/>
+          <w:color w:val="9CDCFE"/>
+          <w:sz w:val="21"/>
+          <w:szCs w:val="21"/>
+        </w:rPr>
+        <w:t>name</w:t>
+      </w:r>
+      <w:r>
+        <w:rPr>
+          <w:rFonts w:ascii="Consolas" w:eastAsia="Times New Roman" w:hAnsi="Consolas" w:cs="Times New Roman"/>
+          <w:color w:val="D4D4D4"/>
+          <w:sz w:val="21"/>
+          <w:szCs w:val="21"/>
+        </w:rPr>
+        <w:t xml:space="preserve"> = </w:t>
+      </w:r>
+      <w:r>
+        <w:rPr>
+          <w:rFonts w:ascii="Consolas" w:eastAsia="Times New Roman" w:hAnsi="Consolas" w:cs="Times New Roman"/>
+          <w:color w:val="CE9178"/>
+          <w:sz w:val="21"/>
+          <w:szCs w:val="21"/>
+        </w:rPr>
+        <w:t>'Mosh</w:t>
+      </w:r>
+      <w:proofErr w:type="gramStart"/>
+      <w:r>
+        <w:rPr>
+          <w:rFonts w:ascii="Consolas" w:eastAsia="Times New Roman" w:hAnsi="Consolas" w:cs="Times New Roman"/>
+          <w:color w:val="CE9178"/>
+          <w:sz w:val="21"/>
+          <w:szCs w:val="21"/>
+        </w:rPr>
+        <w:t>'</w:t>
+      </w:r>
+      <w:r>
+        <w:rPr>
+          <w:rFonts w:ascii="Consolas" w:eastAsia="Times New Roman" w:hAnsi="Consolas" w:cs="Times New Roman"/>
+          <w:color w:val="D4D4D4"/>
+          <w:sz w:val="21"/>
+          <w:szCs w:val="21"/>
+        </w:rPr>
+        <w:t>;  </w:t>
+      </w:r>
+      <w:r>
+        <w:rPr>
+          <w:rFonts w:ascii="Consolas" w:eastAsia="Times New Roman" w:hAnsi="Consolas" w:cs="Times New Roman"/>
+          <w:color w:val="6A9955"/>
+          <w:sz w:val="21"/>
+          <w:szCs w:val="21"/>
+        </w:rPr>
+        <w:t>/</w:t>
+      </w:r>
+      <w:proofErr w:type="gramEnd"/>
+      <w:r>
+        <w:rPr>
+          <w:rFonts w:ascii="Consolas" w:eastAsia="Times New Roman" w:hAnsi="Consolas" w:cs="Times New Roman"/>
+          <w:color w:val="6A9955"/>
+          <w:sz w:val="21"/>
+          <w:szCs w:val="21"/>
+        </w:rPr>
+        <w:t>/This is a String Literal</w:t>
+      </w:r>
+    </w:p>
+    <w:p>
+      <w:pPr>
+        <w:shd w:val="clear" w:color="auto" w:fill="1E1E1E"/>
+        <w:spacing w:after="0" w:line="285" w:lineRule="atLeast"/>
+        <w:rPr>
+          <w:rFonts w:ascii="Consolas" w:eastAsia="Times New Roman" w:hAnsi="Consolas" w:cs="Times New Roman"/>
+          <w:color w:val="D4D4D4"/>
+          <w:sz w:val="21"/>
+          <w:szCs w:val="21"/>
+        </w:rPr>
+      </w:pPr>
+      <w:r>
+        <w:rPr>
+          <w:rFonts w:ascii="Consolas" w:eastAsia="Times New Roman" w:hAnsi="Consolas" w:cs="Times New Roman"/>
+          <w:color w:val="569CD6"/>
+          <w:sz w:val="21"/>
+          <w:szCs w:val="21"/>
+        </w:rPr>
+        <w:t>let</w:t>
+      </w:r>
+      <w:r>
+        <w:rPr>
+          <w:rFonts w:ascii="Consolas" w:eastAsia="Times New Roman" w:hAnsi="Consolas" w:cs="Times New Roman"/>
+          <w:color w:val="D4D4D4"/>
+          <w:sz w:val="21"/>
+          <w:szCs w:val="21"/>
+        </w:rPr>
+        <w:t xml:space="preserve"> </w:t>
+      </w:r>
+      <w:r>
+        <w:rPr>
+          <w:rFonts w:ascii="Consolas" w:eastAsia="Times New Roman" w:hAnsi="Consolas" w:cs="Times New Roman"/>
+          <w:color w:val="9CDCFE"/>
+          <w:sz w:val="21"/>
+          <w:szCs w:val="21"/>
+        </w:rPr>
+        <w:t>age</w:t>
+      </w:r>
+      <w:r>
+        <w:rPr>
+          <w:rFonts w:ascii="Consolas" w:eastAsia="Times New Roman" w:hAnsi="Consolas" w:cs="Times New Roman"/>
+          <w:color w:val="D4D4D4"/>
+          <w:sz w:val="21"/>
+          <w:szCs w:val="21"/>
+        </w:rPr>
+        <w:t xml:space="preserve"> = </w:t>
+      </w:r>
+      <w:proofErr w:type="gramStart"/>
+      <w:r>
+        <w:rPr>
+          <w:rFonts w:ascii="Consolas" w:eastAsia="Times New Roman" w:hAnsi="Consolas" w:cs="Times New Roman"/>
+          <w:color w:val="B5CEA8"/>
+          <w:sz w:val="21"/>
+          <w:szCs w:val="21"/>
+        </w:rPr>
+        <w:t>30</w:t>
+      </w:r>
+      <w:r>
+        <w:rPr>
+          <w:rFonts w:ascii="Consolas" w:eastAsia="Times New Roman" w:hAnsi="Consolas" w:cs="Times New Roman"/>
+          <w:color w:val="D4D4D4"/>
+          <w:sz w:val="21"/>
+          <w:szCs w:val="21"/>
+        </w:rPr>
+        <w:t>;  </w:t>
+      </w:r>
+      <w:r>
+        <w:rPr>
+          <w:rFonts w:ascii="Consolas" w:eastAsia="Times New Roman" w:hAnsi="Consolas" w:cs="Times New Roman"/>
+          <w:color w:val="6A9955"/>
+          <w:sz w:val="21"/>
+          <w:szCs w:val="21"/>
+        </w:rPr>
+        <w:t>/</w:t>
+      </w:r>
+      <w:proofErr w:type="gramEnd"/>
+      <w:r>
+        <w:rPr>
+          <w:rFonts w:ascii="Consolas" w:eastAsia="Times New Roman" w:hAnsi="Consolas" w:cs="Times New Roman"/>
+          <w:color w:val="6A9955"/>
+          <w:sz w:val="21"/>
+          <w:szCs w:val="21"/>
+        </w:rPr>
+        <w:t>/Number Literal</w:t>
+      </w:r>
+    </w:p>
+    <w:p>
+      <w:pPr>
+        <w:shd w:val="clear" w:color="auto" w:fill="1E1E1E"/>
+        <w:spacing w:after="0" w:line="285" w:lineRule="atLeast"/>
+        <w:rPr>
+          <w:rFonts w:ascii="Consolas" w:eastAsia="Times New Roman" w:hAnsi="Consolas" w:cs="Times New Roman"/>
+          <w:color w:val="D4D4D4"/>
+          <w:sz w:val="21"/>
+          <w:szCs w:val="21"/>
+        </w:rPr>
+      </w:pPr>
+      <w:r>
+        <w:rPr>
+          <w:rFonts w:ascii="Consolas" w:eastAsia="Times New Roman" w:hAnsi="Consolas" w:cs="Times New Roman"/>
+          <w:color w:val="569CD6"/>
+          <w:sz w:val="21"/>
+          <w:szCs w:val="21"/>
+        </w:rPr>
+        <w:t>let</w:t>
+      </w:r>
+      <w:r>
+        <w:rPr>
+          <w:rFonts w:ascii="Consolas" w:eastAsia="Times New Roman" w:hAnsi="Consolas" w:cs="Times New Roman"/>
+          <w:color w:val="D4D4D4"/>
+          <w:sz w:val="21"/>
+          <w:szCs w:val="21"/>
+        </w:rPr>
+        <w:t xml:space="preserve"> </w:t>
+      </w:r>
+      <w:proofErr w:type="spellStart"/>
+      <w:r>
+        <w:rPr>
+          <w:rFonts w:ascii="Consolas" w:eastAsia="Times New Roman" w:hAnsi="Consolas" w:cs="Times New Roman"/>
+          <w:color w:val="9CDCFE"/>
+          <w:sz w:val="21"/>
+          <w:szCs w:val="21"/>
+        </w:rPr>
+        <w:t>isApproved</w:t>
+      </w:r>
+      <w:proofErr w:type="spellEnd"/>
+      <w:r>
+        <w:rPr>
+          <w:rFonts w:ascii="Consolas" w:eastAsia="Times New Roman" w:hAnsi="Consolas" w:cs="Times New Roman"/>
+          <w:color w:val="D4D4D4"/>
+          <w:sz w:val="21"/>
+          <w:szCs w:val="21"/>
+        </w:rPr>
+        <w:t xml:space="preserve"> = </w:t>
+      </w:r>
+      <w:proofErr w:type="gramStart"/>
+      <w:r>
+        <w:rPr>
+          <w:rFonts w:ascii="Consolas" w:eastAsia="Times New Roman" w:hAnsi="Consolas" w:cs="Times New Roman"/>
+          <w:color w:val="569CD6"/>
+          <w:sz w:val="21"/>
+          <w:szCs w:val="21"/>
+        </w:rPr>
+        <w:t>true</w:t>
+      </w:r>
+      <w:r>
+        <w:rPr>
+          <w:rFonts w:ascii="Consolas" w:eastAsia="Times New Roman" w:hAnsi="Consolas" w:cs="Times New Roman"/>
+          <w:color w:val="D4D4D4"/>
+          <w:sz w:val="21"/>
+          <w:szCs w:val="21"/>
+        </w:rPr>
+        <w:t>;  </w:t>
+      </w:r>
+      <w:r>
+        <w:rPr>
+          <w:rFonts w:ascii="Consolas" w:eastAsia="Times New Roman" w:hAnsi="Consolas" w:cs="Times New Roman"/>
+          <w:color w:val="6A9955"/>
+          <w:sz w:val="21"/>
+          <w:szCs w:val="21"/>
+        </w:rPr>
+        <w:t>/</w:t>
+      </w:r>
+      <w:proofErr w:type="gramEnd"/>
+      <w:r>
+        <w:rPr>
+          <w:rFonts w:ascii="Consolas" w:eastAsia="Times New Roman" w:hAnsi="Consolas" w:cs="Times New Roman"/>
+          <w:color w:val="6A9955"/>
+          <w:sz w:val="21"/>
+          <w:szCs w:val="21"/>
+        </w:rPr>
+        <w:t>/ Boolean Literal</w:t>
+      </w:r>
+    </w:p>
+    <w:p>
+      <w:pPr>
+        <w:shd w:val="clear" w:color="auto" w:fill="1E1E1E"/>
+        <w:spacing w:after="0" w:line="285" w:lineRule="atLeast"/>
+        <w:rPr>
+          <w:rFonts w:ascii="Consolas" w:eastAsia="Times New Roman" w:hAnsi="Consolas" w:cs="Times New Roman"/>
+          <w:color w:val="D4D4D4"/>
+          <w:sz w:val="21"/>
+          <w:szCs w:val="21"/>
+        </w:rPr>
+      </w:pPr>
+      <w:r>
+        <w:rPr>
+          <w:rFonts w:ascii="Consolas" w:eastAsia="Times New Roman" w:hAnsi="Consolas" w:cs="Times New Roman"/>
+          <w:color w:val="569CD6"/>
+          <w:sz w:val="21"/>
+          <w:szCs w:val="21"/>
+        </w:rPr>
+        <w:t>let</w:t>
+      </w:r>
+      <w:r>
+        <w:rPr>
+          <w:rFonts w:ascii="Consolas" w:eastAsia="Times New Roman" w:hAnsi="Consolas" w:cs="Times New Roman"/>
+          <w:color w:val="D4D4D4"/>
+          <w:sz w:val="21"/>
+          <w:szCs w:val="21"/>
+        </w:rPr>
+        <w:t xml:space="preserve"> </w:t>
+      </w:r>
+      <w:proofErr w:type="spellStart"/>
+      <w:r>
+        <w:rPr>
+          <w:rFonts w:ascii="Consolas" w:eastAsia="Times New Roman" w:hAnsi="Consolas" w:cs="Times New Roman"/>
+          <w:color w:val="9CDCFE"/>
+          <w:sz w:val="21"/>
+          <w:szCs w:val="21"/>
+        </w:rPr>
+        <w:t>firstName</w:t>
+      </w:r>
+      <w:proofErr w:type="spellEnd"/>
+      <w:r>
+        <w:rPr>
+          <w:rFonts w:ascii="Consolas" w:eastAsia="Times New Roman" w:hAnsi="Consolas" w:cs="Times New Roman"/>
+          <w:color w:val="D4D4D4"/>
+          <w:sz w:val="21"/>
+          <w:szCs w:val="21"/>
+        </w:rPr>
+        <w:t xml:space="preserve"> = </w:t>
+      </w:r>
+      <w:proofErr w:type="gramStart"/>
+      <w:r>
+        <w:rPr>
+          <w:rFonts w:ascii="Consolas" w:eastAsia="Times New Roman" w:hAnsi="Consolas" w:cs="Times New Roman"/>
+          <w:color w:val="569CD6"/>
+          <w:sz w:val="21"/>
+          <w:szCs w:val="21"/>
+        </w:rPr>
+        <w:t>undefined</w:t>
+      </w:r>
+      <w:r>
+        <w:rPr>
+          <w:rFonts w:ascii="Consolas" w:eastAsia="Times New Roman" w:hAnsi="Consolas" w:cs="Times New Roman"/>
+          <w:color w:val="D4D4D4"/>
+          <w:sz w:val="21"/>
+          <w:szCs w:val="21"/>
+        </w:rPr>
+        <w:t>;  </w:t>
+      </w:r>
+      <w:r>
+        <w:rPr>
+          <w:rFonts w:ascii="Consolas" w:eastAsia="Times New Roman" w:hAnsi="Consolas" w:cs="Times New Roman"/>
+          <w:color w:val="6A9955"/>
+          <w:sz w:val="21"/>
+          <w:szCs w:val="21"/>
+        </w:rPr>
+        <w:t>/</w:t>
+      </w:r>
+      <w:proofErr w:type="gramEnd"/>
+      <w:r>
+        <w:rPr>
+          <w:rFonts w:ascii="Consolas" w:eastAsia="Times New Roman" w:hAnsi="Consolas" w:cs="Times New Roman"/>
+          <w:color w:val="6A9955"/>
+          <w:sz w:val="21"/>
+          <w:szCs w:val="21"/>
+        </w:rPr>
+        <w:t>/undefined</w:t>
+      </w:r>
+    </w:p>
+    <w:p>
+      <w:pPr>
+        <w:shd w:val="clear" w:color="auto" w:fill="1E1E1E"/>
+        <w:spacing w:after="0" w:line="285" w:lineRule="atLeast"/>
+        <w:rPr>
+          <w:rFonts w:ascii="Consolas" w:eastAsia="Times New Roman" w:hAnsi="Consolas" w:cs="Times New Roman"/>
+          <w:color w:val="D4D4D4"/>
+          <w:sz w:val="21"/>
+          <w:szCs w:val="21"/>
+        </w:rPr>
+      </w:pPr>
+      <w:r>
+        <w:rPr>
+          <w:rFonts w:ascii="Consolas" w:eastAsia="Times New Roman" w:hAnsi="Consolas" w:cs="Times New Roman"/>
+          <w:color w:val="569CD6"/>
+          <w:sz w:val="21"/>
+          <w:szCs w:val="21"/>
+        </w:rPr>
+        <w:t>let</w:t>
+      </w:r>
+      <w:r>
+        <w:rPr>
+          <w:rFonts w:ascii="Consolas" w:eastAsia="Times New Roman" w:hAnsi="Consolas" w:cs="Times New Roman"/>
+          <w:color w:val="D4D4D4"/>
+          <w:sz w:val="21"/>
+          <w:szCs w:val="21"/>
+        </w:rPr>
+        <w:t xml:space="preserve"> </w:t>
+      </w:r>
+      <w:proofErr w:type="spellStart"/>
+      <w:r>
+        <w:rPr>
+          <w:rFonts w:ascii="Consolas" w:eastAsia="Times New Roman" w:hAnsi="Consolas" w:cs="Times New Roman"/>
+          <w:color w:val="9CDCFE"/>
+          <w:sz w:val="21"/>
+          <w:szCs w:val="21"/>
+        </w:rPr>
+        <w:t>lastNames</w:t>
+      </w:r>
+      <w:proofErr w:type="spellEnd"/>
+      <w:r>
+        <w:rPr>
+          <w:rFonts w:ascii="Consolas" w:eastAsia="Times New Roman" w:hAnsi="Consolas" w:cs="Times New Roman"/>
+          <w:color w:val="D4D4D4"/>
+          <w:sz w:val="21"/>
+          <w:szCs w:val="21"/>
+        </w:rPr>
+        <w:t xml:space="preserve"> = </w:t>
+      </w:r>
+      <w:r>
+        <w:rPr>
+          <w:rFonts w:ascii="Consolas" w:eastAsia="Times New Roman" w:hAnsi="Consolas" w:cs="Times New Roman"/>
+          <w:color w:val="569CD6"/>
+          <w:sz w:val="21"/>
+          <w:szCs w:val="21"/>
+        </w:rPr>
+        <w:t>null</w:t>
+      </w:r>
+      <w:r>
+        <w:rPr>
+          <w:rFonts w:ascii="Consolas" w:eastAsia="Times New Roman" w:hAnsi="Consolas" w:cs="Times New Roman"/>
+          <w:color w:val="D4D4D4"/>
+          <w:sz w:val="21"/>
+          <w:szCs w:val="21"/>
+        </w:rPr>
+        <w:t xml:space="preserve">; </w:t>
+      </w:r>
+      <w:r>
+        <w:rPr>
+          <w:rFonts w:ascii="Consolas" w:eastAsia="Times New Roman" w:hAnsi="Consolas" w:cs="Times New Roman"/>
+          <w:color w:val="6A9955"/>
+          <w:sz w:val="21"/>
+          <w:szCs w:val="21"/>
+        </w:rPr>
+        <w:t>//null</w:t>
+      </w:r>
+    </w:p>
+    <w:p>
+      <w:pPr>
+        <w:pStyle w:val="NoSpacing"/>
+      </w:pPr>
+    </w:p>
+    <w:p>
+      <w:pPr>
+        <w:pStyle w:val="NoSpacing"/>
+      </w:pPr>
+      <w:r>
+        <w:t xml:space="preserve">At the top, we have declared (let?) this name variable, and we have “set that to a string”.  So, the type of name is currently a string, but it can change in the future.  </w:t>
+      </w:r>
+    </w:p>
+    <w:p>
+      <w:pPr>
+        <w:pStyle w:val="NoSpacing"/>
+      </w:pPr>
+    </w:p>
+    <w:p>
+      <w:pPr>
+        <w:pStyle w:val="NoSpacing"/>
+      </w:pPr>
+    </w:p>
+    <w:p>
+      <w:pPr>
+        <w:pStyle w:val="NoSpacing"/>
+      </w:pPr>
+      <w:r>
+        <w:t xml:space="preserve">Let’s go to our console, and execute some JavaScript code.  We have a </w:t>
+      </w:r>
+      <w:proofErr w:type="spellStart"/>
+      <w:r>
+        <w:t>typeof</w:t>
+      </w:r>
+      <w:proofErr w:type="spellEnd"/>
+      <w:r>
+        <w:t xml:space="preserve"> operator, which we can use to check the type of variable.</w:t>
+      </w:r>
+    </w:p>
+    <w:p>
+      <w:pPr>
+        <w:pStyle w:val="NoSpacing"/>
+      </w:pPr>
+    </w:p>
+    <w:p>
+      <w:pPr>
+        <w:pStyle w:val="NoSpacing"/>
+        <w:rPr>
+          <w:i/>
+          <w:iCs/>
+        </w:rPr>
+      </w:pPr>
+      <w:r>
+        <w:t xml:space="preserve">So, we type </w:t>
+      </w:r>
+      <w:proofErr w:type="spellStart"/>
+      <w:r>
+        <w:rPr>
+          <w:i/>
+          <w:iCs/>
+        </w:rPr>
+        <w:t>typeof</w:t>
+      </w:r>
+      <w:proofErr w:type="spellEnd"/>
+      <w:r>
+        <w:t xml:space="preserve"> followed by our name variable </w:t>
+      </w:r>
+      <w:r>
+        <w:rPr>
+          <w:i/>
+          <w:iCs/>
+        </w:rPr>
+        <w:t>name</w:t>
+      </w:r>
+    </w:p>
+    <w:p>
+      <w:pPr>
+        <w:pStyle w:val="NoSpacing"/>
+        <w:rPr>
+          <w:i/>
+          <w:iCs/>
+        </w:rPr>
+      </w:pPr>
+    </w:p>
+    <w:p>
+      <w:pPr>
+        <w:pStyle w:val="NoSpacing"/>
+        <w:rPr>
+          <w:i/>
+          <w:iCs/>
+        </w:rPr>
+      </w:pPr>
+      <w:proofErr w:type="spellStart"/>
+      <w:r>
+        <w:rPr>
+          <w:i/>
+          <w:iCs/>
+        </w:rPr>
+        <w:t>typeof</w:t>
+      </w:r>
+      <w:proofErr w:type="spellEnd"/>
+      <w:r>
+        <w:rPr>
+          <w:i/>
+          <w:iCs/>
+        </w:rPr>
+        <w:t xml:space="preserve"> name</w:t>
+      </w:r>
+    </w:p>
+    <w:p>
+      <w:pPr>
+        <w:pStyle w:val="NoSpacing"/>
+        <w:rPr>
+          <w:i/>
+          <w:iCs/>
+        </w:rPr>
+      </w:pPr>
+    </w:p>
+    <w:p>
+      <w:pPr>
+        <w:pStyle w:val="NoSpacing"/>
+        <w:rPr>
+          <w:i/>
+          <w:iCs/>
+        </w:rPr>
+      </w:pPr>
+      <w:r>
+        <w:rPr>
+          <w:noProof/>
+        </w:rPr>
+        <w:drawing>
+          <wp:inline distT="0" distB="0" distL="0" distR="0" wp14:anchorId="3238FB4B" wp14:editId="40F5A2BC">
+            <wp:extent cx="3789945" cy="1450055"/>
+            <wp:effectExtent l="0" t="0" r="1270" b="0"/>
+            <wp:docPr id="8" name="Picture 8"/>
+            <wp:cNvGraphicFramePr>
+              <a:graphicFrameLocks xmlns:a="http://schemas.openxmlformats.org/drawingml/2006/main" noChangeAspect="1"/>
+            </wp:cNvGraphicFramePr>
+            <a:graphic xmlns:a="http://schemas.openxmlformats.org/drawingml/2006/main">
+              <a:graphicData uri="http://schemas.openxmlformats.org/drawingml/2006/picture">
+                <pic:pic xmlns:pic="http://schemas.openxmlformats.org/drawingml/2006/picture">
+                  <pic:nvPicPr>
+                    <pic:cNvPr id="1" name=""/>
+                    <pic:cNvPicPr/>
+                  </pic:nvPicPr>
+                  <pic:blipFill>
+                    <a:blip r:embed="rId16"/>
+                    <a:stretch>
+                      <a:fillRect/>
+                    </a:stretch>
+                  </pic:blipFill>
+                  <pic:spPr>
+                    <a:xfrm>
+                      <a:off x="0" y="0"/>
+                      <a:ext cx="3794444" cy="1451776"/>
+                    </a:xfrm>
+                    <a:prstGeom prst="rect">
+                      <a:avLst/>
+                    </a:prstGeom>
+                  </pic:spPr>
+                </pic:pic>
+              </a:graphicData>
+            </a:graphic>
+          </wp:inline>
+        </w:drawing>
+      </w:r>
+    </w:p>
+    <w:p>
+      <w:pPr>
+        <w:pStyle w:val="NoSpacing"/>
+      </w:pPr>
+    </w:p>
+    <w:p>
+      <w:pPr>
+        <w:pStyle w:val="NoSpacing"/>
+      </w:pPr>
+    </w:p>
+    <w:p>
+      <w:pPr>
+        <w:pStyle w:val="NoSpacing"/>
+      </w:pPr>
+      <w:r>
+        <w:t>If we reassign name to a different value, like a number (</w:t>
+      </w:r>
+      <w:r>
+        <w:rPr>
+          <w:i/>
+          <w:iCs/>
+        </w:rPr>
+        <w:t>name = 1</w:t>
+      </w:r>
+      <w:r>
+        <w:rPr>
+          <w:i/>
+          <w:iCs/>
+        </w:rPr>
+        <w:t>;</w:t>
+      </w:r>
+      <w:r>
+        <w:t xml:space="preserve">) and check </w:t>
+      </w:r>
+      <w:proofErr w:type="gramStart"/>
+      <w:r>
+        <w:t>it’s</w:t>
+      </w:r>
+      <w:proofErr w:type="gramEnd"/>
+      <w:r>
+        <w:t xml:space="preserve"> type:</w:t>
+      </w:r>
+    </w:p>
+    <w:p>
+      <w:pPr>
+        <w:pStyle w:val="NoSpacing"/>
+      </w:pPr>
+    </w:p>
+    <w:p>
+      <w:pPr>
+        <w:pStyle w:val="NoSpacing"/>
+      </w:pPr>
+      <w:r>
+        <w:rPr>
+          <w:noProof/>
+        </w:rPr>
+        <w:drawing>
+          <wp:inline distT="0" distB="0" distL="0" distR="0" wp14:anchorId="7EB7A038" wp14:editId="6A8C4DBF">
+            <wp:extent cx="4371806" cy="2525161"/>
+            <wp:effectExtent l="0" t="0" r="0" b="8890"/>
+            <wp:docPr id="13" name="Picture 13"/>
+            <wp:cNvGraphicFramePr>
+              <a:graphicFrameLocks xmlns:a="http://schemas.openxmlformats.org/drawingml/2006/main" noChangeAspect="1"/>
+            </wp:cNvGraphicFramePr>
+            <a:graphic xmlns:a="http://schemas.openxmlformats.org/drawingml/2006/main">
+              <a:graphicData uri="http://schemas.openxmlformats.org/drawingml/2006/picture">
+                <pic:pic xmlns:pic="http://schemas.openxmlformats.org/drawingml/2006/picture">
+                  <pic:nvPicPr>
+                    <pic:cNvPr id="1" name=""/>
+                    <pic:cNvPicPr/>
+                  </pic:nvPicPr>
+                  <pic:blipFill>
+                    <a:blip r:embed="rId17"/>
+                    <a:stretch>
+                      <a:fillRect/>
+                    </a:stretch>
+                  </pic:blipFill>
+                  <pic:spPr>
+                    <a:xfrm>
+                      <a:off x="0" y="0"/>
+                      <a:ext cx="4374992" cy="2527001"/>
+                    </a:xfrm>
+                    <a:prstGeom prst="rect">
+                      <a:avLst/>
+                    </a:prstGeom>
+                  </pic:spPr>
+                </pic:pic>
+              </a:graphicData>
+            </a:graphic>
+          </wp:inline>
+        </w:drawing>
+      </w:r>
+      <w:r>
+        <w:t xml:space="preserve"> </w:t>
+      </w:r>
+    </w:p>
+    <w:p>
+      <w:pPr>
+        <w:pStyle w:val="NoSpacing"/>
+      </w:pPr>
+    </w:p>
+    <w:p>
+      <w:pPr>
+        <w:pStyle w:val="NoSpacing"/>
+      </w:pPr>
+      <w:r>
+        <w:t xml:space="preserve">The type is now changed to number.  </w:t>
+      </w:r>
+      <w:r>
+        <w:rPr>
+          <w:i/>
+          <w:iCs/>
+        </w:rPr>
+        <w:t>‘number’</w:t>
+      </w:r>
+    </w:p>
+    <w:p>
+      <w:pPr>
+        <w:pStyle w:val="NoSpacing"/>
+      </w:pPr>
+    </w:p>
+    <w:p>
+      <w:pPr>
+        <w:pStyle w:val="NoSpacing"/>
+      </w:pPr>
+      <w:r>
+        <w:t>This is what we call a dynamic language.  Unlike static languages, the type of these variables will be determined at run time, based on the values we assign to them.</w:t>
+      </w:r>
+    </w:p>
+    <w:p>
+      <w:pPr>
+        <w:pStyle w:val="NoSpacing"/>
+      </w:pPr>
+    </w:p>
+    <w:p>
+      <w:pPr>
+        <w:pStyle w:val="NoSpacing"/>
+      </w:pPr>
+    </w:p>
+    <w:p>
+      <w:pPr>
+        <w:pStyle w:val="NoSpacing"/>
+      </w:pPr>
+    </w:p>
+    <w:p>
+      <w:pPr>
+        <w:pStyle w:val="NoSpacing"/>
+      </w:pPr>
+      <w:r>
+        <w:t xml:space="preserve">Let’s look at some more examples of the </w:t>
+      </w:r>
+      <w:proofErr w:type="spellStart"/>
+      <w:r>
+        <w:t>typeof</w:t>
+      </w:r>
+      <w:proofErr w:type="spellEnd"/>
+      <w:r>
+        <w:t xml:space="preserve"> operator.  (</w:t>
+      </w:r>
+      <w:proofErr w:type="spellStart"/>
+      <w:proofErr w:type="gramStart"/>
+      <w:r>
+        <w:t>typeof</w:t>
+      </w:r>
+      <w:proofErr w:type="spellEnd"/>
+      <w:proofErr w:type="gramEnd"/>
+      <w:r>
+        <w:t xml:space="preserve"> using other reserve key word).</w:t>
+      </w:r>
+    </w:p>
+    <w:p>
+      <w:pPr>
+        <w:pStyle w:val="NoSpacing"/>
+      </w:pPr>
+    </w:p>
+    <w:p>
+      <w:pPr>
+        <w:pStyle w:val="NoSpacing"/>
+      </w:pPr>
+      <w:r>
+        <w:t>(Command^</w:t>
+      </w:r>
+      <w:proofErr w:type="gramStart"/>
+      <w:r>
+        <w:t xml:space="preserve">^)  </w:t>
+      </w:r>
+      <w:r>
+        <w:t>To</w:t>
+      </w:r>
+      <w:proofErr w:type="gramEnd"/>
+      <w:r>
+        <w:t xml:space="preserve"> clear the console press ctrl L.</w:t>
+      </w:r>
+    </w:p>
+    <w:p>
+      <w:pPr>
+        <w:pStyle w:val="NoSpacing"/>
+      </w:pPr>
+    </w:p>
+    <w:p>
+      <w:pPr>
+        <w:pStyle w:val="NoSpacing"/>
+        <w:rPr>
+          <w:i/>
+          <w:iCs/>
+        </w:rPr>
+      </w:pPr>
+      <w:proofErr w:type="spellStart"/>
+      <w:r>
+        <w:rPr>
+          <w:i/>
+          <w:iCs/>
+        </w:rPr>
+        <w:t>typeof</w:t>
+      </w:r>
+      <w:proofErr w:type="spellEnd"/>
+      <w:r>
+        <w:rPr>
+          <w:i/>
+          <w:iCs/>
+        </w:rPr>
+        <w:t xml:space="preserve"> age</w:t>
+      </w:r>
+    </w:p>
+    <w:p>
+      <w:pPr>
+        <w:pStyle w:val="NoSpacing"/>
+      </w:pPr>
+      <w:r>
+        <w:t>‘number’</w:t>
+      </w:r>
+    </w:p>
+    <w:p>
+      <w:pPr>
+        <w:pStyle w:val="NoSpacing"/>
+      </w:pPr>
+    </w:p>
+    <w:p>
+      <w:pPr>
+        <w:pStyle w:val="NoSpacing"/>
+      </w:pPr>
+      <w:r>
+        <w:t>Type of age is a number.</w:t>
+      </w:r>
+    </w:p>
+    <w:p>
+      <w:pPr>
+        <w:pStyle w:val="NoSpacing"/>
+      </w:pPr>
+    </w:p>
+    <w:p>
+      <w:pPr>
+        <w:pStyle w:val="NoSpacing"/>
+      </w:pPr>
+      <w:r>
+        <w:t xml:space="preserve">Let’s change age to a </w:t>
+      </w:r>
+      <w:proofErr w:type="gramStart"/>
+      <w:r>
+        <w:t>floating point</w:t>
+      </w:r>
+      <w:proofErr w:type="gramEnd"/>
+      <w:r>
+        <w:t xml:space="preserve"> number:</w:t>
+      </w:r>
+    </w:p>
+    <w:p>
+      <w:pPr>
+        <w:pStyle w:val="NoSpacing"/>
+      </w:pPr>
+    </w:p>
+    <w:p>
+      <w:pPr>
+        <w:pStyle w:val="NoSpacing"/>
+        <w:rPr>
+          <w:i/>
+          <w:iCs/>
+        </w:rPr>
+      </w:pPr>
+      <w:r>
+        <w:rPr>
+          <w:i/>
+          <w:iCs/>
+        </w:rPr>
+        <w:t>age = 30.1</w:t>
+      </w:r>
+    </w:p>
+    <w:p>
+      <w:pPr>
+        <w:pStyle w:val="NoSpacing"/>
+        <w:rPr>
+          <w:i/>
+          <w:iCs/>
+        </w:rPr>
+      </w:pPr>
+      <w:r>
+        <w:rPr>
+          <w:i/>
+          <w:iCs/>
+        </w:rPr>
+        <w:t>30.1</w:t>
+      </w:r>
+    </w:p>
+    <w:p>
+      <w:pPr>
+        <w:pStyle w:val="NoSpacing"/>
+        <w:rPr>
+          <w:i/>
+          <w:iCs/>
+        </w:rPr>
+      </w:pPr>
+    </w:p>
+    <w:p>
+      <w:pPr>
+        <w:pStyle w:val="NoSpacing"/>
+      </w:pPr>
+      <w:r>
+        <w:t xml:space="preserve">Note that when we look at </w:t>
+      </w:r>
+      <w:proofErr w:type="spellStart"/>
+      <w:r>
+        <w:t>typeof</w:t>
+      </w:r>
+      <w:proofErr w:type="spellEnd"/>
+      <w:r>
+        <w:t>, age is still a number.</w:t>
+      </w:r>
+    </w:p>
+    <w:p>
+      <w:pPr>
+        <w:pStyle w:val="NoSpacing"/>
+      </w:pPr>
+    </w:p>
+    <w:p>
+      <w:pPr>
+        <w:pStyle w:val="NoSpacing"/>
+        <w:rPr>
+          <w:u w:val="single"/>
+        </w:rPr>
+      </w:pPr>
+      <w:r>
+        <w:rPr>
+          <w:noProof/>
+        </w:rPr>
+        <w:lastRenderedPageBreak/>
+        <w:drawing>
+          <wp:inline distT="0" distB="0" distL="0" distR="0" wp14:anchorId="01DA2A47" wp14:editId="215DB981">
+            <wp:extent cx="2521363" cy="1806752"/>
+            <wp:effectExtent l="0" t="0" r="0" b="3175"/>
+            <wp:docPr id="14" name="Picture 14"/>
+            <wp:cNvGraphicFramePr>
+              <a:graphicFrameLocks xmlns:a="http://schemas.openxmlformats.org/drawingml/2006/main" noChangeAspect="1"/>
+            </wp:cNvGraphicFramePr>
+            <a:graphic xmlns:a="http://schemas.openxmlformats.org/drawingml/2006/main">
+              <a:graphicData uri="http://schemas.openxmlformats.org/drawingml/2006/picture">
+                <pic:pic xmlns:pic="http://schemas.openxmlformats.org/drawingml/2006/picture">
+                  <pic:nvPicPr>
+                    <pic:cNvPr id="1" name=""/>
+                    <pic:cNvPicPr/>
+                  </pic:nvPicPr>
+                  <pic:blipFill>
+                    <a:blip r:embed="rId18"/>
+                    <a:stretch>
+                      <a:fillRect/>
+                    </a:stretch>
+                  </pic:blipFill>
+                  <pic:spPr>
+                    <a:xfrm>
+                      <a:off x="0" y="0"/>
+                      <a:ext cx="2524384" cy="1808917"/>
+                    </a:xfrm>
+                    <a:prstGeom prst="rect">
+                      <a:avLst/>
+                    </a:prstGeom>
+                  </pic:spPr>
+                </pic:pic>
+              </a:graphicData>
+            </a:graphic>
+          </wp:inline>
+        </w:drawing>
+      </w:r>
+    </w:p>
+    <w:p>
+      <w:pPr>
+        <w:pStyle w:val="NoSpacing"/>
+      </w:pPr>
+    </w:p>
+    <w:p>
+      <w:pPr>
+        <w:pStyle w:val="NoSpacing"/>
+      </w:pPr>
+    </w:p>
+    <w:p>
+      <w:pPr>
+        <w:pStyle w:val="NoSpacing"/>
+      </w:pPr>
+      <w:r>
+        <w:t xml:space="preserve">In JavaScript, unlike other programming languages, we don’t have two types of numbers: we don’t have floating point numbers and integers.  All numbers are </w:t>
+      </w:r>
+      <w:proofErr w:type="spellStart"/>
+      <w:r>
+        <w:rPr>
+          <w:i/>
+          <w:iCs/>
+        </w:rPr>
+        <w:t>oftype</w:t>
+      </w:r>
+      <w:proofErr w:type="spellEnd"/>
+      <w:r>
+        <w:t xml:space="preserve"> number.  </w:t>
+      </w:r>
+    </w:p>
+    <w:p>
+      <w:pPr>
+        <w:pStyle w:val="NoSpacing"/>
+      </w:pPr>
+    </w:p>
+    <w:p>
+      <w:pPr>
+        <w:pStyle w:val="NoSpacing"/>
+        <w:rPr>
+          <w:i/>
+          <w:iCs/>
+        </w:rPr>
+      </w:pPr>
+      <w:proofErr w:type="spellStart"/>
+      <w:r>
+        <w:rPr>
+          <w:i/>
+          <w:iCs/>
+        </w:rPr>
+        <w:t>typeof</w:t>
+      </w:r>
+      <w:proofErr w:type="spellEnd"/>
+      <w:r>
+        <w:rPr>
+          <w:i/>
+          <w:iCs/>
+        </w:rPr>
+        <w:t xml:space="preserve"> </w:t>
+      </w:r>
+      <w:proofErr w:type="spellStart"/>
+      <w:r>
+        <w:rPr>
+          <w:i/>
+          <w:iCs/>
+        </w:rPr>
+        <w:t>isApproved</w:t>
+      </w:r>
+      <w:proofErr w:type="spellEnd"/>
+    </w:p>
+    <w:p>
+      <w:pPr>
+        <w:pStyle w:val="NoSpacing"/>
+        <w:rPr>
+          <w:i/>
+          <w:iCs/>
+        </w:rPr>
+      </w:pPr>
+      <w:r>
+        <w:rPr>
+          <w:i/>
+          <w:iCs/>
+        </w:rPr>
+        <w:t>‘</w:t>
+      </w:r>
+      <w:proofErr w:type="spellStart"/>
+      <w:r>
+        <w:rPr>
+          <w:i/>
+          <w:iCs/>
+        </w:rPr>
+        <w:t>boolean</w:t>
+      </w:r>
+      <w:proofErr w:type="spellEnd"/>
+      <w:r>
+        <w:rPr>
+          <w:i/>
+          <w:iCs/>
+        </w:rPr>
+        <w:t>’</w:t>
+      </w:r>
+    </w:p>
+    <w:p>
+      <w:pPr>
+        <w:pStyle w:val="NoSpacing"/>
+        <w:rPr>
+          <w:i/>
+          <w:iCs/>
+        </w:rPr>
+      </w:pPr>
+    </w:p>
+    <w:p>
+      <w:pPr>
+        <w:pStyle w:val="NoSpacing"/>
+        <w:rPr>
+          <w:i/>
+          <w:iCs/>
+        </w:rPr>
+      </w:pPr>
+    </w:p>
+    <w:p>
+      <w:pPr>
+        <w:pStyle w:val="NoSpacing"/>
+        <w:rPr>
+          <w:i/>
+          <w:iCs/>
+        </w:rPr>
+      </w:pPr>
+      <w:proofErr w:type="spellStart"/>
+      <w:r>
+        <w:rPr>
+          <w:i/>
+          <w:iCs/>
+        </w:rPr>
+        <w:t>typeof</w:t>
+      </w:r>
+      <w:proofErr w:type="spellEnd"/>
+      <w:r>
+        <w:rPr>
+          <w:i/>
+          <w:iCs/>
+        </w:rPr>
+        <w:t xml:space="preserve"> </w:t>
+      </w:r>
+      <w:proofErr w:type="spellStart"/>
+      <w:r>
+        <w:rPr>
+          <w:i/>
+          <w:iCs/>
+        </w:rPr>
+        <w:t>firstName</w:t>
+      </w:r>
+      <w:proofErr w:type="spellEnd"/>
+    </w:p>
+    <w:p>
+      <w:pPr>
+        <w:pStyle w:val="NoSpacing"/>
+        <w:rPr>
+          <w:i/>
+          <w:iCs/>
+        </w:rPr>
+      </w:pPr>
+      <w:r>
+        <w:rPr>
+          <w:i/>
+          <w:iCs/>
+        </w:rPr>
+        <w:t>‘undefined’</w:t>
+      </w:r>
+    </w:p>
+    <w:p>
+      <w:pPr>
+        <w:pStyle w:val="NoSpacing"/>
+        <w:rPr>
+          <w:i/>
+          <w:iCs/>
+        </w:rPr>
+      </w:pPr>
+    </w:p>
+    <w:p>
+      <w:pPr>
+        <w:pStyle w:val="NoSpacing"/>
+      </w:pPr>
+      <w:r>
+        <w:t>“That’s funny, because the value of this variable</w:t>
+      </w:r>
+      <w:r>
+        <w:t xml:space="preserve"> (highlights the word undefined)</w:t>
+      </w:r>
+      <w:r>
+        <w:t xml:space="preserve"> is undefined, but its type is Also undefined”</w:t>
+      </w:r>
+      <w:r>
+        <w:t>:</w:t>
+      </w:r>
+    </w:p>
+    <w:p>
+      <w:pPr>
+        <w:shd w:val="clear" w:color="auto" w:fill="1E1E1E"/>
+        <w:spacing w:after="0" w:line="285" w:lineRule="atLeast"/>
+        <w:rPr>
+          <w:rFonts w:ascii="Consolas" w:eastAsia="Times New Roman" w:hAnsi="Consolas" w:cs="Times New Roman"/>
+          <w:color w:val="D4D4D4"/>
+          <w:sz w:val="21"/>
+          <w:szCs w:val="21"/>
+        </w:rPr>
+      </w:pPr>
+      <w:r>
+        <w:rPr>
+          <w:rFonts w:ascii="Consolas" w:eastAsia="Times New Roman" w:hAnsi="Consolas" w:cs="Times New Roman"/>
+          <w:color w:val="569CD6"/>
+          <w:sz w:val="21"/>
+          <w:szCs w:val="21"/>
+        </w:rPr>
+        <w:t>let</w:t>
+      </w:r>
+      <w:r>
+        <w:rPr>
+          <w:rFonts w:ascii="Consolas" w:eastAsia="Times New Roman" w:hAnsi="Consolas" w:cs="Times New Roman"/>
+          <w:color w:val="D4D4D4"/>
+          <w:sz w:val="21"/>
+          <w:szCs w:val="21"/>
+        </w:rPr>
+        <w:t xml:space="preserve"> </w:t>
+      </w:r>
+      <w:proofErr w:type="spellStart"/>
+      <w:r>
+        <w:rPr>
+          <w:rFonts w:ascii="Consolas" w:eastAsia="Times New Roman" w:hAnsi="Consolas" w:cs="Times New Roman"/>
+          <w:color w:val="9CDCFE"/>
+          <w:sz w:val="21"/>
+          <w:szCs w:val="21"/>
+        </w:rPr>
+        <w:t>firstName</w:t>
+      </w:r>
+      <w:proofErr w:type="spellEnd"/>
+      <w:r>
+        <w:rPr>
+          <w:rFonts w:ascii="Consolas" w:eastAsia="Times New Roman" w:hAnsi="Consolas" w:cs="Times New Roman"/>
+          <w:color w:val="D4D4D4"/>
+          <w:sz w:val="21"/>
+          <w:szCs w:val="21"/>
+        </w:rPr>
+        <w:t xml:space="preserve"> = </w:t>
+      </w:r>
+      <w:r>
+        <w:rPr>
+          <w:rFonts w:ascii="Consolas" w:eastAsia="Times New Roman" w:hAnsi="Consolas" w:cs="Times New Roman"/>
+          <w:color w:val="569CD6"/>
+          <w:sz w:val="21"/>
+          <w:szCs w:val="21"/>
+        </w:rPr>
+        <w:t>undefined</w:t>
+      </w:r>
+      <w:r>
+        <w:rPr>
+          <w:rFonts w:ascii="Consolas" w:eastAsia="Times New Roman" w:hAnsi="Consolas" w:cs="Times New Roman"/>
+          <w:color w:val="D4D4D4"/>
+          <w:sz w:val="21"/>
+          <w:szCs w:val="21"/>
+        </w:rPr>
+        <w:t>;</w:t>
+      </w:r>
+    </w:p>
+    <w:p>
+      <w:pPr>
+        <w:pStyle w:val="NoSpacing"/>
+      </w:pPr>
+    </w:p>
+    <w:p>
+      <w:pPr>
+        <w:pStyle w:val="NoSpacing"/>
+      </w:pPr>
+      <w:r>
+        <w:t xml:space="preserve">[Now it seems to me that the </w:t>
+      </w:r>
+      <w:proofErr w:type="spellStart"/>
+      <w:r>
+        <w:t>typeof</w:t>
+      </w:r>
+      <w:proofErr w:type="spellEnd"/>
+      <w:r>
+        <w:t xml:space="preserve"> is </w:t>
+      </w:r>
+      <w:r>
+        <w:rPr>
+          <w:i/>
+          <w:iCs/>
+        </w:rPr>
+        <w:t>not</w:t>
+      </w:r>
+      <w:r>
+        <w:t xml:space="preserve"> undefined.  Surely this is part of the following list of types? </w:t>
+      </w:r>
+      <w:r>
+        <w:br/>
+      </w:r>
+      <w:r>
+        <w:br/>
+      </w:r>
+      <w:r>
+        <w:rPr>
+          <w:b/>
+          <w:bCs/>
+        </w:rPr>
+        <w:t>JavaScript types</w:t>
+      </w:r>
+    </w:p>
+    <w:p>
+      <w:pPr>
+        <w:pStyle w:val="NoSpacing"/>
+        <w:numPr>
+          <w:ilvl w:val="0"/>
+          <w:numId w:val="4"/>
+        </w:numPr>
+      </w:pPr>
+      <w:r>
+        <w:t>Boolean type.</w:t>
+      </w:r>
+    </w:p>
+    <w:p>
+      <w:pPr>
+        <w:pStyle w:val="NoSpacing"/>
+        <w:numPr>
+          <w:ilvl w:val="0"/>
+          <w:numId w:val="4"/>
+        </w:numPr>
+      </w:pPr>
+      <w:r>
+        <w:t>Null type.</w:t>
+      </w:r>
+    </w:p>
+    <w:p>
+      <w:pPr>
+        <w:pStyle w:val="NoSpacing"/>
+        <w:numPr>
+          <w:ilvl w:val="0"/>
+          <w:numId w:val="4"/>
+        </w:numPr>
+      </w:pPr>
+      <w:r>
+        <w:t>Undefined type.</w:t>
+      </w:r>
+    </w:p>
+    <w:p>
+      <w:pPr>
+        <w:pStyle w:val="NoSpacing"/>
+        <w:numPr>
+          <w:ilvl w:val="0"/>
+          <w:numId w:val="4"/>
+        </w:numPr>
+      </w:pPr>
+      <w:r>
+        <w:t>Number type.</w:t>
+      </w:r>
+    </w:p>
+    <w:p>
+      <w:pPr>
+        <w:pStyle w:val="NoSpacing"/>
+        <w:numPr>
+          <w:ilvl w:val="0"/>
+          <w:numId w:val="4"/>
+        </w:numPr>
+      </w:pPr>
+      <w:proofErr w:type="spellStart"/>
+      <w:r>
+        <w:t>BigInt</w:t>
+      </w:r>
+      <w:proofErr w:type="spellEnd"/>
+      <w:r>
+        <w:t xml:space="preserve"> type.</w:t>
+      </w:r>
+    </w:p>
+    <w:p>
+      <w:pPr>
+        <w:pStyle w:val="NoSpacing"/>
+        <w:numPr>
+          <w:ilvl w:val="0"/>
+          <w:numId w:val="4"/>
+        </w:numPr>
+      </w:pPr>
+      <w:r>
+        <w:t>String type.</w:t>
+      </w:r>
+    </w:p>
+    <w:p>
+      <w:pPr>
+        <w:pStyle w:val="NoSpacing"/>
+        <w:numPr>
+          <w:ilvl w:val="0"/>
+          <w:numId w:val="4"/>
+        </w:numPr>
+      </w:pPr>
+      <w:r>
+        <w:t>Symbol type.</w:t>
+      </w:r>
+    </w:p>
+    <w:p>
+      <w:pPr>
+        <w:pStyle w:val="NoSpacing"/>
+      </w:pPr>
+    </w:p>
+    <w:p>
+      <w:pPr>
+        <w:pStyle w:val="NoSpacing"/>
+      </w:pPr>
+      <w:r>
+        <w:t>So then, why is this type undefined?]</w:t>
+      </w:r>
+    </w:p>
+    <w:p>
+      <w:pPr>
+        <w:pStyle w:val="NoSpacing"/>
+      </w:pPr>
+    </w:p>
+    <w:p>
+      <w:pPr>
+        <w:pStyle w:val="NoSpacing"/>
+      </w:pPr>
+      <w:r>
+        <w:t xml:space="preserve">“What does this mean?  Well, earlier I told you that we have two categories of types.  Primitives/Value Types, and Reference Types.  </w:t>
+      </w:r>
+    </w:p>
+    <w:p>
+      <w:pPr>
+        <w:pStyle w:val="NoSpacing"/>
+      </w:pPr>
+    </w:p>
+    <w:p>
+      <w:pPr>
+        <w:pStyle w:val="NoSpacing"/>
+      </w:pPr>
+      <w:r>
+        <w:t>In the Primitive/Value Types we have:</w:t>
+      </w:r>
+    </w:p>
+    <w:p>
+      <w:pPr>
+        <w:pStyle w:val="NoSpacing"/>
+        <w:numPr>
+          <w:ilvl w:val="0"/>
+          <w:numId w:val="5"/>
+        </w:numPr>
+      </w:pPr>
+      <w:r>
+        <w:t>String</w:t>
+      </w:r>
+    </w:p>
+    <w:p>
+      <w:pPr>
+        <w:pStyle w:val="NoSpacing"/>
+        <w:numPr>
+          <w:ilvl w:val="0"/>
+          <w:numId w:val="5"/>
+        </w:numPr>
+      </w:pPr>
+      <w:r>
+        <w:t>Number</w:t>
+      </w:r>
+    </w:p>
+    <w:p>
+      <w:pPr>
+        <w:pStyle w:val="NoSpacing"/>
+        <w:numPr>
+          <w:ilvl w:val="0"/>
+          <w:numId w:val="5"/>
+        </w:numPr>
+      </w:pPr>
+      <w:r>
+        <w:t>Boolean</w:t>
+      </w:r>
+    </w:p>
+    <w:p>
+      <w:pPr>
+        <w:pStyle w:val="NoSpacing"/>
+        <w:numPr>
+          <w:ilvl w:val="0"/>
+          <w:numId w:val="5"/>
+        </w:numPr>
+      </w:pPr>
+      <w:r>
+        <w:t>undefined</w:t>
+      </w:r>
+    </w:p>
+    <w:p>
+      <w:pPr>
+        <w:pStyle w:val="NoSpacing"/>
+        <w:numPr>
+          <w:ilvl w:val="0"/>
+          <w:numId w:val="5"/>
+        </w:numPr>
+      </w:pPr>
+      <w:r>
+        <w:t>null</w:t>
+      </w:r>
+    </w:p>
+    <w:p>
+      <w:pPr>
+        <w:pStyle w:val="NoSpacing"/>
+      </w:pPr>
+    </w:p>
+    <w:p>
+      <w:pPr>
+        <w:pStyle w:val="NoSpacing"/>
+      </w:pPr>
+      <w:r>
+        <w:t xml:space="preserve">So… undefined is actually a Type… but it is also a Value. </w:t>
+      </w:r>
+    </w:p>
+    <w:p>
+      <w:pPr>
+        <w:shd w:val="clear" w:color="auto" w:fill="1E1E1E"/>
+        <w:spacing w:after="0" w:line="285" w:lineRule="atLeast"/>
+        <w:rPr>
+          <w:rFonts w:ascii="Consolas" w:eastAsia="Times New Roman" w:hAnsi="Consolas" w:cs="Times New Roman"/>
+          <w:color w:val="D4D4D4"/>
+          <w:sz w:val="21"/>
+          <w:szCs w:val="21"/>
+        </w:rPr>
+      </w:pPr>
+      <w:bookmarkStart w:id="4" w:name="_Hlk103887898"/>
+      <w:r>
+        <w:rPr>
+          <w:rFonts w:ascii="Consolas" w:eastAsia="Times New Roman" w:hAnsi="Consolas" w:cs="Times New Roman"/>
+          <w:color w:val="569CD6"/>
+          <w:sz w:val="21"/>
+          <w:szCs w:val="21"/>
+        </w:rPr>
+        <w:t>let</w:t>
+      </w:r>
+      <w:r>
+        <w:rPr>
+          <w:rFonts w:ascii="Consolas" w:eastAsia="Times New Roman" w:hAnsi="Consolas" w:cs="Times New Roman"/>
+          <w:color w:val="D4D4D4"/>
+          <w:sz w:val="21"/>
+          <w:szCs w:val="21"/>
+        </w:rPr>
+        <w:t xml:space="preserve"> </w:t>
+      </w:r>
+      <w:proofErr w:type="spellStart"/>
+      <w:r>
+        <w:rPr>
+          <w:rFonts w:ascii="Consolas" w:eastAsia="Times New Roman" w:hAnsi="Consolas" w:cs="Times New Roman"/>
+          <w:color w:val="9CDCFE"/>
+          <w:sz w:val="21"/>
+          <w:szCs w:val="21"/>
+        </w:rPr>
+        <w:t>firstName</w:t>
+      </w:r>
+      <w:proofErr w:type="spellEnd"/>
+      <w:r>
+        <w:rPr>
+          <w:rFonts w:ascii="Consolas" w:eastAsia="Times New Roman" w:hAnsi="Consolas" w:cs="Times New Roman"/>
+          <w:color w:val="D4D4D4"/>
+          <w:sz w:val="21"/>
+          <w:szCs w:val="21"/>
+        </w:rPr>
+        <w:t xml:space="preserve"> = </w:t>
+      </w:r>
+      <w:r>
+        <w:rPr>
+          <w:rFonts w:ascii="Consolas" w:eastAsia="Times New Roman" w:hAnsi="Consolas" w:cs="Times New Roman"/>
+          <w:color w:val="569CD6"/>
+          <w:sz w:val="21"/>
+          <w:szCs w:val="21"/>
+        </w:rPr>
+        <w:t>undefined</w:t>
+      </w:r>
+      <w:r>
+        <w:rPr>
+          <w:rFonts w:ascii="Consolas" w:eastAsia="Times New Roman" w:hAnsi="Consolas" w:cs="Times New Roman"/>
+          <w:color w:val="D4D4D4"/>
+          <w:sz w:val="21"/>
+          <w:szCs w:val="21"/>
+        </w:rPr>
+        <w:t>;</w:t>
+      </w:r>
+    </w:p>
+    <w:p>
+      <w:pPr>
+        <w:pStyle w:val="NoSpacing"/>
+      </w:pPr>
+      <w:r>
+        <w:t xml:space="preserve">“In this example, </w:t>
+      </w:r>
+      <w:r>
+        <w:rPr>
+          <w:i/>
+          <w:iCs/>
+        </w:rPr>
+        <w:t>b</w:t>
+      </w:r>
+      <w:r>
+        <w:rPr>
+          <w:i/>
+          <w:iCs/>
+        </w:rPr>
+        <w:t>ecause</w:t>
+      </w:r>
+      <w:r>
+        <w:t xml:space="preserve"> we have set </w:t>
+      </w:r>
+      <w:proofErr w:type="spellStart"/>
+      <w:r>
+        <w:rPr>
+          <w:i/>
+          <w:iCs/>
+        </w:rPr>
+        <w:t>firstName</w:t>
+      </w:r>
+      <w:proofErr w:type="spellEnd"/>
+      <w:r>
+        <w:rPr>
+          <w:i/>
+          <w:iCs/>
+        </w:rPr>
+        <w:t xml:space="preserve"> </w:t>
+      </w:r>
+      <w:r>
+        <w:t xml:space="preserve">to </w:t>
+      </w:r>
+      <w:r>
+        <w:rPr>
+          <w:i/>
+          <w:iCs/>
+        </w:rPr>
+        <w:t>undefined</w:t>
+      </w:r>
+      <w:r>
+        <w:t xml:space="preserve"> as a value, it’s type is also undefined.”</w:t>
+      </w:r>
+    </w:p>
+    <w:p>
+      <w:pPr>
+        <w:pStyle w:val="NoSpacing"/>
+      </w:pPr>
+    </w:p>
+    <w:p>
+      <w:pPr>
+        <w:pStyle w:val="NoSpacing"/>
+      </w:pPr>
+    </w:p>
+    <w:p>
+      <w:pPr>
+        <w:pStyle w:val="NoSpacing"/>
+      </w:pPr>
+      <w:r>
+        <w:lastRenderedPageBreak/>
+        <w:t xml:space="preserve">How about </w:t>
+      </w:r>
+      <w:proofErr w:type="spellStart"/>
+      <w:r>
+        <w:rPr>
+          <w:i/>
+          <w:iCs/>
+        </w:rPr>
+        <w:t>selectedColor</w:t>
+      </w:r>
+      <w:proofErr w:type="spellEnd"/>
+      <w:r>
+        <w:t>?</w:t>
+      </w:r>
+    </w:p>
+    <w:p>
+      <w:pPr>
+        <w:shd w:val="clear" w:color="auto" w:fill="1E1E1E"/>
+        <w:spacing w:after="0" w:line="285" w:lineRule="atLeast"/>
+        <w:rPr>
+          <w:rFonts w:ascii="Consolas" w:eastAsia="Times New Roman" w:hAnsi="Consolas" w:cs="Times New Roman"/>
+          <w:color w:val="D4D4D4"/>
+          <w:sz w:val="21"/>
+          <w:szCs w:val="21"/>
+        </w:rPr>
+      </w:pPr>
+      <w:bookmarkStart w:id="5" w:name="_Hlk103888160"/>
+      <w:bookmarkEnd w:id="4"/>
+      <w:r>
+        <w:rPr>
+          <w:rFonts w:ascii="Consolas" w:eastAsia="Times New Roman" w:hAnsi="Consolas" w:cs="Times New Roman"/>
+          <w:color w:val="569CD6"/>
+          <w:sz w:val="21"/>
+          <w:szCs w:val="21"/>
+        </w:rPr>
+        <w:t>let</w:t>
+      </w:r>
+      <w:r>
+        <w:rPr>
+          <w:rFonts w:ascii="Consolas" w:eastAsia="Times New Roman" w:hAnsi="Consolas" w:cs="Times New Roman"/>
+          <w:color w:val="D4D4D4"/>
+          <w:sz w:val="21"/>
+          <w:szCs w:val="21"/>
+        </w:rPr>
+        <w:t xml:space="preserve"> </w:t>
+      </w:r>
+      <w:proofErr w:type="spellStart"/>
+      <w:r>
+        <w:rPr>
+          <w:rFonts w:ascii="Consolas" w:eastAsia="Times New Roman" w:hAnsi="Consolas" w:cs="Times New Roman"/>
+          <w:color w:val="9CDCFE"/>
+          <w:sz w:val="21"/>
+          <w:szCs w:val="21"/>
+        </w:rPr>
+        <w:t>selectedColor</w:t>
+      </w:r>
+      <w:proofErr w:type="spellEnd"/>
+      <w:r>
+        <w:rPr>
+          <w:rFonts w:ascii="Consolas" w:eastAsia="Times New Roman" w:hAnsi="Consolas" w:cs="Times New Roman"/>
+          <w:color w:val="D4D4D4"/>
+          <w:sz w:val="21"/>
+          <w:szCs w:val="21"/>
+        </w:rPr>
+        <w:t xml:space="preserve"> = </w:t>
+      </w:r>
+      <w:r>
+        <w:rPr>
+          <w:rFonts w:ascii="Consolas" w:eastAsia="Times New Roman" w:hAnsi="Consolas" w:cs="Times New Roman"/>
+          <w:color w:val="569CD6"/>
+          <w:sz w:val="21"/>
+          <w:szCs w:val="21"/>
+        </w:rPr>
+        <w:t>null</w:t>
+      </w:r>
+      <w:r>
+        <w:rPr>
+          <w:rFonts w:ascii="Consolas" w:eastAsia="Times New Roman" w:hAnsi="Consolas" w:cs="Times New Roman"/>
+          <w:color w:val="D4D4D4"/>
+          <w:sz w:val="21"/>
+          <w:szCs w:val="21"/>
+        </w:rPr>
+        <w:t>;</w:t>
+      </w:r>
+    </w:p>
+    <w:p>
+      <w:pPr>
+        <w:pStyle w:val="NoSpacing"/>
+      </w:pPr>
+      <w:r>
+        <w:t xml:space="preserve">key        </w:t>
+      </w:r>
+      <w:r>
+        <w:t>Variable                   type</w:t>
+      </w:r>
+    </w:p>
+    <w:p>
+      <w:pPr>
+        <w:pStyle w:val="NoSpacing"/>
+      </w:pPr>
+      <w:r>
+        <w:t xml:space="preserve">word              </w:t>
+      </w:r>
+    </w:p>
+    <w:bookmarkEnd w:id="5"/>
+    <w:p>
+      <w:pPr>
+        <w:pStyle w:val="NoSpacing"/>
+      </w:pPr>
+    </w:p>
+    <w:p>
+      <w:pPr>
+        <w:pStyle w:val="NoSpacing"/>
+        <w:rPr>
+          <w:i/>
+          <w:iCs/>
+        </w:rPr>
+      </w:pPr>
+      <w:proofErr w:type="spellStart"/>
+      <w:r>
+        <w:rPr>
+          <w:i/>
+          <w:iCs/>
+        </w:rPr>
+        <w:t>typeof</w:t>
+      </w:r>
+      <w:proofErr w:type="spellEnd"/>
+      <w:r>
+        <w:rPr>
+          <w:i/>
+          <w:iCs/>
+        </w:rPr>
+        <w:t xml:space="preserve"> </w:t>
+      </w:r>
+      <w:proofErr w:type="spellStart"/>
+      <w:r>
+        <w:rPr>
+          <w:i/>
+          <w:iCs/>
+        </w:rPr>
+        <w:t>selectedColor</w:t>
+      </w:r>
+      <w:proofErr w:type="spellEnd"/>
+    </w:p>
+    <w:p>
+      <w:pPr>
+        <w:pStyle w:val="NoSpacing"/>
+        <w:rPr>
+          <w:i/>
+          <w:iCs/>
+        </w:rPr>
+      </w:pPr>
+      <w:r>
+        <w:rPr>
+          <w:i/>
+          <w:iCs/>
+        </w:rPr>
+        <w:t>'object'</w:t>
+      </w:r>
+      <w:r>
+        <w:rPr>
+          <w:i/>
+          <w:iCs/>
+        </w:rPr>
+        <w:t xml:space="preserve">  </w:t>
+      </w:r>
+    </w:p>
+    <w:p>
+      <w:pPr>
+        <w:pStyle w:val="NoSpacing"/>
+      </w:pPr>
+    </w:p>
+    <w:p>
+      <w:pPr>
+        <w:pStyle w:val="NoSpacing"/>
+      </w:pPr>
+      <w:r>
+        <w:t xml:space="preserve">The type of this Variable, is an Object.  </w:t>
+      </w:r>
+    </w:p>
+    <w:p>
+      <w:pPr>
+        <w:pStyle w:val="NoSpacing"/>
+      </w:pPr>
+    </w:p>
+    <w:p>
+      <w:pPr>
+        <w:pStyle w:val="NoSpacing"/>
+      </w:pPr>
+    </w:p>
+    <w:p>
+      <w:pPr>
+        <w:pStyle w:val="NoSpacing"/>
+      </w:pPr>
+    </w:p>
+    <w:p>
+      <w:pPr>
+        <w:pStyle w:val="NoSpacing"/>
+      </w:pPr>
+    </w:p>
+    <w:p>
+      <w:pPr>
+        <w:pStyle w:val="NoSpacing"/>
+      </w:pPr>
+    </w:p>
+    <w:p>
+      <w:pPr>
+        <w:pStyle w:val="NoSpacing"/>
+      </w:pPr>
+    </w:p>
+    <w:p>
+      <w:pPr>
+        <w:pStyle w:val="NoSpacing"/>
+      </w:pPr>
+    </w:p>
+    <w:p>
+      <w:pPr>
+        <w:pStyle w:val="NoSpacing"/>
+      </w:pPr>
+    </w:p>
+    <w:p>
+      <w:pPr>
+        <w:pStyle w:val="NoSpacing"/>
+      </w:pPr>
+    </w:p>
+    <w:p>
+      <w:pPr>
+        <w:pStyle w:val="NoSpacing"/>
+      </w:pPr>
+    </w:p>
+    <w:p>
+      <w:pPr>
+        <w:pStyle w:val="NoSpacing"/>
+      </w:pPr>
     </w:p>
     <w:p>
       <w:pPr>
@@ -6533,6 +9274,147 @@
 <file path=word/numbering.xml><?xml version="1.0" encoding="utf-8"?>
 <w:numbering xmlns:wpc="http://schemas.microsoft.com/office/word/2010/wordprocessingCanvas" xmlns:cx="http://schemas.microsoft.com/office/drawing/2014/chartex" xmlns:cx1="http://schemas.microsoft.com/office/drawing/2015/9/8/chartex" xmlns:cx2="http://schemas.microsoft.com/office/drawing/2015/10/21/chartex" xmlns:cx3="http://schemas.microsoft.com/office/drawing/2016/5/9/chartex" xmlns:cx4="http://schemas.microsoft.com/office/drawing/2016/5/10/chartex" xmlns:cx5="http://schemas.microsoft.com/office/drawing/2016/5/11/chartex" xmlns:cx6="http://schemas.microsoft.com/office/drawing/2016/5/12/chartex" xmlns:cx7="http://schemas.microsoft.com/office/drawing/2016/5/13/chartex" xmlns:cx8="http://schemas.microsoft.com/office/drawing/2016/5/14/chartex" xmlns:mc="http://schemas.openxmlformats.org/markup-compatibility/2006" xmlns:aink="http://schemas.microsoft.com/office/drawing/2016/ink" xmlns:am3d="http://schemas.microsoft.com/office/drawing/2017/model3d" xmlns:o="urn:schemas-microsoft-com:office:office" xmlns:r="http://schemas.openxmlformats.org/officeDocument/2006/relationships" xmlns:m="http://schemas.openxmlformats.org/officeDocument/2006/math" xmlns:v="urn:schemas-microsoft-com:vml" xmlns:wp14="http://schemas.microsoft.com/office/word/2010/wordprocessingDrawing" xmlns:wp="http://schemas.openxmlformats.org/drawingml/2006/wordprocessingDrawing" xmlns:w10="urn:schemas-microsoft-com:office:word" xmlns:w="http://schemas.openxmlformats.org/wordprocessingml/2006/main" xmlns:w14="http://schemas.microsoft.com/office/word/2010/wordml" xmlns:w15="http://schemas.microsoft.com/office/word/2012/wordml" xmlns:w16cex="http://schemas.microsoft.com/office/word/2018/wordml/cex" xmlns:w16cid="http://schemas.microsoft.com/office/word/2016/wordml/cid" xmlns:w16="http://schemas.microsoft.com/office/word/2018/wordml" xmlns:w16sdtdh="http://schemas.microsoft.com/office/word/2020/wordml/sdtdatahash" xmlns:w16se="http://schemas.microsoft.com/office/word/2015/wordml/symex" xmlns:wpg="http://schemas.microsoft.com/office/word/2010/wordprocessingGroup" xmlns:wpi="http://schemas.microsoft.com/office/word/2010/wordprocessingInk" xmlns:wne="http://schemas.microsoft.com/office/word/2006/wordml" xmlns:wps="http://schemas.microsoft.com/office/word/2010/wordprocessingShape" mc:Ignorable="w14 w15 w16se w16cid w16 w16cex w16sdtdh wp14">
   <w:abstractNum w:abstractNumId="0" w15:restartNumberingAfterBreak="0">
+    <w:nsid w:val="24C316D5"/>
+    <w:multiLevelType w:val="multilevel"/>
+    <w:tmpl w:val="4E2AFF18"/>
+    <w:lvl w:ilvl="0">
+      <w:start w:val="1"/>
+      <w:numFmt w:val="bullet"/>
+      <w:lvlText w:val=""/>
+      <w:lvlJc w:val="left"/>
+      <w:pPr>
+        <w:tabs>
+          <w:tab w:val="num" w:pos="720"/>
+        </w:tabs>
+        <w:ind w:left="720" w:hanging="360"/>
+      </w:pPr>
+      <w:rPr>
+        <w:rFonts w:ascii="Symbol" w:hAnsi="Symbol" w:hint="default"/>
+        <w:sz w:val="20"/>
+      </w:rPr>
+    </w:lvl>
+    <w:lvl w:ilvl="1" w:tentative="1">
+      <w:numFmt w:val="bullet"/>
+      <w:lvlText w:val="o"/>
+      <w:lvlJc w:val="left"/>
+      <w:pPr>
+        <w:tabs>
+          <w:tab w:val="num" w:pos="1440"/>
+        </w:tabs>
+        <w:ind w:left="1440" w:hanging="360"/>
+      </w:pPr>
+      <w:rPr>
+        <w:rFonts w:ascii="Courier New" w:hAnsi="Courier New" w:hint="default"/>
+        <w:sz w:val="20"/>
+      </w:rPr>
+    </w:lvl>
+    <w:lvl w:ilvl="2" w:tentative="1">
+      <w:numFmt w:val="bullet"/>
+      <w:lvlText w:val=""/>
+      <w:lvlJc w:val="left"/>
+      <w:pPr>
+        <w:tabs>
+          <w:tab w:val="num" w:pos="2160"/>
+        </w:tabs>
+        <w:ind w:left="2160" w:hanging="360"/>
+      </w:pPr>
+      <w:rPr>
+        <w:rFonts w:ascii="Wingdings" w:hAnsi="Wingdings" w:hint="default"/>
+        <w:sz w:val="20"/>
+      </w:rPr>
+    </w:lvl>
+    <w:lvl w:ilvl="3" w:tentative="1">
+      <w:numFmt w:val="bullet"/>
+      <w:lvlText w:val=""/>
+      <w:lvlJc w:val="left"/>
+      <w:pPr>
+        <w:tabs>
+          <w:tab w:val="num" w:pos="2880"/>
+        </w:tabs>
+        <w:ind w:left="2880" w:hanging="360"/>
+      </w:pPr>
+      <w:rPr>
+        <w:rFonts w:ascii="Wingdings" w:hAnsi="Wingdings" w:hint="default"/>
+        <w:sz w:val="20"/>
+      </w:rPr>
+    </w:lvl>
+    <w:lvl w:ilvl="4" w:tentative="1">
+      <w:numFmt w:val="bullet"/>
+      <w:lvlText w:val=""/>
+      <w:lvlJc w:val="left"/>
+      <w:pPr>
+        <w:tabs>
+          <w:tab w:val="num" w:pos="3600"/>
+        </w:tabs>
+        <w:ind w:left="3600" w:hanging="360"/>
+      </w:pPr>
+      <w:rPr>
+        <w:rFonts w:ascii="Wingdings" w:hAnsi="Wingdings" w:hint="default"/>
+        <w:sz w:val="20"/>
+      </w:rPr>
+    </w:lvl>
+    <w:lvl w:ilvl="5" w:tentative="1">
+      <w:numFmt w:val="bullet"/>
+      <w:lvlText w:val=""/>
+      <w:lvlJc w:val="left"/>
+      <w:pPr>
+        <w:tabs>
+          <w:tab w:val="num" w:pos="4320"/>
+        </w:tabs>
+        <w:ind w:left="4320" w:hanging="360"/>
+      </w:pPr>
+      <w:rPr>
+        <w:rFonts w:ascii="Wingdings" w:hAnsi="Wingdings" w:hint="default"/>
+        <w:sz w:val="20"/>
+      </w:rPr>
+    </w:lvl>
+    <w:lvl w:ilvl="6" w:tentative="1">
+      <w:numFmt w:val="bullet"/>
+      <w:lvlText w:val=""/>
+      <w:lvlJc w:val="left"/>
+      <w:pPr>
+        <w:tabs>
+          <w:tab w:val="num" w:pos="5040"/>
+        </w:tabs>
+        <w:ind w:left="5040" w:hanging="360"/>
+      </w:pPr>
+      <w:rPr>
+        <w:rFonts w:ascii="Wingdings" w:hAnsi="Wingdings" w:hint="default"/>
+        <w:sz w:val="20"/>
+      </w:rPr>
+    </w:lvl>
+    <w:lvl w:ilvl="7" w:tentative="1">
+      <w:numFmt w:val="bullet"/>
+      <w:lvlText w:val=""/>
+      <w:lvlJc w:val="left"/>
+      <w:pPr>
+        <w:tabs>
+          <w:tab w:val="num" w:pos="5760"/>
+        </w:tabs>
+        <w:ind w:left="5760" w:hanging="360"/>
+      </w:pPr>
+      <w:rPr>
+        <w:rFonts w:ascii="Wingdings" w:hAnsi="Wingdings" w:hint="default"/>
+        <w:sz w:val="20"/>
+      </w:rPr>
+    </w:lvl>
+    <w:lvl w:ilvl="8" w:tentative="1">
+      <w:numFmt w:val="bullet"/>
+      <w:lvlText w:val=""/>
+      <w:lvlJc w:val="left"/>
+      <w:pPr>
+        <w:tabs>
+          <w:tab w:val="num" w:pos="6480"/>
+        </w:tabs>
+        <w:ind w:left="6480" w:hanging="360"/>
+      </w:pPr>
+      <w:rPr>
+        <w:rFonts w:ascii="Wingdings" w:hAnsi="Wingdings" w:hint="default"/>
+        <w:sz w:val="20"/>
+      </w:rPr>
+    </w:lvl>
+  </w:abstractNum>
+  <w:abstractNum w:abstractNumId="1" w15:restartNumberingAfterBreak="0">
     <w:nsid w:val="3C7F04FD"/>
     <w:multiLevelType w:val="hybridMultilevel"/>
     <w:tmpl w:val="23086176"/>
@@ -6618,10 +9500,10 @@
       </w:pPr>
     </w:lvl>
   </w:abstractNum>
-  <w:abstractNum w:abstractNumId="1" w15:restartNumberingAfterBreak="0">
-    <w:nsid w:val="66301E1A"/>
+  <w:abstractNum w:abstractNumId="2" w15:restartNumberingAfterBreak="0">
+    <w:nsid w:val="42296B34"/>
     <w:multiLevelType w:val="hybridMultilevel"/>
-    <w:tmpl w:val="F07EAC78"/>
+    <w:tmpl w:val="DEE0F5A2"/>
     <w:lvl w:ilvl="0" w:tplc="04090001">
       <w:start w:val="1"/>
       <w:numFmt w:val="bullet"/>
@@ -6731,11 +9613,246 @@
       </w:rPr>
     </w:lvl>
   </w:abstractNum>
+  <w:abstractNum w:abstractNumId="3" w15:restartNumberingAfterBreak="0">
+    <w:nsid w:val="66301E1A"/>
+    <w:multiLevelType w:val="hybridMultilevel"/>
+    <w:tmpl w:val="F07EAC78"/>
+    <w:lvl w:ilvl="0" w:tplc="04090001">
+      <w:start w:val="1"/>
+      <w:numFmt w:val="bullet"/>
+      <w:lvlText w:val=""/>
+      <w:lvlJc w:val="left"/>
+      <w:pPr>
+        <w:ind w:left="720" w:hanging="360"/>
+      </w:pPr>
+      <w:rPr>
+        <w:rFonts w:ascii="Symbol" w:hAnsi="Symbol" w:hint="default"/>
+      </w:rPr>
+    </w:lvl>
+    <w:lvl w:ilvl="1" w:tplc="04090003" w:tentative="1">
+      <w:start w:val="1"/>
+      <w:numFmt w:val="bullet"/>
+      <w:lvlText w:val="o"/>
+      <w:lvlJc w:val="left"/>
+      <w:pPr>
+        <w:ind w:left="1440" w:hanging="360"/>
+      </w:pPr>
+      <w:rPr>
+        <w:rFonts w:ascii="Courier New" w:hAnsi="Courier New" w:cs="Courier New" w:hint="default"/>
+      </w:rPr>
+    </w:lvl>
+    <w:lvl w:ilvl="2" w:tplc="04090005" w:tentative="1">
+      <w:start w:val="1"/>
+      <w:numFmt w:val="bullet"/>
+      <w:lvlText w:val=""/>
+      <w:lvlJc w:val="left"/>
+      <w:pPr>
+        <w:ind w:left="2160" w:hanging="360"/>
+      </w:pPr>
+      <w:rPr>
+        <w:rFonts w:ascii="Wingdings" w:hAnsi="Wingdings" w:hint="default"/>
+      </w:rPr>
+    </w:lvl>
+    <w:lvl w:ilvl="3" w:tplc="04090001" w:tentative="1">
+      <w:start w:val="1"/>
+      <w:numFmt w:val="bullet"/>
+      <w:lvlText w:val=""/>
+      <w:lvlJc w:val="left"/>
+      <w:pPr>
+        <w:ind w:left="2880" w:hanging="360"/>
+      </w:pPr>
+      <w:rPr>
+        <w:rFonts w:ascii="Symbol" w:hAnsi="Symbol" w:hint="default"/>
+      </w:rPr>
+    </w:lvl>
+    <w:lvl w:ilvl="4" w:tplc="04090003" w:tentative="1">
+      <w:start w:val="1"/>
+      <w:numFmt w:val="bullet"/>
+      <w:lvlText w:val="o"/>
+      <w:lvlJc w:val="left"/>
+      <w:pPr>
+        <w:ind w:left="3600" w:hanging="360"/>
+      </w:pPr>
+      <w:rPr>
+        <w:rFonts w:ascii="Courier New" w:hAnsi="Courier New" w:cs="Courier New" w:hint="default"/>
+      </w:rPr>
+    </w:lvl>
+    <w:lvl w:ilvl="5" w:tplc="04090005" w:tentative="1">
+      <w:start w:val="1"/>
+      <w:numFmt w:val="bullet"/>
+      <w:lvlText w:val=""/>
+      <w:lvlJc w:val="left"/>
+      <w:pPr>
+        <w:ind w:left="4320" w:hanging="360"/>
+      </w:pPr>
+      <w:rPr>
+        <w:rFonts w:ascii="Wingdings" w:hAnsi="Wingdings" w:hint="default"/>
+      </w:rPr>
+    </w:lvl>
+    <w:lvl w:ilvl="6" w:tplc="04090001" w:tentative="1">
+      <w:start w:val="1"/>
+      <w:numFmt w:val="bullet"/>
+      <w:lvlText w:val=""/>
+      <w:lvlJc w:val="left"/>
+      <w:pPr>
+        <w:ind w:left="5040" w:hanging="360"/>
+      </w:pPr>
+      <w:rPr>
+        <w:rFonts w:ascii="Symbol" w:hAnsi="Symbol" w:hint="default"/>
+      </w:rPr>
+    </w:lvl>
+    <w:lvl w:ilvl="7" w:tplc="04090003" w:tentative="1">
+      <w:start w:val="1"/>
+      <w:numFmt w:val="bullet"/>
+      <w:lvlText w:val="o"/>
+      <w:lvlJc w:val="left"/>
+      <w:pPr>
+        <w:ind w:left="5760" w:hanging="360"/>
+      </w:pPr>
+      <w:rPr>
+        <w:rFonts w:ascii="Courier New" w:hAnsi="Courier New" w:cs="Courier New" w:hint="default"/>
+      </w:rPr>
+    </w:lvl>
+    <w:lvl w:ilvl="8" w:tplc="04090005" w:tentative="1">
+      <w:start w:val="1"/>
+      <w:numFmt w:val="bullet"/>
+      <w:lvlText w:val=""/>
+      <w:lvlJc w:val="left"/>
+      <w:pPr>
+        <w:ind w:left="6480" w:hanging="360"/>
+      </w:pPr>
+      <w:rPr>
+        <w:rFonts w:ascii="Wingdings" w:hAnsi="Wingdings" w:hint="default"/>
+      </w:rPr>
+    </w:lvl>
+  </w:abstractNum>
+  <w:abstractNum w:abstractNumId="4" w15:restartNumberingAfterBreak="0">
+    <w:nsid w:val="7B0956B9"/>
+    <w:multiLevelType w:val="hybridMultilevel"/>
+    <w:tmpl w:val="8E34FF90"/>
+    <w:lvl w:ilvl="0" w:tplc="04090001">
+      <w:start w:val="1"/>
+      <w:numFmt w:val="bullet"/>
+      <w:lvlText w:val=""/>
+      <w:lvlJc w:val="left"/>
+      <w:pPr>
+        <w:ind w:left="720" w:hanging="360"/>
+      </w:pPr>
+      <w:rPr>
+        <w:rFonts w:ascii="Symbol" w:hAnsi="Symbol" w:hint="default"/>
+      </w:rPr>
+    </w:lvl>
+    <w:lvl w:ilvl="1" w:tplc="04090003" w:tentative="1">
+      <w:start w:val="1"/>
+      <w:numFmt w:val="bullet"/>
+      <w:lvlText w:val="o"/>
+      <w:lvlJc w:val="left"/>
+      <w:pPr>
+        <w:ind w:left="1440" w:hanging="360"/>
+      </w:pPr>
+      <w:rPr>
+        <w:rFonts w:ascii="Courier New" w:hAnsi="Courier New" w:cs="Courier New" w:hint="default"/>
+      </w:rPr>
+    </w:lvl>
+    <w:lvl w:ilvl="2" w:tplc="04090005" w:tentative="1">
+      <w:start w:val="1"/>
+      <w:numFmt w:val="bullet"/>
+      <w:lvlText w:val=""/>
+      <w:lvlJc w:val="left"/>
+      <w:pPr>
+        <w:ind w:left="2160" w:hanging="360"/>
+      </w:pPr>
+      <w:rPr>
+        <w:rFonts w:ascii="Wingdings" w:hAnsi="Wingdings" w:hint="default"/>
+      </w:rPr>
+    </w:lvl>
+    <w:lvl w:ilvl="3" w:tplc="04090001" w:tentative="1">
+      <w:start w:val="1"/>
+      <w:numFmt w:val="bullet"/>
+      <w:lvlText w:val=""/>
+      <w:lvlJc w:val="left"/>
+      <w:pPr>
+        <w:ind w:left="2880" w:hanging="360"/>
+      </w:pPr>
+      <w:rPr>
+        <w:rFonts w:ascii="Symbol" w:hAnsi="Symbol" w:hint="default"/>
+      </w:rPr>
+    </w:lvl>
+    <w:lvl w:ilvl="4" w:tplc="04090003" w:tentative="1">
+      <w:start w:val="1"/>
+      <w:numFmt w:val="bullet"/>
+      <w:lvlText w:val="o"/>
+      <w:lvlJc w:val="left"/>
+      <w:pPr>
+        <w:ind w:left="3600" w:hanging="360"/>
+      </w:pPr>
+      <w:rPr>
+        <w:rFonts w:ascii="Courier New" w:hAnsi="Courier New" w:cs="Courier New" w:hint="default"/>
+      </w:rPr>
+    </w:lvl>
+    <w:lvl w:ilvl="5" w:tplc="04090005" w:tentative="1">
+      <w:start w:val="1"/>
+      <w:numFmt w:val="bullet"/>
+      <w:lvlText w:val=""/>
+      <w:lvlJc w:val="left"/>
+      <w:pPr>
+        <w:ind w:left="4320" w:hanging="360"/>
+      </w:pPr>
+      <w:rPr>
+        <w:rFonts w:ascii="Wingdings" w:hAnsi="Wingdings" w:hint="default"/>
+      </w:rPr>
+    </w:lvl>
+    <w:lvl w:ilvl="6" w:tplc="04090001" w:tentative="1">
+      <w:start w:val="1"/>
+      <w:numFmt w:val="bullet"/>
+      <w:lvlText w:val=""/>
+      <w:lvlJc w:val="left"/>
+      <w:pPr>
+        <w:ind w:left="5040" w:hanging="360"/>
+      </w:pPr>
+      <w:rPr>
+        <w:rFonts w:ascii="Symbol" w:hAnsi="Symbol" w:hint="default"/>
+      </w:rPr>
+    </w:lvl>
+    <w:lvl w:ilvl="7" w:tplc="04090003" w:tentative="1">
+      <w:start w:val="1"/>
+      <w:numFmt w:val="bullet"/>
+      <w:lvlText w:val="o"/>
+      <w:lvlJc w:val="left"/>
+      <w:pPr>
+        <w:ind w:left="5760" w:hanging="360"/>
+      </w:pPr>
+      <w:rPr>
+        <w:rFonts w:ascii="Courier New" w:hAnsi="Courier New" w:cs="Courier New" w:hint="default"/>
+      </w:rPr>
+    </w:lvl>
+    <w:lvl w:ilvl="8" w:tplc="04090005" w:tentative="1">
+      <w:start w:val="1"/>
+      <w:numFmt w:val="bullet"/>
+      <w:lvlText w:val=""/>
+      <w:lvlJc w:val="left"/>
+      <w:pPr>
+        <w:ind w:left="6480" w:hanging="360"/>
+      </w:pPr>
+      <w:rPr>
+        <w:rFonts w:ascii="Wingdings" w:hAnsi="Wingdings" w:hint="default"/>
+      </w:rPr>
+    </w:lvl>
+  </w:abstractNum>
   <w:num w:numId="1" w16cid:durableId="1977104782">
+    <w:abstractNumId w:val="1"/>
+  </w:num>
+  <w:num w:numId="2" w16cid:durableId="330917096">
+    <w:abstractNumId w:val="3"/>
+  </w:num>
+  <w:num w:numId="3" w16cid:durableId="1968272324">
+    <w:abstractNumId w:val="4"/>
+  </w:num>
+  <w:num w:numId="4" w16cid:durableId="1939562958">
     <w:abstractNumId w:val="0"/>
   </w:num>
-  <w:num w:numId="2" w16cid:durableId="330917096">
-    <w:abstractNumId w:val="1"/>
+  <w:num w:numId="5" w16cid:durableId="306518415">
+    <w:abstractNumId w:val="2"/>
   </w:num>
 </w:numbering>
 </file>
@@ -7185,7 +10302,6 @@
   <w:style w:type="character" w:default="1" w:styleId="DefaultParagraphFont">
     <w:name w:val="Default Paragraph Font"/>
     <w:uiPriority w:val="1"/>
-    <w:semiHidden/>
     <w:unhideWhenUsed/>
   </w:style>
   <w:style w:type="table" w:default="1" w:styleId="TableNormal">

</xml_diff>

<commit_message>
02 - Basics - 06 - Arrays - Updated
</commit_message>
<xml_diff>
--- a/JS-Basics/The Ultimate JavaScript Master Series.docx
+++ b/JS-Basics/The Ultimate JavaScript Master Series.docx
@@ -38,7 +38,15 @@
         <w:pStyle w:val="NoSpacing"/>
       </w:pPr>
       <w:r>
-        <w:t xml:space="preserve">This will teach the fundamentals of programming and Javascript.  </w:t>
+        <w:t xml:space="preserve">This will teach the fundamentals of programming and </w:t>
+      </w:r>
+      <w:proofErr w:type="spellStart"/>
+      <w:r>
+        <w:t>Javascript</w:t>
+      </w:r>
+      <w:proofErr w:type="spellEnd"/>
+      <w:r>
+        <w:t xml:space="preserve">.  </w:t>
       </w:r>
     </w:p>
     <w:p>
@@ -177,7 +185,15 @@
         <w:pStyle w:val="NoSpacing"/>
       </w:pPr>
       <w:r>
-        <w:t xml:space="preserve">Big companies like Netflix, Walmart, and Paypal build Entire applications around JavaScript.  Average salary is $72,000 per year.  </w:t>
+        <w:t xml:space="preserve">Big companies like Netflix, Walmart, and </w:t>
+      </w:r>
+      <w:proofErr w:type="spellStart"/>
+      <w:r>
+        <w:t>Paypal</w:t>
+      </w:r>
+      <w:proofErr w:type="spellEnd"/>
+      <w:r>
+        <w:t xml:space="preserve"> build Entire applications around JavaScript.  Average salary is $72,000 per year.  </w:t>
       </w:r>
       <w:r>
         <w:t xml:space="preserve">(According to glassdoor.com?)  </w:t>
@@ -193,30 +209,62 @@
         <w:pStyle w:val="NoSpacing"/>
       </w:pPr>
       <w:r>
-        <w:t>You can work as a front end developer, or a back end developer, or a full-stack Developer.</w:t>
-      </w:r>
-    </w:p>
-    <w:p>
-      <w:pPr>
-        <w:pStyle w:val="NoSpacing"/>
-      </w:pPr>
-    </w:p>
-    <w:p>
-      <w:pPr>
-        <w:pStyle w:val="NoSpacing"/>
-      </w:pPr>
-    </w:p>
-    <w:p>
-      <w:pPr>
-        <w:pStyle w:val="NoSpacing"/>
-      </w:pPr>
-    </w:p>
-    <w:p>
-      <w:pPr>
-        <w:pStyle w:val="NoSpacing"/>
-      </w:pPr>
-      <w:r>
-        <w:t>What can you Do with JavaScript?  For a long time, javascript was only used in browsers to build interactive webpages.  “Some developers refer to javascript as a toy language.  But those days are gone because of huge community support and investments by large companies like facebook and google.”</w:t>
+        <w:t xml:space="preserve">You can work as a </w:t>
+      </w:r>
+      <w:proofErr w:type="gramStart"/>
+      <w:r>
+        <w:t>front end</w:t>
+      </w:r>
+      <w:proofErr w:type="gramEnd"/>
+      <w:r>
+        <w:t xml:space="preserve"> developer, or a back end developer, or a full-stack Developer.</w:t>
+      </w:r>
+    </w:p>
+    <w:p>
+      <w:pPr>
+        <w:pStyle w:val="NoSpacing"/>
+      </w:pPr>
+    </w:p>
+    <w:p>
+      <w:pPr>
+        <w:pStyle w:val="NoSpacing"/>
+      </w:pPr>
+    </w:p>
+    <w:p>
+      <w:pPr>
+        <w:pStyle w:val="NoSpacing"/>
+      </w:pPr>
+    </w:p>
+    <w:p>
+      <w:pPr>
+        <w:pStyle w:val="NoSpacing"/>
+      </w:pPr>
+      <w:r>
+        <w:t xml:space="preserve">What can you Do with JavaScript?  For a long time, </w:t>
+      </w:r>
+      <w:proofErr w:type="spellStart"/>
+      <w:r>
+        <w:t>javascript</w:t>
+      </w:r>
+      <w:proofErr w:type="spellEnd"/>
+      <w:r>
+        <w:t xml:space="preserve"> was only used in browsers to build interactive webpages.  “Some developers refer to </w:t>
+      </w:r>
+      <w:proofErr w:type="spellStart"/>
+      <w:r>
+        <w:t>javascript</w:t>
+      </w:r>
+      <w:proofErr w:type="spellEnd"/>
+      <w:r>
+        <w:t xml:space="preserve"> as a toy language.  But those days are gone because of huge community support and investments by large companies like </w:t>
+      </w:r>
+      <w:proofErr w:type="spellStart"/>
+      <w:r>
+        <w:t>facebook</w:t>
+      </w:r>
+      <w:proofErr w:type="spellEnd"/>
+      <w:r>
+        <w:t xml:space="preserve"> and google.”</w:t>
       </w:r>
     </w:p>
     <w:p>
@@ -251,10 +299,50 @@
       </w:r>
       <w:r>
         <w:br/>
-        <w:t xml:space="preserve">Where does JavaScript Code run?  It was originally designed to run only in browsers.  Every browser has a “JavaScript Engine” that can execute javascript code.  E.g., the javascript engines in firefox and chrome are Spidermonkey and v8.  In 2009 </w:t>
-      </w:r>
-      <w:r>
-        <w:t xml:space="preserve">an engineer named Ryan daul, took the opensource JavaScript Engine in chrome, and embedded it inside a C++ program.  He called the program Node.  </w:t>
+        <w:t xml:space="preserve">Where does JavaScript Code run?  It was originally designed to run only in browsers.  Every browser has a “JavaScript Engine” that can execute </w:t>
+      </w:r>
+      <w:proofErr w:type="spellStart"/>
+      <w:r>
+        <w:t>javascript</w:t>
+      </w:r>
+      <w:proofErr w:type="spellEnd"/>
+      <w:r>
+        <w:t xml:space="preserve"> code.  E.g., the </w:t>
+      </w:r>
+      <w:proofErr w:type="spellStart"/>
+      <w:r>
+        <w:t>javascript</w:t>
+      </w:r>
+      <w:proofErr w:type="spellEnd"/>
+      <w:r>
+        <w:t xml:space="preserve"> engines in </w:t>
+      </w:r>
+      <w:proofErr w:type="spellStart"/>
+      <w:r>
+        <w:t>firefox</w:t>
+      </w:r>
+      <w:proofErr w:type="spellEnd"/>
+      <w:r>
+        <w:t xml:space="preserve"> and chrome are </w:t>
+      </w:r>
+      <w:proofErr w:type="spellStart"/>
+      <w:r>
+        <w:t>Spidermonkey</w:t>
+      </w:r>
+      <w:proofErr w:type="spellEnd"/>
+      <w:r>
+        <w:t xml:space="preserve"> and v8.  In 2009 </w:t>
+      </w:r>
+      <w:r>
+        <w:t xml:space="preserve">an engineer named Ryan </w:t>
+      </w:r>
+      <w:proofErr w:type="spellStart"/>
+      <w:r>
+        <w:t>daul</w:t>
+      </w:r>
+      <w:proofErr w:type="spellEnd"/>
+      <w:r>
+        <w:t xml:space="preserve">, took the opensource JavaScript Engine in chrome, and embedded it inside a C++ program.  He called the program Node.  </w:t>
       </w:r>
     </w:p>
     <w:p>
@@ -279,8 +367,21 @@
       <w:pPr>
         <w:pStyle w:val="NoSpacing"/>
       </w:pPr>
-      <w:r>
-        <w:t>Javascript code can be run inside a browser or in node.  They both provide a ‘runtime?’ environment for our javascript code.</w:t>
+      <w:proofErr w:type="spellStart"/>
+      <w:r>
+        <w:t>Javascript</w:t>
+      </w:r>
+      <w:proofErr w:type="spellEnd"/>
+      <w:r>
+        <w:t xml:space="preserve"> code can be run inside a browser or in node.  They both provide a ‘runtime?’ environment for our </w:t>
+      </w:r>
+      <w:proofErr w:type="spellStart"/>
+      <w:r>
+        <w:t>javascript</w:t>
+      </w:r>
+      <w:proofErr w:type="spellEnd"/>
+      <w:r>
+        <w:t xml:space="preserve"> code.</w:t>
       </w:r>
     </w:p>
     <w:p>
@@ -388,7 +489,15 @@
         <w:pStyle w:val="NoSpacing"/>
       </w:pPr>
       <w:r>
-        <w:t xml:space="preserve">Every browser has a JS engine, and we can write code here without an other tools.  Let’s inspect a chrome window. </w:t>
+        <w:t xml:space="preserve">Every browser has a JS engine, and we can write code here without </w:t>
+      </w:r>
+      <w:proofErr w:type="gramStart"/>
+      <w:r>
+        <w:t>an other</w:t>
+      </w:r>
+      <w:proofErr w:type="gramEnd"/>
+      <w:r>
+        <w:t xml:space="preserve"> tools.  Let’s inspect a chrome window. </w:t>
       </w:r>
     </w:p>
     <w:p>
@@ -422,33 +531,51 @@
           <w:iCs/>
         </w:rPr>
       </w:pPr>
-      <w:r>
-        <w:rPr>
-          <w:i/>
-          <w:iCs/>
-        </w:rPr>
-        <w:t>console.log('Hello World');</w:t>
-      </w:r>
-    </w:p>
-    <w:p>
-      <w:pPr>
-        <w:pStyle w:val="NoSpacing"/>
-      </w:pPr>
-    </w:p>
-    <w:p>
-      <w:pPr>
-        <w:pStyle w:val="NoSpacing"/>
-        <w:rPr>
-          <w:i/>
-          <w:iCs/>
-        </w:rPr>
-      </w:pPr>
-      <w:r>
-        <w:rPr>
-          <w:i/>
-          <w:iCs/>
-        </w:rPr>
-        <w:t>console.log('Hello World');</w:t>
+      <w:proofErr w:type="gramStart"/>
+      <w:r>
+        <w:rPr>
+          <w:i/>
+          <w:iCs/>
+        </w:rPr>
+        <w:t>console.log(</w:t>
+      </w:r>
+      <w:proofErr w:type="gramEnd"/>
+      <w:r>
+        <w:rPr>
+          <w:i/>
+          <w:iCs/>
+        </w:rPr>
+        <w:t>'Hello World');</w:t>
+      </w:r>
+    </w:p>
+    <w:p>
+      <w:pPr>
+        <w:pStyle w:val="NoSpacing"/>
+      </w:pPr>
+    </w:p>
+    <w:p>
+      <w:pPr>
+        <w:pStyle w:val="NoSpacing"/>
+        <w:rPr>
+          <w:i/>
+          <w:iCs/>
+        </w:rPr>
+      </w:pPr>
+      <w:proofErr w:type="gramStart"/>
+      <w:r>
+        <w:rPr>
+          <w:i/>
+          <w:iCs/>
+        </w:rPr>
+        <w:t>console.log(</w:t>
+      </w:r>
+      <w:proofErr w:type="gramEnd"/>
+      <w:r>
+        <w:rPr>
+          <w:i/>
+          <w:iCs/>
+        </w:rPr>
+        <w:t>'Hello World');</w:t>
       </w:r>
     </w:p>
     <w:p>
@@ -600,7 +727,15 @@
         <w:pStyle w:val="NoSpacing"/>
       </w:pPr>
       <w:r>
-        <w:t>alert(‘yo’)</w:t>
+        <w:t>alert(‘</w:t>
+      </w:r>
+      <w:proofErr w:type="spellStart"/>
+      <w:r>
+        <w:t>yo</w:t>
+      </w:r>
+      <w:proofErr w:type="spellEnd"/>
+      <w:r>
+        <w:t>’)</w:t>
       </w:r>
     </w:p>
     <w:p>
@@ -730,8 +865,21 @@
       <w:pPr>
         <w:pStyle w:val="NoSpacing"/>
       </w:pPr>
-      <w:r>
-        <w:t>VSCode, Sublime Text, and Atom are all code Editors.  Mosh prefers VSCode.</w:t>
+      <w:proofErr w:type="spellStart"/>
+      <w:r>
+        <w:t>VSCode</w:t>
+      </w:r>
+      <w:proofErr w:type="spellEnd"/>
+      <w:r>
+        <w:t xml:space="preserve">, Sublime Text, and Atom are all code Editors.  Mosh prefers </w:t>
+      </w:r>
+      <w:proofErr w:type="spellStart"/>
+      <w:r>
+        <w:t>VSCode</w:t>
+      </w:r>
+      <w:proofErr w:type="spellEnd"/>
+      <w:r>
+        <w:t>.</w:t>
       </w:r>
     </w:p>
     <w:p>
@@ -767,7 +915,23 @@
         <w:pStyle w:val="NoSpacing"/>
       </w:pPr>
       <w:r>
-        <w:t>Create a folder, e.g., js-basics, and drag and drop in VSCode.</w:t>
+        <w:t xml:space="preserve">Create a folder, e.g., </w:t>
+      </w:r>
+      <w:proofErr w:type="spellStart"/>
+      <w:r>
+        <w:t>js</w:t>
+      </w:r>
+      <w:proofErr w:type="spellEnd"/>
+      <w:r>
+        <w:t xml:space="preserve">-basics, and drag and drop in </w:t>
+      </w:r>
+      <w:proofErr w:type="spellStart"/>
+      <w:r>
+        <w:t>VSCode</w:t>
+      </w:r>
+      <w:proofErr w:type="spellEnd"/>
+      <w:r>
+        <w:t>.</w:t>
       </w:r>
     </w:p>
     <w:p>
@@ -843,20 +1007,36 @@
         <w:pStyle w:val="NoSpacing"/>
       </w:pPr>
       <w:r>
-        <w:t>“Now you don’t really need to know html in order to take this course, but if you want to be a front end developer, you should know your html well.”</w:t>
-      </w:r>
-    </w:p>
-    <w:p>
-      <w:pPr>
-        <w:pStyle w:val="NoSpacing"/>
-      </w:pPr>
-    </w:p>
-    <w:p>
-      <w:pPr>
-        <w:pStyle w:val="NoSpacing"/>
-      </w:pPr>
-      <w:r>
-        <w:t>Make a boilerplate doc !.  We’ll use this as a host for our JS code.  Save.</w:t>
+        <w:t xml:space="preserve">“Now you don’t really need to know html in order to take this course, but if you want to be a </w:t>
+      </w:r>
+      <w:proofErr w:type="gramStart"/>
+      <w:r>
+        <w:t>front end</w:t>
+      </w:r>
+      <w:proofErr w:type="gramEnd"/>
+      <w:r>
+        <w:t xml:space="preserve"> developer, you should know your html well.”</w:t>
+      </w:r>
+    </w:p>
+    <w:p>
+      <w:pPr>
+        <w:pStyle w:val="NoSpacing"/>
+      </w:pPr>
+    </w:p>
+    <w:p>
+      <w:pPr>
+        <w:pStyle w:val="NoSpacing"/>
+      </w:pPr>
+      <w:r>
+        <w:t xml:space="preserve">Make a boilerplate </w:t>
+      </w:r>
+      <w:proofErr w:type="gramStart"/>
+      <w:r>
+        <w:t>doc !</w:t>
+      </w:r>
+      <w:proofErr w:type="gramEnd"/>
+      <w:r>
+        <w:t>.  We’ll use this as a host for our JS code.  Save.</w:t>
       </w:r>
     </w:p>
     <w:p>
@@ -911,23 +1091,44 @@
         <w:t xml:space="preserve">Why is this a best practice?  One reason is that the browser parses this file from top to bottom.  If you put the script element in the head, there would be a lot of JS code there, and your browser may get busy parsing and executing that JS code and it won’t be able to render the Content of the page.  </w:t>
       </w:r>
       <w:r>
-        <w:t xml:space="preserve">This will create a bad user experience.  The user sees a white or blank webpage while your browser is busy parsing and executing your javascript code.  </w:t>
-      </w:r>
-    </w:p>
-    <w:p>
-      <w:pPr>
-        <w:pStyle w:val="NoSpacing"/>
-      </w:pPr>
-    </w:p>
-    <w:p>
-      <w:pPr>
-        <w:pStyle w:val="NoSpacing"/>
-      </w:pPr>
-      <w:r>
-        <w:t xml:space="preserve">The second reason is that almost always the code between script elements needs to talk to the elements on this web page.  For example we may wish to show or hide some elements.  </w:t>
-      </w:r>
-      <w:r>
-        <w:t>So by adding the code here at the end of the body section we’ll be confident that all these elements will be rendered by the browser.</w:t>
+        <w:t xml:space="preserve">This will create a bad user experience.  The user sees a white or blank webpage while your browser is busy parsing and executing your </w:t>
+      </w:r>
+      <w:proofErr w:type="spellStart"/>
+      <w:r>
+        <w:t>javascript</w:t>
+      </w:r>
+      <w:proofErr w:type="spellEnd"/>
+      <w:r>
+        <w:t xml:space="preserve"> code.  </w:t>
+      </w:r>
+    </w:p>
+    <w:p>
+      <w:pPr>
+        <w:pStyle w:val="NoSpacing"/>
+      </w:pPr>
+    </w:p>
+    <w:p>
+      <w:pPr>
+        <w:pStyle w:val="NoSpacing"/>
+      </w:pPr>
+      <w:r>
+        <w:t xml:space="preserve">The second reason is that almost always the code between script elements needs to talk to the elements on this web page.  For </w:t>
+      </w:r>
+      <w:proofErr w:type="gramStart"/>
+      <w:r>
+        <w:t>example</w:t>
+      </w:r>
+      <w:proofErr w:type="gramEnd"/>
+      <w:r>
+        <w:t xml:space="preserve"> we may wish to show or hide some elements.  </w:t>
+      </w:r>
+      <w:proofErr w:type="gramStart"/>
+      <w:r>
+        <w:t>So</w:t>
+      </w:r>
+      <w:proofErr w:type="gramEnd"/>
+      <w:r>
+        <w:t xml:space="preserve"> by adding the code here at the end of the body section we’ll be confident that all these elements will be rendered by the browser.</w:t>
       </w:r>
     </w:p>
     <w:p>
@@ -1167,6 +1368,7 @@
         <w:t xml:space="preserve">        </w:t>
       </w:r>
       <w:bookmarkStart w:id="0" w:name="_Hlk103783596"/>
+      <w:proofErr w:type="gramStart"/>
       <w:r>
         <w:rPr>
           <w:rFonts w:ascii="Consolas" w:eastAsia="Times New Roman" w:hAnsi="Consolas" w:cs="Times New Roman"/>
@@ -1207,6 +1409,7 @@
         </w:rPr>
         <w:t>(</w:t>
       </w:r>
+      <w:proofErr w:type="gramEnd"/>
       <w:r>
         <w:rPr>
           <w:rFonts w:ascii="Consolas" w:eastAsia="Times New Roman" w:hAnsi="Consolas" w:cs="Times New Roman"/>
@@ -1344,12 +1547,21 @@
       <w:r>
         <w:t xml:space="preserve">  A statement is a piece of code that expresses an action to be carried out.  In this case, we want to log </w:t>
       </w:r>
-      <w:r>
-        <w:rPr>
-          <w:i/>
-          <w:iCs/>
-        </w:rPr>
-        <w:t xml:space="preserve">log </w:t>
+      <w:proofErr w:type="spellStart"/>
+      <w:r>
+        <w:rPr>
+          <w:i/>
+          <w:iCs/>
+        </w:rPr>
+        <w:t>log</w:t>
+      </w:r>
+      <w:proofErr w:type="spellEnd"/>
+      <w:r>
+        <w:rPr>
+          <w:i/>
+          <w:iCs/>
+        </w:rPr>
+        <w:t xml:space="preserve"> </w:t>
       </w:r>
       <w:r>
         <w:t xml:space="preserve">a message </w:t>
@@ -1386,8 +1598,13 @@
         <w:pStyle w:val="NoSpacing"/>
       </w:pPr>
       <w:r>
-        <w:t>All statements in JavaScript should be terminated by a semicolon ;</w:t>
-      </w:r>
+        <w:t xml:space="preserve">All statements in JavaScript should be terminated by a </w:t>
+      </w:r>
+      <w:proofErr w:type="gramStart"/>
+      <w:r>
+        <w:t>semicolon ;</w:t>
+      </w:r>
+      <w:proofErr w:type="gramEnd"/>
     </w:p>
     <w:p>
       <w:pPr>
@@ -1406,6 +1623,7 @@
         </w:rPr>
       </w:pPr>
       <w:bookmarkStart w:id="1" w:name="_Hlk103783647"/>
+      <w:proofErr w:type="gramStart"/>
       <w:r>
         <w:rPr>
           <w:rFonts w:ascii="Consolas" w:eastAsia="Times New Roman" w:hAnsi="Consolas" w:cs="Times New Roman"/>
@@ -1442,6 +1660,7 @@
         </w:rPr>
         <w:t>(</w:t>
       </w:r>
+      <w:proofErr w:type="gramEnd"/>
       <w:r>
         <w:rPr>
           <w:rFonts w:ascii="Consolas" w:eastAsia="Times New Roman" w:hAnsi="Consolas" w:cs="Times New Roman"/>
@@ -1593,6 +1812,7 @@
         </w:rPr>
         <w:t xml:space="preserve">        </w:t>
       </w:r>
+      <w:proofErr w:type="gramStart"/>
       <w:r>
         <w:rPr>
           <w:rFonts w:ascii="Consolas" w:eastAsia="Times New Roman" w:hAnsi="Consolas" w:cs="Times New Roman"/>
@@ -1629,6 +1849,7 @@
         </w:rPr>
         <w:t>(</w:t>
       </w:r>
+      <w:proofErr w:type="gramEnd"/>
       <w:r>
         <w:rPr>
           <w:rFonts w:ascii="Consolas" w:eastAsia="Times New Roman" w:hAnsi="Consolas" w:cs="Times New Roman"/>
@@ -1714,7 +1935,15 @@
         <w:t xml:space="preserve">because that should be clear in the code itself.  (Mosh highlights the console statement).  </w:t>
       </w:r>
       <w:r>
-        <w:t xml:space="preserve">We want to explain Why’s and Hows.  </w:t>
+        <w:t xml:space="preserve">We want to explain Why’s and </w:t>
+      </w:r>
+      <w:proofErr w:type="spellStart"/>
+      <w:r>
+        <w:t>Hows</w:t>
+      </w:r>
+      <w:proofErr w:type="spellEnd"/>
+      <w:r>
+        <w:t xml:space="preserve">.  </w:t>
       </w:r>
     </w:p>
     <w:p>
@@ -1904,6 +2133,7 @@
         </w:rPr>
         <w:t xml:space="preserve">      </w:t>
       </w:r>
+      <w:proofErr w:type="gramStart"/>
       <w:r>
         <w:rPr>
           <w:rFonts w:ascii="Consolas" w:eastAsia="Times New Roman" w:hAnsi="Consolas" w:cs="Times New Roman"/>
@@ -1940,6 +2170,7 @@
         </w:rPr>
         <w:t>(</w:t>
       </w:r>
+      <w:proofErr w:type="gramEnd"/>
       <w:r>
         <w:rPr>
           <w:rFonts w:ascii="Consolas" w:eastAsia="Times New Roman" w:hAnsi="Consolas" w:cs="Times New Roman"/>
@@ -2022,8 +2253,13 @@
         <w:pStyle w:val="NoSpacing"/>
       </w:pPr>
       <w:r>
-        <w:t>Let’s open our console again the browser.  alt ctrl i</w:t>
-      </w:r>
+        <w:t xml:space="preserve">Let’s open our console again the browser.  alt ctrl </w:t>
+      </w:r>
+      <w:proofErr w:type="spellStart"/>
+      <w:r>
+        <w:t>i</w:t>
+      </w:r>
+      <w:proofErr w:type="spellEnd"/>
     </w:p>
     <w:p>
       <w:pPr>
@@ -2083,36 +2319,68 @@
         <w:pStyle w:val="NoSpacing"/>
       </w:pPr>
       <w:r>
-        <w:t>In real world applications we have thousands or even millions of lines of code.  Therefore writing in the script element is oftentimes not practical.  We don’t want to write all the code inline here.  We want to extract and separate our JS code from our html code.</w:t>
-      </w:r>
-    </w:p>
-    <w:p>
-      <w:pPr>
-        <w:pStyle w:val="NoSpacing"/>
-      </w:pPr>
-    </w:p>
-    <w:p>
-      <w:pPr>
-        <w:pStyle w:val="NoSpacing"/>
-      </w:pPr>
-      <w:r>
-        <w:t>Mosh utilizes a metaphor in which we recognize that bedrooms stores your bed and your clothes.  We don’t store are clothes in the kitchen.  This is what we call the Separation of Concerns.  We want to separate HTML which is all about content from JavaScript which is all about behavior.  How should your webpage behave?  What should happen when we hover our mouse over a given element?  Maybe something should pop up or be hidden.  We’ll use JavaScript to implement behavior.</w:t>
-      </w:r>
-    </w:p>
-    <w:p>
-      <w:pPr>
-        <w:pStyle w:val="NoSpacing"/>
-      </w:pPr>
-    </w:p>
-    <w:p>
-      <w:pPr>
-        <w:pStyle w:val="NoSpacing"/>
-      </w:pPr>
-      <w:r>
-        <w:t>In VSCode let’s start a new file will call index.js</w:t>
-      </w:r>
-      <w:r>
-        <w:t>.  Let’s cut our JS code from our html file, and paste it in index.js.  In this application we have a single file, a single JavaScript file.  In a real world application we have hundreds or even thousands of JavaScript files.</w:t>
+        <w:t xml:space="preserve">In real world applications we have thousands or even millions of lines of code.  </w:t>
+      </w:r>
+      <w:proofErr w:type="gramStart"/>
+      <w:r>
+        <w:t>Therefore</w:t>
+      </w:r>
+      <w:proofErr w:type="gramEnd"/>
+      <w:r>
+        <w:t xml:space="preserve"> writing in the script element is oftentimes not practical.  We don’t want to write all the code inline here.  We want to extract and separate our JS code from our html code.</w:t>
+      </w:r>
+    </w:p>
+    <w:p>
+      <w:pPr>
+        <w:pStyle w:val="NoSpacing"/>
+      </w:pPr>
+    </w:p>
+    <w:p>
+      <w:pPr>
+        <w:pStyle w:val="NoSpacing"/>
+      </w:pPr>
+      <w:r>
+        <w:t xml:space="preserve">Mosh utilizes a metaphor in which we recognize that bedrooms </w:t>
+      </w:r>
+      <w:proofErr w:type="gramStart"/>
+      <w:r>
+        <w:t>stores</w:t>
+      </w:r>
+      <w:proofErr w:type="gramEnd"/>
+      <w:r>
+        <w:t xml:space="preserve"> your bed and your clothes.  We don’t store are clothes in the kitchen.  This is what we call the Separation of Concerns.  We want to separate HTML which is all about content from JavaScript which is all about behavior.  How should your webpage behave?  What should happen when we hover our mouse over a given element?  Maybe something should pop up or be hidden.  We’ll use JavaScript to implement behavior.</w:t>
+      </w:r>
+    </w:p>
+    <w:p>
+      <w:pPr>
+        <w:pStyle w:val="NoSpacing"/>
+      </w:pPr>
+    </w:p>
+    <w:p>
+      <w:pPr>
+        <w:pStyle w:val="NoSpacing"/>
+      </w:pPr>
+      <w:r>
+        <w:t xml:space="preserve">In </w:t>
+      </w:r>
+      <w:proofErr w:type="spellStart"/>
+      <w:r>
+        <w:t>VSCode</w:t>
+      </w:r>
+      <w:proofErr w:type="spellEnd"/>
+      <w:r>
+        <w:t xml:space="preserve"> let’s start a new file will call index.js</w:t>
+      </w:r>
+      <w:r>
+        <w:t xml:space="preserve">.  Let’s cut our JS code from our html file, and paste it in index.js.  In this application we have a single file, a single JavaScript file.  In a real world </w:t>
+      </w:r>
+      <w:proofErr w:type="gramStart"/>
+      <w:r>
+        <w:t>application</w:t>
+      </w:r>
+      <w:proofErr w:type="gramEnd"/>
+      <w:r>
+        <w:t xml:space="preserve"> we have hundreds or even thousands of JavaScript files.</w:t>
       </w:r>
       <w:r>
         <w:t xml:space="preserve">  We’ll eventually learn how to combined these files into a bundle and ‘serve’ that bundle to a ‘client’.</w:t>
@@ -2261,6 +2529,7 @@
         </w:rPr>
         <w:t xml:space="preserve"> </w:t>
       </w:r>
+      <w:proofErr w:type="spellStart"/>
       <w:r>
         <w:rPr>
           <w:rFonts w:ascii="Consolas" w:eastAsia="Times New Roman" w:hAnsi="Consolas" w:cs="Times New Roman"/>
@@ -2270,6 +2539,7 @@
         </w:rPr>
         <w:t>src</w:t>
       </w:r>
+      <w:proofErr w:type="spellEnd"/>
       <w:r>
         <w:rPr>
           <w:rFonts w:ascii="Consolas" w:eastAsia="Times New Roman" w:hAnsi="Consolas" w:cs="Times New Roman"/>
@@ -2423,7 +2693,15 @@
         <w:pStyle w:val="NoSpacing"/>
       </w:pPr>
       <w:r>
-        <w:t>We navigate to our js-basics folder.  Then we type (in command prompt… not in node?)</w:t>
+        <w:t xml:space="preserve">We navigate to our </w:t>
+      </w:r>
+      <w:proofErr w:type="spellStart"/>
+      <w:r>
+        <w:t>js</w:t>
+      </w:r>
+      <w:proofErr w:type="spellEnd"/>
+      <w:r>
+        <w:t>-basics folder.  Then we type (in command prompt… not in node?)</w:t>
       </w:r>
     </w:p>
     <w:p>
@@ -2469,7 +2747,23 @@
           <w:i/>
           <w:iCs/>
         </w:rPr>
-        <w:t>C:\Users\Mr. Artifice\Desktop\js-basics&gt;node index.js</w:t>
+        <w:t>C:\Users\Mr. Artifice\Desktop\</w:t>
+      </w:r>
+      <w:proofErr w:type="spellStart"/>
+      <w:r>
+        <w:rPr>
+          <w:i/>
+          <w:iCs/>
+        </w:rPr>
+        <w:t>js</w:t>
+      </w:r>
+      <w:proofErr w:type="spellEnd"/>
+      <w:r>
+        <w:rPr>
+          <w:i/>
+          <w:iCs/>
+        </w:rPr>
+        <w:t>-basics&gt;node index.js</w:t>
       </w:r>
     </w:p>
     <w:p>
@@ -2508,7 +2802,15 @@
         <w:t>,</w:t>
       </w:r>
       <w:r>
-        <w:t xml:space="preserve"> node is a program that includes google’s V8 JavaScript engine.  We can give it a piece of JavaScript code and it will execute that code for us</w:t>
+        <w:t xml:space="preserve"> node is a program that includes </w:t>
+      </w:r>
+      <w:proofErr w:type="spellStart"/>
+      <w:r>
+        <w:t>google’s</w:t>
+      </w:r>
+      <w:proofErr w:type="spellEnd"/>
+      <w:r>
+        <w:t xml:space="preserve"> V8 JavaScript engine.  We can give it a piece of JavaScript code and it will execute that code for us</w:t>
       </w:r>
       <w:r>
         <w:t xml:space="preserve"> just like we can in a browser.  (This works in both command prompt and the node command prompt).  So, node is a runtime environment for executing JavaScript code.</w:t>
@@ -2536,8 +2838,13 @@
       <w:pPr>
         <w:pStyle w:val="NoSpacing"/>
       </w:pPr>
-      <w:r>
-        <w:t>VSCode includes an integrated terminal, so you don’t have to open up a separate terminal window.  Under view, you’ll find the “Terminal” option.  Note that our terminal is pointing to the same folder where we created our files…  You don’t have to explicitly navigate to this folder.  (Make sure you have the index selected).</w:t>
+      <w:proofErr w:type="spellStart"/>
+      <w:r>
+        <w:t>VSCode</w:t>
+      </w:r>
+      <w:proofErr w:type="spellEnd"/>
+      <w:r>
+        <w:t xml:space="preserve"> includes an integrated terminal, so you don’t have to open up a separate terminal window.  Under view, you’ll find the “Terminal” option.  Note that our terminal is pointing to the same folder where we created our files…  You don’t have to explicitly navigate to this folder.  (Make sure you have the index selected).</w:t>
       </w:r>
     </w:p>
     <w:p>
@@ -2821,7 +3128,15 @@
         <w:pStyle w:val="NoSpacing"/>
       </w:pPr>
       <w:r>
-        <w:t xml:space="preserve"> Variable  Name.</w:t>
+        <w:t xml:space="preserve"> </w:t>
+      </w:r>
+      <w:proofErr w:type="gramStart"/>
+      <w:r>
+        <w:t>Variable  Name</w:t>
+      </w:r>
+      <w:proofErr w:type="gramEnd"/>
+      <w:r>
+        <w:t>.</w:t>
       </w:r>
     </w:p>
     <w:p>
@@ -3422,7 +3737,15 @@
         <w:pStyle w:val="NoSpacing"/>
       </w:pPr>
       <w:r>
-        <w:t>By default variables that we define in JavaScript…  Their value is undefined.</w:t>
+        <w:t xml:space="preserve">By </w:t>
+      </w:r>
+      <w:proofErr w:type="gramStart"/>
+      <w:r>
+        <w:t>default</w:t>
+      </w:r>
+      <w:proofErr w:type="gramEnd"/>
+      <w:r>
+        <w:t xml:space="preserve"> variables that we define in JavaScript…  Their value is undefined.</w:t>
       </w:r>
     </w:p>
     <w:p>
@@ -3982,7 +4305,15 @@
         <w:pStyle w:val="NoSpacing"/>
       </w:pPr>
       <w:r>
-        <w:t xml:space="preserve">They cannot be a reserved keyword.  For example we can’t use the keyword </w:t>
+        <w:t xml:space="preserve">They cannot be a reserved keyword.  For </w:t>
+      </w:r>
+      <w:proofErr w:type="gramStart"/>
+      <w:r>
+        <w:t>example</w:t>
+      </w:r>
+      <w:proofErr w:type="gramEnd"/>
+      <w:r>
+        <w:t xml:space="preserve"> we can’t use the keyword </w:t>
       </w:r>
       <w:r>
         <w:rPr>
@@ -4098,8 +4429,13 @@
         <w:t xml:space="preserve">at </w:t>
       </w:r>
       <w:r>
-        <w:t>that memory location.</w:t>
-      </w:r>
+        <w:t xml:space="preserve">that memory </w:t>
+      </w:r>
+      <w:proofErr w:type="gramStart"/>
+      <w:r>
+        <w:t>location.</w:t>
+      </w:r>
+      <w:proofErr w:type="gramEnd"/>
       <w:r>
         <w:t xml:space="preserve">  Always use meaningful and descriptive names.</w:t>
       </w:r>
@@ -4162,7 +4498,32 @@
           <w:i/>
           <w:iCs/>
         </w:rPr>
-        <w:t xml:space="preserve">let firstName .  </w:t>
+        <w:t xml:space="preserve">let </w:t>
+      </w:r>
+      <w:proofErr w:type="spellStart"/>
+      <w:proofErr w:type="gramStart"/>
+      <w:r>
+        <w:rPr>
+          <w:i/>
+          <w:iCs/>
+        </w:rPr>
+        <w:t>firstName</w:t>
+      </w:r>
+      <w:proofErr w:type="spellEnd"/>
+      <w:r>
+        <w:rPr>
+          <w:i/>
+          <w:iCs/>
+        </w:rPr>
+        <w:t xml:space="preserve"> .</w:t>
+      </w:r>
+      <w:proofErr w:type="gramEnd"/>
+      <w:r>
+        <w:rPr>
+          <w:i/>
+          <w:iCs/>
+        </w:rPr>
+        <w:t xml:space="preserve">  </w:t>
       </w:r>
       <w:r>
         <w:t xml:space="preserve">Mosh is using camel notation, so the first letter of the first word is lowercase, and the first letter of every word after should be uppercase.  </w:t>
@@ -4225,7 +4586,23 @@
           <w:i/>
           <w:iCs/>
         </w:rPr>
-        <w:t>let firstName;</w:t>
+        <w:t xml:space="preserve">let </w:t>
+      </w:r>
+      <w:proofErr w:type="spellStart"/>
+      <w:r>
+        <w:rPr>
+          <w:i/>
+          <w:iCs/>
+        </w:rPr>
+        <w:t>firstName</w:t>
+      </w:r>
+      <w:proofErr w:type="spellEnd"/>
+      <w:r>
+        <w:rPr>
+          <w:i/>
+          <w:iCs/>
+        </w:rPr>
+        <w:t>;</w:t>
       </w:r>
     </w:p>
     <w:p>
@@ -4286,10 +4663,47 @@
           <w:i/>
           <w:iCs/>
         </w:rPr>
-        <w:t xml:space="preserve">let firstName, lastName;  </w:t>
-      </w:r>
-      <w:r>
-        <w:t xml:space="preserve">(In this case Mosh has not initialized either of these variables.  They are both undefined).  </w:t>
+        <w:t xml:space="preserve">let </w:t>
+      </w:r>
+      <w:proofErr w:type="spellStart"/>
+      <w:r>
+        <w:rPr>
+          <w:i/>
+          <w:iCs/>
+        </w:rPr>
+        <w:t>firstName</w:t>
+      </w:r>
+      <w:proofErr w:type="spellEnd"/>
+      <w:r>
+        <w:rPr>
+          <w:i/>
+          <w:iCs/>
+        </w:rPr>
+        <w:t xml:space="preserve">, </w:t>
+      </w:r>
+      <w:proofErr w:type="spellStart"/>
+      <w:proofErr w:type="gramStart"/>
+      <w:r>
+        <w:rPr>
+          <w:i/>
+          <w:iCs/>
+        </w:rPr>
+        <w:t>lastName</w:t>
+      </w:r>
+      <w:proofErr w:type="spellEnd"/>
+      <w:r>
+        <w:rPr>
+          <w:i/>
+          <w:iCs/>
+        </w:rPr>
+        <w:t xml:space="preserve">;  </w:t>
+      </w:r>
+      <w:r>
+        <w:t>(</w:t>
+      </w:r>
+      <w:proofErr w:type="gramEnd"/>
+      <w:r>
+        <w:t xml:space="preserve">In this case Mosh has not initialized either of these variables.  They are both undefined).  </w:t>
       </w:r>
     </w:p>
     <w:p>
@@ -4322,40 +4736,130 @@
           <w:i/>
           <w:iCs/>
         </w:rPr>
-        <w:t xml:space="preserve">let firstName = ‘Mosh’, lastName; </w:t>
+        <w:t xml:space="preserve">let </w:t>
+      </w:r>
+      <w:proofErr w:type="spellStart"/>
+      <w:r>
+        <w:rPr>
+          <w:i/>
+          <w:iCs/>
+        </w:rPr>
+        <w:t>firstName</w:t>
+      </w:r>
+      <w:proofErr w:type="spellEnd"/>
+      <w:r>
+        <w:rPr>
+          <w:i/>
+          <w:iCs/>
+        </w:rPr>
+        <w:t xml:space="preserve"> = ‘Mosh’, </w:t>
+      </w:r>
+      <w:proofErr w:type="spellStart"/>
+      <w:r>
+        <w:rPr>
+          <w:i/>
+          <w:iCs/>
+        </w:rPr>
+        <w:t>lastName</w:t>
+      </w:r>
+      <w:proofErr w:type="spellEnd"/>
+      <w:r>
+        <w:rPr>
+          <w:i/>
+          <w:iCs/>
+        </w:rPr>
+        <w:t xml:space="preserve">; </w:t>
       </w:r>
       <w:r>
         <w:t>(</w:t>
       </w:r>
-      <w:r>
-        <w:t xml:space="preserve">lastName is </w:t>
-      </w:r>
+      <w:proofErr w:type="spellStart"/>
+      <w:r>
+        <w:t>lastName</w:t>
+      </w:r>
+      <w:proofErr w:type="spellEnd"/>
+      <w:r>
+        <w:t xml:space="preserve"> is </w:t>
+      </w:r>
+      <w:proofErr w:type="gramStart"/>
       <w:r>
         <w:t>undefined)</w:t>
       </w:r>
       <w:r>
-        <w:t xml:space="preserve">  or…  Up</w:t>
-      </w:r>
-    </w:p>
-    <w:p>
-      <w:pPr>
-        <w:pStyle w:val="NoSpacing"/>
-      </w:pPr>
-    </w:p>
-    <w:p>
-      <w:pPr>
-        <w:pStyle w:val="NoSpacing"/>
-        <w:rPr>
-          <w:i/>
-          <w:iCs/>
-        </w:rPr>
-      </w:pPr>
-      <w:r>
-        <w:rPr>
-          <w:i/>
-          <w:iCs/>
-        </w:rPr>
-        <w:t>let firstName =’Mosh’, lastName = ‘Hamedani’;</w:t>
+        <w:t xml:space="preserve">  or</w:t>
+      </w:r>
+      <w:proofErr w:type="gramEnd"/>
+      <w:r>
+        <w:t>…  Up</w:t>
+      </w:r>
+    </w:p>
+    <w:p>
+      <w:pPr>
+        <w:pStyle w:val="NoSpacing"/>
+      </w:pPr>
+    </w:p>
+    <w:p>
+      <w:pPr>
+        <w:pStyle w:val="NoSpacing"/>
+        <w:rPr>
+          <w:i/>
+          <w:iCs/>
+        </w:rPr>
+      </w:pPr>
+      <w:r>
+        <w:rPr>
+          <w:i/>
+          <w:iCs/>
+        </w:rPr>
+        <w:t xml:space="preserve">let </w:t>
+      </w:r>
+      <w:proofErr w:type="spellStart"/>
+      <w:r>
+        <w:rPr>
+          <w:i/>
+          <w:iCs/>
+        </w:rPr>
+        <w:t>firstName</w:t>
+      </w:r>
+      <w:proofErr w:type="spellEnd"/>
+      <w:r>
+        <w:rPr>
+          <w:i/>
+          <w:iCs/>
+        </w:rPr>
+        <w:t xml:space="preserve"> =’Mosh’, </w:t>
+      </w:r>
+      <w:proofErr w:type="spellStart"/>
+      <w:r>
+        <w:rPr>
+          <w:i/>
+          <w:iCs/>
+        </w:rPr>
+        <w:t>lastName</w:t>
+      </w:r>
+      <w:proofErr w:type="spellEnd"/>
+      <w:r>
+        <w:rPr>
+          <w:i/>
+          <w:iCs/>
+        </w:rPr>
+        <w:t xml:space="preserve"> = ‘</w:t>
+      </w:r>
+      <w:proofErr w:type="spellStart"/>
+      <w:r>
+        <w:rPr>
+          <w:i/>
+          <w:iCs/>
+        </w:rPr>
+        <w:t>Hamedani</w:t>
+      </w:r>
+      <w:proofErr w:type="spellEnd"/>
+      <w:r>
+        <w:rPr>
+          <w:i/>
+          <w:iCs/>
+        </w:rPr>
+        <w:t>’;</w:t>
       </w:r>
     </w:p>
     <w:p>
@@ -4393,23 +4897,71 @@
           <w:i/>
           <w:iCs/>
         </w:rPr>
-        <w:t xml:space="preserve">let firstName =’Mosh’; </w:t>
-      </w:r>
-    </w:p>
-    <w:p>
-      <w:pPr>
-        <w:pStyle w:val="NoSpacing"/>
-        <w:rPr>
-          <w:i/>
-          <w:iCs/>
-        </w:rPr>
-      </w:pPr>
-      <w:r>
-        <w:rPr>
-          <w:i/>
-          <w:iCs/>
-        </w:rPr>
-        <w:t>let lastName = ‘Hamedani’;</w:t>
+        <w:t xml:space="preserve">let </w:t>
+      </w:r>
+      <w:proofErr w:type="spellStart"/>
+      <w:r>
+        <w:rPr>
+          <w:i/>
+          <w:iCs/>
+        </w:rPr>
+        <w:t>firstName</w:t>
+      </w:r>
+      <w:proofErr w:type="spellEnd"/>
+      <w:r>
+        <w:rPr>
+          <w:i/>
+          <w:iCs/>
+        </w:rPr>
+        <w:t xml:space="preserve"> =’Mosh’; </w:t>
+      </w:r>
+    </w:p>
+    <w:p>
+      <w:pPr>
+        <w:pStyle w:val="NoSpacing"/>
+        <w:rPr>
+          <w:i/>
+          <w:iCs/>
+        </w:rPr>
+      </w:pPr>
+      <w:r>
+        <w:rPr>
+          <w:i/>
+          <w:iCs/>
+        </w:rPr>
+        <w:t xml:space="preserve">let </w:t>
+      </w:r>
+      <w:proofErr w:type="spellStart"/>
+      <w:r>
+        <w:rPr>
+          <w:i/>
+          <w:iCs/>
+        </w:rPr>
+        <w:t>lastName</w:t>
+      </w:r>
+      <w:proofErr w:type="spellEnd"/>
+      <w:r>
+        <w:rPr>
+          <w:i/>
+          <w:iCs/>
+        </w:rPr>
+        <w:t xml:space="preserve"> = ‘</w:t>
+      </w:r>
+      <w:proofErr w:type="spellStart"/>
+      <w:r>
+        <w:rPr>
+          <w:i/>
+          <w:iCs/>
+        </w:rPr>
+        <w:t>Hamedani</w:t>
+      </w:r>
+      <w:proofErr w:type="spellEnd"/>
+      <w:r>
+        <w:rPr>
+          <w:i/>
+          <w:iCs/>
+        </w:rPr>
+        <w:t>’;</w:t>
       </w:r>
     </w:p>
     <w:p>
@@ -4499,7 +5051,23 @@
           <w:i/>
           <w:iCs/>
         </w:rPr>
-        <w:t xml:space="preserve">let interestRate </w:t>
+        <w:t xml:space="preserve">let </w:t>
+      </w:r>
+      <w:proofErr w:type="spellStart"/>
+      <w:r>
+        <w:rPr>
+          <w:i/>
+          <w:iCs/>
+        </w:rPr>
+        <w:t>interestRate</w:t>
+      </w:r>
+      <w:proofErr w:type="spellEnd"/>
+      <w:r>
+        <w:rPr>
+          <w:i/>
+          <w:iCs/>
+        </w:rPr>
+        <w:t xml:space="preserve"> </w:t>
       </w:r>
       <w:r>
         <w:rPr>
@@ -4560,6 +5128,7 @@
         </w:rPr>
         <w:t xml:space="preserve"> </w:t>
       </w:r>
+      <w:proofErr w:type="spellStart"/>
       <w:r>
         <w:rPr>
           <w:rFonts w:ascii="Consolas" w:eastAsia="Times New Roman" w:hAnsi="Consolas" w:cs="Times New Roman"/>
@@ -4569,6 +5138,7 @@
         </w:rPr>
         <w:t>interestRate</w:t>
       </w:r>
+      <w:proofErr w:type="spellEnd"/>
       <w:r>
         <w:rPr>
           <w:rFonts w:ascii="Consolas" w:eastAsia="Times New Roman" w:hAnsi="Consolas" w:cs="Times New Roman"/>
@@ -4608,6 +5178,7 @@
           <w:szCs w:val="21"/>
         </w:rPr>
       </w:pPr>
+      <w:proofErr w:type="spellStart"/>
       <w:r>
         <w:rPr>
           <w:rFonts w:ascii="Consolas" w:eastAsia="Times New Roman" w:hAnsi="Consolas" w:cs="Times New Roman"/>
@@ -4617,6 +5188,7 @@
         </w:rPr>
         <w:t>interestRate</w:t>
       </w:r>
+      <w:proofErr w:type="spellEnd"/>
       <w:r>
         <w:rPr>
           <w:rFonts w:ascii="Consolas" w:eastAsia="Times New Roman" w:hAnsi="Consolas" w:cs="Times New Roman"/>
@@ -4809,6 +5381,7 @@
         </w:rPr>
         <w:t xml:space="preserve"> </w:t>
       </w:r>
+      <w:proofErr w:type="spellStart"/>
       <w:r>
         <w:rPr>
           <w:rFonts w:ascii="Consolas" w:eastAsia="Times New Roman" w:hAnsi="Consolas" w:cs="Times New Roman"/>
@@ -4818,6 +5391,7 @@
         </w:rPr>
         <w:t>interestRate</w:t>
       </w:r>
+      <w:proofErr w:type="spellEnd"/>
       <w:r>
         <w:rPr>
           <w:rFonts w:ascii="Consolas" w:eastAsia="Times New Roman" w:hAnsi="Consolas" w:cs="Times New Roman"/>
@@ -4857,6 +5431,7 @@
           <w:szCs w:val="21"/>
         </w:rPr>
       </w:pPr>
+      <w:proofErr w:type="spellStart"/>
       <w:r>
         <w:rPr>
           <w:rFonts w:ascii="Consolas" w:eastAsia="Times New Roman" w:hAnsi="Consolas" w:cs="Times New Roman"/>
@@ -4866,6 +5441,7 @@
         </w:rPr>
         <w:t>interestRate</w:t>
       </w:r>
+      <w:proofErr w:type="spellEnd"/>
       <w:r>
         <w:rPr>
           <w:rFonts w:ascii="Consolas" w:eastAsia="Times New Roman" w:hAnsi="Consolas" w:cs="Times New Roman"/>
@@ -4941,6 +5517,7 @@
         </w:rPr>
         <w:t>(</w:t>
       </w:r>
+      <w:proofErr w:type="spellStart"/>
       <w:r>
         <w:rPr>
           <w:rFonts w:ascii="Consolas" w:eastAsia="Times New Roman" w:hAnsi="Consolas" w:cs="Times New Roman"/>
@@ -4950,6 +5527,7 @@
         </w:rPr>
         <w:t>interestRate</w:t>
       </w:r>
+      <w:proofErr w:type="spellEnd"/>
       <w:r>
         <w:rPr>
           <w:rFonts w:ascii="Consolas" w:eastAsia="Times New Roman" w:hAnsi="Consolas" w:cs="Times New Roman"/>
@@ -5231,7 +5809,15 @@
         <w:pStyle w:val="NoSpacing"/>
       </w:pPr>
       <w:r>
-        <w:t>What are the kind of values we can and assigned to a variable?  We have seen strings… but we have more types.</w:t>
+        <w:t xml:space="preserve">What </w:t>
+      </w:r>
+      <w:proofErr w:type="gramStart"/>
+      <w:r>
+        <w:t>are</w:t>
+      </w:r>
+      <w:proofErr w:type="gramEnd"/>
+      <w:r>
+        <w:t xml:space="preserve"> the kind of values we can and assigned to a variable?  We have seen strings… but we have more types.</w:t>
       </w:r>
     </w:p>
     <w:p>
@@ -5629,6 +6215,7 @@
         </w:rPr>
         <w:t xml:space="preserve"> </w:t>
       </w:r>
+      <w:proofErr w:type="spellStart"/>
       <w:r>
         <w:rPr>
           <w:rFonts w:ascii="Consolas" w:eastAsia="Times New Roman" w:hAnsi="Consolas" w:cs="Times New Roman"/>
@@ -5638,6 +6225,7 @@
         </w:rPr>
         <w:t>isApproved</w:t>
       </w:r>
+      <w:proofErr w:type="spellEnd"/>
       <w:r>
         <w:rPr>
           <w:rFonts w:ascii="Consolas" w:eastAsia="Times New Roman" w:hAnsi="Consolas" w:cs="Times New Roman"/>
@@ -5739,6 +6327,7 @@
         </w:rPr>
         <w:t xml:space="preserve"> </w:t>
       </w:r>
+      <w:proofErr w:type="spellStart"/>
       <w:r>
         <w:rPr>
           <w:rFonts w:ascii="Consolas" w:eastAsia="Times New Roman" w:hAnsi="Consolas" w:cs="Times New Roman"/>
@@ -5748,6 +6337,7 @@
         </w:rPr>
         <w:t>firstName</w:t>
       </w:r>
+      <w:proofErr w:type="spellEnd"/>
       <w:r>
         <w:rPr>
           <w:rFonts w:ascii="Consolas" w:eastAsia="Times New Roman" w:hAnsi="Consolas" w:cs="Times New Roman"/>
@@ -5810,6 +6400,7 @@
         </w:rPr>
         <w:t xml:space="preserve"> </w:t>
       </w:r>
+      <w:proofErr w:type="spellStart"/>
       <w:r>
         <w:rPr>
           <w:rFonts w:ascii="Consolas" w:eastAsia="Times New Roman" w:hAnsi="Consolas" w:cs="Times New Roman"/>
@@ -5819,6 +6410,7 @@
         </w:rPr>
         <w:t>firstName</w:t>
       </w:r>
+      <w:proofErr w:type="spellEnd"/>
       <w:r>
         <w:rPr>
           <w:rFonts w:ascii="Consolas" w:eastAsia="Times New Roman" w:hAnsi="Consolas" w:cs="Times New Roman"/>
@@ -5909,6 +6501,7 @@
         </w:rPr>
         <w:t xml:space="preserve"> </w:t>
       </w:r>
+      <w:proofErr w:type="spellStart"/>
       <w:r>
         <w:rPr>
           <w:rFonts w:ascii="Consolas" w:eastAsia="Times New Roman" w:hAnsi="Consolas" w:cs="Times New Roman"/>
@@ -5918,6 +6511,7 @@
         </w:rPr>
         <w:t>lastNames</w:t>
       </w:r>
+      <w:proofErr w:type="spellEnd"/>
       <w:r>
         <w:rPr>
           <w:rFonts w:ascii="Consolas" w:eastAsia="Times New Roman" w:hAnsi="Consolas" w:cs="Times New Roman"/>
@@ -5991,6 +6585,7 @@
       <w:pPr>
         <w:pStyle w:val="NoSpacing"/>
       </w:pPr>
+      <w:proofErr w:type="spellStart"/>
       <w:r>
         <w:rPr>
           <w:i/>
@@ -5998,6 +6593,7 @@
         </w:rPr>
         <w:t>selectedColor</w:t>
       </w:r>
+      <w:proofErr w:type="spellEnd"/>
       <w:r>
         <w:t xml:space="preserve"> variable to null:</w:t>
       </w:r>
@@ -6040,6 +6636,7 @@
         </w:rPr>
         <w:t xml:space="preserve"> </w:t>
       </w:r>
+      <w:proofErr w:type="spellStart"/>
       <w:r>
         <w:rPr>
           <w:rFonts w:ascii="Consolas" w:eastAsia="Times New Roman" w:hAnsi="Consolas" w:cs="Times New Roman"/>
@@ -6049,6 +6646,7 @@
         </w:rPr>
         <w:t>selectedColor</w:t>
       </w:r>
+      <w:proofErr w:type="spellEnd"/>
       <w:r>
         <w:rPr>
           <w:rFonts w:ascii="Consolas" w:eastAsia="Times New Roman" w:hAnsi="Consolas" w:cs="Times New Roman"/>
@@ -6113,7 +6711,27 @@
           <w:sz w:val="21"/>
           <w:szCs w:val="21"/>
         </w:rPr>
-        <w:t>let selectedColor = 'red'</w:t>
+        <w:t xml:space="preserve">let </w:t>
+      </w:r>
+      <w:proofErr w:type="spellStart"/>
+      <w:r>
+        <w:rPr>
+          <w:rFonts w:ascii="Consolas" w:eastAsia="Times New Roman" w:hAnsi="Consolas" w:cs="Times New Roman"/>
+          <w:color w:val="6A9955"/>
+          <w:sz w:val="21"/>
+          <w:szCs w:val="21"/>
+        </w:rPr>
+        <w:t>selectedColor</w:t>
+      </w:r>
+      <w:proofErr w:type="spellEnd"/>
+      <w:r>
+        <w:rPr>
+          <w:rFonts w:ascii="Consolas" w:eastAsia="Times New Roman" w:hAnsi="Consolas" w:cs="Times New Roman"/>
+          <w:color w:val="6A9955"/>
+          <w:sz w:val="21"/>
+          <w:szCs w:val="21"/>
+        </w:rPr>
+        <w:t xml:space="preserve"> = 'red'</w:t>
       </w:r>
     </w:p>
     <w:p>
@@ -6196,7 +6814,17 @@
           <w:sz w:val="21"/>
           <w:szCs w:val="21"/>
         </w:rPr>
-        <w:t>'Mosh'</w:t>
+        <w:t>'Mosh</w:t>
+      </w:r>
+      <w:proofErr w:type="gramStart"/>
+      <w:r>
+        <w:rPr>
+          <w:rFonts w:ascii="Consolas" w:eastAsia="Times New Roman" w:hAnsi="Consolas" w:cs="Times New Roman"/>
+          <w:color w:val="CE9178"/>
+          <w:sz w:val="21"/>
+          <w:szCs w:val="21"/>
+        </w:rPr>
+        <w:t>'</w:t>
       </w:r>
       <w:r>
         <w:rPr>
@@ -6214,7 +6842,17 @@
           <w:sz w:val="21"/>
           <w:szCs w:val="21"/>
         </w:rPr>
-        <w:t>//This is a String Literal</w:t>
+        <w:t>/</w:t>
+      </w:r>
+      <w:proofErr w:type="gramEnd"/>
+      <w:r>
+        <w:rPr>
+          <w:rFonts w:ascii="Consolas" w:eastAsia="Times New Roman" w:hAnsi="Consolas" w:cs="Times New Roman"/>
+          <w:color w:val="6A9955"/>
+          <w:sz w:val="21"/>
+          <w:szCs w:val="21"/>
+        </w:rPr>
+        <w:t>/This is a String Literal</w:t>
       </w:r>
     </w:p>
     <w:p>
@@ -6264,6 +6902,7 @@
         </w:rPr>
         <w:t xml:space="preserve"> = </w:t>
       </w:r>
+      <w:proofErr w:type="gramStart"/>
       <w:r>
         <w:rPr>
           <w:rFonts w:ascii="Consolas" w:eastAsia="Times New Roman" w:hAnsi="Consolas" w:cs="Times New Roman"/>
@@ -6289,7 +6928,17 @@
           <w:sz w:val="21"/>
           <w:szCs w:val="21"/>
         </w:rPr>
-        <w:t>//Number Literal</w:t>
+        <w:t>/</w:t>
+      </w:r>
+      <w:proofErr w:type="gramEnd"/>
+      <w:r>
+        <w:rPr>
+          <w:rFonts w:ascii="Consolas" w:eastAsia="Times New Roman" w:hAnsi="Consolas" w:cs="Times New Roman"/>
+          <w:color w:val="6A9955"/>
+          <w:sz w:val="21"/>
+          <w:szCs w:val="21"/>
+        </w:rPr>
+        <w:t>/Number Literal</w:t>
       </w:r>
     </w:p>
     <w:p>
@@ -6321,6 +6970,7 @@
         </w:rPr>
         <w:t xml:space="preserve"> </w:t>
       </w:r>
+      <w:proofErr w:type="spellStart"/>
       <w:r>
         <w:rPr>
           <w:rFonts w:ascii="Consolas" w:eastAsia="Times New Roman" w:hAnsi="Consolas" w:cs="Times New Roman"/>
@@ -6330,6 +6980,7 @@
         </w:rPr>
         <w:t>isApproved</w:t>
       </w:r>
+      <w:proofErr w:type="spellEnd"/>
       <w:r>
         <w:rPr>
           <w:rFonts w:ascii="Consolas" w:eastAsia="Times New Roman" w:hAnsi="Consolas" w:cs="Times New Roman"/>
@@ -6339,6 +6990,7 @@
         </w:rPr>
         <w:t xml:space="preserve"> = </w:t>
       </w:r>
+      <w:proofErr w:type="gramStart"/>
       <w:r>
         <w:rPr>
           <w:rFonts w:ascii="Consolas" w:eastAsia="Times New Roman" w:hAnsi="Consolas" w:cs="Times New Roman"/>
@@ -6364,7 +7016,17 @@
           <w:sz w:val="21"/>
           <w:szCs w:val="21"/>
         </w:rPr>
-        <w:t>// Boolean Literal</w:t>
+        <w:t>/</w:t>
+      </w:r>
+      <w:proofErr w:type="gramEnd"/>
+      <w:r>
+        <w:rPr>
+          <w:rFonts w:ascii="Consolas" w:eastAsia="Times New Roman" w:hAnsi="Consolas" w:cs="Times New Roman"/>
+          <w:color w:val="6A9955"/>
+          <w:sz w:val="21"/>
+          <w:szCs w:val="21"/>
+        </w:rPr>
+        <w:t>/ Boolean Literal</w:t>
       </w:r>
     </w:p>
     <w:p>
@@ -6396,6 +7058,7 @@
         </w:rPr>
         <w:t xml:space="preserve"> </w:t>
       </w:r>
+      <w:proofErr w:type="spellStart"/>
       <w:r>
         <w:rPr>
           <w:rFonts w:ascii="Consolas" w:eastAsia="Times New Roman" w:hAnsi="Consolas" w:cs="Times New Roman"/>
@@ -6405,6 +7068,7 @@
         </w:rPr>
         <w:t>firstNames</w:t>
       </w:r>
+      <w:proofErr w:type="spellEnd"/>
       <w:r>
         <w:rPr>
           <w:rFonts w:ascii="Consolas" w:eastAsia="Times New Roman" w:hAnsi="Consolas" w:cs="Times New Roman"/>
@@ -6414,6 +7078,7 @@
         </w:rPr>
         <w:t xml:space="preserve"> = </w:t>
       </w:r>
+      <w:proofErr w:type="gramStart"/>
       <w:r>
         <w:rPr>
           <w:rFonts w:ascii="Consolas" w:eastAsia="Times New Roman" w:hAnsi="Consolas" w:cs="Times New Roman"/>
@@ -6439,7 +7104,17 @@
           <w:sz w:val="21"/>
           <w:szCs w:val="21"/>
         </w:rPr>
-        <w:t>//undefined</w:t>
+        <w:t>/</w:t>
+      </w:r>
+      <w:proofErr w:type="gramEnd"/>
+      <w:r>
+        <w:rPr>
+          <w:rFonts w:ascii="Consolas" w:eastAsia="Times New Roman" w:hAnsi="Consolas" w:cs="Times New Roman"/>
+          <w:color w:val="6A9955"/>
+          <w:sz w:val="21"/>
+          <w:szCs w:val="21"/>
+        </w:rPr>
+        <w:t>/undefined</w:t>
       </w:r>
     </w:p>
     <w:p>
@@ -6471,6 +7146,7 @@
         </w:rPr>
         <w:t xml:space="preserve"> </w:t>
       </w:r>
+      <w:proofErr w:type="spellStart"/>
       <w:r>
         <w:rPr>
           <w:rFonts w:ascii="Consolas" w:eastAsia="Times New Roman" w:hAnsi="Consolas" w:cs="Times New Roman"/>
@@ -6480,6 +7156,7 @@
         </w:rPr>
         <w:t>lastNames</w:t>
       </w:r>
+      <w:proofErr w:type="spellEnd"/>
       <w:r>
         <w:rPr>
           <w:rFonts w:ascii="Consolas" w:eastAsia="Times New Roman" w:hAnsi="Consolas" w:cs="Times New Roman"/>
@@ -6768,7 +7445,17 @@
           <w:sz w:val="21"/>
           <w:szCs w:val="21"/>
         </w:rPr>
-        <w:t>'Mosh'</w:t>
+        <w:t>'Mosh</w:t>
+      </w:r>
+      <w:proofErr w:type="gramStart"/>
+      <w:r>
+        <w:rPr>
+          <w:rFonts w:ascii="Consolas" w:eastAsia="Times New Roman" w:hAnsi="Consolas" w:cs="Times New Roman"/>
+          <w:color w:val="CE9178"/>
+          <w:sz w:val="21"/>
+          <w:szCs w:val="21"/>
+        </w:rPr>
+        <w:t>'</w:t>
       </w:r>
       <w:r>
         <w:rPr>
@@ -6786,7 +7473,17 @@
           <w:sz w:val="21"/>
           <w:szCs w:val="21"/>
         </w:rPr>
-        <w:t>//This is a String Literal</w:t>
+        <w:t>/</w:t>
+      </w:r>
+      <w:proofErr w:type="gramEnd"/>
+      <w:r>
+        <w:rPr>
+          <w:rFonts w:ascii="Consolas" w:eastAsia="Times New Roman" w:hAnsi="Consolas" w:cs="Times New Roman"/>
+          <w:color w:val="6A9955"/>
+          <w:sz w:val="21"/>
+          <w:szCs w:val="21"/>
+        </w:rPr>
+        <w:t>/This is a String Literal</w:t>
       </w:r>
     </w:p>
     <w:p>
@@ -6836,6 +7533,7 @@
         </w:rPr>
         <w:t xml:space="preserve"> = </w:t>
       </w:r>
+      <w:proofErr w:type="gramStart"/>
       <w:r>
         <w:rPr>
           <w:rFonts w:ascii="Consolas" w:eastAsia="Times New Roman" w:hAnsi="Consolas" w:cs="Times New Roman"/>
@@ -6861,7 +7559,17 @@
           <w:sz w:val="21"/>
           <w:szCs w:val="21"/>
         </w:rPr>
-        <w:t>//Number Literal</w:t>
+        <w:t>/</w:t>
+      </w:r>
+      <w:proofErr w:type="gramEnd"/>
+      <w:r>
+        <w:rPr>
+          <w:rFonts w:ascii="Consolas" w:eastAsia="Times New Roman" w:hAnsi="Consolas" w:cs="Times New Roman"/>
+          <w:color w:val="6A9955"/>
+          <w:sz w:val="21"/>
+          <w:szCs w:val="21"/>
+        </w:rPr>
+        <w:t>/Number Literal</w:t>
       </w:r>
     </w:p>
     <w:p>
@@ -6893,6 +7601,7 @@
         </w:rPr>
         <w:t xml:space="preserve"> </w:t>
       </w:r>
+      <w:proofErr w:type="spellStart"/>
       <w:r>
         <w:rPr>
           <w:rFonts w:ascii="Consolas" w:eastAsia="Times New Roman" w:hAnsi="Consolas" w:cs="Times New Roman"/>
@@ -6902,6 +7611,7 @@
         </w:rPr>
         <w:t>isApproved</w:t>
       </w:r>
+      <w:proofErr w:type="spellEnd"/>
       <w:r>
         <w:rPr>
           <w:rFonts w:ascii="Consolas" w:eastAsia="Times New Roman" w:hAnsi="Consolas" w:cs="Times New Roman"/>
@@ -6911,6 +7621,7 @@
         </w:rPr>
         <w:t xml:space="preserve"> = </w:t>
       </w:r>
+      <w:proofErr w:type="gramStart"/>
       <w:r>
         <w:rPr>
           <w:rFonts w:ascii="Consolas" w:eastAsia="Times New Roman" w:hAnsi="Consolas" w:cs="Times New Roman"/>
@@ -6936,7 +7647,17 @@
           <w:sz w:val="21"/>
           <w:szCs w:val="21"/>
         </w:rPr>
-        <w:t>// Boolean Literal</w:t>
+        <w:t>/</w:t>
+      </w:r>
+      <w:proofErr w:type="gramEnd"/>
+      <w:r>
+        <w:rPr>
+          <w:rFonts w:ascii="Consolas" w:eastAsia="Times New Roman" w:hAnsi="Consolas" w:cs="Times New Roman"/>
+          <w:color w:val="6A9955"/>
+          <w:sz w:val="21"/>
+          <w:szCs w:val="21"/>
+        </w:rPr>
+        <w:t>/ Boolean Literal</w:t>
       </w:r>
     </w:p>
     <w:p>
@@ -6968,6 +7689,7 @@
         </w:rPr>
         <w:t xml:space="preserve"> </w:t>
       </w:r>
+      <w:proofErr w:type="spellStart"/>
       <w:r>
         <w:rPr>
           <w:rFonts w:ascii="Consolas" w:eastAsia="Times New Roman" w:hAnsi="Consolas" w:cs="Times New Roman"/>
@@ -6977,6 +7699,7 @@
         </w:rPr>
         <w:t>firstName</w:t>
       </w:r>
+      <w:proofErr w:type="spellEnd"/>
       <w:r>
         <w:rPr>
           <w:rFonts w:ascii="Consolas" w:eastAsia="Times New Roman" w:hAnsi="Consolas" w:cs="Times New Roman"/>
@@ -6986,6 +7709,7 @@
         </w:rPr>
         <w:t xml:space="preserve"> = </w:t>
       </w:r>
+      <w:proofErr w:type="gramStart"/>
       <w:r>
         <w:rPr>
           <w:rFonts w:ascii="Consolas" w:eastAsia="Times New Roman" w:hAnsi="Consolas" w:cs="Times New Roman"/>
@@ -7011,7 +7735,17 @@
           <w:sz w:val="21"/>
           <w:szCs w:val="21"/>
         </w:rPr>
-        <w:t>//undefined</w:t>
+        <w:t>/</w:t>
+      </w:r>
+      <w:proofErr w:type="gramEnd"/>
+      <w:r>
+        <w:rPr>
+          <w:rFonts w:ascii="Consolas" w:eastAsia="Times New Roman" w:hAnsi="Consolas" w:cs="Times New Roman"/>
+          <w:color w:val="6A9955"/>
+          <w:sz w:val="21"/>
+          <w:szCs w:val="21"/>
+        </w:rPr>
+        <w:t>/undefined</w:t>
       </w:r>
     </w:p>
     <w:p>
@@ -7043,6 +7777,7 @@
         </w:rPr>
         <w:t xml:space="preserve"> </w:t>
       </w:r>
+      <w:proofErr w:type="spellStart"/>
       <w:r>
         <w:rPr>
           <w:rFonts w:ascii="Consolas" w:eastAsia="Times New Roman" w:hAnsi="Consolas" w:cs="Times New Roman"/>
@@ -7052,6 +7787,7 @@
         </w:rPr>
         <w:t>lastNames</w:t>
       </w:r>
+      <w:proofErr w:type="spellEnd"/>
       <w:r>
         <w:rPr>
           <w:rFonts w:ascii="Consolas" w:eastAsia="Times New Roman" w:hAnsi="Consolas" w:cs="Times New Roman"/>
@@ -7117,7 +7853,15 @@
         <w:pStyle w:val="NoSpacing"/>
       </w:pPr>
       <w:r>
-        <w:t>Let’s go to our console, and execute some JavaScript code.  We have a typeof operator, which we can use to check the type of variable.</w:t>
+        <w:t xml:space="preserve">Let’s go to our console, and execute some JavaScript code.  We have a </w:t>
+      </w:r>
+      <w:proofErr w:type="spellStart"/>
+      <w:r>
+        <w:t>typeof</w:t>
+      </w:r>
+      <w:proofErr w:type="spellEnd"/>
+      <w:r>
+        <w:t xml:space="preserve"> operator, which we can use to check the type of variable.</w:t>
       </w:r>
     </w:p>
     <w:p>
@@ -7136,6 +7880,7 @@
       <w:r>
         <w:t xml:space="preserve">So, we type </w:t>
       </w:r>
+      <w:proofErr w:type="spellStart"/>
       <w:r>
         <w:rPr>
           <w:i/>
@@ -7143,6 +7888,7 @@
         </w:rPr>
         <w:t>typeof</w:t>
       </w:r>
+      <w:proofErr w:type="spellEnd"/>
       <w:r>
         <w:t xml:space="preserve"> followed by our name variable </w:t>
       </w:r>
@@ -7171,12 +7917,21 @@
           <w:iCs/>
         </w:rPr>
       </w:pPr>
-      <w:r>
-        <w:rPr>
-          <w:i/>
-          <w:iCs/>
-        </w:rPr>
-        <w:t>typeof name</w:t>
+      <w:proofErr w:type="spellStart"/>
+      <w:r>
+        <w:rPr>
+          <w:i/>
+          <w:iCs/>
+        </w:rPr>
+        <w:t>typeof</w:t>
+      </w:r>
+      <w:proofErr w:type="spellEnd"/>
+      <w:r>
+        <w:rPr>
+          <w:i/>
+          <w:iCs/>
+        </w:rPr>
+        <w:t xml:space="preserve"> name</w:t>
       </w:r>
     </w:p>
     <w:p>
@@ -7269,7 +8024,15 @@
         <w:t>;</w:t>
       </w:r>
       <w:r>
-        <w:t>) and check it’s type:</w:t>
+        <w:t xml:space="preserve">) and check </w:t>
+      </w:r>
+      <w:proofErr w:type="gramStart"/>
+      <w:r>
+        <w:t>it’s</w:t>
+      </w:r>
+      <w:proofErr w:type="gramEnd"/>
+      <w:r>
+        <w:t xml:space="preserve"> type:</w:t>
       </w:r>
     </w:p>
     <w:p>
@@ -7378,44 +8141,79 @@
         <w:pStyle w:val="NoSpacing"/>
       </w:pPr>
       <w:r>
-        <w:t>Let’s look at some more examples of the typeof operator.  (typeof using other reserve key word).</w:t>
-      </w:r>
-    </w:p>
-    <w:p>
-      <w:pPr>
-        <w:pStyle w:val="NoSpacing"/>
-      </w:pPr>
-    </w:p>
-    <w:p>
-      <w:pPr>
-        <w:pStyle w:val="NoSpacing"/>
-      </w:pPr>
-      <w:r>
-        <w:t xml:space="preserve">(Command^^)  </w:t>
-      </w:r>
-      <w:r>
-        <w:t>To clear the console press ctrl L.</w:t>
-      </w:r>
-    </w:p>
-    <w:p>
-      <w:pPr>
-        <w:pStyle w:val="NoSpacing"/>
-      </w:pPr>
-    </w:p>
-    <w:p>
-      <w:pPr>
-        <w:pStyle w:val="NoSpacing"/>
-        <w:rPr>
-          <w:i/>
-          <w:iCs/>
-        </w:rPr>
-      </w:pPr>
-      <w:r>
-        <w:rPr>
-          <w:i/>
-          <w:iCs/>
-        </w:rPr>
-        <w:t>typeof age</w:t>
+        <w:t xml:space="preserve">Let’s look at some more examples of the </w:t>
+      </w:r>
+      <w:proofErr w:type="spellStart"/>
+      <w:r>
+        <w:t>typeof</w:t>
+      </w:r>
+      <w:proofErr w:type="spellEnd"/>
+      <w:r>
+        <w:t xml:space="preserve"> operator.  (</w:t>
+      </w:r>
+      <w:proofErr w:type="spellStart"/>
+      <w:proofErr w:type="gramStart"/>
+      <w:r>
+        <w:t>typeof</w:t>
+      </w:r>
+      <w:proofErr w:type="spellEnd"/>
+      <w:proofErr w:type="gramEnd"/>
+      <w:r>
+        <w:t xml:space="preserve"> using other reserve key word).</w:t>
+      </w:r>
+    </w:p>
+    <w:p>
+      <w:pPr>
+        <w:pStyle w:val="NoSpacing"/>
+      </w:pPr>
+    </w:p>
+    <w:p>
+      <w:pPr>
+        <w:pStyle w:val="NoSpacing"/>
+      </w:pPr>
+      <w:r>
+        <w:t>(Command^</w:t>
+      </w:r>
+      <w:proofErr w:type="gramStart"/>
+      <w:r>
+        <w:t xml:space="preserve">^)  </w:t>
+      </w:r>
+      <w:r>
+        <w:t>To</w:t>
+      </w:r>
+      <w:proofErr w:type="gramEnd"/>
+      <w:r>
+        <w:t xml:space="preserve"> clear the console press ctrl L.</w:t>
+      </w:r>
+    </w:p>
+    <w:p>
+      <w:pPr>
+        <w:pStyle w:val="NoSpacing"/>
+      </w:pPr>
+    </w:p>
+    <w:p>
+      <w:pPr>
+        <w:pStyle w:val="NoSpacing"/>
+        <w:rPr>
+          <w:i/>
+          <w:iCs/>
+        </w:rPr>
+      </w:pPr>
+      <w:proofErr w:type="spellStart"/>
+      <w:r>
+        <w:rPr>
+          <w:i/>
+          <w:iCs/>
+        </w:rPr>
+        <w:t>typeof</w:t>
+      </w:r>
+      <w:proofErr w:type="spellEnd"/>
+      <w:r>
+        <w:rPr>
+          <w:i/>
+          <w:iCs/>
+        </w:rPr>
+        <w:t xml:space="preserve"> age</w:t>
       </w:r>
     </w:p>
     <w:p>
@@ -7449,7 +8247,15 @@
         <w:pStyle w:val="NoSpacing"/>
       </w:pPr>
       <w:r>
-        <w:t>Let’s change age to a floating point number:</w:t>
+        <w:t xml:space="preserve">Let’s change age to a </w:t>
+      </w:r>
+      <w:proofErr w:type="gramStart"/>
+      <w:r>
+        <w:t>floating point</w:t>
+      </w:r>
+      <w:proofErr w:type="gramEnd"/>
+      <w:r>
+        <w:t xml:space="preserve"> number:</w:t>
       </w:r>
     </w:p>
     <w:p>
@@ -7503,7 +8309,15 @@
         <w:pStyle w:val="NoSpacing"/>
       </w:pPr>
       <w:r>
-        <w:t>Note that when we look at typeof, age is still a number.</w:t>
+        <w:t xml:space="preserve">Note that when we look at </w:t>
+      </w:r>
+      <w:proofErr w:type="spellStart"/>
+      <w:r>
+        <w:t>typeof</w:t>
+      </w:r>
+      <w:proofErr w:type="spellEnd"/>
+      <w:r>
+        <w:t>, age is still a number.</w:t>
       </w:r>
     </w:p>
     <w:p>
@@ -7577,6 +8391,7 @@
       <w:r>
         <w:t xml:space="preserve">In JavaScript, unlike other programming languages, we don’t have two types of numbers: we don’t have floating point numbers and integers.  All numbers are </w:t>
       </w:r>
+      <w:proofErr w:type="spellStart"/>
       <w:r>
         <w:rPr>
           <w:i/>
@@ -7584,6 +8399,7 @@
         </w:rPr>
         <w:t>oftype</w:t>
       </w:r>
+      <w:proofErr w:type="spellEnd"/>
       <w:r>
         <w:t xml:space="preserve"> number.  </w:t>
       </w:r>
@@ -7601,63 +8417,115 @@
           <w:iCs/>
         </w:rPr>
       </w:pPr>
-      <w:r>
-        <w:rPr>
-          <w:i/>
-          <w:iCs/>
-        </w:rPr>
-        <w:t>typeof isApproved</w:t>
-      </w:r>
-    </w:p>
-    <w:p>
-      <w:pPr>
-        <w:pStyle w:val="NoSpacing"/>
-        <w:rPr>
-          <w:i/>
-          <w:iCs/>
-        </w:rPr>
-      </w:pPr>
-      <w:r>
-        <w:rPr>
-          <w:i/>
-          <w:iCs/>
-        </w:rPr>
-        <w:t>‘boolean’</w:t>
-      </w:r>
-    </w:p>
-    <w:p>
-      <w:pPr>
-        <w:pStyle w:val="NoSpacing"/>
-        <w:rPr>
-          <w:i/>
-          <w:iCs/>
-        </w:rPr>
-      </w:pPr>
-    </w:p>
-    <w:p>
-      <w:pPr>
-        <w:pStyle w:val="NoSpacing"/>
-        <w:rPr>
-          <w:i/>
-          <w:iCs/>
-        </w:rPr>
-      </w:pPr>
-    </w:p>
-    <w:p>
-      <w:pPr>
-        <w:pStyle w:val="NoSpacing"/>
-        <w:rPr>
-          <w:i/>
-          <w:iCs/>
-        </w:rPr>
-      </w:pPr>
-      <w:r>
-        <w:rPr>
-          <w:i/>
-          <w:iCs/>
-        </w:rPr>
-        <w:t>typeof firstName</w:t>
-      </w:r>
+      <w:proofErr w:type="spellStart"/>
+      <w:r>
+        <w:rPr>
+          <w:i/>
+          <w:iCs/>
+        </w:rPr>
+        <w:t>typeof</w:t>
+      </w:r>
+      <w:proofErr w:type="spellEnd"/>
+      <w:r>
+        <w:rPr>
+          <w:i/>
+          <w:iCs/>
+        </w:rPr>
+        <w:t xml:space="preserve"> </w:t>
+      </w:r>
+      <w:proofErr w:type="spellStart"/>
+      <w:r>
+        <w:rPr>
+          <w:i/>
+          <w:iCs/>
+        </w:rPr>
+        <w:t>isApproved</w:t>
+      </w:r>
+      <w:proofErr w:type="spellEnd"/>
+    </w:p>
+    <w:p>
+      <w:pPr>
+        <w:pStyle w:val="NoSpacing"/>
+        <w:rPr>
+          <w:i/>
+          <w:iCs/>
+        </w:rPr>
+      </w:pPr>
+      <w:r>
+        <w:rPr>
+          <w:i/>
+          <w:iCs/>
+        </w:rPr>
+        <w:t>‘</w:t>
+      </w:r>
+      <w:proofErr w:type="spellStart"/>
+      <w:r>
+        <w:rPr>
+          <w:i/>
+          <w:iCs/>
+        </w:rPr>
+        <w:t>boolean</w:t>
+      </w:r>
+      <w:proofErr w:type="spellEnd"/>
+      <w:r>
+        <w:rPr>
+          <w:i/>
+          <w:iCs/>
+        </w:rPr>
+        <w:t>’</w:t>
+      </w:r>
+    </w:p>
+    <w:p>
+      <w:pPr>
+        <w:pStyle w:val="NoSpacing"/>
+        <w:rPr>
+          <w:i/>
+          <w:iCs/>
+        </w:rPr>
+      </w:pPr>
+    </w:p>
+    <w:p>
+      <w:pPr>
+        <w:pStyle w:val="NoSpacing"/>
+        <w:rPr>
+          <w:i/>
+          <w:iCs/>
+        </w:rPr>
+      </w:pPr>
+    </w:p>
+    <w:p>
+      <w:pPr>
+        <w:pStyle w:val="NoSpacing"/>
+        <w:rPr>
+          <w:i/>
+          <w:iCs/>
+        </w:rPr>
+      </w:pPr>
+      <w:proofErr w:type="spellStart"/>
+      <w:r>
+        <w:rPr>
+          <w:i/>
+          <w:iCs/>
+        </w:rPr>
+        <w:t>typeof</w:t>
+      </w:r>
+      <w:proofErr w:type="spellEnd"/>
+      <w:r>
+        <w:rPr>
+          <w:i/>
+          <w:iCs/>
+        </w:rPr>
+        <w:t xml:space="preserve"> </w:t>
+      </w:r>
+      <w:proofErr w:type="spellStart"/>
+      <w:r>
+        <w:rPr>
+          <w:i/>
+          <w:iCs/>
+        </w:rPr>
+        <w:t>firstName</w:t>
+      </w:r>
+      <w:proofErr w:type="spellEnd"/>
     </w:p>
     <w:p>
       <w:pPr>
@@ -7730,6 +8598,7 @@
         </w:rPr>
         <w:t xml:space="preserve"> </w:t>
       </w:r>
+      <w:proofErr w:type="spellStart"/>
       <w:r>
         <w:rPr>
           <w:rFonts w:ascii="Consolas" w:eastAsia="Times New Roman" w:hAnsi="Consolas" w:cs="Times New Roman"/>
@@ -7739,6 +8608,7 @@
         </w:rPr>
         <w:t>firstName</w:t>
       </w:r>
+      <w:proofErr w:type="spellEnd"/>
       <w:r>
         <w:rPr>
           <w:rFonts w:ascii="Consolas" w:eastAsia="Times New Roman" w:hAnsi="Consolas" w:cs="Times New Roman"/>
@@ -7777,7 +8647,15 @@
         <w:pStyle w:val="NoSpacing"/>
       </w:pPr>
       <w:r>
-        <w:t xml:space="preserve">[Now it seems to me that the typeof is </w:t>
+        <w:t xml:space="preserve">[Now it seems to me that the </w:t>
+      </w:r>
+      <w:proofErr w:type="spellStart"/>
+      <w:r>
+        <w:t>typeof</w:t>
+      </w:r>
+      <w:proofErr w:type="spellEnd"/>
+      <w:r>
+        <w:t xml:space="preserve"> is </w:t>
       </w:r>
       <w:r>
         <w:rPr>
@@ -7859,8 +8737,13 @@
           <w:numId w:val="4"/>
         </w:numPr>
       </w:pPr>
-      <w:r>
-        <w:t>BigInt type.</w:t>
+      <w:proofErr w:type="spellStart"/>
+      <w:r>
+        <w:t>BigInt</w:t>
+      </w:r>
+      <w:proofErr w:type="spellEnd"/>
+      <w:r>
+        <w:t xml:space="preserve"> type.</w:t>
       </w:r>
     </w:p>
     <w:p>
@@ -8029,6 +8912,7 @@
         </w:rPr>
         <w:t xml:space="preserve"> </w:t>
       </w:r>
+      <w:proofErr w:type="spellStart"/>
       <w:r>
         <w:rPr>
           <w:rFonts w:ascii="Consolas" w:eastAsia="Times New Roman" w:hAnsi="Consolas" w:cs="Times New Roman"/>
@@ -8038,6 +8922,7 @@
         </w:rPr>
         <w:t>firstName</w:t>
       </w:r>
+      <w:proofErr w:type="spellEnd"/>
       <w:r>
         <w:rPr>
           <w:rFonts w:ascii="Consolas" w:eastAsia="Times New Roman" w:hAnsi="Consolas" w:cs="Times New Roman"/>
@@ -8090,12 +8975,21 @@
       <w:r>
         <w:t xml:space="preserve"> we have set </w:t>
       </w:r>
-      <w:r>
-        <w:rPr>
-          <w:i/>
-          <w:iCs/>
-        </w:rPr>
-        <w:t xml:space="preserve">firstName </w:t>
+      <w:proofErr w:type="spellStart"/>
+      <w:r>
+        <w:rPr>
+          <w:i/>
+          <w:iCs/>
+        </w:rPr>
+        <w:t>firstName</w:t>
+      </w:r>
+      <w:proofErr w:type="spellEnd"/>
+      <w:r>
+        <w:rPr>
+          <w:i/>
+          <w:iCs/>
+        </w:rPr>
+        <w:t xml:space="preserve"> </w:t>
       </w:r>
       <w:r>
         <w:t xml:space="preserve">to </w:t>
@@ -8129,6 +9023,7 @@
         <w:lastRenderedPageBreak/>
         <w:t xml:space="preserve">How about </w:t>
       </w:r>
+      <w:proofErr w:type="spellStart"/>
       <w:r>
         <w:rPr>
           <w:i/>
@@ -8136,6 +9031,7 @@
         </w:rPr>
         <w:t>selectedColor</w:t>
       </w:r>
+      <w:proofErr w:type="spellEnd"/>
       <w:r>
         <w:t>?</w:t>
       </w:r>
@@ -8171,6 +9067,7 @@
         </w:rPr>
         <w:t xml:space="preserve"> </w:t>
       </w:r>
+      <w:proofErr w:type="spellStart"/>
       <w:r>
         <w:rPr>
           <w:rFonts w:ascii="Consolas" w:eastAsia="Times New Roman" w:hAnsi="Consolas" w:cs="Times New Roman"/>
@@ -8180,6 +9077,7 @@
         </w:rPr>
         <w:t>selectedColor</w:t>
       </w:r>
+      <w:proofErr w:type="spellEnd"/>
       <w:r>
         <w:rPr>
           <w:rFonts w:ascii="Consolas" w:eastAsia="Times New Roman" w:hAnsi="Consolas" w:cs="Times New Roman"/>
@@ -8238,13 +9136,31 @@
           <w:iCs/>
         </w:rPr>
       </w:pPr>
-      <w:r>
-        <w:rPr>
-          <w:i/>
-          <w:iCs/>
-        </w:rPr>
-        <w:t>typeof selectedColor</w:t>
-      </w:r>
+      <w:proofErr w:type="spellStart"/>
+      <w:r>
+        <w:rPr>
+          <w:i/>
+          <w:iCs/>
+        </w:rPr>
+        <w:t>typeof</w:t>
+      </w:r>
+      <w:proofErr w:type="spellEnd"/>
+      <w:r>
+        <w:rPr>
+          <w:i/>
+          <w:iCs/>
+        </w:rPr>
+        <w:t xml:space="preserve"> </w:t>
+      </w:r>
+      <w:proofErr w:type="spellStart"/>
+      <w:r>
+        <w:rPr>
+          <w:i/>
+          <w:iCs/>
+        </w:rPr>
+        <w:t>selectedColor</w:t>
+      </w:r>
+      <w:proofErr w:type="spellEnd"/>
     </w:p>
     <w:p>
       <w:pPr>
@@ -9474,10 +10390,26 @@
         <w:pStyle w:val="NoSpacing"/>
       </w:pPr>
       <w:r>
-        <w:t>We see our person object above…  “note the object literal syntax”.  [He means the curly braces]. Between them we have a couple key value pairs.</w:t>
-      </w:r>
-      <w:r>
-        <w:t xml:space="preserve">  Age and Name are the Properties of the person object.  30 and Mosh are the Values of those properties… I think.  </w:t>
+        <w:t>We see our person object above…  “</w:t>
+      </w:r>
+      <w:proofErr w:type="gramStart"/>
+      <w:r>
+        <w:t>note</w:t>
+      </w:r>
+      <w:proofErr w:type="gramEnd"/>
+      <w:r>
+        <w:t xml:space="preserve"> the object literal syntax”.  [He means the curly braces]. Between them we have a couple key value pairs.</w:t>
+      </w:r>
+      <w:r>
+        <w:t xml:space="preserve">  Age and Name are the Properties of the person object.  30 and </w:t>
+      </w:r>
+      <w:proofErr w:type="gramStart"/>
+      <w:r>
+        <w:t>Mosh</w:t>
+      </w:r>
+      <w:proofErr w:type="gramEnd"/>
+      <w:r>
+        <w:t xml:space="preserve"> are the Values of those properties… I think.  </w:t>
       </w:r>
     </w:p>
     <w:p>
@@ -9529,8 +10461,13 @@
       <w:pPr>
         <w:pStyle w:val="NoSpacing"/>
       </w:pPr>
-      <w:r>
-        <w:t>Property:value          Property: Value</w:t>
+      <w:proofErr w:type="spellStart"/>
+      <w:r>
+        <w:t>Property:value</w:t>
+      </w:r>
+      <w:proofErr w:type="spellEnd"/>
+      <w:r>
+        <w:t xml:space="preserve">          Property: Value</w:t>
       </w:r>
     </w:p>
     <w:p>
@@ -10113,8 +11050,13 @@
         <w:pStyle w:val="NoSpacing"/>
       </w:pPr>
       <w:r>
-        <w:t>Bracket Notation is the other way to access a property.  We use square brackets [] instead of .</w:t>
-      </w:r>
+        <w:t xml:space="preserve">Bracket Notation is the other way to access a property.  We use square brackets [] instead </w:t>
+      </w:r>
+      <w:proofErr w:type="gramStart"/>
+      <w:r>
+        <w:t>of .</w:t>
+      </w:r>
+      <w:proofErr w:type="gramEnd"/>
     </w:p>
     <w:p>
       <w:pPr>
@@ -11053,20 +11995,9 @@
           <w:szCs w:val="21"/>
         </w:rPr>
         <w:lastRenderedPageBreak/>
-        <w:t>The the variable Selection is created, with a value of name.</w:t>
-      </w:r>
-    </w:p>
-    <w:p>
-      <w:pPr>
-        <w:shd w:val="clear" w:color="auto" w:fill="1E1E1E"/>
-        <w:spacing w:after="0" w:line="285" w:lineRule="atLeast"/>
-        <w:rPr>
-          <w:rFonts w:ascii="Consolas" w:eastAsia="Times New Roman" w:hAnsi="Consolas" w:cs="Times New Roman"/>
-          <w:color w:val="D4D4D4"/>
-          <w:sz w:val="21"/>
-          <w:szCs w:val="21"/>
-        </w:rPr>
-      </w:pPr>
+        <w:t xml:space="preserve">The </w:t>
+      </w:r>
+      <w:proofErr w:type="spellStart"/>
       <w:r>
         <w:rPr>
           <w:rFonts w:ascii="Consolas" w:eastAsia="Times New Roman" w:hAnsi="Consolas" w:cs="Times New Roman"/>
@@ -11074,6 +12005,37 @@
           <w:sz w:val="21"/>
           <w:szCs w:val="21"/>
         </w:rPr>
+        <w:t>the</w:t>
+      </w:r>
+      <w:proofErr w:type="spellEnd"/>
+      <w:r>
+        <w:rPr>
+          <w:rFonts w:ascii="Consolas" w:eastAsia="Times New Roman" w:hAnsi="Consolas" w:cs="Times New Roman"/>
+          <w:color w:val="6A9955"/>
+          <w:sz w:val="21"/>
+          <w:szCs w:val="21"/>
+        </w:rPr>
+        <w:t xml:space="preserve"> variable Selection is created, with a value of name.</w:t>
+      </w:r>
+    </w:p>
+    <w:p>
+      <w:pPr>
+        <w:shd w:val="clear" w:color="auto" w:fill="1E1E1E"/>
+        <w:spacing w:after="0" w:line="285" w:lineRule="atLeast"/>
+        <w:rPr>
+          <w:rFonts w:ascii="Consolas" w:eastAsia="Times New Roman" w:hAnsi="Consolas" w:cs="Times New Roman"/>
+          <w:color w:val="D4D4D4"/>
+          <w:sz w:val="21"/>
+          <w:szCs w:val="21"/>
+        </w:rPr>
+      </w:pPr>
+      <w:r>
+        <w:rPr>
+          <w:rFonts w:ascii="Consolas" w:eastAsia="Times New Roman" w:hAnsi="Consolas" w:cs="Times New Roman"/>
+          <w:color w:val="6A9955"/>
+          <w:sz w:val="21"/>
+          <w:szCs w:val="21"/>
+        </w:rPr>
         <w:t>let selection = 'name';</w:t>
       </w:r>
     </w:p>
@@ -11107,20 +12069,9 @@
           <w:sz w:val="21"/>
           <w:szCs w:val="21"/>
         </w:rPr>
-        <w:t>The console will open the person object's name propery.</w:t>
-      </w:r>
-    </w:p>
-    <w:p>
-      <w:pPr>
-        <w:shd w:val="clear" w:color="auto" w:fill="1E1E1E"/>
-        <w:spacing w:after="0" w:line="285" w:lineRule="atLeast"/>
-        <w:rPr>
-          <w:rFonts w:ascii="Consolas" w:eastAsia="Times New Roman" w:hAnsi="Consolas" w:cs="Times New Roman"/>
-          <w:color w:val="D4D4D4"/>
-          <w:sz w:val="21"/>
-          <w:szCs w:val="21"/>
-        </w:rPr>
-      </w:pPr>
+        <w:t xml:space="preserve">The console will open the person object's name </w:t>
+      </w:r>
+      <w:proofErr w:type="spellStart"/>
       <w:r>
         <w:rPr>
           <w:rFonts w:ascii="Consolas" w:eastAsia="Times New Roman" w:hAnsi="Consolas" w:cs="Times New Roman"/>
@@ -11128,6 +12079,37 @@
           <w:sz w:val="21"/>
           <w:szCs w:val="21"/>
         </w:rPr>
+        <w:t>propery</w:t>
+      </w:r>
+      <w:proofErr w:type="spellEnd"/>
+      <w:r>
+        <w:rPr>
+          <w:rFonts w:ascii="Consolas" w:eastAsia="Times New Roman" w:hAnsi="Consolas" w:cs="Times New Roman"/>
+          <w:color w:val="6A9955"/>
+          <w:sz w:val="21"/>
+          <w:szCs w:val="21"/>
+        </w:rPr>
+        <w:t>.</w:t>
+      </w:r>
+    </w:p>
+    <w:p>
+      <w:pPr>
+        <w:shd w:val="clear" w:color="auto" w:fill="1E1E1E"/>
+        <w:spacing w:after="0" w:line="285" w:lineRule="atLeast"/>
+        <w:rPr>
+          <w:rFonts w:ascii="Consolas" w:eastAsia="Times New Roman" w:hAnsi="Consolas" w:cs="Times New Roman"/>
+          <w:color w:val="D4D4D4"/>
+          <w:sz w:val="21"/>
+          <w:szCs w:val="21"/>
+        </w:rPr>
+      </w:pPr>
+      <w:r>
+        <w:rPr>
+          <w:rFonts w:ascii="Consolas" w:eastAsia="Times New Roman" w:hAnsi="Consolas" w:cs="Times New Roman"/>
+          <w:color w:val="6A9955"/>
+          <w:sz w:val="21"/>
+          <w:szCs w:val="21"/>
+        </w:rPr>
         <w:t>console.log(person.name);</w:t>
       </w:r>
     </w:p>
@@ -11764,8 +12746,13 @@
       <w:pPr>
         <w:pStyle w:val="NoSpacing"/>
       </w:pPr>
-      <w:r>
-        <w:t xml:space="preserve">So we might have another variable somewhere else like “let selection = ‘name’;”.  </w:t>
+      <w:proofErr w:type="gramStart"/>
+      <w:r>
+        <w:t>So</w:t>
+      </w:r>
+      <w:proofErr w:type="gramEnd"/>
+      <w:r>
+        <w:t xml:space="preserve"> we might have another variable somewhere else like “let selection = ‘name’;”.  </w:t>
       </w:r>
       <w:r>
         <w:rPr>
@@ -11775,7 +12762,15 @@
         <w:t xml:space="preserve">Let selection </w:t>
       </w:r>
       <w:r>
-        <w:t xml:space="preserve">[[that determines the name of the target Property that the user is selecting]] =’name’ and that [[mosh highlighted “let selection = ‘name’]]can change at runtime.  </w:t>
+        <w:t>[[that determines the name of the target Property that the user is selecting]] =’name’ and that [[mosh highlighted “let selection = ‘name’</w:t>
+      </w:r>
+      <w:proofErr w:type="gramStart"/>
+      <w:r>
+        <w:t>]]can</w:t>
+      </w:r>
+      <w:proofErr w:type="gramEnd"/>
+      <w:r>
+        <w:t xml:space="preserve"> change at runtime.  </w:t>
       </w:r>
     </w:p>
     <w:p>
@@ -11946,7 +12941,23 @@
           <w:i/>
           <w:iCs/>
         </w:rPr>
-        <w:t xml:space="preserve">let selectedColors  </w:t>
+        <w:t xml:space="preserve">let </w:t>
+      </w:r>
+      <w:proofErr w:type="spellStart"/>
+      <w:r>
+        <w:rPr>
+          <w:i/>
+          <w:iCs/>
+        </w:rPr>
+        <w:t>selectedColors</w:t>
+      </w:r>
+      <w:proofErr w:type="spellEnd"/>
+      <w:r>
+        <w:rPr>
+          <w:i/>
+          <w:iCs/>
+        </w:rPr>
+        <w:t xml:space="preserve">  </w:t>
       </w:r>
       <w:r>
         <w:t xml:space="preserve"> Note that we aren’t using an indecipherable abbreviation like SC.  We have a meaningful name.  Let’s initialize this:</w:t>
@@ -11970,7 +12981,23 @@
           <w:i/>
           <w:iCs/>
         </w:rPr>
-        <w:t>let selectedColors =</w:t>
+        <w:t xml:space="preserve">let </w:t>
+      </w:r>
+      <w:proofErr w:type="spellStart"/>
+      <w:r>
+        <w:rPr>
+          <w:i/>
+          <w:iCs/>
+        </w:rPr>
+        <w:t>selectedColors</w:t>
+      </w:r>
+      <w:proofErr w:type="spellEnd"/>
+      <w:r>
+        <w:rPr>
+          <w:i/>
+          <w:iCs/>
+        </w:rPr>
+        <w:t xml:space="preserve"> =</w:t>
       </w:r>
     </w:p>
     <w:p>
@@ -12017,7 +13044,23 @@
           <w:i/>
           <w:iCs/>
         </w:rPr>
-        <w:t>let selecteColors = [];</w:t>
+        <w:t xml:space="preserve">let </w:t>
+      </w:r>
+      <w:proofErr w:type="spellStart"/>
+      <w:r>
+        <w:rPr>
+          <w:i/>
+          <w:iCs/>
+        </w:rPr>
+        <w:t>selecteColors</w:t>
+      </w:r>
+      <w:proofErr w:type="spellEnd"/>
+      <w:r>
+        <w:rPr>
+          <w:i/>
+          <w:iCs/>
+        </w:rPr>
+        <w:t xml:space="preserve"> = [];</w:t>
       </w:r>
     </w:p>
     <w:p>
@@ -12062,6 +13105,7 @@
         </w:rPr>
         <w:t xml:space="preserve"> </w:t>
       </w:r>
+      <w:proofErr w:type="spellStart"/>
       <w:r>
         <w:rPr>
           <w:rFonts w:ascii="Consolas" w:eastAsia="Times New Roman" w:hAnsi="Consolas" w:cs="Times New Roman"/>
@@ -12080,6 +13124,7 @@
         </w:rPr>
         <w:t>s</w:t>
       </w:r>
+      <w:proofErr w:type="spellEnd"/>
       <w:r>
         <w:rPr>
           <w:rFonts w:ascii="Consolas" w:eastAsia="Times New Roman" w:hAnsi="Consolas" w:cs="Times New Roman"/>
@@ -12194,6 +13239,7 @@
         </w:rPr>
         <w:t>(</w:t>
       </w:r>
+      <w:proofErr w:type="spellStart"/>
       <w:r>
         <w:rPr>
           <w:rFonts w:ascii="Consolas" w:eastAsia="Times New Roman" w:hAnsi="Consolas" w:cs="Times New Roman"/>
@@ -12203,6 +13249,7 @@
         </w:rPr>
         <w:t>selectedColors</w:t>
       </w:r>
+      <w:proofErr w:type="spellEnd"/>
       <w:r>
         <w:rPr>
           <w:rFonts w:ascii="Consolas" w:eastAsia="Times New Roman" w:hAnsi="Consolas" w:cs="Times New Roman"/>
@@ -12247,6 +13294,7 @@
         </w:rPr>
         <w:t xml:space="preserve"> </w:t>
       </w:r>
+      <w:proofErr w:type="spellStart"/>
       <w:r>
         <w:rPr>
           <w:rFonts w:ascii="Consolas" w:eastAsia="Times New Roman" w:hAnsi="Consolas" w:cs="Times New Roman"/>
@@ -12256,6 +13304,7 @@
         </w:rPr>
         <w:t>selectedColors</w:t>
       </w:r>
+      <w:proofErr w:type="spellEnd"/>
       <w:r>
         <w:rPr>
           <w:rFonts w:ascii="Consolas" w:eastAsia="Times New Roman" w:hAnsi="Consolas" w:cs="Times New Roman"/>
@@ -12349,6 +13398,7 @@
         </w:rPr>
         <w:t>(</w:t>
       </w:r>
+      <w:proofErr w:type="spellStart"/>
       <w:r>
         <w:rPr>
           <w:rFonts w:ascii="Consolas" w:eastAsia="Times New Roman" w:hAnsi="Consolas" w:cs="Times New Roman"/>
@@ -12358,6 +13408,7 @@
         </w:rPr>
         <w:t>selectedColors</w:t>
       </w:r>
+      <w:proofErr w:type="spellEnd"/>
       <w:r>
         <w:rPr>
           <w:rFonts w:ascii="Consolas" w:eastAsia="Times New Roman" w:hAnsi="Consolas" w:cs="Times New Roman"/>
@@ -12481,6 +13532,7 @@
         </w:rPr>
         <w:t xml:space="preserve"> </w:t>
       </w:r>
+      <w:proofErr w:type="spellStart"/>
       <w:r>
         <w:rPr>
           <w:rFonts w:ascii="Consolas" w:eastAsia="Times New Roman" w:hAnsi="Consolas" w:cs="Times New Roman"/>
@@ -12490,6 +13542,7 @@
         </w:rPr>
         <w:t>selectedColors</w:t>
       </w:r>
+      <w:proofErr w:type="spellEnd"/>
       <w:r>
         <w:rPr>
           <w:rFonts w:ascii="Consolas" w:eastAsia="Times New Roman" w:hAnsi="Consolas" w:cs="Times New Roman"/>
@@ -12583,6 +13636,8 @@
         </w:rPr>
         <w:t>(</w:t>
       </w:r>
+      <w:proofErr w:type="spellStart"/>
+      <w:proofErr w:type="gramStart"/>
       <w:r>
         <w:rPr>
           <w:rFonts w:ascii="Consolas" w:eastAsia="Times New Roman" w:hAnsi="Consolas" w:cs="Times New Roman"/>
@@ -12592,6 +13647,7 @@
         </w:rPr>
         <w:t>selectedColors</w:t>
       </w:r>
+      <w:proofErr w:type="spellEnd"/>
       <w:r>
         <w:rPr>
           <w:rFonts w:ascii="Consolas" w:eastAsia="Times New Roman" w:hAnsi="Consolas" w:cs="Times New Roman"/>
@@ -12601,6 +13657,7 @@
         </w:rPr>
         <w:t>[</w:t>
       </w:r>
+      <w:proofErr w:type="gramEnd"/>
       <w:r>
         <w:rPr>
           <w:rFonts w:ascii="Consolas" w:eastAsia="Times New Roman" w:hAnsi="Consolas" w:cs="Times New Roman"/>
@@ -12730,6 +13787,7 @@
         </w:rPr>
         <w:t xml:space="preserve"> </w:t>
       </w:r>
+      <w:proofErr w:type="spellStart"/>
       <w:r>
         <w:rPr>
           <w:rFonts w:ascii="Consolas" w:eastAsia="Times New Roman" w:hAnsi="Consolas" w:cs="Times New Roman"/>
@@ -12739,6 +13797,7 @@
         </w:rPr>
         <w:t>selectedColors</w:t>
       </w:r>
+      <w:proofErr w:type="spellEnd"/>
       <w:r>
         <w:rPr>
           <w:rFonts w:ascii="Consolas" w:eastAsia="Times New Roman" w:hAnsi="Consolas" w:cs="Times New Roman"/>
@@ -12796,6 +13855,8 @@
           <w:szCs w:val="21"/>
         </w:rPr>
       </w:pPr>
+      <w:proofErr w:type="spellStart"/>
+      <w:proofErr w:type="gramStart"/>
       <w:r>
         <w:rPr>
           <w:rFonts w:ascii="Consolas" w:eastAsia="Times New Roman" w:hAnsi="Consolas" w:cs="Times New Roman"/>
@@ -12805,6 +13866,7 @@
         </w:rPr>
         <w:t>selectedColors</w:t>
       </w:r>
+      <w:proofErr w:type="spellEnd"/>
       <w:r>
         <w:rPr>
           <w:rFonts w:ascii="Consolas" w:eastAsia="Times New Roman" w:hAnsi="Consolas" w:cs="Times New Roman"/>
@@ -12814,6 +13876,7 @@
         </w:rPr>
         <w:t>[</w:t>
       </w:r>
+      <w:proofErr w:type="gramEnd"/>
       <w:r>
         <w:rPr>
           <w:rFonts w:ascii="Consolas" w:eastAsia="Times New Roman" w:hAnsi="Consolas" w:cs="Times New Roman"/>
@@ -12899,6 +13962,8 @@
         </w:rPr>
         <w:t>(</w:t>
       </w:r>
+      <w:proofErr w:type="spellStart"/>
+      <w:proofErr w:type="gramStart"/>
       <w:r>
         <w:rPr>
           <w:rFonts w:ascii="Consolas" w:eastAsia="Times New Roman" w:hAnsi="Consolas" w:cs="Times New Roman"/>
@@ -12908,6 +13973,7 @@
         </w:rPr>
         <w:t>selectedColors</w:t>
       </w:r>
+      <w:proofErr w:type="spellEnd"/>
       <w:r>
         <w:rPr>
           <w:rFonts w:ascii="Consolas" w:eastAsia="Times New Roman" w:hAnsi="Consolas" w:cs="Times New Roman"/>
@@ -12917,6 +13983,7 @@
         </w:rPr>
         <w:t>[</w:t>
       </w:r>
+      <w:proofErr w:type="gramEnd"/>
       <w:r>
         <w:rPr>
           <w:rFonts w:ascii="Consolas" w:eastAsia="Times New Roman" w:hAnsi="Consolas" w:cs="Times New Roman"/>
@@ -13014,7 +14081,15 @@
         <w:pStyle w:val="NoSpacing"/>
       </w:pPr>
       <w:r>
-        <w:t>Here, we will change one of the elements in the array from a colour to a number.</w:t>
+        <w:t xml:space="preserve">Here, we will change one of the elements in the array from a </w:t>
+      </w:r>
+      <w:proofErr w:type="spellStart"/>
+      <w:r>
+        <w:t>colour</w:t>
+      </w:r>
+      <w:proofErr w:type="spellEnd"/>
+      <w:r>
+        <w:t xml:space="preserve"> to a number.</w:t>
       </w:r>
     </w:p>
     <w:p>
@@ -13046,6 +14121,7 @@
         </w:rPr>
         <w:t xml:space="preserve"> </w:t>
       </w:r>
+      <w:proofErr w:type="spellStart"/>
       <w:r>
         <w:rPr>
           <w:rFonts w:ascii="Consolas" w:eastAsia="Times New Roman" w:hAnsi="Consolas" w:cs="Times New Roman"/>
@@ -13055,6 +14131,7 @@
         </w:rPr>
         <w:t>selectedColors</w:t>
       </w:r>
+      <w:proofErr w:type="spellEnd"/>
       <w:r>
         <w:rPr>
           <w:rFonts w:ascii="Consolas" w:eastAsia="Times New Roman" w:hAnsi="Consolas" w:cs="Times New Roman"/>
@@ -13112,6 +14189,8 @@
           <w:szCs w:val="21"/>
         </w:rPr>
       </w:pPr>
+      <w:proofErr w:type="spellStart"/>
+      <w:proofErr w:type="gramStart"/>
       <w:r>
         <w:rPr>
           <w:rFonts w:ascii="Consolas" w:eastAsia="Times New Roman" w:hAnsi="Consolas" w:cs="Times New Roman"/>
@@ -13121,6 +14200,7 @@
         </w:rPr>
         <w:t>selectedColors</w:t>
       </w:r>
+      <w:proofErr w:type="spellEnd"/>
       <w:r>
         <w:rPr>
           <w:rFonts w:ascii="Consolas" w:eastAsia="Times New Roman" w:hAnsi="Consolas" w:cs="Times New Roman"/>
@@ -13130,6 +14210,7 @@
         </w:rPr>
         <w:t>[</w:t>
       </w:r>
+      <w:proofErr w:type="gramEnd"/>
       <w:r>
         <w:rPr>
           <w:rFonts w:ascii="Consolas" w:eastAsia="Times New Roman" w:hAnsi="Consolas" w:cs="Times New Roman"/>
@@ -13214,6 +14295,7 @@
         </w:rPr>
         <w:t>(</w:t>
       </w:r>
+      <w:proofErr w:type="spellStart"/>
       <w:r>
         <w:rPr>
           <w:rFonts w:ascii="Consolas" w:eastAsia="Times New Roman" w:hAnsi="Consolas" w:cs="Times New Roman"/>
@@ -13223,6 +14305,7 @@
         </w:rPr>
         <w:t>selectedColors</w:t>
       </w:r>
+      <w:proofErr w:type="spellEnd"/>
       <w:r>
         <w:rPr>
           <w:rFonts w:ascii="Consolas" w:eastAsia="Times New Roman" w:hAnsi="Consolas" w:cs="Times New Roman"/>
@@ -13346,7 +14429,15 @@
         <w:pStyle w:val="NoSpacing"/>
       </w:pPr>
       <w:r>
-        <w:t xml:space="preserve">If we examined the already in the console with the typeof </w:t>
+        <w:t xml:space="preserve">If we examined the already in the console with the </w:t>
+      </w:r>
+      <w:proofErr w:type="spellStart"/>
+      <w:r>
+        <w:t>typeof</w:t>
+      </w:r>
+      <w:proofErr w:type="spellEnd"/>
+      <w:r>
+        <w:t xml:space="preserve"> </w:t>
       </w:r>
       <w:r>
         <w:t>function, this is our output:</w:t>
@@ -13369,13 +14460,31 @@
           <w:iCs/>
         </w:rPr>
       </w:pPr>
-      <w:r>
-        <w:rPr>
-          <w:i/>
-          <w:iCs/>
-        </w:rPr>
-        <w:t>typeof selectedColors</w:t>
-      </w:r>
+      <w:proofErr w:type="spellStart"/>
+      <w:r>
+        <w:rPr>
+          <w:i/>
+          <w:iCs/>
+        </w:rPr>
+        <w:t>typeof</w:t>
+      </w:r>
+      <w:proofErr w:type="spellEnd"/>
+      <w:r>
+        <w:rPr>
+          <w:i/>
+          <w:iCs/>
+        </w:rPr>
+        <w:t xml:space="preserve"> </w:t>
+      </w:r>
+      <w:proofErr w:type="spellStart"/>
+      <w:r>
+        <w:rPr>
+          <w:i/>
+          <w:iCs/>
+        </w:rPr>
+        <w:t>selectedColors</w:t>
+      </w:r>
+      <w:proofErr w:type="spellEnd"/>
     </w:p>
     <w:p>
       <w:pPr>
@@ -13458,6 +14567,7 @@
         </w:rPr>
         <w:t>(</w:t>
       </w:r>
+      <w:proofErr w:type="spellStart"/>
       <w:r>
         <w:rPr>
           <w:rFonts w:ascii="Consolas" w:eastAsia="Times New Roman" w:hAnsi="Consolas" w:cs="Times New Roman"/>
@@ -13467,6 +14577,7 @@
         </w:rPr>
         <w:t>selectedColors</w:t>
       </w:r>
+      <w:proofErr w:type="spellEnd"/>
       <w:r>
         <w:rPr>
           <w:rFonts w:ascii="Consolas" w:eastAsia="Times New Roman" w:hAnsi="Consolas" w:cs="Times New Roman"/>
@@ -13498,7 +14609,15 @@
         <w:t xml:space="preserve"> </w:t>
       </w:r>
       <w:r>
-        <w:t xml:space="preserve">we can examine the properties of this array/object using the dot notation.  VSCode displays a number of properties to choose from for an array in JavaScript.  </w:t>
+        <w:t xml:space="preserve">we can examine the properties of this array/object using the dot notation.  </w:t>
+      </w:r>
+      <w:proofErr w:type="spellStart"/>
+      <w:r>
+        <w:t>VSCode</w:t>
+      </w:r>
+      <w:proofErr w:type="spellEnd"/>
+      <w:r>
+        <w:t xml:space="preserve"> displays a number of properties to choose from for an array in JavaScript.  </w:t>
       </w:r>
     </w:p>
     <w:p>
@@ -13630,6 +14749,7 @@
         </w:rPr>
         <w:t xml:space="preserve"> </w:t>
       </w:r>
+      <w:proofErr w:type="spellStart"/>
       <w:r>
         <w:rPr>
           <w:rFonts w:ascii="Consolas" w:eastAsia="Times New Roman" w:hAnsi="Consolas" w:cs="Times New Roman"/>
@@ -13639,6 +14759,7 @@
         </w:rPr>
         <w:t>selectedColors</w:t>
       </w:r>
+      <w:proofErr w:type="spellEnd"/>
       <w:r>
         <w:rPr>
           <w:rFonts w:ascii="Consolas" w:eastAsia="Times New Roman" w:hAnsi="Consolas" w:cs="Times New Roman"/>
@@ -13696,6 +14817,8 @@
           <w:szCs w:val="21"/>
         </w:rPr>
       </w:pPr>
+      <w:proofErr w:type="spellStart"/>
+      <w:proofErr w:type="gramStart"/>
       <w:r>
         <w:rPr>
           <w:rFonts w:ascii="Consolas" w:eastAsia="Times New Roman" w:hAnsi="Consolas" w:cs="Times New Roman"/>
@@ -13705,6 +14828,7 @@
         </w:rPr>
         <w:t>selectedColors</w:t>
       </w:r>
+      <w:proofErr w:type="spellEnd"/>
       <w:r>
         <w:rPr>
           <w:rFonts w:ascii="Consolas" w:eastAsia="Times New Roman" w:hAnsi="Consolas" w:cs="Times New Roman"/>
@@ -13714,6 +14838,7 @@
         </w:rPr>
         <w:t>[</w:t>
       </w:r>
+      <w:proofErr w:type="gramEnd"/>
       <w:r>
         <w:rPr>
           <w:rFonts w:ascii="Consolas" w:eastAsia="Times New Roman" w:hAnsi="Consolas" w:cs="Times New Roman"/>
@@ -13762,6 +14887,7 @@
           <w:szCs w:val="21"/>
         </w:rPr>
       </w:pPr>
+      <w:proofErr w:type="gramStart"/>
       <w:r>
         <w:rPr>
           <w:rFonts w:ascii="Consolas" w:eastAsia="Times New Roman" w:hAnsi="Consolas" w:cs="Times New Roman"/>
@@ -13798,6 +14924,8 @@
         </w:rPr>
         <w:t>(</w:t>
       </w:r>
+      <w:proofErr w:type="spellStart"/>
+      <w:proofErr w:type="gramEnd"/>
       <w:r>
         <w:rPr>
           <w:rFonts w:ascii="Consolas" w:eastAsia="Times New Roman" w:hAnsi="Consolas" w:cs="Times New Roman"/>
@@ -13825,6 +14953,7 @@
         </w:rPr>
         <w:t>length</w:t>
       </w:r>
+      <w:proofErr w:type="spellEnd"/>
       <w:r>
         <w:rPr>
           <w:rFonts w:ascii="Consolas" w:eastAsia="Times New Roman" w:hAnsi="Consolas" w:cs="Times New Roman"/>
@@ -13925,6 +15054,861 @@
       <w:pPr>
         <w:pStyle w:val="NoSpacing"/>
       </w:pPr>
+    </w:p>
+    <w:p>
+      <w:pPr>
+        <w:shd w:val="clear" w:color="auto" w:fill="1E1E1E"/>
+        <w:spacing w:after="0" w:line="285" w:lineRule="atLeast"/>
+        <w:rPr>
+          <w:rFonts w:ascii="Consolas" w:eastAsia="Times New Roman" w:hAnsi="Consolas" w:cs="Times New Roman"/>
+          <w:color w:val="D4D4D4"/>
+          <w:sz w:val="21"/>
+          <w:szCs w:val="21"/>
+        </w:rPr>
+      </w:pPr>
+      <w:r>
+        <w:rPr>
+          <w:rFonts w:ascii="Consolas" w:eastAsia="Times New Roman" w:hAnsi="Consolas" w:cs="Times New Roman"/>
+          <w:color w:val="6A9955"/>
+          <w:sz w:val="21"/>
+          <w:szCs w:val="21"/>
+        </w:rPr>
+        <w:t>/*</w:t>
+      </w:r>
+    </w:p>
+    <w:p>
+      <w:pPr>
+        <w:shd w:val="clear" w:color="auto" w:fill="1E1E1E"/>
+        <w:spacing w:after="0" w:line="285" w:lineRule="atLeast"/>
+        <w:rPr>
+          <w:rFonts w:ascii="Consolas" w:eastAsia="Times New Roman" w:hAnsi="Consolas" w:cs="Times New Roman"/>
+          <w:color w:val="D4D4D4"/>
+          <w:sz w:val="21"/>
+          <w:szCs w:val="21"/>
+        </w:rPr>
+      </w:pPr>
+      <w:r>
+        <w:rPr>
+          <w:rFonts w:ascii="Consolas" w:eastAsia="Times New Roman" w:hAnsi="Consolas" w:cs="Times New Roman"/>
+          <w:color w:val="6A9955"/>
+          <w:sz w:val="21"/>
+          <w:szCs w:val="21"/>
+        </w:rPr>
+        <w:t>02 - Basics - 06 - Arrays</w:t>
+      </w:r>
+    </w:p>
+    <w:p>
+      <w:pPr>
+        <w:shd w:val="clear" w:color="auto" w:fill="1E1E1E"/>
+        <w:spacing w:after="0" w:line="285" w:lineRule="atLeast"/>
+        <w:rPr>
+          <w:rFonts w:ascii="Consolas" w:eastAsia="Times New Roman" w:hAnsi="Consolas" w:cs="Times New Roman"/>
+          <w:color w:val="D4D4D4"/>
+          <w:sz w:val="21"/>
+          <w:szCs w:val="21"/>
+        </w:rPr>
+      </w:pPr>
+    </w:p>
+    <w:p>
+      <w:pPr>
+        <w:shd w:val="clear" w:color="auto" w:fill="1E1E1E"/>
+        <w:spacing w:after="0" w:line="285" w:lineRule="atLeast"/>
+        <w:rPr>
+          <w:rFonts w:ascii="Consolas" w:eastAsia="Times New Roman" w:hAnsi="Consolas" w:cs="Times New Roman"/>
+          <w:color w:val="D4D4D4"/>
+          <w:sz w:val="21"/>
+          <w:szCs w:val="21"/>
+        </w:rPr>
+      </w:pPr>
+      <w:r>
+        <w:rPr>
+          <w:rFonts w:ascii="Consolas" w:eastAsia="Times New Roman" w:hAnsi="Consolas" w:cs="Times New Roman"/>
+          <w:color w:val="6A9955"/>
+          <w:sz w:val="21"/>
+          <w:szCs w:val="21"/>
+        </w:rPr>
+        <w:t xml:space="preserve">let </w:t>
+      </w:r>
+      <w:proofErr w:type="spellStart"/>
+      <w:r>
+        <w:rPr>
+          <w:rFonts w:ascii="Consolas" w:eastAsia="Times New Roman" w:hAnsi="Consolas" w:cs="Times New Roman"/>
+          <w:color w:val="6A9955"/>
+          <w:sz w:val="21"/>
+          <w:szCs w:val="21"/>
+        </w:rPr>
+        <w:t>selectedColor</w:t>
+      </w:r>
+      <w:proofErr w:type="spellEnd"/>
+      <w:r>
+        <w:rPr>
+          <w:rFonts w:ascii="Consolas" w:eastAsia="Times New Roman" w:hAnsi="Consolas" w:cs="Times New Roman"/>
+          <w:color w:val="6A9955"/>
+          <w:sz w:val="21"/>
+          <w:szCs w:val="21"/>
+        </w:rPr>
+        <w:t xml:space="preserve"> = []</w:t>
+      </w:r>
+    </w:p>
+    <w:p>
+      <w:pPr>
+        <w:shd w:val="clear" w:color="auto" w:fill="1E1E1E"/>
+        <w:spacing w:after="0" w:line="285" w:lineRule="atLeast"/>
+        <w:rPr>
+          <w:rFonts w:ascii="Consolas" w:eastAsia="Times New Roman" w:hAnsi="Consolas" w:cs="Times New Roman"/>
+          <w:color w:val="D4D4D4"/>
+          <w:sz w:val="21"/>
+          <w:szCs w:val="21"/>
+        </w:rPr>
+      </w:pPr>
+      <w:r>
+        <w:rPr>
+          <w:rFonts w:ascii="Consolas" w:eastAsia="Times New Roman" w:hAnsi="Consolas" w:cs="Times New Roman"/>
+          <w:color w:val="6A9955"/>
+          <w:sz w:val="21"/>
+          <w:szCs w:val="21"/>
+        </w:rPr>
+        <w:t xml:space="preserve">The above </w:t>
+      </w:r>
+      <w:proofErr w:type="gramStart"/>
+      <w:r>
+        <w:rPr>
+          <w:rFonts w:ascii="Consolas" w:eastAsia="Times New Roman" w:hAnsi="Consolas" w:cs="Times New Roman"/>
+          <w:color w:val="6A9955"/>
+          <w:sz w:val="21"/>
+          <w:szCs w:val="21"/>
+        </w:rPr>
+        <w:t>Square</w:t>
+      </w:r>
+      <w:proofErr w:type="gramEnd"/>
+      <w:r>
+        <w:rPr>
+          <w:rFonts w:ascii="Consolas" w:eastAsia="Times New Roman" w:hAnsi="Consolas" w:cs="Times New Roman"/>
+          <w:color w:val="6A9955"/>
+          <w:sz w:val="21"/>
+          <w:szCs w:val="21"/>
+        </w:rPr>
+        <w:t xml:space="preserve"> brackets are called a literal array </w:t>
+      </w:r>
+    </w:p>
+    <w:p>
+      <w:pPr>
+        <w:shd w:val="clear" w:color="auto" w:fill="1E1E1E"/>
+        <w:spacing w:after="0" w:line="285" w:lineRule="atLeast"/>
+        <w:rPr>
+          <w:rFonts w:ascii="Consolas" w:eastAsia="Times New Roman" w:hAnsi="Consolas" w:cs="Times New Roman"/>
+          <w:color w:val="D4D4D4"/>
+          <w:sz w:val="21"/>
+          <w:szCs w:val="21"/>
+        </w:rPr>
+      </w:pPr>
+    </w:p>
+    <w:p>
+      <w:pPr>
+        <w:shd w:val="clear" w:color="auto" w:fill="1E1E1E"/>
+        <w:spacing w:after="0" w:line="285" w:lineRule="atLeast"/>
+        <w:rPr>
+          <w:rFonts w:ascii="Consolas" w:eastAsia="Times New Roman" w:hAnsi="Consolas" w:cs="Times New Roman"/>
+          <w:color w:val="D4D4D4"/>
+          <w:sz w:val="21"/>
+          <w:szCs w:val="21"/>
+        </w:rPr>
+      </w:pPr>
+      <w:r>
+        <w:rPr>
+          <w:rFonts w:ascii="Consolas" w:eastAsia="Times New Roman" w:hAnsi="Consolas" w:cs="Times New Roman"/>
+          <w:color w:val="6A9955"/>
+          <w:sz w:val="21"/>
+          <w:szCs w:val="21"/>
+        </w:rPr>
+        <w:t xml:space="preserve">let </w:t>
+      </w:r>
+      <w:proofErr w:type="spellStart"/>
+      <w:r>
+        <w:rPr>
+          <w:rFonts w:ascii="Consolas" w:eastAsia="Times New Roman" w:hAnsi="Consolas" w:cs="Times New Roman"/>
+          <w:color w:val="6A9955"/>
+          <w:sz w:val="21"/>
+          <w:szCs w:val="21"/>
+        </w:rPr>
+        <w:t>selectedColors</w:t>
+      </w:r>
+      <w:proofErr w:type="spellEnd"/>
+      <w:r>
+        <w:rPr>
+          <w:rFonts w:ascii="Consolas" w:eastAsia="Times New Roman" w:hAnsi="Consolas" w:cs="Times New Roman"/>
+          <w:color w:val="6A9955"/>
+          <w:sz w:val="21"/>
+          <w:szCs w:val="21"/>
+        </w:rPr>
+        <w:t xml:space="preserve"> = ['red', 'blue'];</w:t>
+      </w:r>
+    </w:p>
+    <w:p>
+      <w:pPr>
+        <w:shd w:val="clear" w:color="auto" w:fill="1E1E1E"/>
+        <w:spacing w:after="0" w:line="285" w:lineRule="atLeast"/>
+        <w:rPr>
+          <w:rFonts w:ascii="Consolas" w:eastAsia="Times New Roman" w:hAnsi="Consolas" w:cs="Times New Roman"/>
+          <w:color w:val="D4D4D4"/>
+          <w:sz w:val="21"/>
+          <w:szCs w:val="21"/>
+        </w:rPr>
+      </w:pPr>
+      <w:r>
+        <w:rPr>
+          <w:rFonts w:ascii="Consolas" w:eastAsia="Times New Roman" w:hAnsi="Consolas" w:cs="Times New Roman"/>
+          <w:color w:val="6A9955"/>
+          <w:sz w:val="21"/>
+          <w:szCs w:val="21"/>
+        </w:rPr>
+        <w:t>console.log(</w:t>
+      </w:r>
+      <w:proofErr w:type="spellStart"/>
+      <w:r>
+        <w:rPr>
+          <w:rFonts w:ascii="Consolas" w:eastAsia="Times New Roman" w:hAnsi="Consolas" w:cs="Times New Roman"/>
+          <w:color w:val="6A9955"/>
+          <w:sz w:val="21"/>
+          <w:szCs w:val="21"/>
+        </w:rPr>
+        <w:t>selectedColors</w:t>
+      </w:r>
+      <w:proofErr w:type="spellEnd"/>
+      <w:r>
+        <w:rPr>
+          <w:rFonts w:ascii="Consolas" w:eastAsia="Times New Roman" w:hAnsi="Consolas" w:cs="Times New Roman"/>
+          <w:color w:val="6A9955"/>
+          <w:sz w:val="21"/>
+          <w:szCs w:val="21"/>
+        </w:rPr>
+        <w:t>)</w:t>
+      </w:r>
+    </w:p>
+    <w:p>
+      <w:pPr>
+        <w:shd w:val="clear" w:color="auto" w:fill="1E1E1E"/>
+        <w:spacing w:after="0" w:line="285" w:lineRule="atLeast"/>
+        <w:rPr>
+          <w:rFonts w:ascii="Consolas" w:eastAsia="Times New Roman" w:hAnsi="Consolas" w:cs="Times New Roman"/>
+          <w:color w:val="D4D4D4"/>
+          <w:sz w:val="21"/>
+          <w:szCs w:val="21"/>
+        </w:rPr>
+      </w:pPr>
+      <w:r>
+        <w:rPr>
+          <w:rFonts w:ascii="Consolas" w:eastAsia="Times New Roman" w:hAnsi="Consolas" w:cs="Times New Roman"/>
+          <w:color w:val="6A9955"/>
+          <w:sz w:val="21"/>
+          <w:szCs w:val="21"/>
+        </w:rPr>
+        <w:t>This displays both elements</w:t>
+      </w:r>
+    </w:p>
+    <w:p>
+      <w:pPr>
+        <w:shd w:val="clear" w:color="auto" w:fill="1E1E1E"/>
+        <w:spacing w:after="0" w:line="285" w:lineRule="atLeast"/>
+        <w:rPr>
+          <w:rFonts w:ascii="Consolas" w:eastAsia="Times New Roman" w:hAnsi="Consolas" w:cs="Times New Roman"/>
+          <w:color w:val="D4D4D4"/>
+          <w:sz w:val="21"/>
+          <w:szCs w:val="21"/>
+        </w:rPr>
+      </w:pPr>
+    </w:p>
+    <w:p>
+      <w:pPr>
+        <w:shd w:val="clear" w:color="auto" w:fill="1E1E1E"/>
+        <w:spacing w:after="0" w:line="285" w:lineRule="atLeast"/>
+        <w:rPr>
+          <w:rFonts w:ascii="Consolas" w:eastAsia="Times New Roman" w:hAnsi="Consolas" w:cs="Times New Roman"/>
+          <w:color w:val="D4D4D4"/>
+          <w:sz w:val="21"/>
+          <w:szCs w:val="21"/>
+        </w:rPr>
+      </w:pPr>
+      <w:r>
+        <w:rPr>
+          <w:rFonts w:ascii="Consolas" w:eastAsia="Times New Roman" w:hAnsi="Consolas" w:cs="Times New Roman"/>
+          <w:color w:val="6A9955"/>
+          <w:sz w:val="21"/>
+          <w:szCs w:val="21"/>
+        </w:rPr>
+        <w:t xml:space="preserve">let </w:t>
+      </w:r>
+      <w:proofErr w:type="spellStart"/>
+      <w:r>
+        <w:rPr>
+          <w:rFonts w:ascii="Consolas" w:eastAsia="Times New Roman" w:hAnsi="Consolas" w:cs="Times New Roman"/>
+          <w:color w:val="6A9955"/>
+          <w:sz w:val="21"/>
+          <w:szCs w:val="21"/>
+        </w:rPr>
+        <w:t>selectedColors</w:t>
+      </w:r>
+      <w:proofErr w:type="spellEnd"/>
+      <w:r>
+        <w:rPr>
+          <w:rFonts w:ascii="Consolas" w:eastAsia="Times New Roman" w:hAnsi="Consolas" w:cs="Times New Roman"/>
+          <w:color w:val="6A9955"/>
+          <w:sz w:val="21"/>
+          <w:szCs w:val="21"/>
+        </w:rPr>
+        <w:t xml:space="preserve"> = ['red', 'blue'];</w:t>
+      </w:r>
+    </w:p>
+    <w:p>
+      <w:pPr>
+        <w:shd w:val="clear" w:color="auto" w:fill="1E1E1E"/>
+        <w:spacing w:after="0" w:line="285" w:lineRule="atLeast"/>
+        <w:rPr>
+          <w:rFonts w:ascii="Consolas" w:eastAsia="Times New Roman" w:hAnsi="Consolas" w:cs="Times New Roman"/>
+          <w:color w:val="D4D4D4"/>
+          <w:sz w:val="21"/>
+          <w:szCs w:val="21"/>
+        </w:rPr>
+      </w:pPr>
+      <w:r>
+        <w:rPr>
+          <w:rFonts w:ascii="Consolas" w:eastAsia="Times New Roman" w:hAnsi="Consolas" w:cs="Times New Roman"/>
+          <w:color w:val="6A9955"/>
+          <w:sz w:val="21"/>
+          <w:szCs w:val="21"/>
+        </w:rPr>
+        <w:t>console.log(</w:t>
+      </w:r>
+      <w:proofErr w:type="spellStart"/>
+      <w:proofErr w:type="gramStart"/>
+      <w:r>
+        <w:rPr>
+          <w:rFonts w:ascii="Consolas" w:eastAsia="Times New Roman" w:hAnsi="Consolas" w:cs="Times New Roman"/>
+          <w:color w:val="6A9955"/>
+          <w:sz w:val="21"/>
+          <w:szCs w:val="21"/>
+        </w:rPr>
+        <w:t>selectedColors</w:t>
+      </w:r>
+      <w:proofErr w:type="spellEnd"/>
+      <w:r>
+        <w:rPr>
+          <w:rFonts w:ascii="Consolas" w:eastAsia="Times New Roman" w:hAnsi="Consolas" w:cs="Times New Roman"/>
+          <w:color w:val="6A9955"/>
+          <w:sz w:val="21"/>
+          <w:szCs w:val="21"/>
+        </w:rPr>
+        <w:t>[</w:t>
+      </w:r>
+      <w:proofErr w:type="gramEnd"/>
+      <w:r>
+        <w:rPr>
+          <w:rFonts w:ascii="Consolas" w:eastAsia="Times New Roman" w:hAnsi="Consolas" w:cs="Times New Roman"/>
+          <w:color w:val="6A9955"/>
+          <w:sz w:val="21"/>
+          <w:szCs w:val="21"/>
+        </w:rPr>
+        <w:t>0])</w:t>
+      </w:r>
+    </w:p>
+    <w:p>
+      <w:pPr>
+        <w:shd w:val="clear" w:color="auto" w:fill="1E1E1E"/>
+        <w:spacing w:after="0" w:line="285" w:lineRule="atLeast"/>
+        <w:rPr>
+          <w:rFonts w:ascii="Consolas" w:eastAsia="Times New Roman" w:hAnsi="Consolas" w:cs="Times New Roman"/>
+          <w:color w:val="D4D4D4"/>
+          <w:sz w:val="21"/>
+          <w:szCs w:val="21"/>
+        </w:rPr>
+      </w:pPr>
+      <w:r>
+        <w:rPr>
+          <w:rFonts w:ascii="Consolas" w:eastAsia="Times New Roman" w:hAnsi="Consolas" w:cs="Times New Roman"/>
+          <w:color w:val="6A9955"/>
+          <w:sz w:val="21"/>
+          <w:szCs w:val="21"/>
+        </w:rPr>
+        <w:t>This displays the First element.</w:t>
+      </w:r>
+    </w:p>
+    <w:p>
+      <w:pPr>
+        <w:shd w:val="clear" w:color="auto" w:fill="1E1E1E"/>
+        <w:spacing w:after="0" w:line="285" w:lineRule="atLeast"/>
+        <w:rPr>
+          <w:rFonts w:ascii="Consolas" w:eastAsia="Times New Roman" w:hAnsi="Consolas" w:cs="Times New Roman"/>
+          <w:color w:val="D4D4D4"/>
+          <w:sz w:val="21"/>
+          <w:szCs w:val="21"/>
+        </w:rPr>
+      </w:pPr>
+    </w:p>
+    <w:p>
+      <w:pPr>
+        <w:shd w:val="clear" w:color="auto" w:fill="1E1E1E"/>
+        <w:spacing w:after="0" w:line="285" w:lineRule="atLeast"/>
+        <w:rPr>
+          <w:rFonts w:ascii="Consolas" w:eastAsia="Times New Roman" w:hAnsi="Consolas" w:cs="Times New Roman"/>
+          <w:color w:val="D4D4D4"/>
+          <w:sz w:val="21"/>
+          <w:szCs w:val="21"/>
+        </w:rPr>
+      </w:pPr>
+      <w:r>
+        <w:rPr>
+          <w:rFonts w:ascii="Consolas" w:eastAsia="Times New Roman" w:hAnsi="Consolas" w:cs="Times New Roman"/>
+          <w:color w:val="6A9955"/>
+          <w:sz w:val="21"/>
+          <w:szCs w:val="21"/>
+        </w:rPr>
+        <w:t xml:space="preserve">let </w:t>
+      </w:r>
+      <w:proofErr w:type="spellStart"/>
+      <w:r>
+        <w:rPr>
+          <w:rFonts w:ascii="Consolas" w:eastAsia="Times New Roman" w:hAnsi="Consolas" w:cs="Times New Roman"/>
+          <w:color w:val="6A9955"/>
+          <w:sz w:val="21"/>
+          <w:szCs w:val="21"/>
+        </w:rPr>
+        <w:t>selectedColors</w:t>
+      </w:r>
+      <w:proofErr w:type="spellEnd"/>
+      <w:r>
+        <w:rPr>
+          <w:rFonts w:ascii="Consolas" w:eastAsia="Times New Roman" w:hAnsi="Consolas" w:cs="Times New Roman"/>
+          <w:color w:val="6A9955"/>
+          <w:sz w:val="21"/>
+          <w:szCs w:val="21"/>
+        </w:rPr>
+        <w:t xml:space="preserve"> = ['red', 'blue'];</w:t>
+      </w:r>
+    </w:p>
+    <w:p>
+      <w:pPr>
+        <w:shd w:val="clear" w:color="auto" w:fill="1E1E1E"/>
+        <w:spacing w:after="0" w:line="285" w:lineRule="atLeast"/>
+        <w:rPr>
+          <w:rFonts w:ascii="Consolas" w:eastAsia="Times New Roman" w:hAnsi="Consolas" w:cs="Times New Roman"/>
+          <w:color w:val="D4D4D4"/>
+          <w:sz w:val="21"/>
+          <w:szCs w:val="21"/>
+        </w:rPr>
+      </w:pPr>
+      <w:proofErr w:type="spellStart"/>
+      <w:proofErr w:type="gramStart"/>
+      <w:r>
+        <w:rPr>
+          <w:rFonts w:ascii="Consolas" w:eastAsia="Times New Roman" w:hAnsi="Consolas" w:cs="Times New Roman"/>
+          <w:color w:val="6A9955"/>
+          <w:sz w:val="21"/>
+          <w:szCs w:val="21"/>
+        </w:rPr>
+        <w:t>selectedColors</w:t>
+      </w:r>
+      <w:proofErr w:type="spellEnd"/>
+      <w:r>
+        <w:rPr>
+          <w:rFonts w:ascii="Consolas" w:eastAsia="Times New Roman" w:hAnsi="Consolas" w:cs="Times New Roman"/>
+          <w:color w:val="6A9955"/>
+          <w:sz w:val="21"/>
+          <w:szCs w:val="21"/>
+        </w:rPr>
+        <w:t>[</w:t>
+      </w:r>
+      <w:proofErr w:type="gramEnd"/>
+      <w:r>
+        <w:rPr>
+          <w:rFonts w:ascii="Consolas" w:eastAsia="Times New Roman" w:hAnsi="Consolas" w:cs="Times New Roman"/>
+          <w:color w:val="6A9955"/>
+          <w:sz w:val="21"/>
+          <w:szCs w:val="21"/>
+        </w:rPr>
+        <w:t>2] = 'green';</w:t>
+      </w:r>
+    </w:p>
+    <w:p>
+      <w:pPr>
+        <w:shd w:val="clear" w:color="auto" w:fill="1E1E1E"/>
+        <w:spacing w:after="0" w:line="285" w:lineRule="atLeast"/>
+        <w:rPr>
+          <w:rFonts w:ascii="Consolas" w:eastAsia="Times New Roman" w:hAnsi="Consolas" w:cs="Times New Roman"/>
+          <w:color w:val="D4D4D4"/>
+          <w:sz w:val="21"/>
+          <w:szCs w:val="21"/>
+        </w:rPr>
+      </w:pPr>
+      <w:r>
+        <w:rPr>
+          <w:rFonts w:ascii="Consolas" w:eastAsia="Times New Roman" w:hAnsi="Consolas" w:cs="Times New Roman"/>
+          <w:color w:val="6A9955"/>
+          <w:sz w:val="21"/>
+          <w:szCs w:val="21"/>
+        </w:rPr>
+        <w:t>console.log(</w:t>
+      </w:r>
+      <w:proofErr w:type="spellStart"/>
+      <w:r>
+        <w:rPr>
+          <w:rFonts w:ascii="Consolas" w:eastAsia="Times New Roman" w:hAnsi="Consolas" w:cs="Times New Roman"/>
+          <w:color w:val="6A9955"/>
+          <w:sz w:val="21"/>
+          <w:szCs w:val="21"/>
+        </w:rPr>
+        <w:t>selectedColors</w:t>
+      </w:r>
+      <w:proofErr w:type="spellEnd"/>
+      <w:r>
+        <w:rPr>
+          <w:rFonts w:ascii="Consolas" w:eastAsia="Times New Roman" w:hAnsi="Consolas" w:cs="Times New Roman"/>
+          <w:color w:val="6A9955"/>
+          <w:sz w:val="21"/>
+          <w:szCs w:val="21"/>
+        </w:rPr>
+        <w:t>)</w:t>
+      </w:r>
+    </w:p>
+    <w:p>
+      <w:pPr>
+        <w:shd w:val="clear" w:color="auto" w:fill="1E1E1E"/>
+        <w:spacing w:after="0" w:line="285" w:lineRule="atLeast"/>
+        <w:rPr>
+          <w:rFonts w:ascii="Consolas" w:eastAsia="Times New Roman" w:hAnsi="Consolas" w:cs="Times New Roman"/>
+          <w:color w:val="D4D4D4"/>
+          <w:sz w:val="21"/>
+          <w:szCs w:val="21"/>
+        </w:rPr>
+      </w:pPr>
+      <w:r>
+        <w:rPr>
+          <w:rFonts w:ascii="Consolas" w:eastAsia="Times New Roman" w:hAnsi="Consolas" w:cs="Times New Roman"/>
+          <w:color w:val="6A9955"/>
+          <w:sz w:val="21"/>
+          <w:szCs w:val="21"/>
+        </w:rPr>
+        <w:t>This displays a Third element in the array.</w:t>
+      </w:r>
+    </w:p>
+    <w:p>
+      <w:pPr>
+        <w:shd w:val="clear" w:color="auto" w:fill="1E1E1E"/>
+        <w:spacing w:after="0" w:line="285" w:lineRule="atLeast"/>
+        <w:rPr>
+          <w:rFonts w:ascii="Consolas" w:eastAsia="Times New Roman" w:hAnsi="Consolas" w:cs="Times New Roman"/>
+          <w:color w:val="D4D4D4"/>
+          <w:sz w:val="21"/>
+          <w:szCs w:val="21"/>
+        </w:rPr>
+      </w:pPr>
+    </w:p>
+    <w:p>
+      <w:pPr>
+        <w:shd w:val="clear" w:color="auto" w:fill="1E1E1E"/>
+        <w:spacing w:after="0" w:line="285" w:lineRule="atLeast"/>
+        <w:rPr>
+          <w:rFonts w:ascii="Consolas" w:eastAsia="Times New Roman" w:hAnsi="Consolas" w:cs="Times New Roman"/>
+          <w:color w:val="D4D4D4"/>
+          <w:sz w:val="21"/>
+          <w:szCs w:val="21"/>
+        </w:rPr>
+      </w:pPr>
+      <w:r>
+        <w:rPr>
+          <w:rFonts w:ascii="Consolas" w:eastAsia="Times New Roman" w:hAnsi="Consolas" w:cs="Times New Roman"/>
+          <w:color w:val="6A9955"/>
+          <w:sz w:val="21"/>
+          <w:szCs w:val="21"/>
+        </w:rPr>
+        <w:t>*/</w:t>
+      </w:r>
+    </w:p>
+    <w:p>
+      <w:pPr>
+        <w:shd w:val="clear" w:color="auto" w:fill="1E1E1E"/>
+        <w:spacing w:after="0" w:line="285" w:lineRule="atLeast"/>
+        <w:rPr>
+          <w:rFonts w:ascii="Consolas" w:eastAsia="Times New Roman" w:hAnsi="Consolas" w:cs="Times New Roman"/>
+          <w:color w:val="D4D4D4"/>
+          <w:sz w:val="21"/>
+          <w:szCs w:val="21"/>
+        </w:rPr>
+      </w:pPr>
+    </w:p>
+    <w:p>
+      <w:pPr>
+        <w:shd w:val="clear" w:color="auto" w:fill="1E1E1E"/>
+        <w:spacing w:after="0" w:line="285" w:lineRule="atLeast"/>
+        <w:rPr>
+          <w:rFonts w:ascii="Consolas" w:eastAsia="Times New Roman" w:hAnsi="Consolas" w:cs="Times New Roman"/>
+          <w:color w:val="D4D4D4"/>
+          <w:sz w:val="21"/>
+          <w:szCs w:val="21"/>
+        </w:rPr>
+      </w:pPr>
+      <w:r>
+        <w:rPr>
+          <w:rFonts w:ascii="Consolas" w:eastAsia="Times New Roman" w:hAnsi="Consolas" w:cs="Times New Roman"/>
+          <w:color w:val="569CD6"/>
+          <w:sz w:val="21"/>
+          <w:szCs w:val="21"/>
+        </w:rPr>
+        <w:t>let</w:t>
+      </w:r>
+      <w:r>
+        <w:rPr>
+          <w:rFonts w:ascii="Consolas" w:eastAsia="Times New Roman" w:hAnsi="Consolas" w:cs="Times New Roman"/>
+          <w:color w:val="D4D4D4"/>
+          <w:sz w:val="21"/>
+          <w:szCs w:val="21"/>
+        </w:rPr>
+        <w:t xml:space="preserve"> </w:t>
+      </w:r>
+      <w:proofErr w:type="spellStart"/>
+      <w:r>
+        <w:rPr>
+          <w:rFonts w:ascii="Consolas" w:eastAsia="Times New Roman" w:hAnsi="Consolas" w:cs="Times New Roman"/>
+          <w:color w:val="9CDCFE"/>
+          <w:sz w:val="21"/>
+          <w:szCs w:val="21"/>
+        </w:rPr>
+        <w:t>selectedColors</w:t>
+      </w:r>
+      <w:proofErr w:type="spellEnd"/>
+      <w:r>
+        <w:rPr>
+          <w:rFonts w:ascii="Consolas" w:eastAsia="Times New Roman" w:hAnsi="Consolas" w:cs="Times New Roman"/>
+          <w:color w:val="D4D4D4"/>
+          <w:sz w:val="21"/>
+          <w:szCs w:val="21"/>
+        </w:rPr>
+        <w:t xml:space="preserve"> = [</w:t>
+      </w:r>
+      <w:r>
+        <w:rPr>
+          <w:rFonts w:ascii="Consolas" w:eastAsia="Times New Roman" w:hAnsi="Consolas" w:cs="Times New Roman"/>
+          <w:color w:val="CE9178"/>
+          <w:sz w:val="21"/>
+          <w:szCs w:val="21"/>
+        </w:rPr>
+        <w:t>'red'</w:t>
+      </w:r>
+      <w:r>
+        <w:rPr>
+          <w:rFonts w:ascii="Consolas" w:eastAsia="Times New Roman" w:hAnsi="Consolas" w:cs="Times New Roman"/>
+          <w:color w:val="D4D4D4"/>
+          <w:sz w:val="21"/>
+          <w:szCs w:val="21"/>
+        </w:rPr>
+        <w:t xml:space="preserve">, </w:t>
+      </w:r>
+      <w:r>
+        <w:rPr>
+          <w:rFonts w:ascii="Consolas" w:eastAsia="Times New Roman" w:hAnsi="Consolas" w:cs="Times New Roman"/>
+          <w:color w:val="CE9178"/>
+          <w:sz w:val="21"/>
+          <w:szCs w:val="21"/>
+        </w:rPr>
+        <w:t>'blue'</w:t>
+      </w:r>
+      <w:r>
+        <w:rPr>
+          <w:rFonts w:ascii="Consolas" w:eastAsia="Times New Roman" w:hAnsi="Consolas" w:cs="Times New Roman"/>
+          <w:color w:val="D4D4D4"/>
+          <w:sz w:val="21"/>
+          <w:szCs w:val="21"/>
+        </w:rPr>
+        <w:t>];</w:t>
+      </w:r>
+    </w:p>
+    <w:p>
+      <w:pPr>
+        <w:shd w:val="clear" w:color="auto" w:fill="1E1E1E"/>
+        <w:spacing w:after="0" w:line="285" w:lineRule="atLeast"/>
+        <w:rPr>
+          <w:rFonts w:ascii="Consolas" w:eastAsia="Times New Roman" w:hAnsi="Consolas" w:cs="Times New Roman"/>
+          <w:color w:val="D4D4D4"/>
+          <w:sz w:val="21"/>
+          <w:szCs w:val="21"/>
+        </w:rPr>
+      </w:pPr>
+      <w:proofErr w:type="spellStart"/>
+      <w:proofErr w:type="gramStart"/>
+      <w:r>
+        <w:rPr>
+          <w:rFonts w:ascii="Consolas" w:eastAsia="Times New Roman" w:hAnsi="Consolas" w:cs="Times New Roman"/>
+          <w:color w:val="9CDCFE"/>
+          <w:sz w:val="21"/>
+          <w:szCs w:val="21"/>
+        </w:rPr>
+        <w:t>selectedColors</w:t>
+      </w:r>
+      <w:proofErr w:type="spellEnd"/>
+      <w:r>
+        <w:rPr>
+          <w:rFonts w:ascii="Consolas" w:eastAsia="Times New Roman" w:hAnsi="Consolas" w:cs="Times New Roman"/>
+          <w:color w:val="D4D4D4"/>
+          <w:sz w:val="21"/>
+          <w:szCs w:val="21"/>
+        </w:rPr>
+        <w:t>[</w:t>
+      </w:r>
+      <w:proofErr w:type="gramEnd"/>
+      <w:r>
+        <w:rPr>
+          <w:rFonts w:ascii="Consolas" w:eastAsia="Times New Roman" w:hAnsi="Consolas" w:cs="Times New Roman"/>
+          <w:color w:val="B5CEA8"/>
+          <w:sz w:val="21"/>
+          <w:szCs w:val="21"/>
+        </w:rPr>
+        <w:t>2</w:t>
+      </w:r>
+      <w:r>
+        <w:rPr>
+          <w:rFonts w:ascii="Consolas" w:eastAsia="Times New Roman" w:hAnsi="Consolas" w:cs="Times New Roman"/>
+          <w:color w:val="D4D4D4"/>
+          <w:sz w:val="21"/>
+          <w:szCs w:val="21"/>
+        </w:rPr>
+        <w:t xml:space="preserve">] = </w:t>
+      </w:r>
+      <w:r>
+        <w:rPr>
+          <w:rFonts w:ascii="Consolas" w:eastAsia="Times New Roman" w:hAnsi="Consolas" w:cs="Times New Roman"/>
+          <w:color w:val="CE9178"/>
+          <w:sz w:val="21"/>
+          <w:szCs w:val="21"/>
+        </w:rPr>
+        <w:t>'1'</w:t>
+      </w:r>
+      <w:r>
+        <w:rPr>
+          <w:rFonts w:ascii="Consolas" w:eastAsia="Times New Roman" w:hAnsi="Consolas" w:cs="Times New Roman"/>
+          <w:color w:val="D4D4D4"/>
+          <w:sz w:val="21"/>
+          <w:szCs w:val="21"/>
+        </w:rPr>
+        <w:t>;</w:t>
+      </w:r>
+    </w:p>
+    <w:p>
+      <w:pPr>
+        <w:shd w:val="clear" w:color="auto" w:fill="1E1E1E"/>
+        <w:spacing w:after="0" w:line="285" w:lineRule="atLeast"/>
+        <w:rPr>
+          <w:rFonts w:ascii="Consolas" w:eastAsia="Times New Roman" w:hAnsi="Consolas" w:cs="Times New Roman"/>
+          <w:color w:val="D4D4D4"/>
+          <w:sz w:val="21"/>
+          <w:szCs w:val="21"/>
+        </w:rPr>
+      </w:pPr>
+      <w:proofErr w:type="gramStart"/>
+      <w:r>
+        <w:rPr>
+          <w:rFonts w:ascii="Consolas" w:eastAsia="Times New Roman" w:hAnsi="Consolas" w:cs="Times New Roman"/>
+          <w:color w:val="9CDCFE"/>
+          <w:sz w:val="21"/>
+          <w:szCs w:val="21"/>
+        </w:rPr>
+        <w:t>console</w:t>
+      </w:r>
+      <w:r>
+        <w:rPr>
+          <w:rFonts w:ascii="Consolas" w:eastAsia="Times New Roman" w:hAnsi="Consolas" w:cs="Times New Roman"/>
+          <w:color w:val="D4D4D4"/>
+          <w:sz w:val="21"/>
+          <w:szCs w:val="21"/>
+        </w:rPr>
+        <w:t>.</w:t>
+      </w:r>
+      <w:r>
+        <w:rPr>
+          <w:rFonts w:ascii="Consolas" w:eastAsia="Times New Roman" w:hAnsi="Consolas" w:cs="Times New Roman"/>
+          <w:color w:val="DCDCAA"/>
+          <w:sz w:val="21"/>
+          <w:szCs w:val="21"/>
+        </w:rPr>
+        <w:t>log</w:t>
+      </w:r>
+      <w:r>
+        <w:rPr>
+          <w:rFonts w:ascii="Consolas" w:eastAsia="Times New Roman" w:hAnsi="Consolas" w:cs="Times New Roman"/>
+          <w:color w:val="D4D4D4"/>
+          <w:sz w:val="21"/>
+          <w:szCs w:val="21"/>
+        </w:rPr>
+        <w:t>(</w:t>
+      </w:r>
+      <w:proofErr w:type="spellStart"/>
+      <w:proofErr w:type="gramEnd"/>
+      <w:r>
+        <w:rPr>
+          <w:rFonts w:ascii="Consolas" w:eastAsia="Times New Roman" w:hAnsi="Consolas" w:cs="Times New Roman"/>
+          <w:color w:val="9CDCFE"/>
+          <w:sz w:val="21"/>
+          <w:szCs w:val="21"/>
+        </w:rPr>
+        <w:t>selectedColors</w:t>
+      </w:r>
+      <w:r>
+        <w:rPr>
+          <w:rFonts w:ascii="Consolas" w:eastAsia="Times New Roman" w:hAnsi="Consolas" w:cs="Times New Roman"/>
+          <w:color w:val="D4D4D4"/>
+          <w:sz w:val="21"/>
+          <w:szCs w:val="21"/>
+        </w:rPr>
+        <w:t>.</w:t>
+      </w:r>
+      <w:r>
+        <w:rPr>
+          <w:rFonts w:ascii="Consolas" w:eastAsia="Times New Roman" w:hAnsi="Consolas" w:cs="Times New Roman"/>
+          <w:color w:val="9CDCFE"/>
+          <w:sz w:val="21"/>
+          <w:szCs w:val="21"/>
+        </w:rPr>
+        <w:t>length</w:t>
+      </w:r>
+      <w:proofErr w:type="spellEnd"/>
+      <w:r>
+        <w:rPr>
+          <w:rFonts w:ascii="Consolas" w:eastAsia="Times New Roman" w:hAnsi="Consolas" w:cs="Times New Roman"/>
+          <w:color w:val="D4D4D4"/>
+          <w:sz w:val="21"/>
+          <w:szCs w:val="21"/>
+        </w:rPr>
+        <w:t>);</w:t>
+      </w:r>
+    </w:p>
+    <w:p>
+      <w:pPr>
+        <w:pStyle w:val="NoSpacing"/>
+      </w:pPr>
+    </w:p>
+    <w:p>
+      <w:pPr>
+        <w:pStyle w:val="NoSpacing"/>
+      </w:pPr>
+    </w:p>
+    <w:p>
+      <w:pPr>
+        <w:pStyle w:val="NoSpacing"/>
+      </w:pPr>
+    </w:p>
+    <w:p>
+      <w:pPr>
+        <w:pStyle w:val="NoSpacing"/>
+      </w:pPr>
+      <w:r>
+        <w:t xml:space="preserve">How effective is recording of this volume </w:t>
+      </w:r>
+      <w:proofErr w:type="spellStart"/>
+      <w:r>
+        <w:t>upbel</w:t>
+      </w:r>
+      <w:proofErr w:type="spellEnd"/>
+      <w:r>
+        <w:t xml:space="preserve"> the</w:t>
+      </w:r>
     </w:p>
     <w:sectPr>
       <w:pgSz w:w="12240" w:h="15840"/>

</xml_diff>

<commit_message>
03 - Operators - 04 - Comparison Operators
</commit_message>
<xml_diff>
--- a/JS-Basics/The Ultimate JavaScript Master Series.docx
+++ b/JS-Basics/The Ultimate JavaScript Master Series.docx
@@ -24515,6 +24515,2231 @@
         <w:pStyle w:val="NoSpacing"/>
       </w:pPr>
     </w:p>
+    <w:p>
+      <w:pPr>
+        <w:pStyle w:val="NoSpacing"/>
+      </w:pPr>
+    </w:p>
+    <w:p>
+      <w:pPr>
+        <w:pStyle w:val="NoSpacing"/>
+      </w:pPr>
+    </w:p>
+    <w:p>
+      <w:pPr>
+        <w:pStyle w:val="NoSpacing"/>
+      </w:pPr>
+    </w:p>
+    <w:p>
+      <w:pPr>
+        <w:pStyle w:val="NoSpacing"/>
+      </w:pPr>
+    </w:p>
+    <w:p>
+      <w:pPr>
+        <w:pStyle w:val="NoSpacing"/>
+      </w:pPr>
+    </w:p>
+    <w:p>
+      <w:pPr>
+        <w:pStyle w:val="NoSpacing"/>
+      </w:pPr>
+    </w:p>
+    <w:p>
+      <w:pPr>
+        <w:pStyle w:val="NoSpacing"/>
+      </w:pPr>
+    </w:p>
+    <w:p>
+      <w:pPr>
+        <w:pStyle w:val="NoSpacing"/>
+      </w:pPr>
+    </w:p>
+    <w:p>
+      <w:pPr>
+        <w:pStyle w:val="NoSpacing"/>
+      </w:pPr>
+    </w:p>
+    <w:p>
+      <w:pPr>
+        <w:pStyle w:val="Heading2"/>
+      </w:pPr>
+      <w:r>
+        <w:t>03 - Operators - 01 - JavaScript Operators - .40</w:t>
+      </w:r>
+    </w:p>
+    <w:p>
+      <w:pPr>
+        <w:pStyle w:val="NoSpacing"/>
+      </w:pPr>
+    </w:p>
+    <w:p>
+      <w:pPr>
+        <w:pStyle w:val="NoSpacing"/>
+      </w:pPr>
+    </w:p>
+    <w:p>
+      <w:pPr>
+        <w:pStyle w:val="NoSpacing"/>
+      </w:pPr>
+      <w:r>
+        <w:t>We utilize operators along with variables and constants to create expressions.  With expressions we can implement logic and algorithms.</w:t>
+      </w:r>
+    </w:p>
+    <w:p>
+      <w:pPr>
+        <w:pStyle w:val="NoSpacing"/>
+      </w:pPr>
+    </w:p>
+    <w:p>
+      <w:pPr>
+        <w:pStyle w:val="NoSpacing"/>
+      </w:pPr>
+      <w:r>
+        <w:t>Kinds of operators:</w:t>
+      </w:r>
+    </w:p>
+    <w:p>
+      <w:pPr>
+        <w:pStyle w:val="NoSpacing"/>
+        <w:numPr>
+          <w:ilvl w:val="0"/>
+          <w:numId w:val="7"/>
+        </w:numPr>
+      </w:pPr>
+      <w:r>
+        <w:t>Arithmetic operators</w:t>
+      </w:r>
+    </w:p>
+    <w:p>
+      <w:pPr>
+        <w:pStyle w:val="NoSpacing"/>
+        <w:numPr>
+          <w:ilvl w:val="0"/>
+          <w:numId w:val="7"/>
+        </w:numPr>
+      </w:pPr>
+      <w:r>
+        <w:t>Assignment operators</w:t>
+      </w:r>
+    </w:p>
+    <w:p>
+      <w:pPr>
+        <w:pStyle w:val="NoSpacing"/>
+        <w:numPr>
+          <w:ilvl w:val="0"/>
+          <w:numId w:val="7"/>
+        </w:numPr>
+      </w:pPr>
+      <w:r>
+        <w:t>Comparison operators</w:t>
+      </w:r>
+    </w:p>
+    <w:p>
+      <w:pPr>
+        <w:pStyle w:val="NoSpacing"/>
+        <w:numPr>
+          <w:ilvl w:val="0"/>
+          <w:numId w:val="7"/>
+        </w:numPr>
+      </w:pPr>
+      <w:r>
+        <w:t>Logical operators</w:t>
+      </w:r>
+    </w:p>
+    <w:p>
+      <w:pPr>
+        <w:pStyle w:val="NoSpacing"/>
+        <w:numPr>
+          <w:ilvl w:val="0"/>
+          <w:numId w:val="7"/>
+        </w:numPr>
+      </w:pPr>
+      <w:r>
+        <w:t>Bitwise operators</w:t>
+      </w:r>
+    </w:p>
+    <w:p>
+      <w:pPr>
+        <w:pStyle w:val="NoSpacing"/>
+      </w:pPr>
+    </w:p>
+    <w:p>
+      <w:pPr>
+        <w:pStyle w:val="NoSpacing"/>
+      </w:pPr>
+    </w:p>
+    <w:p>
+      <w:pPr>
+        <w:pStyle w:val="NoSpacing"/>
+      </w:pPr>
+    </w:p>
+    <w:p>
+      <w:pPr>
+        <w:pStyle w:val="NoSpacing"/>
+      </w:pPr>
+    </w:p>
+    <w:p>
+      <w:pPr>
+        <w:pStyle w:val="NoSpacing"/>
+      </w:pPr>
+    </w:p>
+    <w:p>
+      <w:pPr>
+        <w:pStyle w:val="NoSpacing"/>
+      </w:pPr>
+    </w:p>
+    <w:p>
+      <w:pPr>
+        <w:pStyle w:val="NoSpacing"/>
+      </w:pPr>
+    </w:p>
+    <w:p>
+      <w:pPr>
+        <w:pStyle w:val="NoSpacing"/>
+      </w:pPr>
+    </w:p>
+    <w:p>
+      <w:pPr>
+        <w:pStyle w:val="NoSpacing"/>
+      </w:pPr>
+    </w:p>
+    <w:p>
+      <w:pPr>
+        <w:pStyle w:val="NoSpacing"/>
+      </w:pPr>
+    </w:p>
+    <w:p>
+      <w:pPr>
+        <w:pStyle w:val="NoSpacing"/>
+      </w:pPr>
+    </w:p>
+    <w:p>
+      <w:pPr>
+        <w:pStyle w:val="NoSpacing"/>
+      </w:pPr>
+    </w:p>
+    <w:p>
+      <w:pPr>
+        <w:pStyle w:val="NoSpacing"/>
+      </w:pPr>
+    </w:p>
+    <w:p>
+      <w:pPr>
+        <w:pStyle w:val="Heading2"/>
+      </w:pPr>
+      <w:r>
+        <w:t>03 - Operators - Comparison Operators - 2.01</w:t>
+      </w:r>
+    </w:p>
+    <w:p>
+      <w:pPr>
+        <w:pStyle w:val="NoSpacing"/>
+      </w:pPr>
+    </w:p>
+    <w:p>
+      <w:pPr>
+        <w:pStyle w:val="NoSpacing"/>
+      </w:pPr>
+    </w:p>
+    <w:p>
+      <w:pPr>
+        <w:pStyle w:val="NoSpacing"/>
+      </w:pPr>
+      <w:r>
+        <w:t>We use comparison operators to compare the value of a variable with something else.</w:t>
+      </w:r>
+    </w:p>
+    <w:p>
+      <w:pPr>
+        <w:pStyle w:val="NoSpacing"/>
+      </w:pPr>
+    </w:p>
+    <w:p>
+      <w:pPr>
+        <w:pStyle w:val="NoSpacing"/>
+      </w:pPr>
+      <w:r>
+        <w:t>Here we ha</w:t>
+      </w:r>
+      <w:r>
+        <w:t>ve the x set to 1.</w:t>
+      </w:r>
+    </w:p>
+    <w:p>
+      <w:pPr>
+        <w:pStyle w:val="NoSpacing"/>
+      </w:pPr>
+    </w:p>
+    <w:p>
+      <w:pPr>
+        <w:pStyle w:val="NoSpacing"/>
+        <w:rPr>
+          <w:i/>
+          <w:iCs/>
+        </w:rPr>
+      </w:pPr>
+      <w:r>
+        <w:rPr>
+          <w:i/>
+          <w:iCs/>
+        </w:rPr>
+        <w:t>let x = 1</w:t>
+      </w:r>
+      <w:r>
+        <w:rPr>
+          <w:i/>
+          <w:iCs/>
+        </w:rPr>
+        <w:t>;</w:t>
+      </w:r>
+    </w:p>
+    <w:p>
+      <w:pPr>
+        <w:pStyle w:val="NoSpacing"/>
+      </w:pPr>
+    </w:p>
+    <w:p>
+      <w:pPr>
+        <w:pStyle w:val="NoSpacing"/>
+        <w:rPr>
+          <w:i/>
+          <w:iCs/>
+        </w:rPr>
+      </w:pPr>
+      <w:r>
+        <w:lastRenderedPageBreak/>
+        <w:t xml:space="preserve">Let’s look at the first comparison operator that is greater than.  </w:t>
+      </w:r>
+      <w:proofErr w:type="gramStart"/>
+      <w:r>
+        <w:rPr>
+          <w:i/>
+          <w:iCs/>
+        </w:rPr>
+        <w:t>console.log(</w:t>
+      </w:r>
+      <w:proofErr w:type="gramEnd"/>
+      <w:r>
+        <w:rPr>
+          <w:i/>
+          <w:iCs/>
+        </w:rPr>
+        <w:t>x &gt; 0);</w:t>
+      </w:r>
+    </w:p>
+    <w:p>
+      <w:pPr>
+        <w:pStyle w:val="NoSpacing"/>
+        <w:rPr>
+          <w:i/>
+          <w:iCs/>
+        </w:rPr>
+      </w:pPr>
+    </w:p>
+    <w:p>
+      <w:pPr>
+        <w:pStyle w:val="NoSpacing"/>
+      </w:pPr>
+      <w:r>
+        <w:t>“</w:t>
+      </w:r>
+      <w:proofErr w:type="gramStart"/>
+      <w:r>
+        <w:t>So</w:t>
+      </w:r>
+      <w:proofErr w:type="gramEnd"/>
+      <w:r>
+        <w:t xml:space="preserve"> we want to check of X’s greater than zero”</w:t>
+      </w:r>
+    </w:p>
+    <w:p>
+      <w:pPr>
+        <w:pStyle w:val="NoSpacing"/>
+      </w:pPr>
+    </w:p>
+    <w:p>
+      <w:pPr>
+        <w:shd w:val="clear" w:color="auto" w:fill="1E1E1E"/>
+        <w:spacing w:after="0" w:line="285" w:lineRule="atLeast"/>
+        <w:rPr>
+          <w:rFonts w:ascii="Consolas" w:eastAsia="Times New Roman" w:hAnsi="Consolas" w:cs="Times New Roman"/>
+          <w:color w:val="D4D4D4"/>
+          <w:sz w:val="21"/>
+          <w:szCs w:val="21"/>
+        </w:rPr>
+      </w:pPr>
+      <w:r>
+        <w:rPr>
+          <w:rFonts w:ascii="Consolas" w:eastAsia="Times New Roman" w:hAnsi="Consolas" w:cs="Times New Roman"/>
+          <w:color w:val="569CD6"/>
+          <w:sz w:val="21"/>
+          <w:szCs w:val="21"/>
+        </w:rPr>
+        <w:t>let</w:t>
+      </w:r>
+      <w:r>
+        <w:rPr>
+          <w:rFonts w:ascii="Consolas" w:eastAsia="Times New Roman" w:hAnsi="Consolas" w:cs="Times New Roman"/>
+          <w:color w:val="D4D4D4"/>
+          <w:sz w:val="21"/>
+          <w:szCs w:val="21"/>
+        </w:rPr>
+        <w:t xml:space="preserve"> </w:t>
+      </w:r>
+      <w:r>
+        <w:rPr>
+          <w:rFonts w:ascii="Consolas" w:eastAsia="Times New Roman" w:hAnsi="Consolas" w:cs="Times New Roman"/>
+          <w:color w:val="9CDCFE"/>
+          <w:sz w:val="21"/>
+          <w:szCs w:val="21"/>
+        </w:rPr>
+        <w:t>x</w:t>
+      </w:r>
+      <w:r>
+        <w:rPr>
+          <w:rFonts w:ascii="Consolas" w:eastAsia="Times New Roman" w:hAnsi="Consolas" w:cs="Times New Roman"/>
+          <w:color w:val="D4D4D4"/>
+          <w:sz w:val="21"/>
+          <w:szCs w:val="21"/>
+        </w:rPr>
+        <w:t xml:space="preserve"> = </w:t>
+      </w:r>
+      <w:r>
+        <w:rPr>
+          <w:rFonts w:ascii="Consolas" w:eastAsia="Times New Roman" w:hAnsi="Consolas" w:cs="Times New Roman"/>
+          <w:color w:val="B5CEA8"/>
+          <w:sz w:val="21"/>
+          <w:szCs w:val="21"/>
+        </w:rPr>
+        <w:t>1</w:t>
+      </w:r>
+      <w:r>
+        <w:rPr>
+          <w:rFonts w:ascii="Consolas" w:eastAsia="Times New Roman" w:hAnsi="Consolas" w:cs="Times New Roman"/>
+          <w:color w:val="D4D4D4"/>
+          <w:sz w:val="21"/>
+          <w:szCs w:val="21"/>
+        </w:rPr>
+        <w:t>;</w:t>
+      </w:r>
+    </w:p>
+    <w:p>
+      <w:pPr>
+        <w:shd w:val="clear" w:color="auto" w:fill="1E1E1E"/>
+        <w:spacing w:after="0" w:line="285" w:lineRule="atLeast"/>
+        <w:rPr>
+          <w:rFonts w:ascii="Consolas" w:eastAsia="Times New Roman" w:hAnsi="Consolas" w:cs="Times New Roman"/>
+          <w:color w:val="D4D4D4"/>
+          <w:sz w:val="21"/>
+          <w:szCs w:val="21"/>
+        </w:rPr>
+      </w:pPr>
+    </w:p>
+    <w:p>
+      <w:pPr>
+        <w:shd w:val="clear" w:color="auto" w:fill="1E1E1E"/>
+        <w:spacing w:after="0" w:line="285" w:lineRule="atLeast"/>
+        <w:rPr>
+          <w:rFonts w:ascii="Consolas" w:eastAsia="Times New Roman" w:hAnsi="Consolas" w:cs="Times New Roman"/>
+          <w:color w:val="D4D4D4"/>
+          <w:sz w:val="21"/>
+          <w:szCs w:val="21"/>
+        </w:rPr>
+      </w:pPr>
+      <w:proofErr w:type="gramStart"/>
+      <w:r>
+        <w:rPr>
+          <w:rFonts w:ascii="Consolas" w:eastAsia="Times New Roman" w:hAnsi="Consolas" w:cs="Times New Roman"/>
+          <w:color w:val="9CDCFE"/>
+          <w:sz w:val="21"/>
+          <w:szCs w:val="21"/>
+        </w:rPr>
+        <w:t>console</w:t>
+      </w:r>
+      <w:r>
+        <w:rPr>
+          <w:rFonts w:ascii="Consolas" w:eastAsia="Times New Roman" w:hAnsi="Consolas" w:cs="Times New Roman"/>
+          <w:color w:val="D4D4D4"/>
+          <w:sz w:val="21"/>
+          <w:szCs w:val="21"/>
+        </w:rPr>
+        <w:t>.</w:t>
+      </w:r>
+      <w:r>
+        <w:rPr>
+          <w:rFonts w:ascii="Consolas" w:eastAsia="Times New Roman" w:hAnsi="Consolas" w:cs="Times New Roman"/>
+          <w:color w:val="DCDCAA"/>
+          <w:sz w:val="21"/>
+          <w:szCs w:val="21"/>
+        </w:rPr>
+        <w:t>log</w:t>
+      </w:r>
+      <w:r>
+        <w:rPr>
+          <w:rFonts w:ascii="Consolas" w:eastAsia="Times New Roman" w:hAnsi="Consolas" w:cs="Times New Roman"/>
+          <w:color w:val="D4D4D4"/>
+          <w:sz w:val="21"/>
+          <w:szCs w:val="21"/>
+        </w:rPr>
+        <w:t>(</w:t>
+      </w:r>
+      <w:proofErr w:type="gramEnd"/>
+      <w:r>
+        <w:rPr>
+          <w:rFonts w:ascii="Consolas" w:eastAsia="Times New Roman" w:hAnsi="Consolas" w:cs="Times New Roman"/>
+          <w:color w:val="9CDCFE"/>
+          <w:sz w:val="21"/>
+          <w:szCs w:val="21"/>
+        </w:rPr>
+        <w:t>x</w:t>
+      </w:r>
+      <w:r>
+        <w:rPr>
+          <w:rFonts w:ascii="Consolas" w:eastAsia="Times New Roman" w:hAnsi="Consolas" w:cs="Times New Roman"/>
+          <w:color w:val="D4D4D4"/>
+          <w:sz w:val="21"/>
+          <w:szCs w:val="21"/>
+        </w:rPr>
+        <w:t xml:space="preserve"> &gt; </w:t>
+      </w:r>
+      <w:r>
+        <w:rPr>
+          <w:rFonts w:ascii="Consolas" w:eastAsia="Times New Roman" w:hAnsi="Consolas" w:cs="Times New Roman"/>
+          <w:color w:val="B5CEA8"/>
+          <w:sz w:val="21"/>
+          <w:szCs w:val="21"/>
+        </w:rPr>
+        <w:t>0</w:t>
+      </w:r>
+      <w:r>
+        <w:rPr>
+          <w:rFonts w:ascii="Consolas" w:eastAsia="Times New Roman" w:hAnsi="Consolas" w:cs="Times New Roman"/>
+          <w:color w:val="D4D4D4"/>
+          <w:sz w:val="21"/>
+          <w:szCs w:val="21"/>
+        </w:rPr>
+        <w:t>)</w:t>
+      </w:r>
+      <w:r>
+        <w:rPr>
+          <w:rFonts w:ascii="Consolas" w:eastAsia="Times New Roman" w:hAnsi="Consolas" w:cs="Times New Roman"/>
+          <w:color w:val="D4D4D4"/>
+          <w:sz w:val="21"/>
+          <w:szCs w:val="21"/>
+        </w:rPr>
+        <w:t>;</w:t>
+      </w:r>
+    </w:p>
+    <w:p>
+      <w:pPr>
+        <w:pStyle w:val="NoSpacing"/>
+      </w:pPr>
+    </w:p>
+    <w:p>
+      <w:pPr>
+        <w:pStyle w:val="NoSpacing"/>
+      </w:pPr>
+      <w:r>
+        <w:t>The console displays this as true.</w:t>
+      </w:r>
+    </w:p>
+    <w:p>
+      <w:pPr>
+        <w:pStyle w:val="NoSpacing"/>
+      </w:pPr>
+    </w:p>
+    <w:p>
+      <w:pPr>
+        <w:pStyle w:val="NoSpacing"/>
+      </w:pPr>
+      <w:r>
+        <w:t>“</w:t>
+      </w:r>
+      <w:proofErr w:type="gramStart"/>
+      <w:r>
+        <w:t>So</w:t>
+      </w:r>
+      <w:proofErr w:type="gramEnd"/>
+      <w:r>
+        <w:t xml:space="preserve"> the result of an expression that includes a comparison operator is a Boolean… It’s true or false”.  </w:t>
+      </w:r>
+    </w:p>
+    <w:p>
+      <w:pPr>
+        <w:pStyle w:val="NoSpacing"/>
+      </w:pPr>
+    </w:p>
+    <w:p>
+      <w:pPr>
+        <w:shd w:val="clear" w:color="auto" w:fill="1E1E1E"/>
+        <w:spacing w:after="0" w:line="285" w:lineRule="atLeast"/>
+        <w:rPr>
+          <w:rFonts w:ascii="Consolas" w:eastAsia="Times New Roman" w:hAnsi="Consolas" w:cs="Times New Roman"/>
+          <w:color w:val="D4D4D4"/>
+          <w:sz w:val="21"/>
+          <w:szCs w:val="21"/>
+        </w:rPr>
+      </w:pPr>
+      <w:proofErr w:type="gramStart"/>
+      <w:r>
+        <w:rPr>
+          <w:rFonts w:ascii="Consolas" w:eastAsia="Times New Roman" w:hAnsi="Consolas" w:cs="Times New Roman"/>
+          <w:color w:val="9CDCFE"/>
+          <w:sz w:val="21"/>
+          <w:szCs w:val="21"/>
+        </w:rPr>
+        <w:t>console</w:t>
+      </w:r>
+      <w:r>
+        <w:rPr>
+          <w:rFonts w:ascii="Consolas" w:eastAsia="Times New Roman" w:hAnsi="Consolas" w:cs="Times New Roman"/>
+          <w:color w:val="D4D4D4"/>
+          <w:sz w:val="21"/>
+          <w:szCs w:val="21"/>
+        </w:rPr>
+        <w:t>.</w:t>
+      </w:r>
+      <w:r>
+        <w:rPr>
+          <w:rFonts w:ascii="Consolas" w:eastAsia="Times New Roman" w:hAnsi="Consolas" w:cs="Times New Roman"/>
+          <w:color w:val="DCDCAA"/>
+          <w:sz w:val="21"/>
+          <w:szCs w:val="21"/>
+        </w:rPr>
+        <w:t>log</w:t>
+      </w:r>
+      <w:r>
+        <w:rPr>
+          <w:rFonts w:ascii="Consolas" w:eastAsia="Times New Roman" w:hAnsi="Consolas" w:cs="Times New Roman"/>
+          <w:color w:val="D4D4D4"/>
+          <w:sz w:val="21"/>
+          <w:szCs w:val="21"/>
+        </w:rPr>
+        <w:t>(</w:t>
+      </w:r>
+      <w:proofErr w:type="gramEnd"/>
+      <w:r>
+        <w:rPr>
+          <w:rFonts w:ascii="Consolas" w:eastAsia="Times New Roman" w:hAnsi="Consolas" w:cs="Times New Roman"/>
+          <w:color w:val="9CDCFE"/>
+          <w:sz w:val="21"/>
+          <w:szCs w:val="21"/>
+        </w:rPr>
+        <w:t>x</w:t>
+      </w:r>
+      <w:r>
+        <w:rPr>
+          <w:rFonts w:ascii="Consolas" w:eastAsia="Times New Roman" w:hAnsi="Consolas" w:cs="Times New Roman"/>
+          <w:color w:val="D4D4D4"/>
+          <w:sz w:val="21"/>
+          <w:szCs w:val="21"/>
+        </w:rPr>
+        <w:t xml:space="preserve"> &gt;= </w:t>
+      </w:r>
+      <w:r>
+        <w:rPr>
+          <w:rFonts w:ascii="Consolas" w:eastAsia="Times New Roman" w:hAnsi="Consolas" w:cs="Times New Roman"/>
+          <w:color w:val="B5CEA8"/>
+          <w:sz w:val="21"/>
+          <w:szCs w:val="21"/>
+        </w:rPr>
+        <w:t>1</w:t>
+      </w:r>
+      <w:r>
+        <w:rPr>
+          <w:rFonts w:ascii="Consolas" w:eastAsia="Times New Roman" w:hAnsi="Consolas" w:cs="Times New Roman"/>
+          <w:color w:val="D4D4D4"/>
+          <w:sz w:val="21"/>
+          <w:szCs w:val="21"/>
+        </w:rPr>
+        <w:t>)</w:t>
+      </w:r>
+      <w:r>
+        <w:rPr>
+          <w:rFonts w:ascii="Consolas" w:eastAsia="Times New Roman" w:hAnsi="Consolas" w:cs="Times New Roman"/>
+          <w:color w:val="D4D4D4"/>
+          <w:sz w:val="21"/>
+          <w:szCs w:val="21"/>
+        </w:rPr>
+        <w:t>;</w:t>
+      </w:r>
+    </w:p>
+    <w:p>
+      <w:pPr>
+        <w:pStyle w:val="NoSpacing"/>
+      </w:pPr>
+    </w:p>
+    <w:p>
+      <w:pPr>
+        <w:pStyle w:val="NoSpacing"/>
+      </w:pPr>
+      <w:r>
+        <w:rPr>
+          <w:noProof/>
+        </w:rPr>
+        <w:drawing>
+          <wp:inline distT="0" distB="0" distL="0" distR="0" wp14:anchorId="208EFD66" wp14:editId="627E7EF8">
+            <wp:extent cx="5760720" cy="771525"/>
+            <wp:effectExtent l="0" t="0" r="0" b="9525"/>
+            <wp:docPr id="30" name="Picture 30"/>
+            <wp:cNvGraphicFramePr>
+              <a:graphicFrameLocks xmlns:a="http://schemas.openxmlformats.org/drawingml/2006/main" noChangeAspect="1"/>
+            </wp:cNvGraphicFramePr>
+            <a:graphic xmlns:a="http://schemas.openxmlformats.org/drawingml/2006/main">
+              <a:graphicData uri="http://schemas.openxmlformats.org/drawingml/2006/picture">
+                <pic:pic xmlns:pic="http://schemas.openxmlformats.org/drawingml/2006/picture">
+                  <pic:nvPicPr>
+                    <pic:cNvPr id="1" name=""/>
+                    <pic:cNvPicPr/>
+                  </pic:nvPicPr>
+                  <pic:blipFill>
+                    <a:blip r:embed="rId35"/>
+                    <a:stretch>
+                      <a:fillRect/>
+                    </a:stretch>
+                  </pic:blipFill>
+                  <pic:spPr>
+                    <a:xfrm>
+                      <a:off x="0" y="0"/>
+                      <a:ext cx="5760720" cy="771525"/>
+                    </a:xfrm>
+                    <a:prstGeom prst="rect">
+                      <a:avLst/>
+                    </a:prstGeom>
+                  </pic:spPr>
+                </pic:pic>
+              </a:graphicData>
+            </a:graphic>
+          </wp:inline>
+        </w:drawing>
+      </w:r>
+    </w:p>
+    <w:p>
+      <w:pPr>
+        <w:pStyle w:val="NoSpacing"/>
+      </w:pPr>
+    </w:p>
+    <w:p>
+      <w:pPr>
+        <w:pStyle w:val="NoSpacing"/>
+      </w:pPr>
+    </w:p>
+    <w:p>
+      <w:pPr>
+        <w:pStyle w:val="NoSpacing"/>
+      </w:pPr>
+      <w:r>
+        <w:t>We also have less than, and less than or equal to:</w:t>
+      </w:r>
+    </w:p>
+    <w:p>
+      <w:pPr>
+        <w:pStyle w:val="NoSpacing"/>
+      </w:pPr>
+    </w:p>
+    <w:p>
+      <w:pPr>
+        <w:shd w:val="clear" w:color="auto" w:fill="1E1E1E"/>
+        <w:spacing w:after="0" w:line="285" w:lineRule="atLeast"/>
+        <w:rPr>
+          <w:rFonts w:ascii="Consolas" w:eastAsia="Times New Roman" w:hAnsi="Consolas" w:cs="Times New Roman"/>
+          <w:color w:val="D4D4D4"/>
+          <w:sz w:val="21"/>
+          <w:szCs w:val="21"/>
+        </w:rPr>
+      </w:pPr>
+      <w:r>
+        <w:rPr>
+          <w:rFonts w:ascii="Consolas" w:eastAsia="Times New Roman" w:hAnsi="Consolas" w:cs="Times New Roman"/>
+          <w:color w:val="569CD6"/>
+          <w:sz w:val="21"/>
+          <w:szCs w:val="21"/>
+        </w:rPr>
+        <w:t>let</w:t>
+      </w:r>
+      <w:r>
+        <w:rPr>
+          <w:rFonts w:ascii="Consolas" w:eastAsia="Times New Roman" w:hAnsi="Consolas" w:cs="Times New Roman"/>
+          <w:color w:val="D4D4D4"/>
+          <w:sz w:val="21"/>
+          <w:szCs w:val="21"/>
+        </w:rPr>
+        <w:t xml:space="preserve"> </w:t>
+      </w:r>
+      <w:r>
+        <w:rPr>
+          <w:rFonts w:ascii="Consolas" w:eastAsia="Times New Roman" w:hAnsi="Consolas" w:cs="Times New Roman"/>
+          <w:color w:val="9CDCFE"/>
+          <w:sz w:val="21"/>
+          <w:szCs w:val="21"/>
+        </w:rPr>
+        <w:t>x</w:t>
+      </w:r>
+      <w:r>
+        <w:rPr>
+          <w:rFonts w:ascii="Consolas" w:eastAsia="Times New Roman" w:hAnsi="Consolas" w:cs="Times New Roman"/>
+          <w:color w:val="D4D4D4"/>
+          <w:sz w:val="21"/>
+          <w:szCs w:val="21"/>
+        </w:rPr>
+        <w:t xml:space="preserve"> = </w:t>
+      </w:r>
+      <w:r>
+        <w:rPr>
+          <w:rFonts w:ascii="Consolas" w:eastAsia="Times New Roman" w:hAnsi="Consolas" w:cs="Times New Roman"/>
+          <w:color w:val="B5CEA8"/>
+          <w:sz w:val="21"/>
+          <w:szCs w:val="21"/>
+        </w:rPr>
+        <w:t>1</w:t>
+      </w:r>
+      <w:r>
+        <w:rPr>
+          <w:rFonts w:ascii="Consolas" w:eastAsia="Times New Roman" w:hAnsi="Consolas" w:cs="Times New Roman"/>
+          <w:color w:val="D4D4D4"/>
+          <w:sz w:val="21"/>
+          <w:szCs w:val="21"/>
+        </w:rPr>
+        <w:t>;</w:t>
+      </w:r>
+    </w:p>
+    <w:p>
+      <w:pPr>
+        <w:shd w:val="clear" w:color="auto" w:fill="1E1E1E"/>
+        <w:spacing w:after="0" w:line="285" w:lineRule="atLeast"/>
+        <w:rPr>
+          <w:rFonts w:ascii="Consolas" w:eastAsia="Times New Roman" w:hAnsi="Consolas" w:cs="Times New Roman"/>
+          <w:color w:val="D4D4D4"/>
+          <w:sz w:val="21"/>
+          <w:szCs w:val="21"/>
+        </w:rPr>
+      </w:pPr>
+    </w:p>
+    <w:p>
+      <w:pPr>
+        <w:shd w:val="clear" w:color="auto" w:fill="1E1E1E"/>
+        <w:spacing w:after="0" w:line="285" w:lineRule="atLeast"/>
+        <w:rPr>
+          <w:rFonts w:ascii="Consolas" w:eastAsia="Times New Roman" w:hAnsi="Consolas" w:cs="Times New Roman"/>
+          <w:color w:val="D4D4D4"/>
+          <w:sz w:val="21"/>
+          <w:szCs w:val="21"/>
+        </w:rPr>
+      </w:pPr>
+      <w:proofErr w:type="gramStart"/>
+      <w:r>
+        <w:rPr>
+          <w:rFonts w:ascii="Consolas" w:eastAsia="Times New Roman" w:hAnsi="Consolas" w:cs="Times New Roman"/>
+          <w:color w:val="9CDCFE"/>
+          <w:sz w:val="21"/>
+          <w:szCs w:val="21"/>
+        </w:rPr>
+        <w:t>console</w:t>
+      </w:r>
+      <w:r>
+        <w:rPr>
+          <w:rFonts w:ascii="Consolas" w:eastAsia="Times New Roman" w:hAnsi="Consolas" w:cs="Times New Roman"/>
+          <w:color w:val="D4D4D4"/>
+          <w:sz w:val="21"/>
+          <w:szCs w:val="21"/>
+        </w:rPr>
+        <w:t>.</w:t>
+      </w:r>
+      <w:r>
+        <w:rPr>
+          <w:rFonts w:ascii="Consolas" w:eastAsia="Times New Roman" w:hAnsi="Consolas" w:cs="Times New Roman"/>
+          <w:color w:val="DCDCAA"/>
+          <w:sz w:val="21"/>
+          <w:szCs w:val="21"/>
+        </w:rPr>
+        <w:t>log</w:t>
+      </w:r>
+      <w:r>
+        <w:rPr>
+          <w:rFonts w:ascii="Consolas" w:eastAsia="Times New Roman" w:hAnsi="Consolas" w:cs="Times New Roman"/>
+          <w:color w:val="D4D4D4"/>
+          <w:sz w:val="21"/>
+          <w:szCs w:val="21"/>
+        </w:rPr>
+        <w:t>(</w:t>
+      </w:r>
+      <w:proofErr w:type="gramEnd"/>
+      <w:r>
+        <w:rPr>
+          <w:rFonts w:ascii="Consolas" w:eastAsia="Times New Roman" w:hAnsi="Consolas" w:cs="Times New Roman"/>
+          <w:color w:val="9CDCFE"/>
+          <w:sz w:val="21"/>
+          <w:szCs w:val="21"/>
+        </w:rPr>
+        <w:t>x</w:t>
+      </w:r>
+      <w:r>
+        <w:rPr>
+          <w:rFonts w:ascii="Consolas" w:eastAsia="Times New Roman" w:hAnsi="Consolas" w:cs="Times New Roman"/>
+          <w:color w:val="D4D4D4"/>
+          <w:sz w:val="21"/>
+          <w:szCs w:val="21"/>
+        </w:rPr>
+        <w:t xml:space="preserve"> &gt; </w:t>
+      </w:r>
+      <w:r>
+        <w:rPr>
+          <w:rFonts w:ascii="Consolas" w:eastAsia="Times New Roman" w:hAnsi="Consolas" w:cs="Times New Roman"/>
+          <w:color w:val="B5CEA8"/>
+          <w:sz w:val="21"/>
+          <w:szCs w:val="21"/>
+        </w:rPr>
+        <w:t>0</w:t>
+      </w:r>
+      <w:r>
+        <w:rPr>
+          <w:rFonts w:ascii="Consolas" w:eastAsia="Times New Roman" w:hAnsi="Consolas" w:cs="Times New Roman"/>
+          <w:color w:val="D4D4D4"/>
+          <w:sz w:val="21"/>
+          <w:szCs w:val="21"/>
+        </w:rPr>
+        <w:t>);</w:t>
+      </w:r>
+    </w:p>
+    <w:p>
+      <w:pPr>
+        <w:shd w:val="clear" w:color="auto" w:fill="1E1E1E"/>
+        <w:spacing w:after="0" w:line="285" w:lineRule="atLeast"/>
+        <w:rPr>
+          <w:rFonts w:ascii="Consolas" w:eastAsia="Times New Roman" w:hAnsi="Consolas" w:cs="Times New Roman"/>
+          <w:color w:val="D4D4D4"/>
+          <w:sz w:val="21"/>
+          <w:szCs w:val="21"/>
+        </w:rPr>
+      </w:pPr>
+      <w:proofErr w:type="gramStart"/>
+      <w:r>
+        <w:rPr>
+          <w:rFonts w:ascii="Consolas" w:eastAsia="Times New Roman" w:hAnsi="Consolas" w:cs="Times New Roman"/>
+          <w:color w:val="9CDCFE"/>
+          <w:sz w:val="21"/>
+          <w:szCs w:val="21"/>
+        </w:rPr>
+        <w:t>console</w:t>
+      </w:r>
+      <w:r>
+        <w:rPr>
+          <w:rFonts w:ascii="Consolas" w:eastAsia="Times New Roman" w:hAnsi="Consolas" w:cs="Times New Roman"/>
+          <w:color w:val="D4D4D4"/>
+          <w:sz w:val="21"/>
+          <w:szCs w:val="21"/>
+        </w:rPr>
+        <w:t>.</w:t>
+      </w:r>
+      <w:r>
+        <w:rPr>
+          <w:rFonts w:ascii="Consolas" w:eastAsia="Times New Roman" w:hAnsi="Consolas" w:cs="Times New Roman"/>
+          <w:color w:val="DCDCAA"/>
+          <w:sz w:val="21"/>
+          <w:szCs w:val="21"/>
+        </w:rPr>
+        <w:t>log</w:t>
+      </w:r>
+      <w:r>
+        <w:rPr>
+          <w:rFonts w:ascii="Consolas" w:eastAsia="Times New Roman" w:hAnsi="Consolas" w:cs="Times New Roman"/>
+          <w:color w:val="D4D4D4"/>
+          <w:sz w:val="21"/>
+          <w:szCs w:val="21"/>
+        </w:rPr>
+        <w:t>(</w:t>
+      </w:r>
+      <w:proofErr w:type="gramEnd"/>
+      <w:r>
+        <w:rPr>
+          <w:rFonts w:ascii="Consolas" w:eastAsia="Times New Roman" w:hAnsi="Consolas" w:cs="Times New Roman"/>
+          <w:color w:val="9CDCFE"/>
+          <w:sz w:val="21"/>
+          <w:szCs w:val="21"/>
+        </w:rPr>
+        <w:t>x</w:t>
+      </w:r>
+      <w:r>
+        <w:rPr>
+          <w:rFonts w:ascii="Consolas" w:eastAsia="Times New Roman" w:hAnsi="Consolas" w:cs="Times New Roman"/>
+          <w:color w:val="D4D4D4"/>
+          <w:sz w:val="21"/>
+          <w:szCs w:val="21"/>
+        </w:rPr>
+        <w:t xml:space="preserve"> &gt;= </w:t>
+      </w:r>
+      <w:r>
+        <w:rPr>
+          <w:rFonts w:ascii="Consolas" w:eastAsia="Times New Roman" w:hAnsi="Consolas" w:cs="Times New Roman"/>
+          <w:color w:val="B5CEA8"/>
+          <w:sz w:val="21"/>
+          <w:szCs w:val="21"/>
+        </w:rPr>
+        <w:t>1</w:t>
+      </w:r>
+      <w:r>
+        <w:rPr>
+          <w:rFonts w:ascii="Consolas" w:eastAsia="Times New Roman" w:hAnsi="Consolas" w:cs="Times New Roman"/>
+          <w:color w:val="D4D4D4"/>
+          <w:sz w:val="21"/>
+          <w:szCs w:val="21"/>
+        </w:rPr>
+        <w:t>);</w:t>
+      </w:r>
+    </w:p>
+    <w:p>
+      <w:pPr>
+        <w:shd w:val="clear" w:color="auto" w:fill="1E1E1E"/>
+        <w:spacing w:after="0" w:line="285" w:lineRule="atLeast"/>
+        <w:rPr>
+          <w:rFonts w:ascii="Consolas" w:eastAsia="Times New Roman" w:hAnsi="Consolas" w:cs="Times New Roman"/>
+          <w:color w:val="D4D4D4"/>
+          <w:sz w:val="21"/>
+          <w:szCs w:val="21"/>
+        </w:rPr>
+      </w:pPr>
+      <w:proofErr w:type="gramStart"/>
+      <w:r>
+        <w:rPr>
+          <w:rFonts w:ascii="Consolas" w:eastAsia="Times New Roman" w:hAnsi="Consolas" w:cs="Times New Roman"/>
+          <w:color w:val="9CDCFE"/>
+          <w:sz w:val="21"/>
+          <w:szCs w:val="21"/>
+        </w:rPr>
+        <w:t>console</w:t>
+      </w:r>
+      <w:r>
+        <w:rPr>
+          <w:rFonts w:ascii="Consolas" w:eastAsia="Times New Roman" w:hAnsi="Consolas" w:cs="Times New Roman"/>
+          <w:color w:val="D4D4D4"/>
+          <w:sz w:val="21"/>
+          <w:szCs w:val="21"/>
+        </w:rPr>
+        <w:t>.</w:t>
+      </w:r>
+      <w:r>
+        <w:rPr>
+          <w:rFonts w:ascii="Consolas" w:eastAsia="Times New Roman" w:hAnsi="Consolas" w:cs="Times New Roman"/>
+          <w:color w:val="DCDCAA"/>
+          <w:sz w:val="21"/>
+          <w:szCs w:val="21"/>
+        </w:rPr>
+        <w:t>log</w:t>
+      </w:r>
+      <w:r>
+        <w:rPr>
+          <w:rFonts w:ascii="Consolas" w:eastAsia="Times New Roman" w:hAnsi="Consolas" w:cs="Times New Roman"/>
+          <w:color w:val="D4D4D4"/>
+          <w:sz w:val="21"/>
+          <w:szCs w:val="21"/>
+        </w:rPr>
+        <w:t>(</w:t>
+      </w:r>
+      <w:proofErr w:type="gramEnd"/>
+      <w:r>
+        <w:rPr>
+          <w:rFonts w:ascii="Consolas" w:eastAsia="Times New Roman" w:hAnsi="Consolas" w:cs="Times New Roman"/>
+          <w:color w:val="9CDCFE"/>
+          <w:sz w:val="21"/>
+          <w:szCs w:val="21"/>
+        </w:rPr>
+        <w:t>x</w:t>
+      </w:r>
+      <w:r>
+        <w:rPr>
+          <w:rFonts w:ascii="Consolas" w:eastAsia="Times New Roman" w:hAnsi="Consolas" w:cs="Times New Roman"/>
+          <w:color w:val="D4D4D4"/>
+          <w:sz w:val="21"/>
+          <w:szCs w:val="21"/>
+        </w:rPr>
+        <w:t xml:space="preserve"> &lt; </w:t>
+      </w:r>
+      <w:r>
+        <w:rPr>
+          <w:rFonts w:ascii="Consolas" w:eastAsia="Times New Roman" w:hAnsi="Consolas" w:cs="Times New Roman"/>
+          <w:color w:val="B5CEA8"/>
+          <w:sz w:val="21"/>
+          <w:szCs w:val="21"/>
+        </w:rPr>
+        <w:t>1</w:t>
+      </w:r>
+      <w:r>
+        <w:rPr>
+          <w:rFonts w:ascii="Consolas" w:eastAsia="Times New Roman" w:hAnsi="Consolas" w:cs="Times New Roman"/>
+          <w:color w:val="D4D4D4"/>
+          <w:sz w:val="21"/>
+          <w:szCs w:val="21"/>
+        </w:rPr>
+        <w:t>);</w:t>
+      </w:r>
+    </w:p>
+    <w:p>
+      <w:pPr>
+        <w:shd w:val="clear" w:color="auto" w:fill="1E1E1E"/>
+        <w:spacing w:after="0" w:line="285" w:lineRule="atLeast"/>
+        <w:rPr>
+          <w:rFonts w:ascii="Consolas" w:eastAsia="Times New Roman" w:hAnsi="Consolas" w:cs="Times New Roman"/>
+          <w:color w:val="D4D4D4"/>
+          <w:sz w:val="21"/>
+          <w:szCs w:val="21"/>
+        </w:rPr>
+      </w:pPr>
+      <w:proofErr w:type="gramStart"/>
+      <w:r>
+        <w:rPr>
+          <w:rFonts w:ascii="Consolas" w:eastAsia="Times New Roman" w:hAnsi="Consolas" w:cs="Times New Roman"/>
+          <w:color w:val="9CDCFE"/>
+          <w:sz w:val="21"/>
+          <w:szCs w:val="21"/>
+        </w:rPr>
+        <w:t>console</w:t>
+      </w:r>
+      <w:r>
+        <w:rPr>
+          <w:rFonts w:ascii="Consolas" w:eastAsia="Times New Roman" w:hAnsi="Consolas" w:cs="Times New Roman"/>
+          <w:color w:val="D4D4D4"/>
+          <w:sz w:val="21"/>
+          <w:szCs w:val="21"/>
+        </w:rPr>
+        <w:t>.</w:t>
+      </w:r>
+      <w:r>
+        <w:rPr>
+          <w:rFonts w:ascii="Consolas" w:eastAsia="Times New Roman" w:hAnsi="Consolas" w:cs="Times New Roman"/>
+          <w:color w:val="DCDCAA"/>
+          <w:sz w:val="21"/>
+          <w:szCs w:val="21"/>
+        </w:rPr>
+        <w:t>log</w:t>
+      </w:r>
+      <w:r>
+        <w:rPr>
+          <w:rFonts w:ascii="Consolas" w:eastAsia="Times New Roman" w:hAnsi="Consolas" w:cs="Times New Roman"/>
+          <w:color w:val="D4D4D4"/>
+          <w:sz w:val="21"/>
+          <w:szCs w:val="21"/>
+        </w:rPr>
+        <w:t>(</w:t>
+      </w:r>
+      <w:proofErr w:type="gramEnd"/>
+      <w:r>
+        <w:rPr>
+          <w:rFonts w:ascii="Consolas" w:eastAsia="Times New Roman" w:hAnsi="Consolas" w:cs="Times New Roman"/>
+          <w:color w:val="9CDCFE"/>
+          <w:sz w:val="21"/>
+          <w:szCs w:val="21"/>
+        </w:rPr>
+        <w:t>x</w:t>
+      </w:r>
+      <w:r>
+        <w:rPr>
+          <w:rFonts w:ascii="Consolas" w:eastAsia="Times New Roman" w:hAnsi="Consolas" w:cs="Times New Roman"/>
+          <w:color w:val="D4D4D4"/>
+          <w:sz w:val="21"/>
+          <w:szCs w:val="21"/>
+        </w:rPr>
+        <w:t xml:space="preserve"> &lt;= </w:t>
+      </w:r>
+      <w:r>
+        <w:rPr>
+          <w:rFonts w:ascii="Consolas" w:eastAsia="Times New Roman" w:hAnsi="Consolas" w:cs="Times New Roman"/>
+          <w:color w:val="B5CEA8"/>
+          <w:sz w:val="21"/>
+          <w:szCs w:val="21"/>
+        </w:rPr>
+        <w:t>1</w:t>
+      </w:r>
+      <w:r>
+        <w:rPr>
+          <w:rFonts w:ascii="Consolas" w:eastAsia="Times New Roman" w:hAnsi="Consolas" w:cs="Times New Roman"/>
+          <w:color w:val="D4D4D4"/>
+          <w:sz w:val="21"/>
+          <w:szCs w:val="21"/>
+        </w:rPr>
+        <w:t>);</w:t>
+      </w:r>
+    </w:p>
+    <w:p>
+      <w:pPr>
+        <w:pStyle w:val="NoSpacing"/>
+      </w:pPr>
+      <w:r>
+        <w:rPr>
+          <w:noProof/>
+        </w:rPr>
+        <w:drawing>
+          <wp:inline distT="0" distB="0" distL="0" distR="0" wp14:anchorId="52E71E81" wp14:editId="04F3A9B4">
+            <wp:extent cx="4437184" cy="1080439"/>
+            <wp:effectExtent l="0" t="0" r="1905" b="5715"/>
+            <wp:docPr id="31" name="Picture 31"/>
+            <wp:cNvGraphicFramePr>
+              <a:graphicFrameLocks xmlns:a="http://schemas.openxmlformats.org/drawingml/2006/main" noChangeAspect="1"/>
+            </wp:cNvGraphicFramePr>
+            <a:graphic xmlns:a="http://schemas.openxmlformats.org/drawingml/2006/main">
+              <a:graphicData uri="http://schemas.openxmlformats.org/drawingml/2006/picture">
+                <pic:pic xmlns:pic="http://schemas.openxmlformats.org/drawingml/2006/picture">
+                  <pic:nvPicPr>
+                    <pic:cNvPr id="1" name=""/>
+                    <pic:cNvPicPr/>
+                  </pic:nvPicPr>
+                  <pic:blipFill>
+                    <a:blip r:embed="rId36"/>
+                    <a:stretch>
+                      <a:fillRect/>
+                    </a:stretch>
+                  </pic:blipFill>
+                  <pic:spPr>
+                    <a:xfrm>
+                      <a:off x="0" y="0"/>
+                      <a:ext cx="4446928" cy="1082812"/>
+                    </a:xfrm>
+                    <a:prstGeom prst="rect">
+                      <a:avLst/>
+                    </a:prstGeom>
+                  </pic:spPr>
+                </pic:pic>
+              </a:graphicData>
+            </a:graphic>
+          </wp:inline>
+        </w:drawing>
+      </w:r>
+    </w:p>
+    <w:p>
+      <w:pPr>
+        <w:pStyle w:val="NoSpacing"/>
+      </w:pPr>
+    </w:p>
+    <w:p>
+      <w:pPr>
+        <w:pStyle w:val="NoSpacing"/>
+      </w:pPr>
+      <w:r>
+        <w:t>We refer to the above operators as relational operators.</w:t>
+      </w:r>
+    </w:p>
+    <w:p>
+      <w:pPr>
+        <w:pStyle w:val="NoSpacing"/>
+      </w:pPr>
+    </w:p>
+    <w:p>
+      <w:pPr>
+        <w:pStyle w:val="NoSpacing"/>
+      </w:pPr>
+    </w:p>
+    <w:p>
+      <w:pPr>
+        <w:pStyle w:val="NoSpacing"/>
+      </w:pPr>
+      <w:r>
+        <w:t xml:space="preserve">We also have equality operators.  </w:t>
+      </w:r>
+      <w:r>
+        <w:t>We can check and see if X is equal to one:</w:t>
+      </w:r>
+    </w:p>
+    <w:p>
+      <w:pPr>
+        <w:pStyle w:val="NoSpacing"/>
+      </w:pPr>
+    </w:p>
+    <w:p>
+      <w:pPr>
+        <w:shd w:val="clear" w:color="auto" w:fill="1E1E1E"/>
+        <w:spacing w:after="0" w:line="285" w:lineRule="atLeast"/>
+        <w:rPr>
+          <w:rFonts w:ascii="Consolas" w:eastAsia="Times New Roman" w:hAnsi="Consolas" w:cs="Times New Roman"/>
+          <w:color w:val="D4D4D4"/>
+          <w:sz w:val="21"/>
+          <w:szCs w:val="21"/>
+        </w:rPr>
+      </w:pPr>
+      <w:proofErr w:type="gramStart"/>
+      <w:r>
+        <w:rPr>
+          <w:rFonts w:ascii="Consolas" w:eastAsia="Times New Roman" w:hAnsi="Consolas" w:cs="Times New Roman"/>
+          <w:color w:val="9CDCFE"/>
+          <w:sz w:val="21"/>
+          <w:szCs w:val="21"/>
+        </w:rPr>
+        <w:t>console</w:t>
+      </w:r>
+      <w:r>
+        <w:rPr>
+          <w:rFonts w:ascii="Consolas" w:eastAsia="Times New Roman" w:hAnsi="Consolas" w:cs="Times New Roman"/>
+          <w:color w:val="D4D4D4"/>
+          <w:sz w:val="21"/>
+          <w:szCs w:val="21"/>
+        </w:rPr>
+        <w:t>.</w:t>
+      </w:r>
+      <w:r>
+        <w:rPr>
+          <w:rFonts w:ascii="Consolas" w:eastAsia="Times New Roman" w:hAnsi="Consolas" w:cs="Times New Roman"/>
+          <w:color w:val="DCDCAA"/>
+          <w:sz w:val="21"/>
+          <w:szCs w:val="21"/>
+        </w:rPr>
+        <w:t>log</w:t>
+      </w:r>
+      <w:r>
+        <w:rPr>
+          <w:rFonts w:ascii="Consolas" w:eastAsia="Times New Roman" w:hAnsi="Consolas" w:cs="Times New Roman"/>
+          <w:color w:val="D4D4D4"/>
+          <w:sz w:val="21"/>
+          <w:szCs w:val="21"/>
+        </w:rPr>
+        <w:t>(</w:t>
+      </w:r>
+      <w:proofErr w:type="gramEnd"/>
+      <w:r>
+        <w:rPr>
+          <w:rFonts w:ascii="Consolas" w:eastAsia="Times New Roman" w:hAnsi="Consolas" w:cs="Times New Roman"/>
+          <w:color w:val="9CDCFE"/>
+          <w:sz w:val="21"/>
+          <w:szCs w:val="21"/>
+        </w:rPr>
+        <w:t>x</w:t>
+      </w:r>
+      <w:r>
+        <w:rPr>
+          <w:rFonts w:ascii="Consolas" w:eastAsia="Times New Roman" w:hAnsi="Consolas" w:cs="Times New Roman"/>
+          <w:color w:val="D4D4D4"/>
+          <w:sz w:val="21"/>
+          <w:szCs w:val="21"/>
+        </w:rPr>
+        <w:t xml:space="preserve"> === </w:t>
+      </w:r>
+      <w:r>
+        <w:rPr>
+          <w:rFonts w:ascii="Consolas" w:eastAsia="Times New Roman" w:hAnsi="Consolas" w:cs="Times New Roman"/>
+          <w:color w:val="B5CEA8"/>
+          <w:sz w:val="21"/>
+          <w:szCs w:val="21"/>
+        </w:rPr>
+        <w:t>1</w:t>
+      </w:r>
+      <w:r>
+        <w:rPr>
+          <w:rFonts w:ascii="Consolas" w:eastAsia="Times New Roman" w:hAnsi="Consolas" w:cs="Times New Roman"/>
+          <w:color w:val="D4D4D4"/>
+          <w:sz w:val="21"/>
+          <w:szCs w:val="21"/>
+        </w:rPr>
+        <w:t>);</w:t>
+      </w:r>
+    </w:p>
+    <w:p>
+      <w:pPr>
+        <w:pStyle w:val="NoSpacing"/>
+      </w:pPr>
+    </w:p>
+    <w:p>
+      <w:pPr>
+        <w:pStyle w:val="NoSpacing"/>
+      </w:pPr>
+    </w:p>
+    <w:p>
+      <w:pPr>
+        <w:pStyle w:val="NoSpacing"/>
+      </w:pPr>
+      <w:r>
+        <w:t>If we want to see if x is not equal to a given value, replace the equal sign with an exclamation mark.</w:t>
+      </w:r>
+    </w:p>
+    <w:p>
+      <w:pPr>
+        <w:pStyle w:val="NoSpacing"/>
+      </w:pPr>
+    </w:p>
+    <w:p>
+      <w:pPr>
+        <w:shd w:val="clear" w:color="auto" w:fill="1E1E1E"/>
+        <w:spacing w:after="0" w:line="285" w:lineRule="atLeast"/>
+        <w:rPr>
+          <w:rFonts w:ascii="Consolas" w:eastAsia="Times New Roman" w:hAnsi="Consolas" w:cs="Times New Roman"/>
+          <w:color w:val="D4D4D4"/>
+          <w:sz w:val="21"/>
+          <w:szCs w:val="21"/>
+        </w:rPr>
+      </w:pPr>
+      <w:proofErr w:type="gramStart"/>
+      <w:r>
+        <w:rPr>
+          <w:rFonts w:ascii="Consolas" w:eastAsia="Times New Roman" w:hAnsi="Consolas" w:cs="Times New Roman"/>
+          <w:color w:val="9CDCFE"/>
+          <w:sz w:val="21"/>
+          <w:szCs w:val="21"/>
+        </w:rPr>
+        <w:t>console</w:t>
+      </w:r>
+      <w:r>
+        <w:rPr>
+          <w:rFonts w:ascii="Consolas" w:eastAsia="Times New Roman" w:hAnsi="Consolas" w:cs="Times New Roman"/>
+          <w:color w:val="D4D4D4"/>
+          <w:sz w:val="21"/>
+          <w:szCs w:val="21"/>
+        </w:rPr>
+        <w:t>.</w:t>
+      </w:r>
+      <w:r>
+        <w:rPr>
+          <w:rFonts w:ascii="Consolas" w:eastAsia="Times New Roman" w:hAnsi="Consolas" w:cs="Times New Roman"/>
+          <w:color w:val="DCDCAA"/>
+          <w:sz w:val="21"/>
+          <w:szCs w:val="21"/>
+        </w:rPr>
+        <w:t>log</w:t>
+      </w:r>
+      <w:r>
+        <w:rPr>
+          <w:rFonts w:ascii="Consolas" w:eastAsia="Times New Roman" w:hAnsi="Consolas" w:cs="Times New Roman"/>
+          <w:color w:val="D4D4D4"/>
+          <w:sz w:val="21"/>
+          <w:szCs w:val="21"/>
+        </w:rPr>
+        <w:t>(</w:t>
+      </w:r>
+      <w:proofErr w:type="gramEnd"/>
+      <w:r>
+        <w:rPr>
+          <w:rFonts w:ascii="Consolas" w:eastAsia="Times New Roman" w:hAnsi="Consolas" w:cs="Times New Roman"/>
+          <w:color w:val="9CDCFE"/>
+          <w:sz w:val="21"/>
+          <w:szCs w:val="21"/>
+        </w:rPr>
+        <w:t>x</w:t>
+      </w:r>
+      <w:r>
+        <w:rPr>
+          <w:rFonts w:ascii="Consolas" w:eastAsia="Times New Roman" w:hAnsi="Consolas" w:cs="Times New Roman"/>
+          <w:color w:val="D4D4D4"/>
+          <w:sz w:val="21"/>
+          <w:szCs w:val="21"/>
+        </w:rPr>
+        <w:t xml:space="preserve"> !== </w:t>
+      </w:r>
+      <w:r>
+        <w:rPr>
+          <w:rFonts w:ascii="Consolas" w:eastAsia="Times New Roman" w:hAnsi="Consolas" w:cs="Times New Roman"/>
+          <w:color w:val="B5CEA8"/>
+          <w:sz w:val="21"/>
+          <w:szCs w:val="21"/>
+        </w:rPr>
+        <w:t>1</w:t>
+      </w:r>
+      <w:r>
+        <w:rPr>
+          <w:rFonts w:ascii="Consolas" w:eastAsia="Times New Roman" w:hAnsi="Consolas" w:cs="Times New Roman"/>
+          <w:color w:val="D4D4D4"/>
+          <w:sz w:val="21"/>
+          <w:szCs w:val="21"/>
+        </w:rPr>
+        <w:t>);</w:t>
+      </w:r>
+    </w:p>
+    <w:p>
+      <w:pPr>
+        <w:pStyle w:val="NoSpacing"/>
+      </w:pPr>
+    </w:p>
+    <w:p>
+      <w:pPr>
+        <w:pStyle w:val="NoSpacing"/>
+      </w:pPr>
+      <w:r>
+        <w:rPr>
+          <w:noProof/>
+        </w:rPr>
+        <w:drawing>
+          <wp:inline distT="0" distB="0" distL="0" distR="0" wp14:anchorId="5F4304F2" wp14:editId="37110411">
+            <wp:extent cx="996686" cy="1318846"/>
+            <wp:effectExtent l="0" t="0" r="0" b="0"/>
+            <wp:docPr id="33" name="Picture 33"/>
+            <wp:cNvGraphicFramePr>
+              <a:graphicFrameLocks xmlns:a="http://schemas.openxmlformats.org/drawingml/2006/main" noChangeAspect="1"/>
+            </wp:cNvGraphicFramePr>
+            <a:graphic xmlns:a="http://schemas.openxmlformats.org/drawingml/2006/main">
+              <a:graphicData uri="http://schemas.openxmlformats.org/drawingml/2006/picture">
+                <pic:pic xmlns:pic="http://schemas.openxmlformats.org/drawingml/2006/picture">
+                  <pic:nvPicPr>
+                    <pic:cNvPr id="1" name=""/>
+                    <pic:cNvPicPr/>
+                  </pic:nvPicPr>
+                  <pic:blipFill>
+                    <a:blip r:embed="rId37"/>
+                    <a:stretch>
+                      <a:fillRect/>
+                    </a:stretch>
+                  </pic:blipFill>
+                  <pic:spPr>
+                    <a:xfrm>
+                      <a:off x="0" y="0"/>
+                      <a:ext cx="1003680" cy="1328100"/>
+                    </a:xfrm>
+                    <a:prstGeom prst="rect">
+                      <a:avLst/>
+                    </a:prstGeom>
+                  </pic:spPr>
+                </pic:pic>
+              </a:graphicData>
+            </a:graphic>
+          </wp:inline>
+        </w:drawing>
+      </w:r>
+    </w:p>
+    <w:p>
+      <w:pPr>
+        <w:pStyle w:val="NoSpacing"/>
+      </w:pPr>
+    </w:p>
+    <w:p>
+      <w:pPr>
+        <w:pStyle w:val="NoSpacing"/>
+      </w:pPr>
+      <w:r>
+        <w:t>These are all the comparison operators in JavaScript.</w:t>
+      </w:r>
+    </w:p>
+    <w:p>
+      <w:pPr>
+        <w:pStyle w:val="NoSpacing"/>
+      </w:pPr>
+    </w:p>
+    <w:p>
+      <w:pPr>
+        <w:pStyle w:val="NoSpacing"/>
+      </w:pPr>
+    </w:p>
+    <w:p>
+      <w:pPr>
+        <w:shd w:val="clear" w:color="auto" w:fill="1E1E1E"/>
+        <w:spacing w:after="0" w:line="285" w:lineRule="atLeast"/>
+        <w:rPr>
+          <w:rFonts w:ascii="Consolas" w:eastAsia="Times New Roman" w:hAnsi="Consolas" w:cs="Times New Roman"/>
+          <w:color w:val="D4D4D4"/>
+          <w:sz w:val="21"/>
+          <w:szCs w:val="21"/>
+        </w:rPr>
+      </w:pPr>
+      <w:r>
+        <w:rPr>
+          <w:rFonts w:ascii="Consolas" w:eastAsia="Times New Roman" w:hAnsi="Consolas" w:cs="Times New Roman"/>
+          <w:color w:val="569CD6"/>
+          <w:sz w:val="21"/>
+          <w:szCs w:val="21"/>
+        </w:rPr>
+        <w:t>let</w:t>
+      </w:r>
+      <w:r>
+        <w:rPr>
+          <w:rFonts w:ascii="Consolas" w:eastAsia="Times New Roman" w:hAnsi="Consolas" w:cs="Times New Roman"/>
+          <w:color w:val="D4D4D4"/>
+          <w:sz w:val="21"/>
+          <w:szCs w:val="21"/>
+        </w:rPr>
+        <w:t xml:space="preserve"> </w:t>
+      </w:r>
+      <w:r>
+        <w:rPr>
+          <w:rFonts w:ascii="Consolas" w:eastAsia="Times New Roman" w:hAnsi="Consolas" w:cs="Times New Roman"/>
+          <w:color w:val="9CDCFE"/>
+          <w:sz w:val="21"/>
+          <w:szCs w:val="21"/>
+        </w:rPr>
+        <w:t>x</w:t>
+      </w:r>
+      <w:r>
+        <w:rPr>
+          <w:rFonts w:ascii="Consolas" w:eastAsia="Times New Roman" w:hAnsi="Consolas" w:cs="Times New Roman"/>
+          <w:color w:val="D4D4D4"/>
+          <w:sz w:val="21"/>
+          <w:szCs w:val="21"/>
+        </w:rPr>
+        <w:t xml:space="preserve"> = </w:t>
+      </w:r>
+      <w:r>
+        <w:rPr>
+          <w:rFonts w:ascii="Consolas" w:eastAsia="Times New Roman" w:hAnsi="Consolas" w:cs="Times New Roman"/>
+          <w:color w:val="B5CEA8"/>
+          <w:sz w:val="21"/>
+          <w:szCs w:val="21"/>
+        </w:rPr>
+        <w:t>1</w:t>
+      </w:r>
+      <w:r>
+        <w:rPr>
+          <w:rFonts w:ascii="Consolas" w:eastAsia="Times New Roman" w:hAnsi="Consolas" w:cs="Times New Roman"/>
+          <w:color w:val="D4D4D4"/>
+          <w:sz w:val="21"/>
+          <w:szCs w:val="21"/>
+        </w:rPr>
+        <w:t>;</w:t>
+      </w:r>
+    </w:p>
+    <w:p>
+      <w:pPr>
+        <w:shd w:val="clear" w:color="auto" w:fill="1E1E1E"/>
+        <w:spacing w:after="0" w:line="285" w:lineRule="atLeast"/>
+        <w:rPr>
+          <w:rFonts w:ascii="Consolas" w:eastAsia="Times New Roman" w:hAnsi="Consolas" w:cs="Times New Roman"/>
+          <w:color w:val="D4D4D4"/>
+          <w:sz w:val="21"/>
+          <w:szCs w:val="21"/>
+        </w:rPr>
+      </w:pPr>
+    </w:p>
+    <w:p>
+      <w:pPr>
+        <w:shd w:val="clear" w:color="auto" w:fill="1E1E1E"/>
+        <w:spacing w:after="0" w:line="285" w:lineRule="atLeast"/>
+        <w:rPr>
+          <w:rFonts w:ascii="Consolas" w:eastAsia="Times New Roman" w:hAnsi="Consolas" w:cs="Times New Roman"/>
+          <w:color w:val="D4D4D4"/>
+          <w:sz w:val="21"/>
+          <w:szCs w:val="21"/>
+        </w:rPr>
+      </w:pPr>
+      <w:r>
+        <w:rPr>
+          <w:rFonts w:ascii="Consolas" w:eastAsia="Times New Roman" w:hAnsi="Consolas" w:cs="Times New Roman"/>
+          <w:color w:val="6A9955"/>
+          <w:sz w:val="21"/>
+          <w:szCs w:val="21"/>
+        </w:rPr>
+        <w:t>//Relational</w:t>
+      </w:r>
+    </w:p>
+    <w:p>
+      <w:pPr>
+        <w:shd w:val="clear" w:color="auto" w:fill="1E1E1E"/>
+        <w:spacing w:after="0" w:line="285" w:lineRule="atLeast"/>
+        <w:rPr>
+          <w:rFonts w:ascii="Consolas" w:eastAsia="Times New Roman" w:hAnsi="Consolas" w:cs="Times New Roman"/>
+          <w:color w:val="D4D4D4"/>
+          <w:sz w:val="21"/>
+          <w:szCs w:val="21"/>
+        </w:rPr>
+      </w:pPr>
+      <w:proofErr w:type="gramStart"/>
+      <w:r>
+        <w:rPr>
+          <w:rFonts w:ascii="Consolas" w:eastAsia="Times New Roman" w:hAnsi="Consolas" w:cs="Times New Roman"/>
+          <w:color w:val="9CDCFE"/>
+          <w:sz w:val="21"/>
+          <w:szCs w:val="21"/>
+        </w:rPr>
+        <w:t>console</w:t>
+      </w:r>
+      <w:r>
+        <w:rPr>
+          <w:rFonts w:ascii="Consolas" w:eastAsia="Times New Roman" w:hAnsi="Consolas" w:cs="Times New Roman"/>
+          <w:color w:val="D4D4D4"/>
+          <w:sz w:val="21"/>
+          <w:szCs w:val="21"/>
+        </w:rPr>
+        <w:t>.</w:t>
+      </w:r>
+      <w:r>
+        <w:rPr>
+          <w:rFonts w:ascii="Consolas" w:eastAsia="Times New Roman" w:hAnsi="Consolas" w:cs="Times New Roman"/>
+          <w:color w:val="DCDCAA"/>
+          <w:sz w:val="21"/>
+          <w:szCs w:val="21"/>
+        </w:rPr>
+        <w:t>log</w:t>
+      </w:r>
+      <w:r>
+        <w:rPr>
+          <w:rFonts w:ascii="Consolas" w:eastAsia="Times New Roman" w:hAnsi="Consolas" w:cs="Times New Roman"/>
+          <w:color w:val="D4D4D4"/>
+          <w:sz w:val="21"/>
+          <w:szCs w:val="21"/>
+        </w:rPr>
+        <w:t>(</w:t>
+      </w:r>
+      <w:proofErr w:type="gramEnd"/>
+      <w:r>
+        <w:rPr>
+          <w:rFonts w:ascii="Consolas" w:eastAsia="Times New Roman" w:hAnsi="Consolas" w:cs="Times New Roman"/>
+          <w:color w:val="9CDCFE"/>
+          <w:sz w:val="21"/>
+          <w:szCs w:val="21"/>
+        </w:rPr>
+        <w:t>x</w:t>
+      </w:r>
+      <w:r>
+        <w:rPr>
+          <w:rFonts w:ascii="Consolas" w:eastAsia="Times New Roman" w:hAnsi="Consolas" w:cs="Times New Roman"/>
+          <w:color w:val="D4D4D4"/>
+          <w:sz w:val="21"/>
+          <w:szCs w:val="21"/>
+        </w:rPr>
+        <w:t xml:space="preserve"> &gt; </w:t>
+      </w:r>
+      <w:r>
+        <w:rPr>
+          <w:rFonts w:ascii="Consolas" w:eastAsia="Times New Roman" w:hAnsi="Consolas" w:cs="Times New Roman"/>
+          <w:color w:val="B5CEA8"/>
+          <w:sz w:val="21"/>
+          <w:szCs w:val="21"/>
+        </w:rPr>
+        <w:t>0</w:t>
+      </w:r>
+      <w:r>
+        <w:rPr>
+          <w:rFonts w:ascii="Consolas" w:eastAsia="Times New Roman" w:hAnsi="Consolas" w:cs="Times New Roman"/>
+          <w:color w:val="D4D4D4"/>
+          <w:sz w:val="21"/>
+          <w:szCs w:val="21"/>
+        </w:rPr>
+        <w:t>);</w:t>
+      </w:r>
+    </w:p>
+    <w:p>
+      <w:pPr>
+        <w:shd w:val="clear" w:color="auto" w:fill="1E1E1E"/>
+        <w:spacing w:after="0" w:line="285" w:lineRule="atLeast"/>
+        <w:rPr>
+          <w:rFonts w:ascii="Consolas" w:eastAsia="Times New Roman" w:hAnsi="Consolas" w:cs="Times New Roman"/>
+          <w:color w:val="D4D4D4"/>
+          <w:sz w:val="21"/>
+          <w:szCs w:val="21"/>
+        </w:rPr>
+      </w:pPr>
+      <w:proofErr w:type="gramStart"/>
+      <w:r>
+        <w:rPr>
+          <w:rFonts w:ascii="Consolas" w:eastAsia="Times New Roman" w:hAnsi="Consolas" w:cs="Times New Roman"/>
+          <w:color w:val="9CDCFE"/>
+          <w:sz w:val="21"/>
+          <w:szCs w:val="21"/>
+        </w:rPr>
+        <w:t>console</w:t>
+      </w:r>
+      <w:r>
+        <w:rPr>
+          <w:rFonts w:ascii="Consolas" w:eastAsia="Times New Roman" w:hAnsi="Consolas" w:cs="Times New Roman"/>
+          <w:color w:val="D4D4D4"/>
+          <w:sz w:val="21"/>
+          <w:szCs w:val="21"/>
+        </w:rPr>
+        <w:t>.</w:t>
+      </w:r>
+      <w:r>
+        <w:rPr>
+          <w:rFonts w:ascii="Consolas" w:eastAsia="Times New Roman" w:hAnsi="Consolas" w:cs="Times New Roman"/>
+          <w:color w:val="DCDCAA"/>
+          <w:sz w:val="21"/>
+          <w:szCs w:val="21"/>
+        </w:rPr>
+        <w:t>log</w:t>
+      </w:r>
+      <w:r>
+        <w:rPr>
+          <w:rFonts w:ascii="Consolas" w:eastAsia="Times New Roman" w:hAnsi="Consolas" w:cs="Times New Roman"/>
+          <w:color w:val="D4D4D4"/>
+          <w:sz w:val="21"/>
+          <w:szCs w:val="21"/>
+        </w:rPr>
+        <w:t>(</w:t>
+      </w:r>
+      <w:proofErr w:type="gramEnd"/>
+      <w:r>
+        <w:rPr>
+          <w:rFonts w:ascii="Consolas" w:eastAsia="Times New Roman" w:hAnsi="Consolas" w:cs="Times New Roman"/>
+          <w:color w:val="9CDCFE"/>
+          <w:sz w:val="21"/>
+          <w:szCs w:val="21"/>
+        </w:rPr>
+        <w:t>x</w:t>
+      </w:r>
+      <w:r>
+        <w:rPr>
+          <w:rFonts w:ascii="Consolas" w:eastAsia="Times New Roman" w:hAnsi="Consolas" w:cs="Times New Roman"/>
+          <w:color w:val="D4D4D4"/>
+          <w:sz w:val="21"/>
+          <w:szCs w:val="21"/>
+        </w:rPr>
+        <w:t xml:space="preserve"> &gt;= </w:t>
+      </w:r>
+      <w:r>
+        <w:rPr>
+          <w:rFonts w:ascii="Consolas" w:eastAsia="Times New Roman" w:hAnsi="Consolas" w:cs="Times New Roman"/>
+          <w:color w:val="B5CEA8"/>
+          <w:sz w:val="21"/>
+          <w:szCs w:val="21"/>
+        </w:rPr>
+        <w:t>1</w:t>
+      </w:r>
+      <w:r>
+        <w:rPr>
+          <w:rFonts w:ascii="Consolas" w:eastAsia="Times New Roman" w:hAnsi="Consolas" w:cs="Times New Roman"/>
+          <w:color w:val="D4D4D4"/>
+          <w:sz w:val="21"/>
+          <w:szCs w:val="21"/>
+        </w:rPr>
+        <w:t>);</w:t>
+      </w:r>
+    </w:p>
+    <w:p>
+      <w:pPr>
+        <w:shd w:val="clear" w:color="auto" w:fill="1E1E1E"/>
+        <w:spacing w:after="0" w:line="285" w:lineRule="atLeast"/>
+        <w:rPr>
+          <w:rFonts w:ascii="Consolas" w:eastAsia="Times New Roman" w:hAnsi="Consolas" w:cs="Times New Roman"/>
+          <w:color w:val="D4D4D4"/>
+          <w:sz w:val="21"/>
+          <w:szCs w:val="21"/>
+        </w:rPr>
+      </w:pPr>
+      <w:proofErr w:type="gramStart"/>
+      <w:r>
+        <w:rPr>
+          <w:rFonts w:ascii="Consolas" w:eastAsia="Times New Roman" w:hAnsi="Consolas" w:cs="Times New Roman"/>
+          <w:color w:val="9CDCFE"/>
+          <w:sz w:val="21"/>
+          <w:szCs w:val="21"/>
+        </w:rPr>
+        <w:t>console</w:t>
+      </w:r>
+      <w:r>
+        <w:rPr>
+          <w:rFonts w:ascii="Consolas" w:eastAsia="Times New Roman" w:hAnsi="Consolas" w:cs="Times New Roman"/>
+          <w:color w:val="D4D4D4"/>
+          <w:sz w:val="21"/>
+          <w:szCs w:val="21"/>
+        </w:rPr>
+        <w:t>.</w:t>
+      </w:r>
+      <w:r>
+        <w:rPr>
+          <w:rFonts w:ascii="Consolas" w:eastAsia="Times New Roman" w:hAnsi="Consolas" w:cs="Times New Roman"/>
+          <w:color w:val="DCDCAA"/>
+          <w:sz w:val="21"/>
+          <w:szCs w:val="21"/>
+        </w:rPr>
+        <w:t>log</w:t>
+      </w:r>
+      <w:r>
+        <w:rPr>
+          <w:rFonts w:ascii="Consolas" w:eastAsia="Times New Roman" w:hAnsi="Consolas" w:cs="Times New Roman"/>
+          <w:color w:val="D4D4D4"/>
+          <w:sz w:val="21"/>
+          <w:szCs w:val="21"/>
+        </w:rPr>
+        <w:t>(</w:t>
+      </w:r>
+      <w:proofErr w:type="gramEnd"/>
+      <w:r>
+        <w:rPr>
+          <w:rFonts w:ascii="Consolas" w:eastAsia="Times New Roman" w:hAnsi="Consolas" w:cs="Times New Roman"/>
+          <w:color w:val="9CDCFE"/>
+          <w:sz w:val="21"/>
+          <w:szCs w:val="21"/>
+        </w:rPr>
+        <w:t>x</w:t>
+      </w:r>
+      <w:r>
+        <w:rPr>
+          <w:rFonts w:ascii="Consolas" w:eastAsia="Times New Roman" w:hAnsi="Consolas" w:cs="Times New Roman"/>
+          <w:color w:val="D4D4D4"/>
+          <w:sz w:val="21"/>
+          <w:szCs w:val="21"/>
+        </w:rPr>
+        <w:t xml:space="preserve"> &lt; </w:t>
+      </w:r>
+      <w:r>
+        <w:rPr>
+          <w:rFonts w:ascii="Consolas" w:eastAsia="Times New Roman" w:hAnsi="Consolas" w:cs="Times New Roman"/>
+          <w:color w:val="B5CEA8"/>
+          <w:sz w:val="21"/>
+          <w:szCs w:val="21"/>
+        </w:rPr>
+        <w:t>1</w:t>
+      </w:r>
+      <w:r>
+        <w:rPr>
+          <w:rFonts w:ascii="Consolas" w:eastAsia="Times New Roman" w:hAnsi="Consolas" w:cs="Times New Roman"/>
+          <w:color w:val="D4D4D4"/>
+          <w:sz w:val="21"/>
+          <w:szCs w:val="21"/>
+        </w:rPr>
+        <w:t>);</w:t>
+      </w:r>
+    </w:p>
+    <w:p>
+      <w:pPr>
+        <w:shd w:val="clear" w:color="auto" w:fill="1E1E1E"/>
+        <w:spacing w:after="0" w:line="285" w:lineRule="atLeast"/>
+        <w:rPr>
+          <w:rFonts w:ascii="Consolas" w:eastAsia="Times New Roman" w:hAnsi="Consolas" w:cs="Times New Roman"/>
+          <w:color w:val="D4D4D4"/>
+          <w:sz w:val="21"/>
+          <w:szCs w:val="21"/>
+        </w:rPr>
+      </w:pPr>
+      <w:proofErr w:type="gramStart"/>
+      <w:r>
+        <w:rPr>
+          <w:rFonts w:ascii="Consolas" w:eastAsia="Times New Roman" w:hAnsi="Consolas" w:cs="Times New Roman"/>
+          <w:color w:val="9CDCFE"/>
+          <w:sz w:val="21"/>
+          <w:szCs w:val="21"/>
+        </w:rPr>
+        <w:t>console</w:t>
+      </w:r>
+      <w:r>
+        <w:rPr>
+          <w:rFonts w:ascii="Consolas" w:eastAsia="Times New Roman" w:hAnsi="Consolas" w:cs="Times New Roman"/>
+          <w:color w:val="D4D4D4"/>
+          <w:sz w:val="21"/>
+          <w:szCs w:val="21"/>
+        </w:rPr>
+        <w:t>.</w:t>
+      </w:r>
+      <w:r>
+        <w:rPr>
+          <w:rFonts w:ascii="Consolas" w:eastAsia="Times New Roman" w:hAnsi="Consolas" w:cs="Times New Roman"/>
+          <w:color w:val="DCDCAA"/>
+          <w:sz w:val="21"/>
+          <w:szCs w:val="21"/>
+        </w:rPr>
+        <w:t>log</w:t>
+      </w:r>
+      <w:r>
+        <w:rPr>
+          <w:rFonts w:ascii="Consolas" w:eastAsia="Times New Roman" w:hAnsi="Consolas" w:cs="Times New Roman"/>
+          <w:color w:val="D4D4D4"/>
+          <w:sz w:val="21"/>
+          <w:szCs w:val="21"/>
+        </w:rPr>
+        <w:t>(</w:t>
+      </w:r>
+      <w:proofErr w:type="gramEnd"/>
+      <w:r>
+        <w:rPr>
+          <w:rFonts w:ascii="Consolas" w:eastAsia="Times New Roman" w:hAnsi="Consolas" w:cs="Times New Roman"/>
+          <w:color w:val="9CDCFE"/>
+          <w:sz w:val="21"/>
+          <w:szCs w:val="21"/>
+        </w:rPr>
+        <w:t>x</w:t>
+      </w:r>
+      <w:r>
+        <w:rPr>
+          <w:rFonts w:ascii="Consolas" w:eastAsia="Times New Roman" w:hAnsi="Consolas" w:cs="Times New Roman"/>
+          <w:color w:val="D4D4D4"/>
+          <w:sz w:val="21"/>
+          <w:szCs w:val="21"/>
+        </w:rPr>
+        <w:t xml:space="preserve"> &lt;= </w:t>
+      </w:r>
+      <w:r>
+        <w:rPr>
+          <w:rFonts w:ascii="Consolas" w:eastAsia="Times New Roman" w:hAnsi="Consolas" w:cs="Times New Roman"/>
+          <w:color w:val="B5CEA8"/>
+          <w:sz w:val="21"/>
+          <w:szCs w:val="21"/>
+        </w:rPr>
+        <w:t>1</w:t>
+      </w:r>
+      <w:r>
+        <w:rPr>
+          <w:rFonts w:ascii="Consolas" w:eastAsia="Times New Roman" w:hAnsi="Consolas" w:cs="Times New Roman"/>
+          <w:color w:val="D4D4D4"/>
+          <w:sz w:val="21"/>
+          <w:szCs w:val="21"/>
+        </w:rPr>
+        <w:t>);</w:t>
+      </w:r>
+    </w:p>
+    <w:p>
+      <w:pPr>
+        <w:shd w:val="clear" w:color="auto" w:fill="1E1E1E"/>
+        <w:spacing w:after="0" w:line="285" w:lineRule="atLeast"/>
+        <w:rPr>
+          <w:rFonts w:ascii="Consolas" w:eastAsia="Times New Roman" w:hAnsi="Consolas" w:cs="Times New Roman"/>
+          <w:color w:val="D4D4D4"/>
+          <w:sz w:val="21"/>
+          <w:szCs w:val="21"/>
+        </w:rPr>
+      </w:pPr>
+    </w:p>
+    <w:p>
+      <w:pPr>
+        <w:shd w:val="clear" w:color="auto" w:fill="1E1E1E"/>
+        <w:spacing w:after="0" w:line="285" w:lineRule="atLeast"/>
+        <w:rPr>
+          <w:rFonts w:ascii="Consolas" w:eastAsia="Times New Roman" w:hAnsi="Consolas" w:cs="Times New Roman"/>
+          <w:color w:val="D4D4D4"/>
+          <w:sz w:val="21"/>
+          <w:szCs w:val="21"/>
+        </w:rPr>
+      </w:pPr>
+      <w:r>
+        <w:rPr>
+          <w:rFonts w:ascii="Consolas" w:eastAsia="Times New Roman" w:hAnsi="Consolas" w:cs="Times New Roman"/>
+          <w:color w:val="6A9955"/>
+          <w:sz w:val="21"/>
+          <w:szCs w:val="21"/>
+        </w:rPr>
+        <w:t>//Equality</w:t>
+      </w:r>
+    </w:p>
+    <w:p>
+      <w:pPr>
+        <w:shd w:val="clear" w:color="auto" w:fill="1E1E1E"/>
+        <w:spacing w:after="0" w:line="285" w:lineRule="atLeast"/>
+        <w:rPr>
+          <w:rFonts w:ascii="Consolas" w:eastAsia="Times New Roman" w:hAnsi="Consolas" w:cs="Times New Roman"/>
+          <w:color w:val="D4D4D4"/>
+          <w:sz w:val="21"/>
+          <w:szCs w:val="21"/>
+        </w:rPr>
+      </w:pPr>
+      <w:proofErr w:type="gramStart"/>
+      <w:r>
+        <w:rPr>
+          <w:rFonts w:ascii="Consolas" w:eastAsia="Times New Roman" w:hAnsi="Consolas" w:cs="Times New Roman"/>
+          <w:color w:val="9CDCFE"/>
+          <w:sz w:val="21"/>
+          <w:szCs w:val="21"/>
+        </w:rPr>
+        <w:t>console</w:t>
+      </w:r>
+      <w:r>
+        <w:rPr>
+          <w:rFonts w:ascii="Consolas" w:eastAsia="Times New Roman" w:hAnsi="Consolas" w:cs="Times New Roman"/>
+          <w:color w:val="D4D4D4"/>
+          <w:sz w:val="21"/>
+          <w:szCs w:val="21"/>
+        </w:rPr>
+        <w:t>.</w:t>
+      </w:r>
+      <w:r>
+        <w:rPr>
+          <w:rFonts w:ascii="Consolas" w:eastAsia="Times New Roman" w:hAnsi="Consolas" w:cs="Times New Roman"/>
+          <w:color w:val="DCDCAA"/>
+          <w:sz w:val="21"/>
+          <w:szCs w:val="21"/>
+        </w:rPr>
+        <w:t>log</w:t>
+      </w:r>
+      <w:r>
+        <w:rPr>
+          <w:rFonts w:ascii="Consolas" w:eastAsia="Times New Roman" w:hAnsi="Consolas" w:cs="Times New Roman"/>
+          <w:color w:val="D4D4D4"/>
+          <w:sz w:val="21"/>
+          <w:szCs w:val="21"/>
+        </w:rPr>
+        <w:t>(</w:t>
+      </w:r>
+      <w:proofErr w:type="gramEnd"/>
+      <w:r>
+        <w:rPr>
+          <w:rFonts w:ascii="Consolas" w:eastAsia="Times New Roman" w:hAnsi="Consolas" w:cs="Times New Roman"/>
+          <w:color w:val="9CDCFE"/>
+          <w:sz w:val="21"/>
+          <w:szCs w:val="21"/>
+        </w:rPr>
+        <w:t>x</w:t>
+      </w:r>
+      <w:r>
+        <w:rPr>
+          <w:rFonts w:ascii="Consolas" w:eastAsia="Times New Roman" w:hAnsi="Consolas" w:cs="Times New Roman"/>
+          <w:color w:val="D4D4D4"/>
+          <w:sz w:val="21"/>
+          <w:szCs w:val="21"/>
+        </w:rPr>
+        <w:t xml:space="preserve"> === </w:t>
+      </w:r>
+      <w:r>
+        <w:rPr>
+          <w:rFonts w:ascii="Consolas" w:eastAsia="Times New Roman" w:hAnsi="Consolas" w:cs="Times New Roman"/>
+          <w:color w:val="B5CEA8"/>
+          <w:sz w:val="21"/>
+          <w:szCs w:val="21"/>
+        </w:rPr>
+        <w:t>1</w:t>
+      </w:r>
+      <w:r>
+        <w:rPr>
+          <w:rFonts w:ascii="Consolas" w:eastAsia="Times New Roman" w:hAnsi="Consolas" w:cs="Times New Roman"/>
+          <w:color w:val="D4D4D4"/>
+          <w:sz w:val="21"/>
+          <w:szCs w:val="21"/>
+        </w:rPr>
+        <w:t>);</w:t>
+      </w:r>
+    </w:p>
+    <w:p>
+      <w:pPr>
+        <w:shd w:val="clear" w:color="auto" w:fill="1E1E1E"/>
+        <w:spacing w:after="0" w:line="285" w:lineRule="atLeast"/>
+        <w:rPr>
+          <w:rFonts w:ascii="Consolas" w:eastAsia="Times New Roman" w:hAnsi="Consolas" w:cs="Times New Roman"/>
+          <w:color w:val="D4D4D4"/>
+          <w:sz w:val="21"/>
+          <w:szCs w:val="21"/>
+        </w:rPr>
+      </w:pPr>
+      <w:proofErr w:type="gramStart"/>
+      <w:r>
+        <w:rPr>
+          <w:rFonts w:ascii="Consolas" w:eastAsia="Times New Roman" w:hAnsi="Consolas" w:cs="Times New Roman"/>
+          <w:color w:val="9CDCFE"/>
+          <w:sz w:val="21"/>
+          <w:szCs w:val="21"/>
+        </w:rPr>
+        <w:t>console</w:t>
+      </w:r>
+      <w:r>
+        <w:rPr>
+          <w:rFonts w:ascii="Consolas" w:eastAsia="Times New Roman" w:hAnsi="Consolas" w:cs="Times New Roman"/>
+          <w:color w:val="D4D4D4"/>
+          <w:sz w:val="21"/>
+          <w:szCs w:val="21"/>
+        </w:rPr>
+        <w:t>.</w:t>
+      </w:r>
+      <w:r>
+        <w:rPr>
+          <w:rFonts w:ascii="Consolas" w:eastAsia="Times New Roman" w:hAnsi="Consolas" w:cs="Times New Roman"/>
+          <w:color w:val="DCDCAA"/>
+          <w:sz w:val="21"/>
+          <w:szCs w:val="21"/>
+        </w:rPr>
+        <w:t>log</w:t>
+      </w:r>
+      <w:r>
+        <w:rPr>
+          <w:rFonts w:ascii="Consolas" w:eastAsia="Times New Roman" w:hAnsi="Consolas" w:cs="Times New Roman"/>
+          <w:color w:val="D4D4D4"/>
+          <w:sz w:val="21"/>
+          <w:szCs w:val="21"/>
+        </w:rPr>
+        <w:t>(</w:t>
+      </w:r>
+      <w:proofErr w:type="gramEnd"/>
+      <w:r>
+        <w:rPr>
+          <w:rFonts w:ascii="Consolas" w:eastAsia="Times New Roman" w:hAnsi="Consolas" w:cs="Times New Roman"/>
+          <w:color w:val="9CDCFE"/>
+          <w:sz w:val="21"/>
+          <w:szCs w:val="21"/>
+        </w:rPr>
+        <w:t>x</w:t>
+      </w:r>
+      <w:r>
+        <w:rPr>
+          <w:rFonts w:ascii="Consolas" w:eastAsia="Times New Roman" w:hAnsi="Consolas" w:cs="Times New Roman"/>
+          <w:color w:val="D4D4D4"/>
+          <w:sz w:val="21"/>
+          <w:szCs w:val="21"/>
+        </w:rPr>
+        <w:t xml:space="preserve"> !== </w:t>
+      </w:r>
+      <w:r>
+        <w:rPr>
+          <w:rFonts w:ascii="Consolas" w:eastAsia="Times New Roman" w:hAnsi="Consolas" w:cs="Times New Roman"/>
+          <w:color w:val="B5CEA8"/>
+          <w:sz w:val="21"/>
+          <w:szCs w:val="21"/>
+        </w:rPr>
+        <w:t>1</w:t>
+      </w:r>
+      <w:r>
+        <w:rPr>
+          <w:rFonts w:ascii="Consolas" w:eastAsia="Times New Roman" w:hAnsi="Consolas" w:cs="Times New Roman"/>
+          <w:color w:val="D4D4D4"/>
+          <w:sz w:val="21"/>
+          <w:szCs w:val="21"/>
+        </w:rPr>
+        <w:t>);</w:t>
+      </w:r>
+    </w:p>
+    <w:p>
+      <w:pPr>
+        <w:pStyle w:val="NoSpacing"/>
+      </w:pPr>
+    </w:p>
+    <w:p>
+      <w:pPr>
+        <w:pStyle w:val="NoSpacing"/>
+      </w:pPr>
+    </w:p>
+    <w:p>
+      <w:pPr>
+        <w:pStyle w:val="NoSpacing"/>
+      </w:pPr>
+    </w:p>
+    <w:p>
+      <w:pPr>
+        <w:pStyle w:val="NoSpacing"/>
+      </w:pPr>
+    </w:p>
+    <w:p>
+      <w:pPr>
+        <w:pStyle w:val="NoSpacing"/>
+      </w:pPr>
+    </w:p>
+    <w:p>
+      <w:pPr>
+        <w:pStyle w:val="NoSpacing"/>
+      </w:pPr>
+    </w:p>
+    <w:p>
+      <w:pPr>
+        <w:pStyle w:val="NoSpacing"/>
+      </w:pPr>
+    </w:p>
+    <w:p>
+      <w:pPr>
+        <w:pStyle w:val="NoSpacing"/>
+      </w:pPr>
+    </w:p>
+    <w:p>
+      <w:pPr>
+        <w:pStyle w:val="NoSpacing"/>
+      </w:pPr>
+    </w:p>
+    <w:p>
+      <w:pPr>
+        <w:pStyle w:val="NoSpacing"/>
+      </w:pPr>
+    </w:p>
+    <w:p>
+      <w:pPr>
+        <w:pStyle w:val="NoSpacing"/>
+      </w:pPr>
+    </w:p>
+    <w:p>
+      <w:pPr>
+        <w:pStyle w:val="NoSpacing"/>
+      </w:pPr>
+    </w:p>
+    <w:p>
+      <w:pPr>
+        <w:pStyle w:val="NoSpacing"/>
+      </w:pPr>
+    </w:p>
+    <w:p>
+      <w:pPr>
+        <w:pStyle w:val="NoSpacing"/>
+      </w:pPr>
+    </w:p>
+    <w:p>
+      <w:pPr>
+        <w:pStyle w:val="NoSpacing"/>
+      </w:pPr>
+    </w:p>
+    <w:p>
+      <w:pPr>
+        <w:pStyle w:val="NoSpacing"/>
+      </w:pPr>
+    </w:p>
     <w:sectPr>
       <w:pgSz w:w="12240" w:h="15840"/>
       <w:pgMar w:top="288" w:right="1584" w:bottom="288" w:left="1584" w:header="720" w:footer="720" w:gutter="0"/>
@@ -25031,9 +27256,9 @@
     </w:lvl>
   </w:abstractNum>
   <w:abstractNum w:abstractNumId="4" w15:restartNumberingAfterBreak="0">
-    <w:nsid w:val="66301E1A"/>
+    <w:nsid w:val="60737408"/>
     <w:multiLevelType w:val="hybridMultilevel"/>
-    <w:tmpl w:val="F07EAC78"/>
+    <w:tmpl w:val="3D6847BC"/>
     <w:lvl w:ilvl="0" w:tplc="04090001">
       <w:start w:val="1"/>
       <w:numFmt w:val="bullet"/>
@@ -25144,9 +27369,9 @@
     </w:lvl>
   </w:abstractNum>
   <w:abstractNum w:abstractNumId="5" w15:restartNumberingAfterBreak="0">
-    <w:nsid w:val="7B0956B9"/>
+    <w:nsid w:val="66301E1A"/>
     <w:multiLevelType w:val="hybridMultilevel"/>
-    <w:tmpl w:val="8E34FF90"/>
+    <w:tmpl w:val="F07EAC78"/>
     <w:lvl w:ilvl="0" w:tplc="04090001">
       <w:start w:val="1"/>
       <w:numFmt w:val="bullet"/>
@@ -25256,14 +27481,127 @@
       </w:rPr>
     </w:lvl>
   </w:abstractNum>
+  <w:abstractNum w:abstractNumId="6" w15:restartNumberingAfterBreak="0">
+    <w:nsid w:val="7B0956B9"/>
+    <w:multiLevelType w:val="hybridMultilevel"/>
+    <w:tmpl w:val="8E34FF90"/>
+    <w:lvl w:ilvl="0" w:tplc="04090001">
+      <w:start w:val="1"/>
+      <w:numFmt w:val="bullet"/>
+      <w:lvlText w:val=""/>
+      <w:lvlJc w:val="left"/>
+      <w:pPr>
+        <w:ind w:left="720" w:hanging="360"/>
+      </w:pPr>
+      <w:rPr>
+        <w:rFonts w:ascii="Symbol" w:hAnsi="Symbol" w:hint="default"/>
+      </w:rPr>
+    </w:lvl>
+    <w:lvl w:ilvl="1" w:tplc="04090003" w:tentative="1">
+      <w:start w:val="1"/>
+      <w:numFmt w:val="bullet"/>
+      <w:lvlText w:val="o"/>
+      <w:lvlJc w:val="left"/>
+      <w:pPr>
+        <w:ind w:left="1440" w:hanging="360"/>
+      </w:pPr>
+      <w:rPr>
+        <w:rFonts w:ascii="Courier New" w:hAnsi="Courier New" w:cs="Courier New" w:hint="default"/>
+      </w:rPr>
+    </w:lvl>
+    <w:lvl w:ilvl="2" w:tplc="04090005" w:tentative="1">
+      <w:start w:val="1"/>
+      <w:numFmt w:val="bullet"/>
+      <w:lvlText w:val=""/>
+      <w:lvlJc w:val="left"/>
+      <w:pPr>
+        <w:ind w:left="2160" w:hanging="360"/>
+      </w:pPr>
+      <w:rPr>
+        <w:rFonts w:ascii="Wingdings" w:hAnsi="Wingdings" w:hint="default"/>
+      </w:rPr>
+    </w:lvl>
+    <w:lvl w:ilvl="3" w:tplc="04090001" w:tentative="1">
+      <w:start w:val="1"/>
+      <w:numFmt w:val="bullet"/>
+      <w:lvlText w:val=""/>
+      <w:lvlJc w:val="left"/>
+      <w:pPr>
+        <w:ind w:left="2880" w:hanging="360"/>
+      </w:pPr>
+      <w:rPr>
+        <w:rFonts w:ascii="Symbol" w:hAnsi="Symbol" w:hint="default"/>
+      </w:rPr>
+    </w:lvl>
+    <w:lvl w:ilvl="4" w:tplc="04090003" w:tentative="1">
+      <w:start w:val="1"/>
+      <w:numFmt w:val="bullet"/>
+      <w:lvlText w:val="o"/>
+      <w:lvlJc w:val="left"/>
+      <w:pPr>
+        <w:ind w:left="3600" w:hanging="360"/>
+      </w:pPr>
+      <w:rPr>
+        <w:rFonts w:ascii="Courier New" w:hAnsi="Courier New" w:cs="Courier New" w:hint="default"/>
+      </w:rPr>
+    </w:lvl>
+    <w:lvl w:ilvl="5" w:tplc="04090005" w:tentative="1">
+      <w:start w:val="1"/>
+      <w:numFmt w:val="bullet"/>
+      <w:lvlText w:val=""/>
+      <w:lvlJc w:val="left"/>
+      <w:pPr>
+        <w:ind w:left="4320" w:hanging="360"/>
+      </w:pPr>
+      <w:rPr>
+        <w:rFonts w:ascii="Wingdings" w:hAnsi="Wingdings" w:hint="default"/>
+      </w:rPr>
+    </w:lvl>
+    <w:lvl w:ilvl="6" w:tplc="04090001" w:tentative="1">
+      <w:start w:val="1"/>
+      <w:numFmt w:val="bullet"/>
+      <w:lvlText w:val=""/>
+      <w:lvlJc w:val="left"/>
+      <w:pPr>
+        <w:ind w:left="5040" w:hanging="360"/>
+      </w:pPr>
+      <w:rPr>
+        <w:rFonts w:ascii="Symbol" w:hAnsi="Symbol" w:hint="default"/>
+      </w:rPr>
+    </w:lvl>
+    <w:lvl w:ilvl="7" w:tplc="04090003" w:tentative="1">
+      <w:start w:val="1"/>
+      <w:numFmt w:val="bullet"/>
+      <w:lvlText w:val="o"/>
+      <w:lvlJc w:val="left"/>
+      <w:pPr>
+        <w:ind w:left="5760" w:hanging="360"/>
+      </w:pPr>
+      <w:rPr>
+        <w:rFonts w:ascii="Courier New" w:hAnsi="Courier New" w:cs="Courier New" w:hint="default"/>
+      </w:rPr>
+    </w:lvl>
+    <w:lvl w:ilvl="8" w:tplc="04090005" w:tentative="1">
+      <w:start w:val="1"/>
+      <w:numFmt w:val="bullet"/>
+      <w:lvlText w:val=""/>
+      <w:lvlJc w:val="left"/>
+      <w:pPr>
+        <w:ind w:left="6480" w:hanging="360"/>
+      </w:pPr>
+      <w:rPr>
+        <w:rFonts w:ascii="Wingdings" w:hAnsi="Wingdings" w:hint="default"/>
+      </w:rPr>
+    </w:lvl>
+  </w:abstractNum>
   <w:num w:numId="1" w16cid:durableId="1977104782">
     <w:abstractNumId w:val="2"/>
   </w:num>
   <w:num w:numId="2" w16cid:durableId="330917096">
-    <w:abstractNumId w:val="4"/>
+    <w:abstractNumId w:val="5"/>
   </w:num>
   <w:num w:numId="3" w16cid:durableId="1968272324">
-    <w:abstractNumId w:val="5"/>
+    <w:abstractNumId w:val="6"/>
   </w:num>
   <w:num w:numId="4" w16cid:durableId="1939562958">
     <w:abstractNumId w:val="1"/>
@@ -25273,6 +27611,9 @@
   </w:num>
   <w:num w:numId="6" w16cid:durableId="655186909">
     <w:abstractNumId w:val="0"/>
+  </w:num>
+  <w:num w:numId="7" w16cid:durableId="1223322186">
+    <w:abstractNumId w:val="4"/>
   </w:num>
 </w:numbering>
 </file>

</xml_diff>

<commit_message>
03 - Operators - 05 - Equality Operators
</commit_message>
<xml_diff>
--- a/JS-Basics/The Ultimate JavaScript Master Series.docx
+++ b/JS-Basics/The Ultimate JavaScript Master Series.docx
@@ -17696,10 +17696,7 @@
         <w:t xml:space="preserve"> </w:t>
       </w:r>
       <w:r>
-        <w:t>name is a parameter of the greet function</w:t>
-      </w:r>
-      <w:r>
-        <w:t>.  And</w:t>
+        <w:t>name is a parameter of the greet function.  And</w:t>
       </w:r>
       <w:r>
         <w:t xml:space="preserve"> John is an argument to the greet function. ^</w:t>
@@ -24760,10 +24757,7 @@
         <w:pStyle w:val="NoSpacing"/>
       </w:pPr>
       <w:r>
-        <w:t>Here we ha</w:t>
-      </w:r>
-      <w:r>
-        <w:t>ve the x set to 1.</w:t>
+        <w:t>Here we have the x set to 1.</w:t>
       </w:r>
     </w:p>
     <w:p>
@@ -26689,6 +26683,1584 @@
       <w:pPr>
         <w:pStyle w:val="NoSpacing"/>
       </w:pPr>
+    </w:p>
+    <w:p>
+      <w:pPr>
+        <w:pStyle w:val="NoSpacing"/>
+      </w:pPr>
+    </w:p>
+    <w:p>
+      <w:pPr>
+        <w:pStyle w:val="NoSpacing"/>
+      </w:pPr>
+    </w:p>
+    <w:p>
+      <w:pPr>
+        <w:pStyle w:val="NoSpacing"/>
+      </w:pPr>
+    </w:p>
+    <w:p>
+      <w:pPr>
+        <w:pStyle w:val="NoSpacing"/>
+      </w:pPr>
+    </w:p>
+    <w:p>
+      <w:pPr>
+        <w:pStyle w:val="NoSpacing"/>
+      </w:pPr>
+    </w:p>
+    <w:p>
+      <w:pPr>
+        <w:pStyle w:val="NoSpacing"/>
+      </w:pPr>
+    </w:p>
+    <w:p>
+      <w:pPr>
+        <w:pStyle w:val="NoSpacing"/>
+      </w:pPr>
+    </w:p>
+    <w:p>
+      <w:pPr>
+        <w:pStyle w:val="NoSpacing"/>
+      </w:pPr>
+    </w:p>
+    <w:p>
+      <w:pPr>
+        <w:pStyle w:val="NoSpacing"/>
+      </w:pPr>
+    </w:p>
+    <w:p>
+      <w:pPr>
+        <w:pStyle w:val="Heading2"/>
+      </w:pPr>
+      <w:r>
+        <w:t>03 - Operators - 05 - Equality Operators</w:t>
+      </w:r>
+    </w:p>
+    <w:p>
+      <w:pPr>
+        <w:pStyle w:val="NoSpacing"/>
+      </w:pPr>
+    </w:p>
+    <w:p>
+      <w:pPr>
+        <w:pStyle w:val="NoSpacing"/>
+      </w:pPr>
+    </w:p>
+    <w:p>
+      <w:pPr>
+        <w:pStyle w:val="NoSpacing"/>
+      </w:pPr>
+      <w:r>
+        <w:t>Previously we learned about the equality operator.  E.g.,</w:t>
+      </w:r>
+    </w:p>
+    <w:p>
+      <w:pPr>
+        <w:shd w:val="clear" w:color="auto" w:fill="1E1E1E"/>
+        <w:spacing w:after="0" w:line="285" w:lineRule="atLeast"/>
+        <w:rPr>
+          <w:rFonts w:ascii="Consolas" w:eastAsia="Times New Roman" w:hAnsi="Consolas" w:cs="Times New Roman"/>
+          <w:color w:val="D4D4D4"/>
+          <w:sz w:val="21"/>
+          <w:szCs w:val="21"/>
+        </w:rPr>
+      </w:pPr>
+      <w:r>
+        <w:rPr>
+          <w:rFonts w:ascii="Consolas" w:eastAsia="Times New Roman" w:hAnsi="Consolas" w:cs="Times New Roman"/>
+          <w:color w:val="6A9955"/>
+          <w:sz w:val="21"/>
+          <w:szCs w:val="21"/>
+        </w:rPr>
+        <w:t>//</w:t>
+      </w:r>
+      <w:r>
+        <w:rPr>
+          <w:rFonts w:ascii="Consolas" w:eastAsia="Times New Roman" w:hAnsi="Consolas" w:cs="Times New Roman"/>
+          <w:color w:val="6A9955"/>
+          <w:sz w:val="21"/>
+          <w:szCs w:val="21"/>
+        </w:rPr>
+        <w:t xml:space="preserve"> </w:t>
+      </w:r>
+      <w:r>
+        <w:rPr>
+          <w:rFonts w:ascii="Consolas" w:eastAsia="Times New Roman" w:hAnsi="Consolas" w:cs="Times New Roman"/>
+          <w:color w:val="6A9955"/>
+          <w:sz w:val="21"/>
+          <w:szCs w:val="21"/>
+        </w:rPr>
+        <w:t>Strict Equality Operator</w:t>
+      </w:r>
+      <w:r>
+        <w:rPr>
+          <w:rFonts w:ascii="Consolas" w:eastAsia="Times New Roman" w:hAnsi="Consolas" w:cs="Times New Roman"/>
+          <w:color w:val="6A9955"/>
+          <w:sz w:val="21"/>
+          <w:szCs w:val="21"/>
+        </w:rPr>
+        <w:t xml:space="preserve"> (Type + Value)</w:t>
+      </w:r>
+    </w:p>
+    <w:p>
+      <w:pPr>
+        <w:shd w:val="clear" w:color="auto" w:fill="1E1E1E"/>
+        <w:spacing w:after="0" w:line="285" w:lineRule="atLeast"/>
+        <w:rPr>
+          <w:rFonts w:ascii="Consolas" w:eastAsia="Times New Roman" w:hAnsi="Consolas" w:cs="Times New Roman"/>
+          <w:color w:val="D4D4D4"/>
+          <w:sz w:val="21"/>
+          <w:szCs w:val="21"/>
+        </w:rPr>
+      </w:pPr>
+      <w:proofErr w:type="gramStart"/>
+      <w:r>
+        <w:rPr>
+          <w:rFonts w:ascii="Consolas" w:eastAsia="Times New Roman" w:hAnsi="Consolas" w:cs="Times New Roman"/>
+          <w:color w:val="9CDCFE"/>
+          <w:sz w:val="21"/>
+          <w:szCs w:val="21"/>
+        </w:rPr>
+        <w:t>console</w:t>
+      </w:r>
+      <w:r>
+        <w:rPr>
+          <w:rFonts w:ascii="Consolas" w:eastAsia="Times New Roman" w:hAnsi="Consolas" w:cs="Times New Roman"/>
+          <w:color w:val="D4D4D4"/>
+          <w:sz w:val="21"/>
+          <w:szCs w:val="21"/>
+        </w:rPr>
+        <w:t>.</w:t>
+      </w:r>
+      <w:r>
+        <w:rPr>
+          <w:rFonts w:ascii="Consolas" w:eastAsia="Times New Roman" w:hAnsi="Consolas" w:cs="Times New Roman"/>
+          <w:color w:val="DCDCAA"/>
+          <w:sz w:val="21"/>
+          <w:szCs w:val="21"/>
+        </w:rPr>
+        <w:t>log</w:t>
+      </w:r>
+      <w:r>
+        <w:rPr>
+          <w:rFonts w:ascii="Consolas" w:eastAsia="Times New Roman" w:hAnsi="Consolas" w:cs="Times New Roman"/>
+          <w:color w:val="D4D4D4"/>
+          <w:sz w:val="21"/>
+          <w:szCs w:val="21"/>
+        </w:rPr>
+        <w:t>(</w:t>
+      </w:r>
+      <w:proofErr w:type="gramEnd"/>
+      <w:r>
+        <w:rPr>
+          <w:rFonts w:ascii="Consolas" w:eastAsia="Times New Roman" w:hAnsi="Consolas" w:cs="Times New Roman"/>
+          <w:color w:val="B5CEA8"/>
+          <w:sz w:val="21"/>
+          <w:szCs w:val="21"/>
+        </w:rPr>
+        <w:t>1</w:t>
+      </w:r>
+      <w:r>
+        <w:rPr>
+          <w:rFonts w:ascii="Consolas" w:eastAsia="Times New Roman" w:hAnsi="Consolas" w:cs="Times New Roman"/>
+          <w:color w:val="D4D4D4"/>
+          <w:sz w:val="21"/>
+          <w:szCs w:val="21"/>
+        </w:rPr>
+        <w:t xml:space="preserve"> === </w:t>
+      </w:r>
+      <w:r>
+        <w:rPr>
+          <w:rFonts w:ascii="Consolas" w:eastAsia="Times New Roman" w:hAnsi="Consolas" w:cs="Times New Roman"/>
+          <w:color w:val="B5CEA8"/>
+          <w:sz w:val="21"/>
+          <w:szCs w:val="21"/>
+        </w:rPr>
+        <w:t>1</w:t>
+      </w:r>
+      <w:r>
+        <w:rPr>
+          <w:rFonts w:ascii="Consolas" w:eastAsia="Times New Roman" w:hAnsi="Consolas" w:cs="Times New Roman"/>
+          <w:color w:val="D4D4D4"/>
+          <w:sz w:val="21"/>
+          <w:szCs w:val="21"/>
+        </w:rPr>
+        <w:t>);</w:t>
+      </w:r>
+    </w:p>
+    <w:p>
+      <w:pPr>
+        <w:pStyle w:val="NoSpacing"/>
+      </w:pPr>
+    </w:p>
+    <w:p>
+      <w:pPr>
+        <w:pStyle w:val="NoSpacing"/>
+      </w:pPr>
+    </w:p>
+    <w:p>
+      <w:pPr>
+        <w:pStyle w:val="NoSpacing"/>
+      </w:pPr>
+      <w:r>
+        <w:t>In JavaScript we have another equality operator that is indicated by two equals signs.</w:t>
+      </w:r>
+    </w:p>
+    <w:p>
+      <w:pPr>
+        <w:pStyle w:val="NoSpacing"/>
+      </w:pPr>
+    </w:p>
+    <w:p>
+      <w:pPr>
+        <w:shd w:val="clear" w:color="auto" w:fill="1E1E1E"/>
+        <w:spacing w:after="0" w:line="285" w:lineRule="atLeast"/>
+        <w:rPr>
+          <w:rFonts w:ascii="Consolas" w:eastAsia="Times New Roman" w:hAnsi="Consolas" w:cs="Times New Roman"/>
+          <w:color w:val="D4D4D4"/>
+          <w:sz w:val="21"/>
+          <w:szCs w:val="21"/>
+        </w:rPr>
+      </w:pPr>
+      <w:r>
+        <w:rPr>
+          <w:rFonts w:ascii="Consolas" w:eastAsia="Times New Roman" w:hAnsi="Consolas" w:cs="Times New Roman"/>
+          <w:color w:val="6A9955"/>
+          <w:sz w:val="21"/>
+          <w:szCs w:val="21"/>
+        </w:rPr>
+        <w:t xml:space="preserve">// Lose </w:t>
+      </w:r>
+      <w:proofErr w:type="spellStart"/>
+      <w:r>
+        <w:rPr>
+          <w:rFonts w:ascii="Consolas" w:eastAsia="Times New Roman" w:hAnsi="Consolas" w:cs="Times New Roman"/>
+          <w:color w:val="6A9955"/>
+          <w:sz w:val="21"/>
+          <w:szCs w:val="21"/>
+        </w:rPr>
+        <w:t>Eqaulity</w:t>
+      </w:r>
+      <w:proofErr w:type="spellEnd"/>
+      <w:r>
+        <w:rPr>
+          <w:rFonts w:ascii="Consolas" w:eastAsia="Times New Roman" w:hAnsi="Consolas" w:cs="Times New Roman"/>
+          <w:color w:val="6A9955"/>
+          <w:sz w:val="21"/>
+          <w:szCs w:val="21"/>
+        </w:rPr>
+        <w:t xml:space="preserve"> Operator</w:t>
+      </w:r>
+    </w:p>
+    <w:p>
+      <w:pPr>
+        <w:shd w:val="clear" w:color="auto" w:fill="1E1E1E"/>
+        <w:spacing w:after="0" w:line="285" w:lineRule="atLeast"/>
+        <w:rPr>
+          <w:rFonts w:ascii="Consolas" w:eastAsia="Times New Roman" w:hAnsi="Consolas" w:cs="Times New Roman"/>
+          <w:color w:val="D4D4D4"/>
+          <w:sz w:val="21"/>
+          <w:szCs w:val="21"/>
+        </w:rPr>
+      </w:pPr>
+      <w:proofErr w:type="gramStart"/>
+      <w:r>
+        <w:rPr>
+          <w:rFonts w:ascii="Consolas" w:eastAsia="Times New Roman" w:hAnsi="Consolas" w:cs="Times New Roman"/>
+          <w:color w:val="9CDCFE"/>
+          <w:sz w:val="21"/>
+          <w:szCs w:val="21"/>
+        </w:rPr>
+        <w:t>console</w:t>
+      </w:r>
+      <w:r>
+        <w:rPr>
+          <w:rFonts w:ascii="Consolas" w:eastAsia="Times New Roman" w:hAnsi="Consolas" w:cs="Times New Roman"/>
+          <w:color w:val="D4D4D4"/>
+          <w:sz w:val="21"/>
+          <w:szCs w:val="21"/>
+        </w:rPr>
+        <w:t>.</w:t>
+      </w:r>
+      <w:r>
+        <w:rPr>
+          <w:rFonts w:ascii="Consolas" w:eastAsia="Times New Roman" w:hAnsi="Consolas" w:cs="Times New Roman"/>
+          <w:color w:val="DCDCAA"/>
+          <w:sz w:val="21"/>
+          <w:szCs w:val="21"/>
+        </w:rPr>
+        <w:t>log</w:t>
+      </w:r>
+      <w:r>
+        <w:rPr>
+          <w:rFonts w:ascii="Consolas" w:eastAsia="Times New Roman" w:hAnsi="Consolas" w:cs="Times New Roman"/>
+          <w:color w:val="D4D4D4"/>
+          <w:sz w:val="21"/>
+          <w:szCs w:val="21"/>
+        </w:rPr>
+        <w:t>(</w:t>
+      </w:r>
+      <w:proofErr w:type="gramEnd"/>
+      <w:r>
+        <w:rPr>
+          <w:rFonts w:ascii="Consolas" w:eastAsia="Times New Roman" w:hAnsi="Consolas" w:cs="Times New Roman"/>
+          <w:color w:val="B5CEA8"/>
+          <w:sz w:val="21"/>
+          <w:szCs w:val="21"/>
+        </w:rPr>
+        <w:t>1</w:t>
+      </w:r>
+      <w:r>
+        <w:rPr>
+          <w:rFonts w:ascii="Consolas" w:eastAsia="Times New Roman" w:hAnsi="Consolas" w:cs="Times New Roman"/>
+          <w:color w:val="D4D4D4"/>
+          <w:sz w:val="21"/>
+          <w:szCs w:val="21"/>
+        </w:rPr>
+        <w:t xml:space="preserve"> == </w:t>
+      </w:r>
+      <w:r>
+        <w:rPr>
+          <w:rFonts w:ascii="Consolas" w:eastAsia="Times New Roman" w:hAnsi="Consolas" w:cs="Times New Roman"/>
+          <w:color w:val="B5CEA8"/>
+          <w:sz w:val="21"/>
+          <w:szCs w:val="21"/>
+        </w:rPr>
+        <w:t>1</w:t>
+      </w:r>
+      <w:r>
+        <w:rPr>
+          <w:rFonts w:ascii="Consolas" w:eastAsia="Times New Roman" w:hAnsi="Consolas" w:cs="Times New Roman"/>
+          <w:color w:val="D4D4D4"/>
+          <w:sz w:val="21"/>
+          <w:szCs w:val="21"/>
+        </w:rPr>
+        <w:t>);</w:t>
+      </w:r>
+    </w:p>
+    <w:p>
+      <w:pPr>
+        <w:pStyle w:val="NoSpacing"/>
+      </w:pPr>
+    </w:p>
+    <w:p>
+      <w:pPr>
+        <w:pStyle w:val="NoSpacing"/>
+      </w:pPr>
+    </w:p>
+    <w:p>
+      <w:pPr>
+        <w:pStyle w:val="NoSpacing"/>
+      </w:pPr>
+      <w:r>
+        <w:t>The strict equality operator ensures that the values on either side of this operator have the same type and value.</w:t>
+      </w:r>
+    </w:p>
+    <w:p>
+      <w:pPr>
+        <w:pStyle w:val="NoSpacing"/>
+      </w:pPr>
+    </w:p>
+    <w:p>
+      <w:pPr>
+        <w:pStyle w:val="NoSpacing"/>
+      </w:pPr>
+    </w:p>
+    <w:p>
+      <w:pPr>
+        <w:pStyle w:val="NoSpacing"/>
+      </w:pPr>
+      <w:r>
+        <w:t xml:space="preserve">For </w:t>
+      </w:r>
+      <w:proofErr w:type="gramStart"/>
+      <w:r>
+        <w:t>example</w:t>
+      </w:r>
+      <w:proofErr w:type="gramEnd"/>
+      <w:r>
+        <w:t xml:space="preserve"> on both sides of this operator there are two numbers.  Both their type and their value are equal.</w:t>
+      </w:r>
+    </w:p>
+    <w:p>
+      <w:pPr>
+        <w:shd w:val="clear" w:color="auto" w:fill="1E1E1E"/>
+        <w:spacing w:after="0" w:line="285" w:lineRule="atLeast"/>
+        <w:rPr>
+          <w:rFonts w:ascii="Consolas" w:eastAsia="Times New Roman" w:hAnsi="Consolas" w:cs="Times New Roman"/>
+          <w:color w:val="D4D4D4"/>
+          <w:sz w:val="21"/>
+          <w:szCs w:val="21"/>
+        </w:rPr>
+      </w:pPr>
+      <w:proofErr w:type="gramStart"/>
+      <w:r>
+        <w:rPr>
+          <w:rFonts w:ascii="Consolas" w:eastAsia="Times New Roman" w:hAnsi="Consolas" w:cs="Times New Roman"/>
+          <w:color w:val="9CDCFE"/>
+          <w:sz w:val="21"/>
+          <w:szCs w:val="21"/>
+        </w:rPr>
+        <w:t>console</w:t>
+      </w:r>
+      <w:r>
+        <w:rPr>
+          <w:rFonts w:ascii="Consolas" w:eastAsia="Times New Roman" w:hAnsi="Consolas" w:cs="Times New Roman"/>
+          <w:color w:val="D4D4D4"/>
+          <w:sz w:val="21"/>
+          <w:szCs w:val="21"/>
+        </w:rPr>
+        <w:t>.</w:t>
+      </w:r>
+      <w:r>
+        <w:rPr>
+          <w:rFonts w:ascii="Consolas" w:eastAsia="Times New Roman" w:hAnsi="Consolas" w:cs="Times New Roman"/>
+          <w:color w:val="DCDCAA"/>
+          <w:sz w:val="21"/>
+          <w:szCs w:val="21"/>
+        </w:rPr>
+        <w:t>log</w:t>
+      </w:r>
+      <w:r>
+        <w:rPr>
+          <w:rFonts w:ascii="Consolas" w:eastAsia="Times New Roman" w:hAnsi="Consolas" w:cs="Times New Roman"/>
+          <w:color w:val="D4D4D4"/>
+          <w:sz w:val="21"/>
+          <w:szCs w:val="21"/>
+        </w:rPr>
+        <w:t>(</w:t>
+      </w:r>
+      <w:proofErr w:type="gramEnd"/>
+      <w:r>
+        <w:rPr>
+          <w:rFonts w:ascii="Consolas" w:eastAsia="Times New Roman" w:hAnsi="Consolas" w:cs="Times New Roman"/>
+          <w:color w:val="B5CEA8"/>
+          <w:sz w:val="21"/>
+          <w:szCs w:val="21"/>
+        </w:rPr>
+        <w:t>1</w:t>
+      </w:r>
+      <w:r>
+        <w:rPr>
+          <w:rFonts w:ascii="Consolas" w:eastAsia="Times New Roman" w:hAnsi="Consolas" w:cs="Times New Roman"/>
+          <w:color w:val="D4D4D4"/>
+          <w:sz w:val="21"/>
+          <w:szCs w:val="21"/>
+        </w:rPr>
+        <w:t xml:space="preserve"> === </w:t>
+      </w:r>
+      <w:r>
+        <w:rPr>
+          <w:rFonts w:ascii="Consolas" w:eastAsia="Times New Roman" w:hAnsi="Consolas" w:cs="Times New Roman"/>
+          <w:color w:val="B5CEA8"/>
+          <w:sz w:val="21"/>
+          <w:szCs w:val="21"/>
+        </w:rPr>
+        <w:t>1</w:t>
+      </w:r>
+      <w:r>
+        <w:rPr>
+          <w:rFonts w:ascii="Consolas" w:eastAsia="Times New Roman" w:hAnsi="Consolas" w:cs="Times New Roman"/>
+          <w:color w:val="D4D4D4"/>
+          <w:sz w:val="21"/>
+          <w:szCs w:val="21"/>
+        </w:rPr>
+        <w:t>);</w:t>
+      </w:r>
+    </w:p>
+    <w:p>
+      <w:pPr>
+        <w:pStyle w:val="NoSpacing"/>
+      </w:pPr>
+    </w:p>
+    <w:p>
+      <w:pPr>
+        <w:pStyle w:val="NoSpacing"/>
+      </w:pPr>
+    </w:p>
+    <w:p>
+      <w:pPr>
+        <w:pStyle w:val="NoSpacing"/>
+      </w:pPr>
+      <w:r>
+        <w:t>Suppose we change one of the numbers to a string, like so:</w:t>
+      </w:r>
+    </w:p>
+    <w:p>
+      <w:pPr>
+        <w:shd w:val="clear" w:color="auto" w:fill="1E1E1E"/>
+        <w:spacing w:after="0" w:line="285" w:lineRule="atLeast"/>
+        <w:rPr>
+          <w:rFonts w:ascii="Consolas" w:eastAsia="Times New Roman" w:hAnsi="Consolas" w:cs="Times New Roman"/>
+          <w:color w:val="D4D4D4"/>
+          <w:sz w:val="21"/>
+          <w:szCs w:val="21"/>
+        </w:rPr>
+      </w:pPr>
+      <w:proofErr w:type="gramStart"/>
+      <w:r>
+        <w:rPr>
+          <w:rFonts w:ascii="Consolas" w:eastAsia="Times New Roman" w:hAnsi="Consolas" w:cs="Times New Roman"/>
+          <w:color w:val="9CDCFE"/>
+          <w:sz w:val="21"/>
+          <w:szCs w:val="21"/>
+        </w:rPr>
+        <w:t>console</w:t>
+      </w:r>
+      <w:r>
+        <w:rPr>
+          <w:rFonts w:ascii="Consolas" w:eastAsia="Times New Roman" w:hAnsi="Consolas" w:cs="Times New Roman"/>
+          <w:color w:val="D4D4D4"/>
+          <w:sz w:val="21"/>
+          <w:szCs w:val="21"/>
+        </w:rPr>
+        <w:t>.</w:t>
+      </w:r>
+      <w:r>
+        <w:rPr>
+          <w:rFonts w:ascii="Consolas" w:eastAsia="Times New Roman" w:hAnsi="Consolas" w:cs="Times New Roman"/>
+          <w:color w:val="DCDCAA"/>
+          <w:sz w:val="21"/>
+          <w:szCs w:val="21"/>
+        </w:rPr>
+        <w:t>log</w:t>
+      </w:r>
+      <w:r>
+        <w:rPr>
+          <w:rFonts w:ascii="Consolas" w:eastAsia="Times New Roman" w:hAnsi="Consolas" w:cs="Times New Roman"/>
+          <w:color w:val="D4D4D4"/>
+          <w:sz w:val="21"/>
+          <w:szCs w:val="21"/>
+        </w:rPr>
+        <w:t>(</w:t>
+      </w:r>
+      <w:proofErr w:type="gramEnd"/>
+      <w:r>
+        <w:rPr>
+          <w:rFonts w:ascii="Consolas" w:eastAsia="Times New Roman" w:hAnsi="Consolas" w:cs="Times New Roman"/>
+          <w:color w:val="CE9178"/>
+          <w:sz w:val="21"/>
+          <w:szCs w:val="21"/>
+        </w:rPr>
+        <w:t>'1'</w:t>
+      </w:r>
+      <w:r>
+        <w:rPr>
+          <w:rFonts w:ascii="Consolas" w:eastAsia="Times New Roman" w:hAnsi="Consolas" w:cs="Times New Roman"/>
+          <w:color w:val="D4D4D4"/>
+          <w:sz w:val="21"/>
+          <w:szCs w:val="21"/>
+        </w:rPr>
+        <w:t xml:space="preserve"> === </w:t>
+      </w:r>
+      <w:r>
+        <w:rPr>
+          <w:rFonts w:ascii="Consolas" w:eastAsia="Times New Roman" w:hAnsi="Consolas" w:cs="Times New Roman"/>
+          <w:color w:val="B5CEA8"/>
+          <w:sz w:val="21"/>
+          <w:szCs w:val="21"/>
+        </w:rPr>
+        <w:t>1</w:t>
+      </w:r>
+      <w:r>
+        <w:rPr>
+          <w:rFonts w:ascii="Consolas" w:eastAsia="Times New Roman" w:hAnsi="Consolas" w:cs="Times New Roman"/>
+          <w:color w:val="D4D4D4"/>
+          <w:sz w:val="21"/>
+          <w:szCs w:val="21"/>
+        </w:rPr>
+        <w:t>);</w:t>
+      </w:r>
+    </w:p>
+    <w:p>
+      <w:pPr>
+        <w:pStyle w:val="NoSpacing"/>
+      </w:pPr>
+    </w:p>
+    <w:p>
+      <w:pPr>
+        <w:pStyle w:val="NoSpacing"/>
+      </w:pPr>
+    </w:p>
+    <w:p>
+      <w:pPr>
+        <w:pStyle w:val="NoSpacing"/>
+      </w:pPr>
+      <w:r>
+        <w:t xml:space="preserve">This expression is going to evaluate </w:t>
+      </w:r>
+      <w:proofErr w:type="gramStart"/>
+      <w:r>
+        <w:t>to</w:t>
+      </w:r>
+      <w:proofErr w:type="gramEnd"/>
+      <w:r>
+        <w:t xml:space="preserve"> false.  We are comparing a string to a number.  The types do not match.</w:t>
+      </w:r>
+    </w:p>
+    <w:p>
+      <w:pPr>
+        <w:pStyle w:val="NoSpacing"/>
+      </w:pPr>
+    </w:p>
+    <w:p>
+      <w:pPr>
+        <w:pStyle w:val="NoSpacing"/>
+      </w:pPr>
+    </w:p>
+    <w:p>
+      <w:pPr>
+        <w:pStyle w:val="NoSpacing"/>
+      </w:pPr>
+      <w:r>
+        <w:t>Whereas if we compare a lose equality operator that features a number and a string like so:</w:t>
+      </w:r>
+    </w:p>
+    <w:p>
+      <w:pPr>
+        <w:pStyle w:val="NoSpacing"/>
+      </w:pPr>
+    </w:p>
+    <w:p>
+      <w:pPr>
+        <w:shd w:val="clear" w:color="auto" w:fill="1E1E1E"/>
+        <w:spacing w:after="0" w:line="285" w:lineRule="atLeast"/>
+        <w:rPr>
+          <w:rFonts w:ascii="Consolas" w:eastAsia="Times New Roman" w:hAnsi="Consolas" w:cs="Times New Roman"/>
+          <w:color w:val="D4D4D4"/>
+          <w:sz w:val="21"/>
+          <w:szCs w:val="21"/>
+        </w:rPr>
+      </w:pPr>
+      <w:r>
+        <w:rPr>
+          <w:rFonts w:ascii="Consolas" w:eastAsia="Times New Roman" w:hAnsi="Consolas" w:cs="Times New Roman"/>
+          <w:color w:val="6A9955"/>
+          <w:sz w:val="21"/>
+          <w:szCs w:val="21"/>
+        </w:rPr>
+        <w:t xml:space="preserve">// Lose </w:t>
+      </w:r>
+      <w:proofErr w:type="spellStart"/>
+      <w:r>
+        <w:rPr>
+          <w:rFonts w:ascii="Consolas" w:eastAsia="Times New Roman" w:hAnsi="Consolas" w:cs="Times New Roman"/>
+          <w:color w:val="6A9955"/>
+          <w:sz w:val="21"/>
+          <w:szCs w:val="21"/>
+        </w:rPr>
+        <w:t>Eqaulity</w:t>
+      </w:r>
+      <w:proofErr w:type="spellEnd"/>
+      <w:r>
+        <w:rPr>
+          <w:rFonts w:ascii="Consolas" w:eastAsia="Times New Roman" w:hAnsi="Consolas" w:cs="Times New Roman"/>
+          <w:color w:val="6A9955"/>
+          <w:sz w:val="21"/>
+          <w:szCs w:val="21"/>
+        </w:rPr>
+        <w:t xml:space="preserve"> Operator</w:t>
+      </w:r>
+    </w:p>
+    <w:p>
+      <w:pPr>
+        <w:shd w:val="clear" w:color="auto" w:fill="1E1E1E"/>
+        <w:spacing w:after="0" w:line="285" w:lineRule="atLeast"/>
+        <w:rPr>
+          <w:rFonts w:ascii="Consolas" w:eastAsia="Times New Roman" w:hAnsi="Consolas" w:cs="Times New Roman"/>
+          <w:color w:val="D4D4D4"/>
+          <w:sz w:val="21"/>
+          <w:szCs w:val="21"/>
+        </w:rPr>
+      </w:pPr>
+      <w:proofErr w:type="gramStart"/>
+      <w:r>
+        <w:rPr>
+          <w:rFonts w:ascii="Consolas" w:eastAsia="Times New Roman" w:hAnsi="Consolas" w:cs="Times New Roman"/>
+          <w:color w:val="9CDCFE"/>
+          <w:sz w:val="21"/>
+          <w:szCs w:val="21"/>
+        </w:rPr>
+        <w:t>console</w:t>
+      </w:r>
+      <w:r>
+        <w:rPr>
+          <w:rFonts w:ascii="Consolas" w:eastAsia="Times New Roman" w:hAnsi="Consolas" w:cs="Times New Roman"/>
+          <w:color w:val="D4D4D4"/>
+          <w:sz w:val="21"/>
+          <w:szCs w:val="21"/>
+        </w:rPr>
+        <w:t>.</w:t>
+      </w:r>
+      <w:r>
+        <w:rPr>
+          <w:rFonts w:ascii="Consolas" w:eastAsia="Times New Roman" w:hAnsi="Consolas" w:cs="Times New Roman"/>
+          <w:color w:val="DCDCAA"/>
+          <w:sz w:val="21"/>
+          <w:szCs w:val="21"/>
+        </w:rPr>
+        <w:t>log</w:t>
+      </w:r>
+      <w:r>
+        <w:rPr>
+          <w:rFonts w:ascii="Consolas" w:eastAsia="Times New Roman" w:hAnsi="Consolas" w:cs="Times New Roman"/>
+          <w:color w:val="D4D4D4"/>
+          <w:sz w:val="21"/>
+          <w:szCs w:val="21"/>
+        </w:rPr>
+        <w:t>(</w:t>
+      </w:r>
+      <w:proofErr w:type="gramEnd"/>
+      <w:r>
+        <w:rPr>
+          <w:rFonts w:ascii="Consolas" w:eastAsia="Times New Roman" w:hAnsi="Consolas" w:cs="Times New Roman"/>
+          <w:color w:val="B5CEA8"/>
+          <w:sz w:val="21"/>
+          <w:szCs w:val="21"/>
+        </w:rPr>
+        <w:t>1</w:t>
+      </w:r>
+      <w:r>
+        <w:rPr>
+          <w:rFonts w:ascii="Consolas" w:eastAsia="Times New Roman" w:hAnsi="Consolas" w:cs="Times New Roman"/>
+          <w:color w:val="D4D4D4"/>
+          <w:sz w:val="21"/>
+          <w:szCs w:val="21"/>
+        </w:rPr>
+        <w:t xml:space="preserve"> == </w:t>
+      </w:r>
+      <w:r>
+        <w:rPr>
+          <w:rFonts w:ascii="Consolas" w:eastAsia="Times New Roman" w:hAnsi="Consolas" w:cs="Times New Roman"/>
+          <w:color w:val="B5CEA8"/>
+          <w:sz w:val="21"/>
+          <w:szCs w:val="21"/>
+        </w:rPr>
+        <w:t>1</w:t>
+      </w:r>
+      <w:r>
+        <w:rPr>
+          <w:rFonts w:ascii="Consolas" w:eastAsia="Times New Roman" w:hAnsi="Consolas" w:cs="Times New Roman"/>
+          <w:color w:val="D4D4D4"/>
+          <w:sz w:val="21"/>
+          <w:szCs w:val="21"/>
+        </w:rPr>
+        <w:t>);</w:t>
+      </w:r>
+    </w:p>
+    <w:p>
+      <w:pPr>
+        <w:shd w:val="clear" w:color="auto" w:fill="1E1E1E"/>
+        <w:spacing w:after="0" w:line="285" w:lineRule="atLeast"/>
+        <w:rPr>
+          <w:rFonts w:ascii="Consolas" w:eastAsia="Times New Roman" w:hAnsi="Consolas" w:cs="Times New Roman"/>
+          <w:color w:val="D4D4D4"/>
+          <w:sz w:val="21"/>
+          <w:szCs w:val="21"/>
+        </w:rPr>
+      </w:pPr>
+      <w:proofErr w:type="gramStart"/>
+      <w:r>
+        <w:rPr>
+          <w:rFonts w:ascii="Consolas" w:eastAsia="Times New Roman" w:hAnsi="Consolas" w:cs="Times New Roman"/>
+          <w:color w:val="9CDCFE"/>
+          <w:sz w:val="21"/>
+          <w:szCs w:val="21"/>
+        </w:rPr>
+        <w:t>console</w:t>
+      </w:r>
+      <w:r>
+        <w:rPr>
+          <w:rFonts w:ascii="Consolas" w:eastAsia="Times New Roman" w:hAnsi="Consolas" w:cs="Times New Roman"/>
+          <w:color w:val="D4D4D4"/>
+          <w:sz w:val="21"/>
+          <w:szCs w:val="21"/>
+        </w:rPr>
+        <w:t>.</w:t>
+      </w:r>
+      <w:r>
+        <w:rPr>
+          <w:rFonts w:ascii="Consolas" w:eastAsia="Times New Roman" w:hAnsi="Consolas" w:cs="Times New Roman"/>
+          <w:color w:val="DCDCAA"/>
+          <w:sz w:val="21"/>
+          <w:szCs w:val="21"/>
+        </w:rPr>
+        <w:t>log</w:t>
+      </w:r>
+      <w:r>
+        <w:rPr>
+          <w:rFonts w:ascii="Consolas" w:eastAsia="Times New Roman" w:hAnsi="Consolas" w:cs="Times New Roman"/>
+          <w:color w:val="D4D4D4"/>
+          <w:sz w:val="21"/>
+          <w:szCs w:val="21"/>
+        </w:rPr>
+        <w:t>(</w:t>
+      </w:r>
+      <w:proofErr w:type="gramEnd"/>
+      <w:r>
+        <w:rPr>
+          <w:rFonts w:ascii="Consolas" w:eastAsia="Times New Roman" w:hAnsi="Consolas" w:cs="Times New Roman"/>
+          <w:color w:val="CE9178"/>
+          <w:sz w:val="21"/>
+          <w:szCs w:val="21"/>
+        </w:rPr>
+        <w:t>'1'</w:t>
+      </w:r>
+      <w:r>
+        <w:rPr>
+          <w:rFonts w:ascii="Consolas" w:eastAsia="Times New Roman" w:hAnsi="Consolas" w:cs="Times New Roman"/>
+          <w:color w:val="D4D4D4"/>
+          <w:sz w:val="21"/>
+          <w:szCs w:val="21"/>
+        </w:rPr>
+        <w:t xml:space="preserve"> == </w:t>
+      </w:r>
+      <w:r>
+        <w:rPr>
+          <w:rFonts w:ascii="Consolas" w:eastAsia="Times New Roman" w:hAnsi="Consolas" w:cs="Times New Roman"/>
+          <w:color w:val="B5CEA8"/>
+          <w:sz w:val="21"/>
+          <w:szCs w:val="21"/>
+        </w:rPr>
+        <w:t>1</w:t>
+      </w:r>
+      <w:r>
+        <w:rPr>
+          <w:rFonts w:ascii="Consolas" w:eastAsia="Times New Roman" w:hAnsi="Consolas" w:cs="Times New Roman"/>
+          <w:color w:val="D4D4D4"/>
+          <w:sz w:val="21"/>
+          <w:szCs w:val="21"/>
+        </w:rPr>
+        <w:t>);</w:t>
+      </w:r>
+    </w:p>
+    <w:p>
+      <w:pPr>
+        <w:pStyle w:val="NoSpacing"/>
+      </w:pPr>
+    </w:p>
+    <w:p>
+      <w:pPr>
+        <w:pStyle w:val="NoSpacing"/>
+      </w:pPr>
+      <w:r>
+        <w:t>The result is still true.</w:t>
+      </w:r>
+    </w:p>
+    <w:p>
+      <w:pPr>
+        <w:pStyle w:val="NoSpacing"/>
+      </w:pPr>
+    </w:p>
+    <w:p>
+      <w:pPr>
+        <w:pStyle w:val="NoSpacing"/>
+      </w:pPr>
+      <w:r>
+        <w:t>In this case, the operator ((the two equals signs)) looks at the value on the left side, observes that it is a string, and converts the numeral on the right to a string as well.</w:t>
+      </w:r>
+    </w:p>
+    <w:p>
+      <w:pPr>
+        <w:pStyle w:val="NoSpacing"/>
+      </w:pPr>
+    </w:p>
+    <w:p>
+      <w:pPr>
+        <w:pStyle w:val="NoSpacing"/>
+      </w:pPr>
+    </w:p>
+    <w:p>
+      <w:pPr>
+        <w:pStyle w:val="NoSpacing"/>
+      </w:pPr>
+      <w:r>
+        <w:t>What if on the left side we have a Boolean?</w:t>
+      </w:r>
+    </w:p>
+    <w:p>
+      <w:pPr>
+        <w:shd w:val="clear" w:color="auto" w:fill="1E1E1E"/>
+        <w:spacing w:after="0" w:line="285" w:lineRule="atLeast"/>
+        <w:rPr>
+          <w:rFonts w:ascii="Consolas" w:eastAsia="Times New Roman" w:hAnsi="Consolas" w:cs="Times New Roman"/>
+          <w:color w:val="D4D4D4"/>
+          <w:sz w:val="21"/>
+          <w:szCs w:val="21"/>
+        </w:rPr>
+      </w:pPr>
+      <w:proofErr w:type="gramStart"/>
+      <w:r>
+        <w:rPr>
+          <w:rFonts w:ascii="Consolas" w:eastAsia="Times New Roman" w:hAnsi="Consolas" w:cs="Times New Roman"/>
+          <w:color w:val="9CDCFE"/>
+          <w:sz w:val="21"/>
+          <w:szCs w:val="21"/>
+        </w:rPr>
+        <w:t>console</w:t>
+      </w:r>
+      <w:r>
+        <w:rPr>
+          <w:rFonts w:ascii="Consolas" w:eastAsia="Times New Roman" w:hAnsi="Consolas" w:cs="Times New Roman"/>
+          <w:color w:val="D4D4D4"/>
+          <w:sz w:val="21"/>
+          <w:szCs w:val="21"/>
+        </w:rPr>
+        <w:t>.</w:t>
+      </w:r>
+      <w:r>
+        <w:rPr>
+          <w:rFonts w:ascii="Consolas" w:eastAsia="Times New Roman" w:hAnsi="Consolas" w:cs="Times New Roman"/>
+          <w:color w:val="DCDCAA"/>
+          <w:sz w:val="21"/>
+          <w:szCs w:val="21"/>
+        </w:rPr>
+        <w:t>log</w:t>
+      </w:r>
+      <w:r>
+        <w:rPr>
+          <w:rFonts w:ascii="Consolas" w:eastAsia="Times New Roman" w:hAnsi="Consolas" w:cs="Times New Roman"/>
+          <w:color w:val="D4D4D4"/>
+          <w:sz w:val="21"/>
+          <w:szCs w:val="21"/>
+        </w:rPr>
+        <w:t>(</w:t>
+      </w:r>
+      <w:proofErr w:type="gramEnd"/>
+      <w:r>
+        <w:rPr>
+          <w:rFonts w:ascii="Consolas" w:eastAsia="Times New Roman" w:hAnsi="Consolas" w:cs="Times New Roman"/>
+          <w:color w:val="569CD6"/>
+          <w:sz w:val="21"/>
+          <w:szCs w:val="21"/>
+        </w:rPr>
+        <w:t>true</w:t>
+      </w:r>
+      <w:r>
+        <w:rPr>
+          <w:rFonts w:ascii="Consolas" w:eastAsia="Times New Roman" w:hAnsi="Consolas" w:cs="Times New Roman"/>
+          <w:color w:val="D4D4D4"/>
+          <w:sz w:val="21"/>
+          <w:szCs w:val="21"/>
+        </w:rPr>
+        <w:t xml:space="preserve"> == </w:t>
+      </w:r>
+      <w:r>
+        <w:rPr>
+          <w:rFonts w:ascii="Consolas" w:eastAsia="Times New Roman" w:hAnsi="Consolas" w:cs="Times New Roman"/>
+          <w:color w:val="B5CEA8"/>
+          <w:sz w:val="21"/>
+          <w:szCs w:val="21"/>
+        </w:rPr>
+        <w:t>1</w:t>
+      </w:r>
+      <w:r>
+        <w:rPr>
+          <w:rFonts w:ascii="Consolas" w:eastAsia="Times New Roman" w:hAnsi="Consolas" w:cs="Times New Roman"/>
+          <w:color w:val="D4D4D4"/>
+          <w:sz w:val="21"/>
+          <w:szCs w:val="21"/>
+        </w:rPr>
+        <w:t>);</w:t>
+      </w:r>
+    </w:p>
+    <w:p>
+      <w:pPr>
+        <w:pStyle w:val="NoSpacing"/>
+      </w:pPr>
+    </w:p>
+    <w:p>
+      <w:pPr>
+        <w:pStyle w:val="NoSpacing"/>
+      </w:pPr>
+      <w:r>
+        <w:t>The operator will automatically convert the value on the right side to a Boolean.</w:t>
+      </w:r>
+      <w:r>
+        <w:t xml:space="preserve">  </w:t>
+      </w:r>
+    </w:p>
+    <w:p>
+      <w:pPr>
+        <w:pStyle w:val="NoSpacing"/>
+      </w:pPr>
+      <w:r>
+        <w:t>The console will also read this as true.</w:t>
+      </w:r>
+    </w:p>
+    <w:p>
+      <w:pPr>
+        <w:pStyle w:val="NoSpacing"/>
+      </w:pPr>
+    </w:p>
+    <w:p>
+      <w:pPr>
+        <w:pStyle w:val="NoSpacing"/>
+      </w:pPr>
+    </w:p>
+    <w:p>
+      <w:pPr>
+        <w:pStyle w:val="NoSpacing"/>
+      </w:pPr>
+      <w:bookmarkStart w:id="6" w:name="_Hlk104052472"/>
+      <w:r>
+        <w:t>“Here’s what you need to take away: the strict equality operator ensures that both values have the same type and the same value.  The lose equality operator does not care about the types matching; if the types don’t match it will convert that type on the right side to match the type on the left side.  Then, it will only check if the values are equal”</w:t>
+      </w:r>
+    </w:p>
+    <w:bookmarkEnd w:id="6"/>
+    <w:p>
+      <w:pPr>
+        <w:pStyle w:val="NoSpacing"/>
+      </w:pPr>
+    </w:p>
+    <w:p>
+      <w:pPr>
+        <w:pStyle w:val="NoSpacing"/>
+      </w:pPr>
+      <w:r>
+        <w:t>Generally, you will use the strict equality operator because it is more precise and accurate.</w:t>
+      </w:r>
+    </w:p>
+    <w:p>
+      <w:pPr>
+        <w:pStyle w:val="NoSpacing"/>
+      </w:pPr>
+    </w:p>
+    <w:p>
+      <w:pPr>
+        <w:shd w:val="clear" w:color="auto" w:fill="1E1E1E"/>
+        <w:spacing w:after="0" w:line="285" w:lineRule="atLeast"/>
+        <w:rPr>
+          <w:rFonts w:ascii="Consolas" w:eastAsia="Times New Roman" w:hAnsi="Consolas" w:cs="Times New Roman"/>
+          <w:color w:val="D4D4D4"/>
+          <w:sz w:val="21"/>
+          <w:szCs w:val="21"/>
+        </w:rPr>
+      </w:pPr>
+      <w:r>
+        <w:rPr>
+          <w:rFonts w:ascii="Consolas" w:eastAsia="Times New Roman" w:hAnsi="Consolas" w:cs="Times New Roman"/>
+          <w:color w:val="6A9955"/>
+          <w:sz w:val="21"/>
+          <w:szCs w:val="21"/>
+        </w:rPr>
+        <w:t xml:space="preserve">/* </w:t>
+      </w:r>
+    </w:p>
+    <w:p>
+      <w:pPr>
+        <w:shd w:val="clear" w:color="auto" w:fill="1E1E1E"/>
+        <w:spacing w:after="0" w:line="285" w:lineRule="atLeast"/>
+        <w:rPr>
+          <w:rFonts w:ascii="Consolas" w:eastAsia="Times New Roman" w:hAnsi="Consolas" w:cs="Times New Roman"/>
+          <w:color w:val="D4D4D4"/>
+          <w:sz w:val="21"/>
+          <w:szCs w:val="21"/>
+        </w:rPr>
+      </w:pPr>
+      <w:r>
+        <w:rPr>
+          <w:rFonts w:ascii="Consolas" w:eastAsia="Times New Roman" w:hAnsi="Consolas" w:cs="Times New Roman"/>
+          <w:color w:val="6A9955"/>
+          <w:sz w:val="21"/>
+          <w:szCs w:val="21"/>
+        </w:rPr>
+        <w:t>// Strict Equality Operator (Type + Value)</w:t>
+      </w:r>
+    </w:p>
+    <w:p>
+      <w:pPr>
+        <w:shd w:val="clear" w:color="auto" w:fill="1E1E1E"/>
+        <w:spacing w:after="0" w:line="285" w:lineRule="atLeast"/>
+        <w:rPr>
+          <w:rFonts w:ascii="Consolas" w:eastAsia="Times New Roman" w:hAnsi="Consolas" w:cs="Times New Roman"/>
+          <w:color w:val="D4D4D4"/>
+          <w:sz w:val="21"/>
+          <w:szCs w:val="21"/>
+        </w:rPr>
+      </w:pPr>
+      <w:proofErr w:type="gramStart"/>
+      <w:r>
+        <w:rPr>
+          <w:rFonts w:ascii="Consolas" w:eastAsia="Times New Roman" w:hAnsi="Consolas" w:cs="Times New Roman"/>
+          <w:color w:val="6A9955"/>
+          <w:sz w:val="21"/>
+          <w:szCs w:val="21"/>
+        </w:rPr>
+        <w:t>console.log(</w:t>
+      </w:r>
+      <w:proofErr w:type="gramEnd"/>
+      <w:r>
+        <w:rPr>
+          <w:rFonts w:ascii="Consolas" w:eastAsia="Times New Roman" w:hAnsi="Consolas" w:cs="Times New Roman"/>
+          <w:color w:val="6A9955"/>
+          <w:sz w:val="21"/>
+          <w:szCs w:val="21"/>
+        </w:rPr>
+        <w:t>1 === 1);</w:t>
+      </w:r>
+    </w:p>
+    <w:p>
+      <w:pPr>
+        <w:shd w:val="clear" w:color="auto" w:fill="1E1E1E"/>
+        <w:spacing w:after="0" w:line="285" w:lineRule="atLeast"/>
+        <w:rPr>
+          <w:rFonts w:ascii="Consolas" w:eastAsia="Times New Roman" w:hAnsi="Consolas" w:cs="Times New Roman"/>
+          <w:color w:val="D4D4D4"/>
+          <w:sz w:val="21"/>
+          <w:szCs w:val="21"/>
+        </w:rPr>
+      </w:pPr>
+      <w:proofErr w:type="gramStart"/>
+      <w:r>
+        <w:rPr>
+          <w:rFonts w:ascii="Consolas" w:eastAsia="Times New Roman" w:hAnsi="Consolas" w:cs="Times New Roman"/>
+          <w:color w:val="6A9955"/>
+          <w:sz w:val="21"/>
+          <w:szCs w:val="21"/>
+        </w:rPr>
+        <w:t>console.log(</w:t>
+      </w:r>
+      <w:proofErr w:type="gramEnd"/>
+      <w:r>
+        <w:rPr>
+          <w:rFonts w:ascii="Consolas" w:eastAsia="Times New Roman" w:hAnsi="Consolas" w:cs="Times New Roman"/>
+          <w:color w:val="6A9955"/>
+          <w:sz w:val="21"/>
+          <w:szCs w:val="21"/>
+        </w:rPr>
+        <w:t>'1' === 1);</w:t>
+      </w:r>
+    </w:p>
+    <w:p>
+      <w:pPr>
+        <w:shd w:val="clear" w:color="auto" w:fill="1E1E1E"/>
+        <w:spacing w:after="240" w:line="285" w:lineRule="atLeast"/>
+        <w:rPr>
+          <w:rFonts w:ascii="Consolas" w:eastAsia="Times New Roman" w:hAnsi="Consolas" w:cs="Times New Roman"/>
+          <w:color w:val="D4D4D4"/>
+          <w:sz w:val="21"/>
+          <w:szCs w:val="21"/>
+        </w:rPr>
+      </w:pPr>
+    </w:p>
+    <w:p>
+      <w:pPr>
+        <w:shd w:val="clear" w:color="auto" w:fill="1E1E1E"/>
+        <w:spacing w:after="0" w:line="285" w:lineRule="atLeast"/>
+        <w:rPr>
+          <w:rFonts w:ascii="Consolas" w:eastAsia="Times New Roman" w:hAnsi="Consolas" w:cs="Times New Roman"/>
+          <w:color w:val="D4D4D4"/>
+          <w:sz w:val="21"/>
+          <w:szCs w:val="21"/>
+        </w:rPr>
+      </w:pPr>
+      <w:r>
+        <w:rPr>
+          <w:rFonts w:ascii="Consolas" w:eastAsia="Times New Roman" w:hAnsi="Consolas" w:cs="Times New Roman"/>
+          <w:color w:val="6A9955"/>
+          <w:sz w:val="21"/>
+          <w:szCs w:val="21"/>
+        </w:rPr>
+        <w:t xml:space="preserve">// Lose </w:t>
+      </w:r>
+      <w:proofErr w:type="spellStart"/>
+      <w:r>
+        <w:rPr>
+          <w:rFonts w:ascii="Consolas" w:eastAsia="Times New Roman" w:hAnsi="Consolas" w:cs="Times New Roman"/>
+          <w:color w:val="6A9955"/>
+          <w:sz w:val="21"/>
+          <w:szCs w:val="21"/>
+        </w:rPr>
+        <w:t>Eqaulity</w:t>
+      </w:r>
+      <w:proofErr w:type="spellEnd"/>
+      <w:r>
+        <w:rPr>
+          <w:rFonts w:ascii="Consolas" w:eastAsia="Times New Roman" w:hAnsi="Consolas" w:cs="Times New Roman"/>
+          <w:color w:val="6A9955"/>
+          <w:sz w:val="21"/>
+          <w:szCs w:val="21"/>
+        </w:rPr>
+        <w:t xml:space="preserve"> Operator</w:t>
+      </w:r>
+    </w:p>
+    <w:p>
+      <w:pPr>
+        <w:shd w:val="clear" w:color="auto" w:fill="1E1E1E"/>
+        <w:spacing w:after="0" w:line="285" w:lineRule="atLeast"/>
+        <w:rPr>
+          <w:rFonts w:ascii="Consolas" w:eastAsia="Times New Roman" w:hAnsi="Consolas" w:cs="Times New Roman"/>
+          <w:color w:val="D4D4D4"/>
+          <w:sz w:val="21"/>
+          <w:szCs w:val="21"/>
+        </w:rPr>
+      </w:pPr>
+      <w:proofErr w:type="gramStart"/>
+      <w:r>
+        <w:rPr>
+          <w:rFonts w:ascii="Consolas" w:eastAsia="Times New Roman" w:hAnsi="Consolas" w:cs="Times New Roman"/>
+          <w:color w:val="6A9955"/>
+          <w:sz w:val="21"/>
+          <w:szCs w:val="21"/>
+        </w:rPr>
+        <w:t>console.log(</w:t>
+      </w:r>
+      <w:proofErr w:type="gramEnd"/>
+      <w:r>
+        <w:rPr>
+          <w:rFonts w:ascii="Consolas" w:eastAsia="Times New Roman" w:hAnsi="Consolas" w:cs="Times New Roman"/>
+          <w:color w:val="6A9955"/>
+          <w:sz w:val="21"/>
+          <w:szCs w:val="21"/>
+        </w:rPr>
+        <w:t>1 == 1);</w:t>
+      </w:r>
+    </w:p>
+    <w:p>
+      <w:pPr>
+        <w:shd w:val="clear" w:color="auto" w:fill="1E1E1E"/>
+        <w:spacing w:after="0" w:line="285" w:lineRule="atLeast"/>
+        <w:rPr>
+          <w:rFonts w:ascii="Consolas" w:eastAsia="Times New Roman" w:hAnsi="Consolas" w:cs="Times New Roman"/>
+          <w:color w:val="D4D4D4"/>
+          <w:sz w:val="21"/>
+          <w:szCs w:val="21"/>
+        </w:rPr>
+      </w:pPr>
+    </w:p>
+    <w:p>
+      <w:pPr>
+        <w:shd w:val="clear" w:color="auto" w:fill="1E1E1E"/>
+        <w:spacing w:after="0" w:line="285" w:lineRule="atLeast"/>
+        <w:rPr>
+          <w:rFonts w:ascii="Consolas" w:eastAsia="Times New Roman" w:hAnsi="Consolas" w:cs="Times New Roman"/>
+          <w:color w:val="D4D4D4"/>
+          <w:sz w:val="21"/>
+          <w:szCs w:val="21"/>
+        </w:rPr>
+      </w:pPr>
+      <w:r>
+        <w:rPr>
+          <w:rFonts w:ascii="Consolas" w:eastAsia="Times New Roman" w:hAnsi="Consolas" w:cs="Times New Roman"/>
+          <w:color w:val="6A9955"/>
+          <w:sz w:val="21"/>
+          <w:szCs w:val="21"/>
+        </w:rPr>
+        <w:t>*/</w:t>
+      </w:r>
+    </w:p>
+    <w:p>
+      <w:pPr>
+        <w:shd w:val="clear" w:color="auto" w:fill="1E1E1E"/>
+        <w:spacing w:after="0" w:line="285" w:lineRule="atLeast"/>
+        <w:rPr>
+          <w:rFonts w:ascii="Consolas" w:eastAsia="Times New Roman" w:hAnsi="Consolas" w:cs="Times New Roman"/>
+          <w:color w:val="D4D4D4"/>
+          <w:sz w:val="21"/>
+          <w:szCs w:val="21"/>
+        </w:rPr>
+      </w:pPr>
+    </w:p>
+    <w:p>
+      <w:pPr>
+        <w:shd w:val="clear" w:color="auto" w:fill="1E1E1E"/>
+        <w:spacing w:after="0" w:line="285" w:lineRule="atLeast"/>
+        <w:rPr>
+          <w:rFonts w:ascii="Consolas" w:eastAsia="Times New Roman" w:hAnsi="Consolas" w:cs="Times New Roman"/>
+          <w:color w:val="D4D4D4"/>
+          <w:sz w:val="21"/>
+          <w:szCs w:val="21"/>
+        </w:rPr>
+      </w:pPr>
+      <w:r>
+        <w:rPr>
+          <w:rFonts w:ascii="Consolas" w:eastAsia="Times New Roman" w:hAnsi="Consolas" w:cs="Times New Roman"/>
+          <w:color w:val="6A9955"/>
+          <w:sz w:val="21"/>
+          <w:szCs w:val="21"/>
+        </w:rPr>
+        <w:t xml:space="preserve">// Lose </w:t>
+      </w:r>
+      <w:proofErr w:type="spellStart"/>
+      <w:r>
+        <w:rPr>
+          <w:rFonts w:ascii="Consolas" w:eastAsia="Times New Roman" w:hAnsi="Consolas" w:cs="Times New Roman"/>
+          <w:color w:val="6A9955"/>
+          <w:sz w:val="21"/>
+          <w:szCs w:val="21"/>
+        </w:rPr>
+        <w:t>Eqaulity</w:t>
+      </w:r>
+      <w:proofErr w:type="spellEnd"/>
+      <w:r>
+        <w:rPr>
+          <w:rFonts w:ascii="Consolas" w:eastAsia="Times New Roman" w:hAnsi="Consolas" w:cs="Times New Roman"/>
+          <w:color w:val="6A9955"/>
+          <w:sz w:val="21"/>
+          <w:szCs w:val="21"/>
+        </w:rPr>
+        <w:t xml:space="preserve"> Operator</w:t>
+      </w:r>
+    </w:p>
+    <w:p>
+      <w:pPr>
+        <w:shd w:val="clear" w:color="auto" w:fill="1E1E1E"/>
+        <w:spacing w:after="0" w:line="285" w:lineRule="atLeast"/>
+        <w:rPr>
+          <w:rFonts w:ascii="Consolas" w:eastAsia="Times New Roman" w:hAnsi="Consolas" w:cs="Times New Roman"/>
+          <w:color w:val="D4D4D4"/>
+          <w:sz w:val="21"/>
+          <w:szCs w:val="21"/>
+        </w:rPr>
+      </w:pPr>
+      <w:proofErr w:type="gramStart"/>
+      <w:r>
+        <w:rPr>
+          <w:rFonts w:ascii="Consolas" w:eastAsia="Times New Roman" w:hAnsi="Consolas" w:cs="Times New Roman"/>
+          <w:color w:val="9CDCFE"/>
+          <w:sz w:val="21"/>
+          <w:szCs w:val="21"/>
+        </w:rPr>
+        <w:t>console</w:t>
+      </w:r>
+      <w:r>
+        <w:rPr>
+          <w:rFonts w:ascii="Consolas" w:eastAsia="Times New Roman" w:hAnsi="Consolas" w:cs="Times New Roman"/>
+          <w:color w:val="D4D4D4"/>
+          <w:sz w:val="21"/>
+          <w:szCs w:val="21"/>
+        </w:rPr>
+        <w:t>.</w:t>
+      </w:r>
+      <w:r>
+        <w:rPr>
+          <w:rFonts w:ascii="Consolas" w:eastAsia="Times New Roman" w:hAnsi="Consolas" w:cs="Times New Roman"/>
+          <w:color w:val="DCDCAA"/>
+          <w:sz w:val="21"/>
+          <w:szCs w:val="21"/>
+        </w:rPr>
+        <w:t>log</w:t>
+      </w:r>
+      <w:r>
+        <w:rPr>
+          <w:rFonts w:ascii="Consolas" w:eastAsia="Times New Roman" w:hAnsi="Consolas" w:cs="Times New Roman"/>
+          <w:color w:val="D4D4D4"/>
+          <w:sz w:val="21"/>
+          <w:szCs w:val="21"/>
+        </w:rPr>
+        <w:t>(</w:t>
+      </w:r>
+      <w:proofErr w:type="gramEnd"/>
+      <w:r>
+        <w:rPr>
+          <w:rFonts w:ascii="Consolas" w:eastAsia="Times New Roman" w:hAnsi="Consolas" w:cs="Times New Roman"/>
+          <w:color w:val="B5CEA8"/>
+          <w:sz w:val="21"/>
+          <w:szCs w:val="21"/>
+        </w:rPr>
+        <w:t>1</w:t>
+      </w:r>
+      <w:r>
+        <w:rPr>
+          <w:rFonts w:ascii="Consolas" w:eastAsia="Times New Roman" w:hAnsi="Consolas" w:cs="Times New Roman"/>
+          <w:color w:val="D4D4D4"/>
+          <w:sz w:val="21"/>
+          <w:szCs w:val="21"/>
+        </w:rPr>
+        <w:t xml:space="preserve"> == </w:t>
+      </w:r>
+      <w:r>
+        <w:rPr>
+          <w:rFonts w:ascii="Consolas" w:eastAsia="Times New Roman" w:hAnsi="Consolas" w:cs="Times New Roman"/>
+          <w:color w:val="B5CEA8"/>
+          <w:sz w:val="21"/>
+          <w:szCs w:val="21"/>
+        </w:rPr>
+        <w:t>1</w:t>
+      </w:r>
+      <w:r>
+        <w:rPr>
+          <w:rFonts w:ascii="Consolas" w:eastAsia="Times New Roman" w:hAnsi="Consolas" w:cs="Times New Roman"/>
+          <w:color w:val="D4D4D4"/>
+          <w:sz w:val="21"/>
+          <w:szCs w:val="21"/>
+        </w:rPr>
+        <w:t>);</w:t>
+      </w:r>
+    </w:p>
+    <w:p>
+      <w:pPr>
+        <w:shd w:val="clear" w:color="auto" w:fill="1E1E1E"/>
+        <w:spacing w:after="0" w:line="285" w:lineRule="atLeast"/>
+        <w:rPr>
+          <w:rFonts w:ascii="Consolas" w:eastAsia="Times New Roman" w:hAnsi="Consolas" w:cs="Times New Roman"/>
+          <w:color w:val="D4D4D4"/>
+          <w:sz w:val="21"/>
+          <w:szCs w:val="21"/>
+        </w:rPr>
+      </w:pPr>
+      <w:proofErr w:type="gramStart"/>
+      <w:r>
+        <w:rPr>
+          <w:rFonts w:ascii="Consolas" w:eastAsia="Times New Roman" w:hAnsi="Consolas" w:cs="Times New Roman"/>
+          <w:color w:val="9CDCFE"/>
+          <w:sz w:val="21"/>
+          <w:szCs w:val="21"/>
+        </w:rPr>
+        <w:t>console</w:t>
+      </w:r>
+      <w:r>
+        <w:rPr>
+          <w:rFonts w:ascii="Consolas" w:eastAsia="Times New Roman" w:hAnsi="Consolas" w:cs="Times New Roman"/>
+          <w:color w:val="D4D4D4"/>
+          <w:sz w:val="21"/>
+          <w:szCs w:val="21"/>
+        </w:rPr>
+        <w:t>.</w:t>
+      </w:r>
+      <w:r>
+        <w:rPr>
+          <w:rFonts w:ascii="Consolas" w:eastAsia="Times New Roman" w:hAnsi="Consolas" w:cs="Times New Roman"/>
+          <w:color w:val="DCDCAA"/>
+          <w:sz w:val="21"/>
+          <w:szCs w:val="21"/>
+        </w:rPr>
+        <w:t>log</w:t>
+      </w:r>
+      <w:r>
+        <w:rPr>
+          <w:rFonts w:ascii="Consolas" w:eastAsia="Times New Roman" w:hAnsi="Consolas" w:cs="Times New Roman"/>
+          <w:color w:val="D4D4D4"/>
+          <w:sz w:val="21"/>
+          <w:szCs w:val="21"/>
+        </w:rPr>
+        <w:t>(</w:t>
+      </w:r>
+      <w:proofErr w:type="gramEnd"/>
+      <w:r>
+        <w:rPr>
+          <w:rFonts w:ascii="Consolas" w:eastAsia="Times New Roman" w:hAnsi="Consolas" w:cs="Times New Roman"/>
+          <w:color w:val="CE9178"/>
+          <w:sz w:val="21"/>
+          <w:szCs w:val="21"/>
+        </w:rPr>
+        <w:t>'1'</w:t>
+      </w:r>
+      <w:r>
+        <w:rPr>
+          <w:rFonts w:ascii="Consolas" w:eastAsia="Times New Roman" w:hAnsi="Consolas" w:cs="Times New Roman"/>
+          <w:color w:val="D4D4D4"/>
+          <w:sz w:val="21"/>
+          <w:szCs w:val="21"/>
+        </w:rPr>
+        <w:t xml:space="preserve"> == </w:t>
+      </w:r>
+      <w:r>
+        <w:rPr>
+          <w:rFonts w:ascii="Consolas" w:eastAsia="Times New Roman" w:hAnsi="Consolas" w:cs="Times New Roman"/>
+          <w:color w:val="B5CEA8"/>
+          <w:sz w:val="21"/>
+          <w:szCs w:val="21"/>
+        </w:rPr>
+        <w:t>1</w:t>
+      </w:r>
+      <w:r>
+        <w:rPr>
+          <w:rFonts w:ascii="Consolas" w:eastAsia="Times New Roman" w:hAnsi="Consolas" w:cs="Times New Roman"/>
+          <w:color w:val="D4D4D4"/>
+          <w:sz w:val="21"/>
+          <w:szCs w:val="21"/>
+        </w:rPr>
+        <w:t>);</w:t>
+      </w:r>
+    </w:p>
+    <w:p>
+      <w:pPr>
+        <w:shd w:val="clear" w:color="auto" w:fill="1E1E1E"/>
+        <w:spacing w:after="0" w:line="285" w:lineRule="atLeast"/>
+        <w:rPr>
+          <w:rFonts w:ascii="Consolas" w:eastAsia="Times New Roman" w:hAnsi="Consolas" w:cs="Times New Roman"/>
+          <w:color w:val="D4D4D4"/>
+          <w:sz w:val="21"/>
+          <w:szCs w:val="21"/>
+        </w:rPr>
+      </w:pPr>
+      <w:proofErr w:type="gramStart"/>
+      <w:r>
+        <w:rPr>
+          <w:rFonts w:ascii="Consolas" w:eastAsia="Times New Roman" w:hAnsi="Consolas" w:cs="Times New Roman"/>
+          <w:color w:val="9CDCFE"/>
+          <w:sz w:val="21"/>
+          <w:szCs w:val="21"/>
+        </w:rPr>
+        <w:t>console</w:t>
+      </w:r>
+      <w:r>
+        <w:rPr>
+          <w:rFonts w:ascii="Consolas" w:eastAsia="Times New Roman" w:hAnsi="Consolas" w:cs="Times New Roman"/>
+          <w:color w:val="D4D4D4"/>
+          <w:sz w:val="21"/>
+          <w:szCs w:val="21"/>
+        </w:rPr>
+        <w:t>.</w:t>
+      </w:r>
+      <w:r>
+        <w:rPr>
+          <w:rFonts w:ascii="Consolas" w:eastAsia="Times New Roman" w:hAnsi="Consolas" w:cs="Times New Roman"/>
+          <w:color w:val="DCDCAA"/>
+          <w:sz w:val="21"/>
+          <w:szCs w:val="21"/>
+        </w:rPr>
+        <w:t>log</w:t>
+      </w:r>
+      <w:r>
+        <w:rPr>
+          <w:rFonts w:ascii="Consolas" w:eastAsia="Times New Roman" w:hAnsi="Consolas" w:cs="Times New Roman"/>
+          <w:color w:val="D4D4D4"/>
+          <w:sz w:val="21"/>
+          <w:szCs w:val="21"/>
+        </w:rPr>
+        <w:t>(</w:t>
+      </w:r>
+      <w:proofErr w:type="gramEnd"/>
+      <w:r>
+        <w:rPr>
+          <w:rFonts w:ascii="Consolas" w:eastAsia="Times New Roman" w:hAnsi="Consolas" w:cs="Times New Roman"/>
+          <w:color w:val="569CD6"/>
+          <w:sz w:val="21"/>
+          <w:szCs w:val="21"/>
+        </w:rPr>
+        <w:t>true</w:t>
+      </w:r>
+      <w:r>
+        <w:rPr>
+          <w:rFonts w:ascii="Consolas" w:eastAsia="Times New Roman" w:hAnsi="Consolas" w:cs="Times New Roman"/>
+          <w:color w:val="D4D4D4"/>
+          <w:sz w:val="21"/>
+          <w:szCs w:val="21"/>
+        </w:rPr>
+        <w:t xml:space="preserve"> == </w:t>
+      </w:r>
+      <w:r>
+        <w:rPr>
+          <w:rFonts w:ascii="Consolas" w:eastAsia="Times New Roman" w:hAnsi="Consolas" w:cs="Times New Roman"/>
+          <w:color w:val="B5CEA8"/>
+          <w:sz w:val="21"/>
+          <w:szCs w:val="21"/>
+        </w:rPr>
+        <w:t>1</w:t>
+      </w:r>
+      <w:r>
+        <w:rPr>
+          <w:rFonts w:ascii="Consolas" w:eastAsia="Times New Roman" w:hAnsi="Consolas" w:cs="Times New Roman"/>
+          <w:color w:val="D4D4D4"/>
+          <w:sz w:val="21"/>
+          <w:szCs w:val="21"/>
+        </w:rPr>
+        <w:t>);</w:t>
+      </w:r>
     </w:p>
     <w:p>
       <w:pPr>

</xml_diff>